<commit_message>
Added Abstract and acknowledges
</commit_message>
<xml_diff>
--- a/Dissertation/Disssertation.docx
+++ b/Dissertation/Disssertation.docx
@@ -111,18 +111,17 @@
     </w:p>
     <w:p>
       <w:pPr>
+        <w:tabs>
+          <w:tab w:val="left" w:pos="360"/>
+          <w:tab w:val="left" w:pos="1320"/>
+          <w:tab w:val="left" w:pos="7920"/>
+        </w:tabs>
+        <w:spacing w:line="360" w:lineRule="auto"/>
+        <w:ind w:left="360" w:right="-20" w:hanging="340"/>
         <w:jc w:val="center"/>
-        <w:rPr>
-          <w:rFonts w:ascii="Times New Roman" w:hAnsi="Times New Roman"/>
-          <w:szCs w:val="24"/>
-        </w:rPr>
-      </w:pPr>
-      <w:r>
-        <w:rPr>
-          <w:rFonts w:ascii="Times New Roman" w:hAnsi="Times New Roman"/>
-          <w:szCs w:val="24"/>
-        </w:rPr>
-        <w:t>Title of Dissertation</w:t>
+      </w:pPr>
+      <w:r>
+        <w:t xml:space="preserve">Managing desk space allocation and usage within Modern Office Environments </w:t>
       </w:r>
     </w:p>
     <w:p>
@@ -1222,21 +1221,224 @@
         </w:tabs>
         <w:spacing w:line="360" w:lineRule="auto"/>
         <w:ind w:left="426" w:right="-20" w:hanging="142"/>
-        <w:jc w:val="both"/>
-        <w:rPr>
-          <w:rFonts w:ascii="Cambria" w:hAnsi="Cambria"/>
+        <w:jc w:val="center"/>
+        <w:rPr>
+          <w:rFonts w:ascii="Times New Roman" w:hAnsi="Times New Roman"/>
           <w:b/>
-          <w:szCs w:val="24"/>
-        </w:rPr>
-      </w:pPr>
-      <w:r>
-        <w:rPr>
-          <w:rFonts w:ascii="Cambria" w:hAnsi="Cambria"/>
+          <w:sz w:val="48"/>
+          <w:szCs w:val="48"/>
+        </w:rPr>
+      </w:pPr>
+      <w:r>
+        <w:rPr>
+          <w:rFonts w:ascii="Times New Roman" w:hAnsi="Times New Roman"/>
           <w:b/>
-          <w:szCs w:val="24"/>
+          <w:sz w:val="48"/>
+          <w:szCs w:val="48"/>
         </w:rPr>
         <w:lastRenderedPageBreak/>
         <w:t>Acknowledgements</w:t>
+      </w:r>
+    </w:p>
+    <w:p>
+      <w:pPr>
+        <w:tabs>
+          <w:tab w:val="left" w:pos="1320"/>
+          <w:tab w:val="left" w:pos="7920"/>
+        </w:tabs>
+        <w:spacing w:before="240" w:line="360" w:lineRule="auto"/>
+        <w:ind w:left="284" w:right="-20"/>
+        <w:jc w:val="both"/>
+        <w:rPr>
+          <w:rFonts w:ascii="Times New Roman" w:hAnsi="Times New Roman"/>
+          <w:szCs w:val="24"/>
+        </w:rPr>
+      </w:pPr>
+      <w:proofErr w:type="gramStart"/>
+      <w:r>
+        <w:rPr>
+          <w:rFonts w:ascii="Times New Roman" w:hAnsi="Times New Roman"/>
+          <w:szCs w:val="24"/>
+        </w:rPr>
+        <w:t xml:space="preserve">Firstly, </w:t>
+      </w:r>
+      <w:r>
+        <w:rPr>
+          <w:rFonts w:ascii="Times New Roman" w:hAnsi="Times New Roman"/>
+          <w:szCs w:val="24"/>
+        </w:rPr>
+        <w:t>to</w:t>
+      </w:r>
+      <w:r>
+        <w:rPr>
+          <w:rFonts w:ascii="Times New Roman" w:hAnsi="Times New Roman"/>
+          <w:szCs w:val="24"/>
+        </w:rPr>
+        <w:t xml:space="preserve"> my supervisor, Dr Barry McCollum, </w:t>
+      </w:r>
+      <w:r>
+        <w:rPr>
+          <w:rFonts w:ascii="Times New Roman" w:hAnsi="Times New Roman"/>
+          <w:szCs w:val="24"/>
+        </w:rPr>
+        <w:t xml:space="preserve">thank you </w:t>
+      </w:r>
+      <w:r>
+        <w:rPr>
+          <w:rFonts w:ascii="Times New Roman" w:hAnsi="Times New Roman"/>
+          <w:szCs w:val="24"/>
+        </w:rPr>
+        <w:t xml:space="preserve">for </w:t>
+      </w:r>
+      <w:r>
+        <w:rPr>
+          <w:rFonts w:ascii="Times New Roman" w:hAnsi="Times New Roman"/>
+          <w:szCs w:val="24"/>
+        </w:rPr>
+        <w:t xml:space="preserve">all of </w:t>
+      </w:r>
+      <w:r>
+        <w:rPr>
+          <w:rFonts w:ascii="Times New Roman" w:hAnsi="Times New Roman"/>
+          <w:szCs w:val="24"/>
+        </w:rPr>
+        <w:t xml:space="preserve">the support and </w:t>
+      </w:r>
+      <w:r>
+        <w:rPr>
+          <w:rFonts w:ascii="Times New Roman" w:hAnsi="Times New Roman"/>
+          <w:szCs w:val="24"/>
+        </w:rPr>
+        <w:t>guidance you</w:t>
+      </w:r>
+      <w:r>
+        <w:rPr>
+          <w:rFonts w:ascii="Times New Roman" w:hAnsi="Times New Roman"/>
+          <w:szCs w:val="24"/>
+        </w:rPr>
+        <w:t xml:space="preserve"> provided through this project and for </w:t>
+      </w:r>
+      <w:r>
+        <w:rPr>
+          <w:rFonts w:ascii="Times New Roman" w:hAnsi="Times New Roman"/>
+          <w:szCs w:val="24"/>
+        </w:rPr>
+        <w:t xml:space="preserve">always </w:t>
+      </w:r>
+      <w:r>
+        <w:rPr>
+          <w:rFonts w:ascii="Times New Roman" w:hAnsi="Times New Roman"/>
+          <w:szCs w:val="24"/>
+        </w:rPr>
+        <w:t>answering my endless questions.</w:t>
+      </w:r>
+      <w:proofErr w:type="gramEnd"/>
+    </w:p>
+    <w:p>
+      <w:pPr>
+        <w:tabs>
+          <w:tab w:val="left" w:pos="1320"/>
+          <w:tab w:val="left" w:pos="7920"/>
+        </w:tabs>
+        <w:spacing w:before="240" w:line="360" w:lineRule="auto"/>
+        <w:ind w:left="284" w:right="-20"/>
+        <w:jc w:val="both"/>
+        <w:rPr>
+          <w:rFonts w:ascii="Times New Roman" w:hAnsi="Times New Roman"/>
+          <w:szCs w:val="24"/>
+        </w:rPr>
+      </w:pPr>
+      <w:r>
+        <w:rPr>
+          <w:rFonts w:ascii="Times New Roman" w:hAnsi="Times New Roman"/>
+          <w:szCs w:val="24"/>
+        </w:rPr>
+        <w:t xml:space="preserve">To all the lecturer’s at Queens’ who have taught me over the past four years, and to all of my teachers at Dominican College </w:t>
+      </w:r>
+      <w:proofErr w:type="spellStart"/>
+      <w:r>
+        <w:rPr>
+          <w:rFonts w:ascii="Times New Roman" w:hAnsi="Times New Roman"/>
+          <w:szCs w:val="24"/>
+        </w:rPr>
+        <w:t>Fortwilliam</w:t>
+      </w:r>
+      <w:proofErr w:type="spellEnd"/>
+      <w:r>
+        <w:rPr>
+          <w:rFonts w:ascii="Times New Roman" w:hAnsi="Times New Roman"/>
+          <w:szCs w:val="24"/>
+        </w:rPr>
+        <w:t>, thank you for passing on your knowledge and for your enthusiasm for teaching.</w:t>
+      </w:r>
+    </w:p>
+    <w:p>
+      <w:pPr>
+        <w:tabs>
+          <w:tab w:val="left" w:pos="1320"/>
+          <w:tab w:val="left" w:pos="7920"/>
+        </w:tabs>
+        <w:spacing w:before="240" w:line="360" w:lineRule="auto"/>
+        <w:ind w:left="284" w:right="-20"/>
+        <w:jc w:val="both"/>
+        <w:rPr>
+          <w:rFonts w:ascii="Times New Roman" w:hAnsi="Times New Roman"/>
+          <w:szCs w:val="24"/>
+        </w:rPr>
+      </w:pPr>
+      <w:proofErr w:type="gramStart"/>
+      <w:r>
+        <w:rPr>
+          <w:rFonts w:ascii="Times New Roman" w:hAnsi="Times New Roman"/>
+          <w:szCs w:val="24"/>
+        </w:rPr>
+        <w:t>Finally, to my family and friends, thank you for your patience and for always encouraging me to keep going and never give up.</w:t>
+      </w:r>
+      <w:proofErr w:type="gramEnd"/>
+      <w:r>
+        <w:rPr>
+          <w:rFonts w:ascii="Times New Roman" w:hAnsi="Times New Roman"/>
+          <w:szCs w:val="24"/>
+        </w:rPr>
+        <w:t xml:space="preserve"> </w:t>
+      </w:r>
+    </w:p>
+    <w:p>
+      <w:pPr>
+        <w:tabs>
+          <w:tab w:val="left" w:pos="360"/>
+          <w:tab w:val="left" w:pos="1320"/>
+          <w:tab w:val="left" w:pos="7920"/>
+        </w:tabs>
+        <w:spacing w:line="360" w:lineRule="auto"/>
+        <w:ind w:left="360" w:right="-20" w:hanging="340"/>
+        <w:jc w:val="both"/>
+        <w:rPr>
+          <w:rFonts w:ascii="Times New Roman" w:hAnsi="Times New Roman"/>
+          <w:szCs w:val="24"/>
+        </w:rPr>
+      </w:pPr>
+    </w:p>
+    <w:p>
+      <w:pPr>
+        <w:spacing w:line="360" w:lineRule="auto"/>
+        <w:ind w:firstLine="284"/>
+        <w:jc w:val="center"/>
+        <w:rPr>
+          <w:rFonts w:ascii="Times New Roman" w:hAnsi="Times New Roman"/>
+          <w:b/>
+          <w:sz w:val="48"/>
+          <w:szCs w:val="48"/>
+        </w:rPr>
+      </w:pPr>
+      <w:r>
+        <w:rPr>
+          <w:rFonts w:ascii="Times New Roman" w:hAnsi="Times New Roman"/>
+          <w:b/>
+          <w:sz w:val="48"/>
+          <w:szCs w:val="48"/>
+        </w:rPr>
+        <w:t>Abstract</w:t>
       </w:r>
     </w:p>
     <w:p>
@@ -1259,8 +1461,173 @@
           <w:rFonts w:ascii="Times New Roman" w:hAnsi="Times New Roman"/>
           <w:szCs w:val="24"/>
         </w:rPr>
-        <w:t>To those who have helped the author during the project and the preparation of the dissertation and to anybody who has given financial support.</w:t>
-      </w:r>
+        <w:t xml:space="preserve">This thesis examines the methods that could be implemented by a company to maximise the </w:t>
+      </w:r>
+      <w:r>
+        <w:rPr>
+          <w:rFonts w:ascii="Times New Roman" w:hAnsi="Times New Roman"/>
+          <w:szCs w:val="24"/>
+        </w:rPr>
+        <w:t xml:space="preserve">spatial </w:t>
+      </w:r>
+      <w:r>
+        <w:rPr>
+          <w:rFonts w:ascii="Times New Roman" w:hAnsi="Times New Roman"/>
+          <w:szCs w:val="24"/>
+        </w:rPr>
+        <w:t>utilisation of resources such as desks and meeting rooms</w:t>
+      </w:r>
+      <w:r>
+        <w:rPr>
+          <w:rFonts w:ascii="Times New Roman" w:hAnsi="Times New Roman"/>
+          <w:szCs w:val="24"/>
+        </w:rPr>
+        <w:t xml:space="preserve"> in an open planned office space. </w:t>
+      </w:r>
+      <w:r>
+        <w:rPr>
+          <w:rFonts w:ascii="Times New Roman" w:hAnsi="Times New Roman"/>
+          <w:szCs w:val="24"/>
+        </w:rPr>
+        <w:t>In this paper a system is developed for managing the allocation of resources in an open planned office.</w:t>
+      </w:r>
+      <w:r>
+        <w:rPr>
+          <w:rFonts w:ascii="Times New Roman" w:hAnsi="Times New Roman"/>
+          <w:szCs w:val="24"/>
+        </w:rPr>
+        <w:t xml:space="preserve"> As part of</w:t>
+      </w:r>
+      <w:r>
+        <w:rPr>
+          <w:rFonts w:ascii="Times New Roman" w:hAnsi="Times New Roman"/>
+          <w:szCs w:val="24"/>
+        </w:rPr>
+        <w:t xml:space="preserve"> the system, an executive Offic</w:t>
+      </w:r>
+      <w:r>
+        <w:rPr>
+          <w:rFonts w:ascii="Times New Roman" w:hAnsi="Times New Roman"/>
+          <w:szCs w:val="24"/>
+        </w:rPr>
+        <w:t xml:space="preserve">er Dashboard will display the spatial utilisation rates for the company allowing the workspace to be analysed and managed. </w:t>
+      </w:r>
+      <w:r>
+        <w:rPr>
+          <w:rFonts w:ascii="Times New Roman" w:hAnsi="Times New Roman"/>
+          <w:szCs w:val="24"/>
+        </w:rPr>
+        <w:t>As part of this evaluation, research</w:t>
+      </w:r>
+      <w:r>
+        <w:rPr>
+          <w:rFonts w:ascii="Times New Roman" w:hAnsi="Times New Roman"/>
+          <w:szCs w:val="24"/>
+        </w:rPr>
+        <w:t xml:space="preserve"> is presented</w:t>
+      </w:r>
+      <w:r>
+        <w:rPr>
+          <w:rFonts w:ascii="Times New Roman" w:hAnsi="Times New Roman"/>
+          <w:szCs w:val="24"/>
+        </w:rPr>
+        <w:t xml:space="preserve"> </w:t>
+      </w:r>
+      <w:r>
+        <w:rPr>
+          <w:rFonts w:ascii="Times New Roman" w:hAnsi="Times New Roman"/>
+          <w:szCs w:val="24"/>
+        </w:rPr>
+        <w:t>on</w:t>
+      </w:r>
+      <w:r>
+        <w:rPr>
+          <w:rFonts w:ascii="Times New Roman" w:hAnsi="Times New Roman"/>
+          <w:szCs w:val="24"/>
+        </w:rPr>
+        <w:t xml:space="preserve"> </w:t>
+      </w:r>
+      <w:r>
+        <w:rPr>
+          <w:rFonts w:ascii="Times New Roman" w:hAnsi="Times New Roman"/>
+          <w:szCs w:val="24"/>
+        </w:rPr>
+        <w:t>the drive behind the paradigm shift from private individual offices to open-planned workspaces</w:t>
+      </w:r>
+      <w:r>
+        <w:rPr>
+          <w:rFonts w:ascii="Times New Roman" w:hAnsi="Times New Roman"/>
+          <w:szCs w:val="24"/>
+        </w:rPr>
+        <w:t>.</w:t>
+      </w:r>
+    </w:p>
+    <w:p>
+      <w:pPr>
+        <w:rPr>
+          <w:rFonts w:ascii="Cambria" w:hAnsi="Cambria"/>
+          <w:b/>
+          <w:szCs w:val="24"/>
+        </w:rPr>
+      </w:pPr>
+      <w:r>
+        <w:rPr>
+          <w:rFonts w:ascii="Cambria" w:hAnsi="Cambria"/>
+          <w:b/>
+          <w:szCs w:val="24"/>
+        </w:rPr>
+        <w:br w:type="page"/>
+      </w:r>
+    </w:p>
+    <w:p>
+      <w:pPr>
+        <w:tabs>
+          <w:tab w:val="left" w:pos="1320"/>
+          <w:tab w:val="left" w:pos="7920"/>
+        </w:tabs>
+        <w:spacing w:line="360" w:lineRule="auto"/>
+        <w:ind w:left="426" w:right="-20" w:hanging="142"/>
+        <w:jc w:val="both"/>
+        <w:rPr>
+          <w:rFonts w:ascii="Cambria" w:hAnsi="Cambria"/>
+          <w:b/>
+          <w:szCs w:val="24"/>
+        </w:rPr>
+      </w:pPr>
+      <w:r>
+        <w:rPr>
+          <w:rFonts w:ascii="Cambria" w:hAnsi="Cambria"/>
+          <w:b/>
+          <w:szCs w:val="24"/>
+        </w:rPr>
+        <w:lastRenderedPageBreak/>
+        <w:t>Table of contents</w:t>
+      </w:r>
+    </w:p>
+    <w:p>
+      <w:pPr>
+        <w:tabs>
+          <w:tab w:val="left" w:pos="360"/>
+          <w:tab w:val="left" w:pos="810"/>
+          <w:tab w:val="left" w:pos="7920"/>
+        </w:tabs>
+        <w:spacing w:line="360" w:lineRule="auto"/>
+        <w:ind w:left="284" w:right="-20"/>
+        <w:jc w:val="both"/>
+        <w:rPr>
+          <w:rFonts w:ascii="Times New Roman" w:hAnsi="Times New Roman"/>
+          <w:szCs w:val="24"/>
+        </w:rPr>
+      </w:pPr>
+      <w:proofErr w:type="gramStart"/>
+      <w:r>
+        <w:rPr>
+          <w:rFonts w:ascii="Times New Roman" w:hAnsi="Times New Roman"/>
+          <w:szCs w:val="24"/>
+        </w:rPr>
+        <w:t>A complete list of chapters, sections, appendices etc. with page numbers.</w:t>
+      </w:r>
+      <w:proofErr w:type="gramEnd"/>
     </w:p>
     <w:p>
       <w:pPr>
@@ -1310,14 +1677,97 @@
           <w:szCs w:val="24"/>
         </w:rPr>
       </w:pPr>
-      <w:r>
-        <w:rPr>
-          <w:rFonts w:ascii="Cambria" w:hAnsi="Cambria"/>
+    </w:p>
+    <w:p>
+      <w:pPr>
+        <w:tabs>
+          <w:tab w:val="left" w:pos="1320"/>
+          <w:tab w:val="left" w:pos="7920"/>
+        </w:tabs>
+        <w:spacing w:line="360" w:lineRule="auto"/>
+        <w:ind w:left="426" w:right="-20" w:hanging="142"/>
+        <w:jc w:val="center"/>
+        <w:rPr>
+          <w:rFonts w:ascii="Times New Roman" w:hAnsi="Times New Roman"/>
           <w:b/>
-          <w:szCs w:val="24"/>
-        </w:rPr>
-        <w:lastRenderedPageBreak/>
-        <w:t>Abstract</w:t>
+          <w:color w:val="0D0D0D" w:themeColor="text1" w:themeTint="F2"/>
+          <w:sz w:val="52"/>
+          <w:szCs w:val="52"/>
+        </w:rPr>
+      </w:pPr>
+      <w:r>
+        <w:rPr>
+          <w:rFonts w:ascii="Times New Roman" w:hAnsi="Times New Roman"/>
+          <w:b/>
+          <w:color w:val="0D0D0D" w:themeColor="text1" w:themeTint="F2"/>
+          <w:sz w:val="52"/>
+          <w:szCs w:val="52"/>
+        </w:rPr>
+        <w:t>Chapter One</w:t>
+      </w:r>
+    </w:p>
+    <w:p>
+      <w:pPr>
+        <w:tabs>
+          <w:tab w:val="left" w:pos="1320"/>
+          <w:tab w:val="left" w:pos="7920"/>
+        </w:tabs>
+        <w:spacing w:line="360" w:lineRule="auto"/>
+        <w:ind w:left="426" w:right="-20" w:hanging="142"/>
+        <w:jc w:val="center"/>
+        <w:rPr>
+          <w:rFonts w:ascii="Times New Roman" w:hAnsi="Times New Roman"/>
+          <w:b/>
+          <w:sz w:val="48"/>
+          <w:szCs w:val="48"/>
+        </w:rPr>
+      </w:pPr>
+      <w:r>
+        <w:rPr>
+          <w:rFonts w:ascii="Times New Roman" w:hAnsi="Times New Roman"/>
+          <w:b/>
+          <w:sz w:val="48"/>
+          <w:szCs w:val="48"/>
+        </w:rPr>
+        <w:t>1.</w:t>
+      </w:r>
+      <w:r>
+        <w:rPr>
+          <w:rFonts w:ascii="Times New Roman" w:hAnsi="Times New Roman"/>
+          <w:b/>
+          <w:sz w:val="48"/>
+          <w:szCs w:val="48"/>
+        </w:rPr>
+        <w:t xml:space="preserve">0 </w:t>
+      </w:r>
+      <w:r>
+        <w:rPr>
+          <w:rFonts w:ascii="Times New Roman" w:hAnsi="Times New Roman"/>
+          <w:b/>
+          <w:sz w:val="48"/>
+          <w:szCs w:val="48"/>
+        </w:rPr>
+        <w:t>Introduction a</w:t>
+      </w:r>
+      <w:bookmarkStart w:id="0" w:name="_GoBack"/>
+      <w:bookmarkEnd w:id="0"/>
+      <w:r>
+        <w:rPr>
+          <w:rFonts w:ascii="Times New Roman" w:hAnsi="Times New Roman"/>
+          <w:b/>
+          <w:sz w:val="48"/>
+          <w:szCs w:val="48"/>
+        </w:rPr>
+        <w:t xml:space="preserve">nd </w:t>
+      </w:r>
+      <w:r>
+        <w:rPr>
+          <w:rFonts w:ascii="Times New Roman" w:hAnsi="Times New Roman"/>
+          <w:b/>
+          <w:sz w:val="48"/>
+          <w:szCs w:val="48"/>
+        </w:rPr>
+        <w:t>Problem Specification</w:t>
       </w:r>
     </w:p>
     <w:p>
@@ -1335,53 +1785,83 @@
           <w:szCs w:val="24"/>
         </w:rPr>
       </w:pPr>
-      <w:proofErr w:type="gramStart"/>
-      <w:r>
-        <w:rPr>
-          <w:rFonts w:ascii="Times New Roman" w:hAnsi="Times New Roman"/>
-          <w:szCs w:val="24"/>
-        </w:rPr>
-        <w:t xml:space="preserve">A summary </w:t>
-      </w:r>
-      <w:r>
-        <w:rPr>
-          <w:rFonts w:ascii="Times New Roman" w:hAnsi="Times New Roman"/>
-          <w:szCs w:val="24"/>
-        </w:rPr>
-        <w:t xml:space="preserve">(100 words) </w:t>
-      </w:r>
-      <w:r>
-        <w:rPr>
-          <w:rFonts w:ascii="Times New Roman" w:hAnsi="Times New Roman"/>
-          <w:szCs w:val="24"/>
-        </w:rPr>
-        <w:t>which provides an outline of</w:t>
-      </w:r>
-      <w:r>
-        <w:rPr>
-          <w:rFonts w:ascii="Times New Roman" w:hAnsi="Times New Roman"/>
-          <w:szCs w:val="24"/>
-        </w:rPr>
-        <w:t xml:space="preserve"> the subject matter and </w:t>
-      </w:r>
-      <w:r>
-        <w:rPr>
-          <w:rFonts w:ascii="Times New Roman" w:hAnsi="Times New Roman"/>
-          <w:szCs w:val="24"/>
-        </w:rPr>
-        <w:t xml:space="preserve">the </w:t>
-      </w:r>
-      <w:r>
-        <w:rPr>
-          <w:rFonts w:ascii="Times New Roman" w:hAnsi="Times New Roman"/>
-          <w:szCs w:val="24"/>
-        </w:rPr>
-        <w:t>results, findings</w:t>
-      </w:r>
-      <w:r>
-        <w:rPr>
-          <w:rFonts w:ascii="Times New Roman" w:hAnsi="Times New Roman"/>
-          <w:szCs w:val="24"/>
+      <w:r>
+        <w:rPr>
+          <w:rFonts w:ascii="Times New Roman" w:hAnsi="Times New Roman"/>
+          <w:szCs w:val="24"/>
+          <w:highlight w:val="yellow"/>
+        </w:rPr>
+        <w:t>B</w:t>
+      </w:r>
+      <w:r>
+        <w:rPr>
+          <w:rFonts w:ascii="Times New Roman" w:hAnsi="Times New Roman"/>
+          <w:szCs w:val="24"/>
+          <w:highlight w:val="yellow"/>
+        </w:rPr>
+        <w:t xml:space="preserve">ackground material </w:t>
+      </w:r>
+      <w:r>
+        <w:rPr>
+          <w:rFonts w:ascii="Times New Roman" w:hAnsi="Times New Roman"/>
+          <w:szCs w:val="24"/>
+          <w:highlight w:val="yellow"/>
+        </w:rPr>
+        <w:t>sho</w:t>
+      </w:r>
+      <w:r>
+        <w:rPr>
+          <w:rFonts w:ascii="Times New Roman" w:hAnsi="Times New Roman"/>
+          <w:szCs w:val="24"/>
+          <w:highlight w:val="yellow"/>
+        </w:rPr>
+        <w:t>uld be given which introduces the</w:t>
+      </w:r>
+      <w:r>
+        <w:rPr>
+          <w:rFonts w:ascii="Times New Roman" w:hAnsi="Times New Roman"/>
+          <w:szCs w:val="24"/>
+          <w:highlight w:val="yellow"/>
+        </w:rPr>
+        <w:t xml:space="preserve"> problem</w:t>
+      </w:r>
+      <w:r>
+        <w:rPr>
+          <w:rFonts w:ascii="Times New Roman" w:hAnsi="Times New Roman"/>
+          <w:szCs w:val="24"/>
+          <w:highlight w:val="yellow"/>
+        </w:rPr>
+        <w:t xml:space="preserve"> area</w:t>
+      </w:r>
+      <w:r>
+        <w:rPr>
+          <w:rFonts w:ascii="Times New Roman" w:hAnsi="Times New Roman"/>
+          <w:szCs w:val="24"/>
+          <w:highlight w:val="yellow"/>
+        </w:rPr>
+        <w:t>, its context and background</w:t>
+      </w:r>
+      <w:r>
+        <w:rPr>
+          <w:rFonts w:ascii="Times New Roman" w:hAnsi="Times New Roman"/>
+          <w:szCs w:val="24"/>
+          <w:highlight w:val="yellow"/>
+        </w:rPr>
+        <w:t xml:space="preserve">. You should identify </w:t>
+      </w:r>
+      <w:r>
+        <w:rPr>
+          <w:rFonts w:ascii="Times New Roman" w:hAnsi="Times New Roman"/>
+          <w:szCs w:val="24"/>
+          <w:highlight w:val="yellow"/>
+        </w:rPr>
+        <w:t>the particular</w:t>
+      </w:r>
+      <w:r>
+        <w:rPr>
+          <w:rFonts w:ascii="Times New Roman" w:hAnsi="Times New Roman"/>
+          <w:szCs w:val="24"/>
+          <w:highlight w:val="yellow"/>
         </w:rPr>
         <w:t xml:space="preserve"> </w:t>
       </w:r>
@@ -1389,17 +1869,234 @@
         <w:rPr>
           <w:rFonts w:ascii="Times New Roman" w:hAnsi="Times New Roman"/>
           <w:szCs w:val="24"/>
-        </w:rPr>
-        <w:t xml:space="preserve">and/or conclusions </w:t>
-      </w:r>
-      <w:r>
-        <w:rPr>
-          <w:rFonts w:ascii="Times New Roman" w:hAnsi="Times New Roman"/>
-          <w:szCs w:val="24"/>
-        </w:rPr>
-        <w:t>of the dissertation.</w:t>
-      </w:r>
-      <w:proofErr w:type="gramEnd"/>
+          <w:highlight w:val="yellow"/>
+        </w:rPr>
+        <w:t>problem</w:t>
+      </w:r>
+      <w:r>
+        <w:rPr>
+          <w:rFonts w:ascii="Times New Roman" w:hAnsi="Times New Roman"/>
+          <w:szCs w:val="24"/>
+          <w:highlight w:val="yellow"/>
+        </w:rPr>
+        <w:t xml:space="preserve"> under consideration</w:t>
+      </w:r>
+      <w:r>
+        <w:rPr>
+          <w:rFonts w:ascii="Times New Roman" w:hAnsi="Times New Roman"/>
+          <w:szCs w:val="24"/>
+          <w:highlight w:val="yellow"/>
+        </w:rPr>
+        <w:t xml:space="preserve"> along with information about the problem area that </w:t>
+      </w:r>
+      <w:r>
+        <w:rPr>
+          <w:rFonts w:ascii="Times New Roman" w:hAnsi="Times New Roman"/>
+          <w:szCs w:val="24"/>
+          <w:highlight w:val="yellow"/>
+        </w:rPr>
+        <w:t>enables</w:t>
+      </w:r>
+      <w:r>
+        <w:rPr>
+          <w:rFonts w:ascii="Times New Roman" w:hAnsi="Times New Roman"/>
+          <w:szCs w:val="24"/>
+          <w:highlight w:val="yellow"/>
+        </w:rPr>
+        <w:t xml:space="preserve"> the reader to understand the problem scope and nature.</w:t>
+      </w:r>
+      <w:r>
+        <w:rPr>
+          <w:rFonts w:ascii="Times New Roman" w:hAnsi="Times New Roman"/>
+          <w:szCs w:val="24"/>
+          <w:highlight w:val="yellow"/>
+        </w:rPr>
+        <w:t xml:space="preserve"> If you</w:t>
+      </w:r>
+      <w:r>
+        <w:rPr>
+          <w:rFonts w:ascii="Times New Roman" w:hAnsi="Times New Roman"/>
+          <w:szCs w:val="24"/>
+          <w:highlight w:val="yellow"/>
+        </w:rPr>
+        <w:t xml:space="preserve">r project involves </w:t>
+      </w:r>
+      <w:r>
+        <w:rPr>
+          <w:rFonts w:ascii="Times New Roman" w:hAnsi="Times New Roman"/>
+          <w:szCs w:val="24"/>
+          <w:highlight w:val="yellow"/>
+        </w:rPr>
+        <w:t>a particular</w:t>
+      </w:r>
+      <w:r>
+        <w:rPr>
+          <w:rFonts w:ascii="Times New Roman" w:hAnsi="Times New Roman"/>
+          <w:szCs w:val="24"/>
+          <w:highlight w:val="yellow"/>
+        </w:rPr>
+        <w:t xml:space="preserve"> </w:t>
+      </w:r>
+      <w:r>
+        <w:rPr>
+          <w:rFonts w:ascii="Times New Roman" w:hAnsi="Times New Roman"/>
+          <w:szCs w:val="24"/>
+          <w:highlight w:val="yellow"/>
+        </w:rPr>
+        <w:t xml:space="preserve">domain, </w:t>
+      </w:r>
+      <w:r>
+        <w:rPr>
+          <w:rFonts w:ascii="Times New Roman" w:hAnsi="Times New Roman"/>
+          <w:szCs w:val="24"/>
+          <w:highlight w:val="yellow"/>
+        </w:rPr>
+        <w:t>algorithm</w:t>
+      </w:r>
+      <w:r>
+        <w:rPr>
+          <w:rFonts w:ascii="Times New Roman" w:hAnsi="Times New Roman"/>
+          <w:szCs w:val="24"/>
+          <w:highlight w:val="yellow"/>
+        </w:rPr>
+        <w:t xml:space="preserve">, method theory etc., </w:t>
+      </w:r>
+      <w:r>
+        <w:rPr>
+          <w:rFonts w:ascii="Times New Roman" w:hAnsi="Times New Roman"/>
+          <w:szCs w:val="24"/>
+          <w:highlight w:val="yellow"/>
+        </w:rPr>
+        <w:t xml:space="preserve">you may describe </w:t>
+      </w:r>
+      <w:r>
+        <w:rPr>
+          <w:rFonts w:ascii="Times New Roman" w:hAnsi="Times New Roman"/>
+          <w:szCs w:val="24"/>
+          <w:highlight w:val="yellow"/>
+        </w:rPr>
+        <w:t>it</w:t>
+      </w:r>
+      <w:r>
+        <w:rPr>
+          <w:rFonts w:ascii="Times New Roman" w:hAnsi="Times New Roman"/>
+          <w:szCs w:val="24"/>
+          <w:highlight w:val="yellow"/>
+        </w:rPr>
+        <w:t xml:space="preserve"> </w:t>
+      </w:r>
+      <w:r>
+        <w:rPr>
+          <w:rFonts w:ascii="Times New Roman" w:hAnsi="Times New Roman"/>
+          <w:szCs w:val="24"/>
+          <w:highlight w:val="yellow"/>
+        </w:rPr>
+        <w:t xml:space="preserve">in the </w:t>
+      </w:r>
+      <w:r>
+        <w:rPr>
+          <w:rFonts w:ascii="Times New Roman" w:hAnsi="Times New Roman"/>
+          <w:szCs w:val="24"/>
+          <w:highlight w:val="yellow"/>
+        </w:rPr>
+        <w:t>introduction</w:t>
+      </w:r>
+      <w:r>
+        <w:rPr>
+          <w:rFonts w:ascii="Times New Roman" w:hAnsi="Times New Roman"/>
+          <w:szCs w:val="24"/>
+          <w:highlight w:val="yellow"/>
+        </w:rPr>
+        <w:t xml:space="preserve"> (</w:t>
+      </w:r>
+      <w:r>
+        <w:rPr>
+          <w:rFonts w:ascii="Times New Roman" w:hAnsi="Times New Roman"/>
+          <w:szCs w:val="24"/>
+          <w:highlight w:val="yellow"/>
+        </w:rPr>
+        <w:t>a</w:t>
+      </w:r>
+      <w:r>
+        <w:rPr>
+          <w:rFonts w:ascii="Times New Roman" w:hAnsi="Times New Roman"/>
+          <w:szCs w:val="24"/>
+          <w:highlight w:val="yellow"/>
+        </w:rPr>
+        <w:t>lternatively</w:t>
+      </w:r>
+      <w:r>
+        <w:rPr>
+          <w:rFonts w:ascii="Times New Roman" w:hAnsi="Times New Roman"/>
+          <w:szCs w:val="24"/>
+          <w:highlight w:val="yellow"/>
+        </w:rPr>
+        <w:t xml:space="preserve"> or additionally</w:t>
+      </w:r>
+      <w:r>
+        <w:rPr>
+          <w:rFonts w:ascii="Times New Roman" w:hAnsi="Times New Roman"/>
+          <w:szCs w:val="24"/>
+          <w:highlight w:val="yellow"/>
+        </w:rPr>
+        <w:t>, it may be</w:t>
+      </w:r>
+      <w:r>
+        <w:rPr>
+          <w:rFonts w:ascii="Times New Roman" w:hAnsi="Times New Roman"/>
+          <w:szCs w:val="24"/>
+          <w:highlight w:val="yellow"/>
+        </w:rPr>
+        <w:t xml:space="preserve"> describe</w:t>
+      </w:r>
+      <w:r>
+        <w:rPr>
+          <w:rFonts w:ascii="Times New Roman" w:hAnsi="Times New Roman"/>
+          <w:szCs w:val="24"/>
+          <w:highlight w:val="yellow"/>
+        </w:rPr>
+        <w:t>d</w:t>
+      </w:r>
+      <w:r>
+        <w:rPr>
+          <w:rFonts w:ascii="Times New Roman" w:hAnsi="Times New Roman"/>
+          <w:szCs w:val="24"/>
+          <w:highlight w:val="yellow"/>
+        </w:rPr>
+        <w:t xml:space="preserve"> </w:t>
+      </w:r>
+      <w:r>
+        <w:rPr>
+          <w:rFonts w:ascii="Times New Roman" w:hAnsi="Times New Roman"/>
+          <w:szCs w:val="24"/>
+          <w:highlight w:val="yellow"/>
+        </w:rPr>
+        <w:t>later</w:t>
+      </w:r>
+      <w:r>
+        <w:rPr>
+          <w:rFonts w:ascii="Times New Roman" w:hAnsi="Times New Roman"/>
+          <w:szCs w:val="24"/>
+          <w:highlight w:val="yellow"/>
+        </w:rPr>
+        <w:t>, if appropriate).</w:t>
+      </w:r>
+      <w:r>
+        <w:rPr>
+          <w:rFonts w:ascii="Times New Roman" w:hAnsi="Times New Roman"/>
+          <w:szCs w:val="24"/>
+          <w:highlight w:val="yellow"/>
+        </w:rPr>
+        <w:t xml:space="preserve"> </w:t>
+      </w:r>
+      <w:r>
+        <w:rPr>
+          <w:rFonts w:ascii="Times New Roman" w:hAnsi="Times New Roman"/>
+          <w:szCs w:val="24"/>
+          <w:highlight w:val="yellow"/>
+        </w:rPr>
+        <w:t>For best marks the student should show that they have systematically researched and fully analysed the problem, synthesising the relevant information.</w:t>
+      </w:r>
     </w:p>
     <w:p>
       <w:pPr>
@@ -1416,13 +2113,6 @@
           <w:szCs w:val="24"/>
         </w:rPr>
       </w:pPr>
-      <w:r>
-        <w:rPr>
-          <w:rFonts w:ascii="Times New Roman" w:hAnsi="Times New Roman"/>
-          <w:szCs w:val="24"/>
-        </w:rPr>
-        <w:t>This thesis examines the methods that could be implemented by a company to maximise the utilisation of resources such as desks and meeting rooms.</w:t>
-      </w:r>
     </w:p>
     <w:p>
       <w:pPr>
@@ -1440,89 +2130,11 @@
         </w:rPr>
       </w:pPr>
       <w:r>
-        <w:t xml:space="preserve">This master thesis examines what type of measurement should be conducted in agile software development. The paradigm shift that agile methodology offers is in conflict with traditional measurement approaches and there is a need to clarify if and how measurement can benefit the agile practice. In this paper we develop a model that addresses both performance and process optimization measurement in agile processes. The model is evaluated at </w:t>
-      </w:r>
-      <w:proofErr w:type="spellStart"/>
-      <w:r>
-        <w:t>bwin</w:t>
-      </w:r>
-      <w:proofErr w:type="spellEnd"/>
-      <w:r>
-        <w:t xml:space="preserve"> Games AB, a web game software company based in Sweden. As a part of the evaluation, an agile inspired measurement framework for implementation of </w:t>
-      </w:r>
-      <w:proofErr w:type="spellStart"/>
-      <w:r>
-        <w:t>costefficient</w:t>
-      </w:r>
-      <w:proofErr w:type="spellEnd"/>
-      <w:r>
-        <w:t xml:space="preserve"> and flexible metrics is successfully tested. The study shows that measurement can be beneficial for the agile practice, but that careful consideration to dysfunctional </w:t>
-      </w:r>
-      <w:proofErr w:type="spellStart"/>
-      <w:r>
-        <w:t>behavior</w:t>
-      </w:r>
-      <w:proofErr w:type="spellEnd"/>
-      <w:r>
-        <w:t xml:space="preserve"> is necessary.</w:t>
-      </w:r>
-    </w:p>
-    <w:p>
-      <w:pPr>
-        <w:tabs>
-          <w:tab w:val="left" w:pos="360"/>
-          <w:tab w:val="left" w:pos="1320"/>
-          <w:tab w:val="left" w:pos="7920"/>
-        </w:tabs>
-        <w:spacing w:line="360" w:lineRule="auto"/>
-        <w:ind w:left="360" w:right="-20" w:hanging="340"/>
-        <w:jc w:val="both"/>
-        <w:rPr>
-          <w:rFonts w:ascii="Times New Roman" w:hAnsi="Times New Roman"/>
-          <w:szCs w:val="24"/>
-        </w:rPr>
-      </w:pPr>
-    </w:p>
-    <w:p>
-      <w:pPr>
-        <w:rPr>
-          <w:rFonts w:ascii="Cambria" w:hAnsi="Cambria"/>
-          <w:b/>
-          <w:szCs w:val="24"/>
-        </w:rPr>
-      </w:pPr>
-      <w:r>
-        <w:rPr>
-          <w:rFonts w:ascii="Cambria" w:hAnsi="Cambria"/>
-          <w:b/>
-          <w:szCs w:val="24"/>
-        </w:rPr>
-        <w:br w:type="page"/>
-      </w:r>
-    </w:p>
-    <w:p>
-      <w:pPr>
-        <w:tabs>
-          <w:tab w:val="left" w:pos="1320"/>
-          <w:tab w:val="left" w:pos="7920"/>
-        </w:tabs>
-        <w:spacing w:line="360" w:lineRule="auto"/>
-        <w:ind w:left="426" w:right="-20" w:hanging="142"/>
-        <w:jc w:val="both"/>
-        <w:rPr>
-          <w:rFonts w:ascii="Cambria" w:hAnsi="Cambria"/>
-          <w:b/>
-          <w:szCs w:val="24"/>
-        </w:rPr>
-      </w:pPr>
-      <w:r>
-        <w:rPr>
-          <w:rFonts w:ascii="Cambria" w:hAnsi="Cambria"/>
-          <w:b/>
-          <w:szCs w:val="24"/>
-        </w:rPr>
-        <w:lastRenderedPageBreak/>
-        <w:t>Contents</w:t>
+        <w:rPr>
+          <w:rFonts w:ascii="Times New Roman" w:hAnsi="Times New Roman"/>
+          <w:szCs w:val="24"/>
+        </w:rPr>
+        <w:t>Introduction</w:t>
       </w:r>
     </w:p>
     <w:p>
@@ -1545,104 +2157,7 @@
           <w:rFonts w:ascii="Times New Roman" w:hAnsi="Times New Roman"/>
           <w:szCs w:val="24"/>
         </w:rPr>
-        <w:t>A complete list of chapters, sections, appendices etc. with page numbers.</w:t>
-      </w:r>
-    </w:p>
-    <w:p>
-      <w:pPr>
-        <w:tabs>
-          <w:tab w:val="left" w:pos="360"/>
-          <w:tab w:val="left" w:pos="1320"/>
-          <w:tab w:val="left" w:pos="7920"/>
-        </w:tabs>
-        <w:spacing w:line="360" w:lineRule="auto"/>
-        <w:ind w:left="360" w:right="-20" w:hanging="340"/>
-        <w:jc w:val="both"/>
-        <w:rPr>
-          <w:rFonts w:ascii="Times New Roman" w:hAnsi="Times New Roman"/>
-          <w:szCs w:val="24"/>
-        </w:rPr>
-      </w:pPr>
-    </w:p>
-    <w:p>
-      <w:pPr>
-        <w:rPr>
-          <w:rFonts w:ascii="Cambria" w:hAnsi="Cambria"/>
-          <w:b/>
-          <w:szCs w:val="24"/>
-        </w:rPr>
-      </w:pPr>
-      <w:r>
-        <w:rPr>
-          <w:rFonts w:ascii="Cambria" w:hAnsi="Cambria"/>
-          <w:b/>
-          <w:szCs w:val="24"/>
-        </w:rPr>
-        <w:br w:type="page"/>
-      </w:r>
-    </w:p>
-    <w:p>
-      <w:pPr>
-        <w:tabs>
-          <w:tab w:val="left" w:pos="1320"/>
-          <w:tab w:val="left" w:pos="7920"/>
-        </w:tabs>
-        <w:spacing w:line="360" w:lineRule="auto"/>
-        <w:ind w:left="426" w:right="-20" w:hanging="142"/>
-        <w:jc w:val="both"/>
-        <w:rPr>
-          <w:rFonts w:ascii="Cambria" w:hAnsi="Cambria"/>
-          <w:b/>
-          <w:szCs w:val="24"/>
-        </w:rPr>
-      </w:pPr>
-    </w:p>
-    <w:p>
-      <w:pPr>
-        <w:tabs>
-          <w:tab w:val="left" w:pos="1320"/>
-          <w:tab w:val="left" w:pos="7920"/>
-        </w:tabs>
-        <w:spacing w:line="360" w:lineRule="auto"/>
-        <w:ind w:left="426" w:right="-20" w:hanging="142"/>
-        <w:jc w:val="both"/>
-        <w:rPr>
-          <w:rFonts w:ascii="Cambria" w:hAnsi="Cambria"/>
-          <w:b/>
-          <w:szCs w:val="24"/>
-        </w:rPr>
-      </w:pPr>
-      <w:r>
-        <w:rPr>
-          <w:rFonts w:ascii="Cambria" w:hAnsi="Cambria"/>
-          <w:b/>
-          <w:szCs w:val="24"/>
-        </w:rPr>
-        <w:t>1.</w:t>
-      </w:r>
-      <w:r>
-        <w:rPr>
-          <w:rFonts w:ascii="Cambria" w:hAnsi="Cambria"/>
-          <w:b/>
-          <w:szCs w:val="24"/>
-        </w:rPr>
-        <w:t xml:space="preserve">0 </w:t>
-      </w:r>
-      <w:r>
-        <w:rPr>
-          <w:rFonts w:ascii="Cambria" w:hAnsi="Cambria"/>
-          <w:b/>
-          <w:szCs w:val="24"/>
-        </w:rPr>
-        <w:t xml:space="preserve">Introduction and </w:t>
-      </w:r>
-      <w:r>
-        <w:rPr>
-          <w:rFonts w:ascii="Cambria" w:hAnsi="Cambria"/>
-          <w:b/>
-          <w:szCs w:val="24"/>
-        </w:rPr>
-        <w:t>Problem Specification</w:t>
+        <w:t>Background</w:t>
       </w:r>
     </w:p>
     <w:p>
@@ -1664,313 +2179,40 @@
         <w:rPr>
           <w:rFonts w:ascii="Times New Roman" w:hAnsi="Times New Roman"/>
           <w:szCs w:val="24"/>
-          <w:highlight w:val="yellow"/>
-        </w:rPr>
-        <w:t>B</w:t>
-      </w:r>
-      <w:r>
-        <w:rPr>
-          <w:rFonts w:ascii="Times New Roman" w:hAnsi="Times New Roman"/>
-          <w:szCs w:val="24"/>
-          <w:highlight w:val="yellow"/>
-        </w:rPr>
-        <w:t xml:space="preserve">ackground material </w:t>
-      </w:r>
-      <w:r>
-        <w:rPr>
-          <w:rFonts w:ascii="Times New Roman" w:hAnsi="Times New Roman"/>
-          <w:szCs w:val="24"/>
-          <w:highlight w:val="yellow"/>
-        </w:rPr>
-        <w:t>sho</w:t>
-      </w:r>
-      <w:r>
-        <w:rPr>
-          <w:rFonts w:ascii="Times New Roman" w:hAnsi="Times New Roman"/>
-          <w:szCs w:val="24"/>
-          <w:highlight w:val="yellow"/>
-        </w:rPr>
-        <w:t>uld be given which introduces the</w:t>
-      </w:r>
-      <w:r>
-        <w:rPr>
-          <w:rFonts w:ascii="Times New Roman" w:hAnsi="Times New Roman"/>
-          <w:szCs w:val="24"/>
-          <w:highlight w:val="yellow"/>
-        </w:rPr>
-        <w:t xml:space="preserve"> problem</w:t>
-      </w:r>
-      <w:r>
-        <w:rPr>
-          <w:rFonts w:ascii="Times New Roman" w:hAnsi="Times New Roman"/>
-          <w:szCs w:val="24"/>
-          <w:highlight w:val="yellow"/>
-        </w:rPr>
-        <w:t xml:space="preserve"> area</w:t>
-      </w:r>
-      <w:r>
-        <w:rPr>
-          <w:rFonts w:ascii="Times New Roman" w:hAnsi="Times New Roman"/>
-          <w:szCs w:val="24"/>
-          <w:highlight w:val="yellow"/>
-        </w:rPr>
-        <w:t>, its context and background</w:t>
-      </w:r>
-      <w:r>
-        <w:rPr>
-          <w:rFonts w:ascii="Times New Roman" w:hAnsi="Times New Roman"/>
-          <w:szCs w:val="24"/>
-          <w:highlight w:val="yellow"/>
-        </w:rPr>
-        <w:t xml:space="preserve">. You should identify </w:t>
-      </w:r>
-      <w:r>
-        <w:rPr>
-          <w:rFonts w:ascii="Times New Roman" w:hAnsi="Times New Roman"/>
-          <w:szCs w:val="24"/>
-          <w:highlight w:val="yellow"/>
-        </w:rPr>
-        <w:t>the particular</w:t>
-      </w:r>
-      <w:r>
-        <w:rPr>
-          <w:rFonts w:ascii="Times New Roman" w:hAnsi="Times New Roman"/>
-          <w:szCs w:val="24"/>
-          <w:highlight w:val="yellow"/>
-        </w:rPr>
-        <w:t xml:space="preserve"> </w:t>
-      </w:r>
-      <w:r>
-        <w:rPr>
-          <w:rFonts w:ascii="Times New Roman" w:hAnsi="Times New Roman"/>
-          <w:szCs w:val="24"/>
-          <w:highlight w:val="yellow"/>
-        </w:rPr>
-        <w:t>problem</w:t>
-      </w:r>
-      <w:r>
-        <w:rPr>
-          <w:rFonts w:ascii="Times New Roman" w:hAnsi="Times New Roman"/>
-          <w:szCs w:val="24"/>
-          <w:highlight w:val="yellow"/>
-        </w:rPr>
-        <w:t xml:space="preserve"> under consideration</w:t>
-      </w:r>
-      <w:r>
-        <w:rPr>
-          <w:rFonts w:ascii="Times New Roman" w:hAnsi="Times New Roman"/>
-          <w:szCs w:val="24"/>
-          <w:highlight w:val="yellow"/>
-        </w:rPr>
-        <w:t xml:space="preserve"> along with information about the problem area that </w:t>
-      </w:r>
-      <w:r>
-        <w:rPr>
-          <w:rFonts w:ascii="Times New Roman" w:hAnsi="Times New Roman"/>
-          <w:szCs w:val="24"/>
-          <w:highlight w:val="yellow"/>
-        </w:rPr>
-        <w:t>enables</w:t>
-      </w:r>
-      <w:r>
-        <w:rPr>
-          <w:rFonts w:ascii="Times New Roman" w:hAnsi="Times New Roman"/>
-          <w:szCs w:val="24"/>
-          <w:highlight w:val="yellow"/>
-        </w:rPr>
-        <w:t xml:space="preserve"> the reader to understand the problem scope and nature.</w:t>
-      </w:r>
-      <w:r>
-        <w:rPr>
-          <w:rFonts w:ascii="Times New Roman" w:hAnsi="Times New Roman"/>
-          <w:szCs w:val="24"/>
-          <w:highlight w:val="yellow"/>
-        </w:rPr>
-        <w:t xml:space="preserve"> If you</w:t>
-      </w:r>
-      <w:r>
-        <w:rPr>
-          <w:rFonts w:ascii="Times New Roman" w:hAnsi="Times New Roman"/>
-          <w:szCs w:val="24"/>
-          <w:highlight w:val="yellow"/>
-        </w:rPr>
-        <w:t xml:space="preserve">r project involves </w:t>
-      </w:r>
-      <w:r>
-        <w:rPr>
-          <w:rFonts w:ascii="Times New Roman" w:hAnsi="Times New Roman"/>
-          <w:szCs w:val="24"/>
-          <w:highlight w:val="yellow"/>
-        </w:rPr>
-        <w:t>a particular</w:t>
-      </w:r>
-      <w:r>
-        <w:rPr>
-          <w:rFonts w:ascii="Times New Roman" w:hAnsi="Times New Roman"/>
-          <w:szCs w:val="24"/>
-          <w:highlight w:val="yellow"/>
-        </w:rPr>
-        <w:t xml:space="preserve"> </w:t>
-      </w:r>
-      <w:r>
-        <w:rPr>
-          <w:rFonts w:ascii="Times New Roman" w:hAnsi="Times New Roman"/>
-          <w:szCs w:val="24"/>
-          <w:highlight w:val="yellow"/>
-        </w:rPr>
-        <w:t xml:space="preserve">domain, </w:t>
-      </w:r>
-      <w:r>
-        <w:rPr>
-          <w:rFonts w:ascii="Times New Roman" w:hAnsi="Times New Roman"/>
-          <w:szCs w:val="24"/>
-          <w:highlight w:val="yellow"/>
-        </w:rPr>
-        <w:t>algorithm</w:t>
-      </w:r>
-      <w:r>
-        <w:rPr>
-          <w:rFonts w:ascii="Times New Roman" w:hAnsi="Times New Roman"/>
-          <w:szCs w:val="24"/>
-          <w:highlight w:val="yellow"/>
-        </w:rPr>
-        <w:t xml:space="preserve">, method theory etc., </w:t>
-      </w:r>
-      <w:r>
-        <w:rPr>
-          <w:rFonts w:ascii="Times New Roman" w:hAnsi="Times New Roman"/>
-          <w:szCs w:val="24"/>
-          <w:highlight w:val="yellow"/>
-        </w:rPr>
-        <w:t xml:space="preserve">you may describe </w:t>
-      </w:r>
-      <w:r>
-        <w:rPr>
-          <w:rFonts w:ascii="Times New Roman" w:hAnsi="Times New Roman"/>
-          <w:szCs w:val="24"/>
-          <w:highlight w:val="yellow"/>
-        </w:rPr>
-        <w:t>it</w:t>
-      </w:r>
-      <w:r>
-        <w:rPr>
-          <w:rFonts w:ascii="Times New Roman" w:hAnsi="Times New Roman"/>
-          <w:szCs w:val="24"/>
-          <w:highlight w:val="yellow"/>
-        </w:rPr>
-        <w:t xml:space="preserve"> </w:t>
-      </w:r>
-      <w:r>
-        <w:rPr>
-          <w:rFonts w:ascii="Times New Roman" w:hAnsi="Times New Roman"/>
-          <w:szCs w:val="24"/>
-          <w:highlight w:val="yellow"/>
-        </w:rPr>
-        <w:t xml:space="preserve">in the </w:t>
-      </w:r>
-      <w:r>
-        <w:rPr>
-          <w:rFonts w:ascii="Times New Roman" w:hAnsi="Times New Roman"/>
-          <w:szCs w:val="24"/>
-          <w:highlight w:val="yellow"/>
-        </w:rPr>
-        <w:t>introduction</w:t>
-      </w:r>
-      <w:r>
-        <w:rPr>
-          <w:rFonts w:ascii="Times New Roman" w:hAnsi="Times New Roman"/>
-          <w:szCs w:val="24"/>
-          <w:highlight w:val="yellow"/>
-        </w:rPr>
-        <w:t xml:space="preserve"> (</w:t>
-      </w:r>
-      <w:r>
-        <w:rPr>
-          <w:rFonts w:ascii="Times New Roman" w:hAnsi="Times New Roman"/>
-          <w:szCs w:val="24"/>
-          <w:highlight w:val="yellow"/>
-        </w:rPr>
-        <w:t>a</w:t>
-      </w:r>
-      <w:r>
-        <w:rPr>
-          <w:rFonts w:ascii="Times New Roman" w:hAnsi="Times New Roman"/>
-          <w:szCs w:val="24"/>
-          <w:highlight w:val="yellow"/>
-        </w:rPr>
-        <w:t>lternatively</w:t>
-      </w:r>
-      <w:r>
-        <w:rPr>
-          <w:rFonts w:ascii="Times New Roman" w:hAnsi="Times New Roman"/>
-          <w:szCs w:val="24"/>
-          <w:highlight w:val="yellow"/>
-        </w:rPr>
-        <w:t xml:space="preserve"> or additionally</w:t>
-      </w:r>
-      <w:r>
-        <w:rPr>
-          <w:rFonts w:ascii="Times New Roman" w:hAnsi="Times New Roman"/>
-          <w:szCs w:val="24"/>
-          <w:highlight w:val="yellow"/>
-        </w:rPr>
-        <w:t>, it may be</w:t>
-      </w:r>
-      <w:r>
-        <w:rPr>
-          <w:rFonts w:ascii="Times New Roman" w:hAnsi="Times New Roman"/>
-          <w:szCs w:val="24"/>
-          <w:highlight w:val="yellow"/>
-        </w:rPr>
-        <w:t xml:space="preserve"> describe</w:t>
-      </w:r>
-      <w:r>
-        <w:rPr>
-          <w:rFonts w:ascii="Times New Roman" w:hAnsi="Times New Roman"/>
-          <w:szCs w:val="24"/>
-          <w:highlight w:val="yellow"/>
-        </w:rPr>
-        <w:t>d</w:t>
-      </w:r>
-      <w:r>
-        <w:rPr>
-          <w:rFonts w:ascii="Times New Roman" w:hAnsi="Times New Roman"/>
-          <w:szCs w:val="24"/>
-          <w:highlight w:val="yellow"/>
-        </w:rPr>
-        <w:t xml:space="preserve"> </w:t>
-      </w:r>
-      <w:r>
-        <w:rPr>
-          <w:rFonts w:ascii="Times New Roman" w:hAnsi="Times New Roman"/>
-          <w:szCs w:val="24"/>
-          <w:highlight w:val="yellow"/>
-        </w:rPr>
-        <w:t>later</w:t>
-      </w:r>
-      <w:r>
-        <w:rPr>
-          <w:rFonts w:ascii="Times New Roman" w:hAnsi="Times New Roman"/>
-          <w:szCs w:val="24"/>
-          <w:highlight w:val="yellow"/>
-        </w:rPr>
-        <w:t>, if appropriate).</w:t>
-      </w:r>
-      <w:r>
-        <w:rPr>
-          <w:rFonts w:ascii="Times New Roman" w:hAnsi="Times New Roman"/>
-          <w:szCs w:val="24"/>
-          <w:highlight w:val="yellow"/>
-        </w:rPr>
-        <w:t xml:space="preserve"> </w:t>
-      </w:r>
-      <w:r>
-        <w:rPr>
-          <w:rFonts w:ascii="Times New Roman" w:hAnsi="Times New Roman"/>
-          <w:szCs w:val="24"/>
-          <w:highlight w:val="yellow"/>
-        </w:rPr>
-        <w:t>For best marks the student should show that they have systematically researched and fully analysed the problem, synthesising the relevant information.</w:t>
+        </w:rPr>
+        <w:t xml:space="preserve">Success of agile </w:t>
+      </w:r>
+      <w:proofErr w:type="spellStart"/>
+      <w:r>
+        <w:rPr>
+          <w:rFonts w:ascii="Times New Roman" w:hAnsi="Times New Roman"/>
+          <w:szCs w:val="24"/>
+        </w:rPr>
+        <w:t>desking</w:t>
+      </w:r>
+      <w:proofErr w:type="spellEnd"/>
+    </w:p>
+    <w:p>
+      <w:pPr>
+        <w:tabs>
+          <w:tab w:val="left" w:pos="360"/>
+          <w:tab w:val="left" w:pos="810"/>
+          <w:tab w:val="left" w:pos="7920"/>
+        </w:tabs>
+        <w:spacing w:line="360" w:lineRule="auto"/>
+        <w:ind w:left="284" w:right="-20"/>
+        <w:jc w:val="both"/>
+        <w:rPr>
+          <w:rFonts w:ascii="Times New Roman" w:hAnsi="Times New Roman"/>
+          <w:szCs w:val="24"/>
+        </w:rPr>
+      </w:pPr>
+      <w:r>
+        <w:rPr>
+          <w:rFonts w:ascii="Times New Roman" w:hAnsi="Times New Roman"/>
+          <w:szCs w:val="24"/>
+        </w:rPr>
+        <w:t>Project aims and objectives</w:t>
       </w:r>
     </w:p>
     <w:p>
@@ -2107,7 +2349,15 @@
           <w:rFonts w:ascii="Times New Roman" w:hAnsi="Times New Roman"/>
           <w:szCs w:val="24"/>
         </w:rPr>
-        <w:t xml:space="preserve"> an intuitive UX design allowing the user to add all of the required information regarding their company. Once all of the information has been entered the system will provide an Executive Officer Dashboard that will display any relevant Key Performance Indicators (KPIs) that the company requires to effectively run their business. The dashboard will provide charts and graphs which will aid the user in making decisions on how best to manage and allocate their resources to make them more cost efficient.</w:t>
+        <w:t xml:space="preserve"> an intuitive UX design allowing the user to add all of the required information regarding their company. Once all of the information has been entered the system </w:t>
+      </w:r>
+      <w:r>
+        <w:rPr>
+          <w:rFonts w:ascii="Times New Roman" w:hAnsi="Times New Roman"/>
+          <w:szCs w:val="24"/>
+        </w:rPr>
+        <w:lastRenderedPageBreak/>
+        <w:t>will provide an Executive Officer Dashboard that will display any relevant Key Performance Indicators (KPIs) that the company requires to effectively run their business. The dashboard will provide charts and graphs which will aid the user in making decisions on how best to manage and allocate their resources to make them more cost efficient.</w:t>
       </w:r>
     </w:p>
     <w:p>
@@ -2212,7 +2462,6 @@
         <w:rPr>
           <w:rFonts w:ascii="Times New Roman" w:hAnsi="Times New Roman"/>
         </w:rPr>
-        <w:lastRenderedPageBreak/>
         <w:t xml:space="preserve">Administrators – all end users who are added to the system as administrators will have access to the </w:t>
       </w:r>
       <w:r>
@@ -2358,32 +2607,41 @@
           <w:color w:val="333333"/>
           <w:shd w:val="clear" w:color="auto" w:fill="FFFFFF"/>
         </w:rPr>
-        <w:t xml:space="preserve"> of the effects of anythin</w:t>
-      </w:r>
-      <w:bookmarkStart w:id="0" w:name="_GoBack"/>
-      <w:bookmarkEnd w:id="0"/>
+        <w:t xml:space="preserve"> of the effects of anything you might be doing come from 20 </w:t>
+      </w:r>
+      <w:proofErr w:type="spellStart"/>
       <w:r>
         <w:rPr>
           <w:color w:val="333333"/>
           <w:shd w:val="clear" w:color="auto" w:fill="FFFFFF"/>
         </w:rPr>
-        <w:t xml:space="preserve">g you might be doing come from 20 </w:t>
-      </w:r>
-      <w:proofErr w:type="spellStart"/>
+        <w:t>percent</w:t>
+      </w:r>
+      <w:proofErr w:type="spellEnd"/>
       <w:r>
         <w:rPr>
           <w:color w:val="333333"/>
           <w:shd w:val="clear" w:color="auto" w:fill="FFFFFF"/>
         </w:rPr>
-        <w:t>percent</w:t>
-      </w:r>
-      <w:proofErr w:type="spellEnd"/>
-      <w:r>
+        <w:t xml:space="preserve"> of the causes</w:t>
+      </w:r>
+    </w:p>
+    <w:p>
+      <w:pPr>
+        <w:spacing w:line="360" w:lineRule="auto"/>
+        <w:ind w:left="360"/>
+        <w:jc w:val="both"/>
         <w:rPr>
           <w:color w:val="333333"/>
           <w:shd w:val="clear" w:color="auto" w:fill="FFFFFF"/>
         </w:rPr>
-        <w:t xml:space="preserve"> of the causes</w:t>
+      </w:pPr>
+      <w:r>
+        <w:rPr>
+          <w:color w:val="333333"/>
+          <w:shd w:val="clear" w:color="auto" w:fill="FFFFFF"/>
+        </w:rPr>
+        <w:t>80% of available space is underutilised.</w:t>
       </w:r>
     </w:p>
     <w:p>
@@ -2401,8 +2659,113 @@
           <w:color w:val="333333"/>
           <w:shd w:val="clear" w:color="auto" w:fill="FFFFFF"/>
         </w:rPr>
-        <w:t>80% of available space is underutilised.</w:t>
-      </w:r>
+        <w:t xml:space="preserve">You could have 2 big meeting rooms that hold 100 people each, while all the desk space for the office is cramped together. By looking </w:t>
+      </w:r>
+      <w:proofErr w:type="spellStart"/>
+      <w:r>
+        <w:rPr>
+          <w:color w:val="333333"/>
+          <w:shd w:val="clear" w:color="auto" w:fill="FFFFFF"/>
+        </w:rPr>
+        <w:t>a</w:t>
+      </w:r>
+      <w:proofErr w:type="spellEnd"/>
+      <w:r>
+        <w:rPr>
+          <w:color w:val="333333"/>
+          <w:shd w:val="clear" w:color="auto" w:fill="FFFFFF"/>
+        </w:rPr>
+        <w:t xml:space="preserve"> the frequency at which each of the rooms is used, how many occupants they have when they are </w:t>
+      </w:r>
+      <w:proofErr w:type="spellStart"/>
+      <w:r>
+        <w:rPr>
+          <w:color w:val="333333"/>
+          <w:shd w:val="clear" w:color="auto" w:fill="FFFFFF"/>
+        </w:rPr>
+        <w:t>ulisaised</w:t>
+      </w:r>
+      <w:proofErr w:type="spellEnd"/>
+      <w:r>
+        <w:rPr>
+          <w:color w:val="333333"/>
+          <w:shd w:val="clear" w:color="auto" w:fill="FFFFFF"/>
+        </w:rPr>
+        <w:t xml:space="preserve"> a company would be able to make decisions based on these </w:t>
+      </w:r>
+      <w:proofErr w:type="spellStart"/>
+      <w:r>
+        <w:rPr>
+          <w:color w:val="333333"/>
+          <w:shd w:val="clear" w:color="auto" w:fill="FFFFFF"/>
+        </w:rPr>
+        <w:t>caclations</w:t>
+      </w:r>
+      <w:proofErr w:type="spellEnd"/>
+      <w:r>
+        <w:rPr>
+          <w:color w:val="333333"/>
+          <w:shd w:val="clear" w:color="auto" w:fill="FFFFFF"/>
+        </w:rPr>
+        <w:t xml:space="preserve"> which will allow them to make changes to better suite their company needs. For example, if the first room has </w:t>
+      </w:r>
+      <w:proofErr w:type="gramStart"/>
+      <w:r>
+        <w:rPr>
+          <w:color w:val="333333"/>
+          <w:shd w:val="clear" w:color="auto" w:fill="FFFFFF"/>
+        </w:rPr>
+        <w:t>an</w:t>
+      </w:r>
+      <w:proofErr w:type="gramEnd"/>
+      <w:r>
+        <w:rPr>
+          <w:color w:val="333333"/>
+          <w:shd w:val="clear" w:color="auto" w:fill="FFFFFF"/>
+        </w:rPr>
+        <w:t xml:space="preserve"> frequency rate of 90%, and an occupancy rate of 50%. And the second room has a frequency rate of 100%, and an </w:t>
+      </w:r>
+      <w:proofErr w:type="spellStart"/>
+      <w:r>
+        <w:rPr>
+          <w:color w:val="333333"/>
+          <w:shd w:val="clear" w:color="auto" w:fill="FFFFFF"/>
+        </w:rPr>
+        <w:t>occupany</w:t>
+      </w:r>
+      <w:proofErr w:type="spellEnd"/>
+      <w:r>
+        <w:rPr>
+          <w:color w:val="333333"/>
+          <w:shd w:val="clear" w:color="auto" w:fill="FFFFFF"/>
+        </w:rPr>
+        <w:t xml:space="preserve"> rate of 50%. This means the company could get rid of one of the rooms and spilt the </w:t>
+      </w:r>
+      <w:proofErr w:type="spellStart"/>
+      <w:r>
+        <w:rPr>
+          <w:color w:val="333333"/>
+          <w:shd w:val="clear" w:color="auto" w:fill="FFFFFF"/>
+        </w:rPr>
+        <w:t>toher</w:t>
+      </w:r>
+      <w:proofErr w:type="spellEnd"/>
+      <w:r>
+        <w:rPr>
+          <w:color w:val="333333"/>
+          <w:shd w:val="clear" w:color="auto" w:fill="FFFFFF"/>
+        </w:rPr>
+        <w:t xml:space="preserve"> room into two. </w:t>
+      </w:r>
+      <w:proofErr w:type="gramStart"/>
+      <w:r>
+        <w:rPr>
+          <w:color w:val="333333"/>
+          <w:shd w:val="clear" w:color="auto" w:fill="FFFFFF"/>
+        </w:rPr>
+        <w:t>Leaving space for more desks for the company to expand.</w:t>
+      </w:r>
+      <w:proofErr w:type="gramEnd"/>
     </w:p>
     <w:p>
       <w:pPr>
@@ -2410,16 +2773,25 @@
         <w:ind w:left="360"/>
         <w:jc w:val="both"/>
         <w:rPr>
+          <w:rFonts w:ascii="Times New Roman" w:hAnsi="Times New Roman"/>
+          <w:highlight w:val="cyan"/>
+        </w:rPr>
+      </w:pPr>
+      <w:proofErr w:type="gramStart"/>
+      <w:r>
+        <w:rPr>
           <w:color w:val="333333"/>
           <w:shd w:val="clear" w:color="auto" w:fill="FFFFFF"/>
         </w:rPr>
-      </w:pPr>
+        <w:t>Example 2.</w:t>
+      </w:r>
+      <w:proofErr w:type="gramEnd"/>
       <w:r>
         <w:rPr>
           <w:color w:val="333333"/>
           <w:shd w:val="clear" w:color="auto" w:fill="FFFFFF"/>
         </w:rPr>
-        <w:t xml:space="preserve">You could have 2 big meeting rooms that hold 100 people each, while all the desk space for the office is cramped together. By looking </w:t>
+        <w:t xml:space="preserve"> Both of the rooms have a high frequency and occupancy rate. If the occupants in the room are company </w:t>
       </w:r>
       <w:proofErr w:type="spellStart"/>
       <w:r>
@@ -2427,7 +2799,7 @@
           <w:color w:val="333333"/>
           <w:shd w:val="clear" w:color="auto" w:fill="FFFFFF"/>
         </w:rPr>
-        <w:t>a</w:t>
+        <w:t>employess</w:t>
       </w:r>
       <w:proofErr w:type="spellEnd"/>
       <w:r>
@@ -2435,218 +2807,94 @@
           <w:color w:val="333333"/>
           <w:shd w:val="clear" w:color="auto" w:fill="FFFFFF"/>
         </w:rPr>
-        <w:t xml:space="preserve"> the frequency at which each of the rooms is used, how many occupants they have when they are </w:t>
-      </w:r>
-      <w:proofErr w:type="spellStart"/>
+        <w:t xml:space="preserve"> this means that their current desks are left vacant. </w:t>
+      </w:r>
       <w:r>
         <w:rPr>
           <w:color w:val="333333"/>
           <w:shd w:val="clear" w:color="auto" w:fill="FFFFFF"/>
         </w:rPr>
-        <w:t>ulisaised</w:t>
-      </w:r>
-      <w:proofErr w:type="spellEnd"/>
+        <w:lastRenderedPageBreak/>
+        <w:t xml:space="preserve">Pareto’s rule is relevant here as it gives an insight into the fact </w:t>
+      </w:r>
+      <w:proofErr w:type="gramStart"/>
       <w:r>
         <w:rPr>
           <w:color w:val="333333"/>
           <w:shd w:val="clear" w:color="auto" w:fill="FFFFFF"/>
         </w:rPr>
-        <w:t xml:space="preserve"> a company would be able to make decisions based on these </w:t>
-      </w:r>
-      <w:proofErr w:type="spellStart"/>
+        <w:t>the you</w:t>
+      </w:r>
+      <w:proofErr w:type="gramEnd"/>
       <w:r>
         <w:rPr>
           <w:color w:val="333333"/>
           <w:shd w:val="clear" w:color="auto" w:fill="FFFFFF"/>
         </w:rPr>
-        <w:t>caclations</w:t>
-      </w:r>
-      <w:proofErr w:type="spellEnd"/>
+        <w:t xml:space="preserve"> do not need to provide resources for all employees. The company could still </w:t>
+      </w:r>
+      <w:proofErr w:type="gramStart"/>
       <w:r>
         <w:rPr>
           <w:color w:val="333333"/>
           <w:shd w:val="clear" w:color="auto" w:fill="FFFFFF"/>
         </w:rPr>
-        <w:t xml:space="preserve"> which will allow them to make changes to better suite their company needs. For example, if the first room has </w:t>
-      </w:r>
-      <w:proofErr w:type="gramStart"/>
+        <w:t>expand,</w:t>
+      </w:r>
+      <w:proofErr w:type="gramEnd"/>
       <w:r>
         <w:rPr>
           <w:color w:val="333333"/>
           <w:shd w:val="clear" w:color="auto" w:fill="FFFFFF"/>
         </w:rPr>
-        <w:t>an</w:t>
-      </w:r>
-      <w:proofErr w:type="gramEnd"/>
+        <w:t xml:space="preserve"> keep the same location with the same rent. This is when </w:t>
+      </w:r>
+      <w:proofErr w:type="gramStart"/>
       <w:r>
         <w:rPr>
           <w:color w:val="333333"/>
           <w:shd w:val="clear" w:color="auto" w:fill="FFFFFF"/>
         </w:rPr>
-        <w:t xml:space="preserve"> frequency rate of 90%, and an occupancy rate of 50%. And the second room has a frequency rate of 100%, and an </w:t>
-      </w:r>
-      <w:proofErr w:type="spellStart"/>
+        <w:t>a booking systems</w:t>
+      </w:r>
+      <w:proofErr w:type="gramEnd"/>
       <w:r>
         <w:rPr>
           <w:color w:val="333333"/>
           <w:shd w:val="clear" w:color="auto" w:fill="FFFFFF"/>
         </w:rPr>
-        <w:t>occupany</w:t>
-      </w:r>
-      <w:proofErr w:type="spellEnd"/>
+        <w:t xml:space="preserve"> for resources would come in useful. And were a dashboard containing information on the frequency, </w:t>
+      </w:r>
+      <w:proofErr w:type="spellStart"/>
       <w:r>
         <w:rPr>
           <w:color w:val="333333"/>
           <w:shd w:val="clear" w:color="auto" w:fill="FFFFFF"/>
         </w:rPr>
-        <w:t xml:space="preserve"> rate of 50%. This means the company could get rid of one of the rooms and spilt the </w:t>
-      </w:r>
-      <w:proofErr w:type="spellStart"/>
+        <w:t>occupany</w:t>
+      </w:r>
+      <w:proofErr w:type="spellEnd"/>
       <w:r>
         <w:rPr>
           <w:color w:val="333333"/>
           <w:shd w:val="clear" w:color="auto" w:fill="FFFFFF"/>
         </w:rPr>
-        <w:t>toher</w:t>
-      </w:r>
-      <w:proofErr w:type="spellEnd"/>
+        <w:t xml:space="preserve"> and the utilisation of each resource, on a certain day at a particular time may become very cost </w:t>
+      </w:r>
+      <w:proofErr w:type="spellStart"/>
       <w:r>
         <w:rPr>
           <w:color w:val="333333"/>
           <w:shd w:val="clear" w:color="auto" w:fill="FFFFFF"/>
         </w:rPr>
-        <w:t xml:space="preserve"> room into two. </w:t>
-      </w:r>
-      <w:proofErr w:type="gramStart"/>
+        <w:t>eefective</w:t>
+      </w:r>
+      <w:proofErr w:type="spellEnd"/>
       <w:r>
         <w:rPr>
           <w:color w:val="333333"/>
           <w:shd w:val="clear" w:color="auto" w:fill="FFFFFF"/>
         </w:rPr>
-        <w:t>Leaving space for more desks for the company to expand.</w:t>
-      </w:r>
-      <w:proofErr w:type="gramEnd"/>
-    </w:p>
-    <w:p>
-      <w:pPr>
-        <w:spacing w:line="360" w:lineRule="auto"/>
-        <w:ind w:left="360"/>
-        <w:jc w:val="both"/>
-        <w:rPr>
-          <w:rFonts w:ascii="Times New Roman" w:hAnsi="Times New Roman"/>
-          <w:highlight w:val="cyan"/>
-        </w:rPr>
-      </w:pPr>
-      <w:proofErr w:type="gramStart"/>
-      <w:r>
-        <w:rPr>
-          <w:color w:val="333333"/>
-          <w:shd w:val="clear" w:color="auto" w:fill="FFFFFF"/>
-        </w:rPr>
-        <w:t>Example 2.</w:t>
-      </w:r>
-      <w:proofErr w:type="gramEnd"/>
-      <w:r>
-        <w:rPr>
-          <w:color w:val="333333"/>
-          <w:shd w:val="clear" w:color="auto" w:fill="FFFFFF"/>
-        </w:rPr>
-        <w:t xml:space="preserve"> Both of the rooms have a high frequency and occupancy rate. If the occupants in the room are company </w:t>
-      </w:r>
-      <w:proofErr w:type="spellStart"/>
-      <w:r>
-        <w:rPr>
-          <w:color w:val="333333"/>
-          <w:shd w:val="clear" w:color="auto" w:fill="FFFFFF"/>
-        </w:rPr>
-        <w:t>employess</w:t>
-      </w:r>
-      <w:proofErr w:type="spellEnd"/>
-      <w:r>
-        <w:rPr>
-          <w:color w:val="333333"/>
-          <w:shd w:val="clear" w:color="auto" w:fill="FFFFFF"/>
-        </w:rPr>
-        <w:t xml:space="preserve"> this means that their current desks are left vacant. Pareto’s rule is relevant here as it gives an insight into the fact </w:t>
-      </w:r>
-      <w:proofErr w:type="gramStart"/>
-      <w:r>
-        <w:rPr>
-          <w:color w:val="333333"/>
-          <w:shd w:val="clear" w:color="auto" w:fill="FFFFFF"/>
-        </w:rPr>
-        <w:t>the you</w:t>
-      </w:r>
-      <w:proofErr w:type="gramEnd"/>
-      <w:r>
-        <w:rPr>
-          <w:color w:val="333333"/>
-          <w:shd w:val="clear" w:color="auto" w:fill="FFFFFF"/>
-        </w:rPr>
-        <w:t xml:space="preserve"> do not need to provide resources for all employees. The company could still </w:t>
-      </w:r>
-      <w:proofErr w:type="gramStart"/>
-      <w:r>
-        <w:rPr>
-          <w:color w:val="333333"/>
-          <w:shd w:val="clear" w:color="auto" w:fill="FFFFFF"/>
-        </w:rPr>
-        <w:t>expand,</w:t>
-      </w:r>
-      <w:proofErr w:type="gramEnd"/>
-      <w:r>
-        <w:rPr>
-          <w:color w:val="333333"/>
-          <w:shd w:val="clear" w:color="auto" w:fill="FFFFFF"/>
-        </w:rPr>
-        <w:t xml:space="preserve"> keep the same location with the same rent. This is when </w:t>
-      </w:r>
-      <w:proofErr w:type="gramStart"/>
-      <w:r>
-        <w:rPr>
-          <w:color w:val="333333"/>
-          <w:shd w:val="clear" w:color="auto" w:fill="FFFFFF"/>
-        </w:rPr>
-        <w:t>a booking systems</w:t>
-      </w:r>
-      <w:proofErr w:type="gramEnd"/>
-      <w:r>
-        <w:rPr>
-          <w:color w:val="333333"/>
-          <w:shd w:val="clear" w:color="auto" w:fill="FFFFFF"/>
-        </w:rPr>
-        <w:t xml:space="preserve"> for resources would come in useful. And were a dashboard containing information on the frequency, </w:t>
-      </w:r>
-      <w:proofErr w:type="spellStart"/>
-      <w:r>
-        <w:rPr>
-          <w:color w:val="333333"/>
-          <w:shd w:val="clear" w:color="auto" w:fill="FFFFFF"/>
-        </w:rPr>
-        <w:t>occupany</w:t>
-      </w:r>
-      <w:proofErr w:type="spellEnd"/>
-      <w:r>
-        <w:rPr>
-          <w:color w:val="333333"/>
-          <w:shd w:val="clear" w:color="auto" w:fill="FFFFFF"/>
-        </w:rPr>
-        <w:t xml:space="preserve"> and the utilisation of each resource, on a certain day at a particular time may become very cost </w:t>
-      </w:r>
-      <w:proofErr w:type="spellStart"/>
-      <w:r>
-        <w:rPr>
-          <w:color w:val="333333"/>
-          <w:shd w:val="clear" w:color="auto" w:fill="FFFFFF"/>
-        </w:rPr>
-        <w:t>eefective</w:t>
-      </w:r>
-      <w:proofErr w:type="spellEnd"/>
-      <w:r>
-        <w:rPr>
-          <w:color w:val="333333"/>
-          <w:shd w:val="clear" w:color="auto" w:fill="FFFFFF"/>
-        </w:rPr>
         <w:t xml:space="preserve">. </w:t>
       </w:r>
     </w:p>
@@ -2665,6 +2913,72 @@
           <w:rFonts w:ascii="Cambria" w:hAnsi="Cambria"/>
           <w:b/>
           <w:szCs w:val="24"/>
+        </w:rPr>
+        <w:br w:type="page"/>
+      </w:r>
+    </w:p>
+    <w:p>
+      <w:pPr>
+        <w:rPr>
+          <w:rFonts w:ascii="Times New Roman" w:hAnsi="Times New Roman"/>
+          <w:b/>
+          <w:sz w:val="36"/>
+          <w:szCs w:val="36"/>
+        </w:rPr>
+      </w:pPr>
+      <w:r>
+        <w:rPr>
+          <w:rFonts w:ascii="Times New Roman" w:hAnsi="Times New Roman"/>
+          <w:b/>
+          <w:sz w:val="36"/>
+          <w:szCs w:val="36"/>
+        </w:rPr>
+        <w:lastRenderedPageBreak/>
+        <w:t xml:space="preserve">Why open planned </w:t>
+      </w:r>
+      <w:proofErr w:type="spellStart"/>
+      <w:r>
+        <w:rPr>
+          <w:rFonts w:ascii="Times New Roman" w:hAnsi="Times New Roman"/>
+          <w:b/>
+          <w:sz w:val="36"/>
+          <w:szCs w:val="36"/>
+        </w:rPr>
+        <w:t>workpsaces</w:t>
+      </w:r>
+      <w:proofErr w:type="spellEnd"/>
+      <w:r>
+        <w:rPr>
+          <w:rFonts w:ascii="Times New Roman" w:hAnsi="Times New Roman"/>
+          <w:b/>
+          <w:sz w:val="36"/>
+          <w:szCs w:val="36"/>
+        </w:rPr>
+        <w:t>?</w:t>
+      </w:r>
+    </w:p>
+    <w:p>
+      <w:pPr>
+        <w:rPr>
+          <w:rFonts w:ascii="Times New Roman" w:hAnsi="Times New Roman"/>
+          <w:b/>
+          <w:sz w:val="36"/>
+          <w:szCs w:val="36"/>
+        </w:rPr>
+      </w:pPr>
+      <w:r>
+        <w:rPr>
+          <w:rFonts w:ascii="Times New Roman" w:hAnsi="Times New Roman"/>
+          <w:szCs w:val="24"/>
+        </w:rPr>
+        <w:t xml:space="preserve">The paradigm shift from private individual offices to open-planned workspaces was driven by financial advantages, increased productivity and the potential better interaction between employees. </w:t>
+      </w:r>
+      <w:r>
+        <w:rPr>
+          <w:rFonts w:ascii="Times New Roman" w:hAnsi="Times New Roman"/>
+          <w:b/>
+          <w:sz w:val="36"/>
+          <w:szCs w:val="36"/>
         </w:rPr>
         <w:br w:type="page"/>
       </w:r>
@@ -6738,7 +7052,7 @@
         <w:sz w:val="20"/>
         <w:lang w:val="en-US"/>
       </w:rPr>
-      <w:t>8</w:t>
+      <w:t>5</w:t>
     </w:r>
     <w:r>
       <w:rPr>
@@ -9288,13 +9602,28 @@
   <a:extraClrSchemeLst/>
   <a:extLst>
     <a:ext uri="{05A4C25C-085E-4340-85A3-A5531E510DB2}">
-      <thm15:themeFamily xmlns="" xmlns:thm15="http://schemas.microsoft.com/office/thememl/2012/main" name="Office Theme" id="{62F939B6-93AF-4DB8-9C6B-D6C7DFDC589F}" vid="{4A3C46E8-61CC-4603-A589-7422A47A8E4A}"/>
+      <thm15:themeFamily xmlns:thm15="http://schemas.microsoft.com/office/thememl/2012/main" xmlns="" name="Office Theme" id="{62F939B6-93AF-4DB8-9C6B-D6C7DFDC589F}" vid="{4A3C46E8-61CC-4603-A589-7422A47A8E4A}"/>
     </a:ext>
   </a:extLst>
 </a:theme>
 </file>
 
 <file path=customXml/item1.xml><?xml version="1.0" encoding="utf-8"?>
+<p:properties xmlns:p="http://schemas.microsoft.com/office/2006/metadata/properties" xmlns:xsi="http://www.w3.org/2001/XMLSchema-instance" xmlns:pc="http://schemas.microsoft.com/office/infopath/2007/PartnerControls">
+  <documentManagement/>
+</p:properties>
+</file>
+
+<file path=customXml/item2.xml><?xml version="1.0" encoding="utf-8"?>
+<?mso-contentType ?>
+<FormTemplates xmlns="http://schemas.microsoft.com/sharepoint/v3/contenttype/forms">
+  <Display>DocumentLibraryForm</Display>
+  <Edit>DocumentLibraryForm</Edit>
+  <New>DocumentLibraryForm</New>
+</FormTemplates>
+</file>
+
+<file path=customXml/item3.xml><?xml version="1.0" encoding="utf-8"?>
 <ct:contentTypeSchema xmlns:ct="http://schemas.microsoft.com/office/2006/metadata/contentType" xmlns:ma="http://schemas.microsoft.com/office/2006/metadata/properties/metaAttributes" ct:_="" ma:_="" ma:contentTypeName="Document" ma:contentTypeID="0x01010062E9664EB5E6484E86102B6DED9A5B77" ma:contentTypeVersion="0" ma:contentTypeDescription="Create a new document." ma:contentTypeScope="" ma:versionID="23bae21b6d94e7d5efbf02e9ceb9bef0">
   <xsd:schema xmlns:xsd="http://www.w3.org/2001/XMLSchema" xmlns:xs="http://www.w3.org/2001/XMLSchema" xmlns:p="http://schemas.microsoft.com/office/2006/metadata/properties" targetNamespace="http://schemas.microsoft.com/office/2006/metadata/properties" ma:root="true" ma:fieldsID="1b05d82d297216baf5b26c55225140df">
     <xsd:element name="properties">
@@ -9408,26 +9737,28 @@
 </ct:contentTypeSchema>
 </file>
 
-<file path=customXml/item2.xml><?xml version="1.0" encoding="utf-8"?>
-<?mso-contentType ?>
-<FormTemplates xmlns="http://schemas.microsoft.com/sharepoint/v3/contenttype/forms">
-  <Display>DocumentLibraryForm</Display>
-  <Edit>DocumentLibraryForm</Edit>
-  <New>DocumentLibraryForm</New>
-</FormTemplates>
-</file>
-
-<file path=customXml/item3.xml><?xml version="1.0" encoding="utf-8"?>
-<p:properties xmlns:p="http://schemas.microsoft.com/office/2006/metadata/properties" xmlns:xsi="http://www.w3.org/2001/XMLSchema-instance" xmlns:pc="http://schemas.microsoft.com/office/infopath/2007/PartnerControls">
-  <documentManagement/>
-</p:properties>
-</file>
-
 <file path=customXml/item4.xml><?xml version="1.0" encoding="utf-8"?>
 <b:Sources xmlns:b="http://schemas.openxmlformats.org/officeDocument/2006/bibliography" xmlns="http://schemas.openxmlformats.org/officeDocument/2006/bibliography" SelectedStyle="\APA.XSL" StyleName="APA"/>
 </file>
 
 <file path=customXml/itemProps1.xml><?xml version="1.0" encoding="utf-8"?>
+<ds:datastoreItem xmlns:ds="http://schemas.openxmlformats.org/officeDocument/2006/customXml" ds:itemID="{5CD80707-4F60-4441-B0AB-193494B4E6B3}">
+  <ds:schemaRefs>
+    <ds:schemaRef ds:uri="http://schemas.microsoft.com/office/2006/metadata/properties"/>
+    <ds:schemaRef ds:uri="http://schemas.microsoft.com/office/infopath/2007/PartnerControls"/>
+  </ds:schemaRefs>
+</ds:datastoreItem>
+</file>
+
+<file path=customXml/itemProps2.xml><?xml version="1.0" encoding="utf-8"?>
+<ds:datastoreItem xmlns:ds="http://schemas.openxmlformats.org/officeDocument/2006/customXml" ds:itemID="{D37165B2-7CAB-43C0-8CEB-E1BB1DDC89D8}">
+  <ds:schemaRefs>
+    <ds:schemaRef ds:uri="http://schemas.microsoft.com/sharepoint/v3/contenttype/forms"/>
+  </ds:schemaRefs>
+</ds:datastoreItem>
+</file>
+
+<file path=customXml/itemProps3.xml><?xml version="1.0" encoding="utf-8"?>
 <ds:datastoreItem xmlns:ds="http://schemas.openxmlformats.org/officeDocument/2006/customXml" ds:itemID="{B9E96829-EBBC-4474-B0EC-9E0C7921B2AA}">
   <ds:schemaRefs>
     <ds:schemaRef ds:uri="http://schemas.microsoft.com/office/2006/metadata/contentType"/>
@@ -9443,25 +9774,8 @@
 </ds:datastoreItem>
 </file>
 
-<file path=customXml/itemProps2.xml><?xml version="1.0" encoding="utf-8"?>
-<ds:datastoreItem xmlns:ds="http://schemas.openxmlformats.org/officeDocument/2006/customXml" ds:itemID="{D37165B2-7CAB-43C0-8CEB-E1BB1DDC89D8}">
-  <ds:schemaRefs>
-    <ds:schemaRef ds:uri="http://schemas.microsoft.com/sharepoint/v3/contenttype/forms"/>
-  </ds:schemaRefs>
-</ds:datastoreItem>
-</file>
-
-<file path=customXml/itemProps3.xml><?xml version="1.0" encoding="utf-8"?>
-<ds:datastoreItem xmlns:ds="http://schemas.openxmlformats.org/officeDocument/2006/customXml" ds:itemID="{5CD80707-4F60-4441-B0AB-193494B4E6B3}">
-  <ds:schemaRefs>
-    <ds:schemaRef ds:uri="http://schemas.microsoft.com/office/2006/metadata/properties"/>
-    <ds:schemaRef ds:uri="http://schemas.microsoft.com/office/infopath/2007/PartnerControls"/>
-  </ds:schemaRefs>
-</ds:datastoreItem>
-</file>
-
 <file path=customXml/itemProps4.xml><?xml version="1.0" encoding="utf-8"?>
-<ds:datastoreItem xmlns:ds="http://schemas.openxmlformats.org/officeDocument/2006/customXml" ds:itemID="{D1BC50DE-1C8D-4BB4-A6C7-7640113393BA}">
+<ds:datastoreItem xmlns:ds="http://schemas.openxmlformats.org/officeDocument/2006/customXml" ds:itemID="{BE0AF18D-9C0C-4F9C-9221-09FFB3CDC368}">
   <ds:schemaRefs>
     <ds:schemaRef ds:uri="http://schemas.openxmlformats.org/officeDocument/2006/bibliography"/>
   </ds:schemaRefs>

</xml_diff>

<commit_message>
Added libraries used to dissertation
</commit_message>
<xml_diff>
--- a/Dissertation/Disssertation.docx
+++ b/Dissertation/Disssertation.docx
@@ -6010,8 +6010,6 @@
         </w:rPr>
         <w:fldChar w:fldCharType="end"/>
       </w:r>
-      <w:bookmarkStart w:id="6" w:name="_GoBack"/>
-      <w:bookmarkEnd w:id="6"/>
     </w:p>
     <w:p>
       <w:pPr>
@@ -6031,14 +6029,14 @@
       <w:pPr>
         <w:pStyle w:val="Dissertation1"/>
       </w:pPr>
-      <w:bookmarkStart w:id="7" w:name="_Toc481339133"/>
-      <w:bookmarkStart w:id="8" w:name="_Toc481339302"/>
+      <w:bookmarkStart w:id="6" w:name="_Toc481339133"/>
+      <w:bookmarkStart w:id="7" w:name="_Toc481339302"/>
       <w:r>
         <w:lastRenderedPageBreak/>
         <w:t>Table of figures</w:t>
       </w:r>
+      <w:bookmarkEnd w:id="6"/>
       <w:bookmarkEnd w:id="7"/>
-      <w:bookmarkEnd w:id="8"/>
     </w:p>
     <w:p>
       <w:pPr>
@@ -6064,47 +6062,47 @@
       <w:pPr>
         <w:pStyle w:val="Dissertation1"/>
       </w:pPr>
-      <w:bookmarkStart w:id="9" w:name="_Toc481339134"/>
-      <w:bookmarkStart w:id="10" w:name="_Toc481339303"/>
+      <w:bookmarkStart w:id="8" w:name="_Toc481339134"/>
+      <w:bookmarkStart w:id="9" w:name="_Toc481339303"/>
       <w:r>
         <w:lastRenderedPageBreak/>
         <w:t>Chapter One</w:t>
       </w:r>
+      <w:bookmarkEnd w:id="8"/>
       <w:bookmarkEnd w:id="9"/>
+    </w:p>
+    <w:p>
+      <w:pPr>
+        <w:pStyle w:val="Dissertation1"/>
+      </w:pPr>
+      <w:bookmarkStart w:id="10" w:name="_Toc481339135"/>
+      <w:bookmarkStart w:id="11" w:name="_Toc481339304"/>
+      <w:r>
+        <w:t>1.</w:t>
+      </w:r>
+      <w:r>
+        <w:t xml:space="preserve">0 </w:t>
+      </w:r>
+      <w:r>
+        <w:t xml:space="preserve">Introduction and </w:t>
+      </w:r>
+      <w:r>
+        <w:t>Problem Specification</w:t>
+      </w:r>
       <w:bookmarkEnd w:id="10"/>
-    </w:p>
-    <w:p>
-      <w:pPr>
-        <w:pStyle w:val="Dissertation1"/>
-      </w:pPr>
-      <w:bookmarkStart w:id="11" w:name="_Toc481339135"/>
-      <w:bookmarkStart w:id="12" w:name="_Toc481339304"/>
-      <w:r>
-        <w:t>1.</w:t>
-      </w:r>
-      <w:r>
-        <w:t xml:space="preserve">0 </w:t>
-      </w:r>
-      <w:r>
-        <w:t xml:space="preserve">Introduction and </w:t>
-      </w:r>
-      <w:r>
-        <w:t>Problem Specification</w:t>
-      </w:r>
       <w:bookmarkEnd w:id="11"/>
+    </w:p>
+    <w:p>
+      <w:pPr>
+        <w:pStyle w:val="Dissertation2"/>
+      </w:pPr>
+      <w:bookmarkStart w:id="12" w:name="_Toc481339136"/>
+      <w:bookmarkStart w:id="13" w:name="_Toc481339305"/>
+      <w:r>
+        <w:t>INTRODUCTION</w:t>
+      </w:r>
       <w:bookmarkEnd w:id="12"/>
-    </w:p>
-    <w:p>
-      <w:pPr>
-        <w:pStyle w:val="Dissertation2"/>
-      </w:pPr>
-      <w:bookmarkStart w:id="13" w:name="_Toc481339136"/>
-      <w:bookmarkStart w:id="14" w:name="_Toc481339305"/>
-      <w:r>
-        <w:t>INTRODUCTION</w:t>
-      </w:r>
       <w:bookmarkEnd w:id="13"/>
-      <w:bookmarkEnd w:id="14"/>
     </w:p>
     <w:p>
       <w:pPr>
@@ -6387,22 +6385,22 @@
       <w:pPr>
         <w:pStyle w:val="Dissertation2"/>
       </w:pPr>
-      <w:bookmarkStart w:id="15" w:name="_Toc481339137"/>
-      <w:bookmarkStart w:id="16" w:name="_Toc481339306"/>
+      <w:bookmarkStart w:id="14" w:name="_Toc481339137"/>
+      <w:bookmarkStart w:id="15" w:name="_Toc481339306"/>
       <w:r>
         <w:lastRenderedPageBreak/>
         <w:t>BACKGROUND TO THE PROBLEM</w:t>
       </w:r>
+      <w:bookmarkEnd w:id="14"/>
       <w:bookmarkEnd w:id="15"/>
-      <w:bookmarkEnd w:id="16"/>
     </w:p>
     <w:p>
       <w:pPr>
         <w:pStyle w:val="Dissertation3"/>
         <w:spacing w:before="240"/>
       </w:pPr>
-      <w:bookmarkStart w:id="17" w:name="_Toc481339138"/>
-      <w:bookmarkStart w:id="18" w:name="_Toc481339307"/>
+      <w:bookmarkStart w:id="16" w:name="_Toc481339138"/>
+      <w:bookmarkStart w:id="17" w:name="_Toc481339307"/>
       <w:r>
         <w:rPr>
           <w:u w:val="none"/>
@@ -6412,8 +6410,8 @@
       <w:r>
         <w:t>Current trends</w:t>
       </w:r>
+      <w:bookmarkEnd w:id="16"/>
       <w:bookmarkEnd w:id="17"/>
-      <w:bookmarkEnd w:id="18"/>
     </w:p>
     <w:p>
       <w:pPr>
@@ -6484,8 +6482,8 @@
         <w:pStyle w:val="Dissertation3"/>
         <w:spacing w:after="240"/>
       </w:pPr>
-      <w:bookmarkStart w:id="19" w:name="_Toc481339139"/>
-      <w:bookmarkStart w:id="20" w:name="_Toc481339308"/>
+      <w:bookmarkStart w:id="18" w:name="_Toc481339139"/>
+      <w:bookmarkStart w:id="19" w:name="_Toc481339308"/>
       <w:r>
         <w:rPr>
           <w:u w:val="none"/>
@@ -6495,8 +6493,8 @@
       <w:r>
         <w:t>The Problem</w:t>
       </w:r>
+      <w:bookmarkEnd w:id="18"/>
       <w:bookmarkEnd w:id="19"/>
-      <w:bookmarkEnd w:id="20"/>
     </w:p>
     <w:p>
       <w:pPr>
@@ -6588,8 +6586,8 @@
       <w:pPr>
         <w:pStyle w:val="Dissertation2"/>
       </w:pPr>
-      <w:bookmarkStart w:id="21" w:name="_Toc481339140"/>
-      <w:bookmarkStart w:id="22" w:name="_Toc481339309"/>
+      <w:bookmarkStart w:id="20" w:name="_Toc481339140"/>
+      <w:bookmarkStart w:id="21" w:name="_Toc481339309"/>
       <w:r>
         <w:t>RESEARCH</w:t>
       </w:r>
@@ -6602,8 +6600,8 @@
       <w:r>
         <w:t xml:space="preserve"> THE SOLUTION</w:t>
       </w:r>
+      <w:bookmarkEnd w:id="20"/>
       <w:bookmarkEnd w:id="21"/>
-      <w:bookmarkEnd w:id="22"/>
     </w:p>
     <w:p>
       <w:pPr>
@@ -6620,8 +6618,8 @@
         <w:pStyle w:val="Dissertation3"/>
         <w:spacing w:after="240"/>
       </w:pPr>
-      <w:bookmarkStart w:id="23" w:name="_Toc481339141"/>
-      <w:bookmarkStart w:id="24" w:name="_Toc481339310"/>
+      <w:bookmarkStart w:id="22" w:name="_Toc481339141"/>
+      <w:bookmarkStart w:id="23" w:name="_Toc481339310"/>
       <w:r>
         <w:rPr>
           <w:noProof/>
@@ -6713,8 +6711,8 @@
       <w:r>
         <w:t>Agile working</w:t>
       </w:r>
+      <w:bookmarkEnd w:id="22"/>
       <w:bookmarkEnd w:id="23"/>
-      <w:bookmarkEnd w:id="24"/>
     </w:p>
     <w:p>
       <w:pPr>
@@ -7171,8 +7169,8 @@
           <w:numId w:val="19"/>
         </w:numPr>
       </w:pPr>
-      <w:bookmarkStart w:id="25" w:name="_Toc481339142"/>
-      <w:bookmarkStart w:id="26" w:name="_Toc481339311"/>
+      <w:bookmarkStart w:id="24" w:name="_Toc481339142"/>
+      <w:bookmarkStart w:id="25" w:name="_Toc481339311"/>
       <w:r>
         <w:t xml:space="preserve">*** </w:t>
       </w:r>
@@ -7184,8 +7182,8 @@
       <w:r>
         <w:t xml:space="preserve"> approach</w:t>
       </w:r>
+      <w:bookmarkEnd w:id="24"/>
       <w:bookmarkEnd w:id="25"/>
-      <w:bookmarkEnd w:id="26"/>
     </w:p>
     <w:p>
       <w:pPr>
@@ -7203,8 +7201,8 @@
       <w:pPr>
         <w:pStyle w:val="Dissertation3"/>
       </w:pPr>
-      <w:bookmarkStart w:id="27" w:name="_Toc481339143"/>
-      <w:bookmarkStart w:id="28" w:name="_Toc481339312"/>
+      <w:bookmarkStart w:id="26" w:name="_Toc481339143"/>
+      <w:bookmarkStart w:id="27" w:name="_Toc481339312"/>
       <w:r>
         <w:rPr>
           <w:u w:val="none"/>
@@ -7214,8 +7212,8 @@
       <w:r>
         <w:t>PARETO’S 80-20 RULE</w:t>
       </w:r>
+      <w:bookmarkEnd w:id="26"/>
       <w:bookmarkEnd w:id="27"/>
-      <w:bookmarkEnd w:id="28"/>
     </w:p>
     <w:p>
       <w:pPr>
@@ -7314,8 +7312,8 @@
       <w:pPr>
         <w:pStyle w:val="Dissertation2"/>
       </w:pPr>
-      <w:bookmarkStart w:id="29" w:name="_Toc481339144"/>
-      <w:bookmarkStart w:id="30" w:name="_Toc481339313"/>
+      <w:bookmarkStart w:id="28" w:name="_Toc481339144"/>
+      <w:bookmarkStart w:id="29" w:name="_Toc481339313"/>
       <w:r>
         <w:t xml:space="preserve">ANALYSING </w:t>
       </w:r>
@@ -7325,8 +7323,8 @@
       <w:r>
         <w:t xml:space="preserve"> UTILISATION</w:t>
       </w:r>
+      <w:bookmarkEnd w:id="28"/>
       <w:bookmarkEnd w:id="29"/>
-      <w:bookmarkEnd w:id="30"/>
       <w:r>
         <w:rPr>
           <w:szCs w:val="24"/>
@@ -7477,8 +7475,8 @@
       <w:pPr>
         <w:pStyle w:val="Dissertation3"/>
       </w:pPr>
-      <w:bookmarkStart w:id="31" w:name="_Toc481339145"/>
-      <w:bookmarkStart w:id="32" w:name="_Toc481339314"/>
+      <w:bookmarkStart w:id="30" w:name="_Toc481339145"/>
+      <w:bookmarkStart w:id="31" w:name="_Toc481339314"/>
       <w:r>
         <w:rPr>
           <w:u w:val="none"/>
@@ -7492,8 +7490,8 @@
       <w:r>
         <w:t xml:space="preserve"> rate</w:t>
       </w:r>
+      <w:bookmarkEnd w:id="30"/>
       <w:bookmarkEnd w:id="31"/>
-      <w:bookmarkEnd w:id="32"/>
     </w:p>
     <w:p>
       <w:pPr>
@@ -7626,13 +7624,7 @@
                                       <w:rPr>
                                         <w:rFonts w:ascii="Cambria Math" w:hAnsi="Cambria Math"/>
                                       </w:rPr>
-                                      <m:t>Hours resource was avilabl</m:t>
-                                    </m:r>
-                                    <m:r>
-                                      <w:rPr>
-                                        <w:rFonts w:ascii="Cambria Math" w:hAnsi="Cambria Math"/>
-                                      </w:rPr>
-                                      <m:t>e</m:t>
+                                      <m:t>Hours resource was avilable</m:t>
                                     </m:r>
                                   </m:den>
                                 </m:f>
@@ -7707,13 +7699,7 @@
                                 <w:rPr>
                                   <w:rFonts w:ascii="Cambria Math" w:hAnsi="Cambria Math"/>
                                 </w:rPr>
-                                <m:t>Hours resource was avilabl</m:t>
-                              </m:r>
-                              <m:r>
-                                <w:rPr>
-                                  <w:rFonts w:ascii="Cambria Math" w:hAnsi="Cambria Math"/>
-                                </w:rPr>
-                                <m:t>e</m:t>
+                                <m:t>Hours resource was avilable</m:t>
                               </m:r>
                             </m:den>
                           </m:f>
@@ -9785,8 +9771,8 @@
           <w:szCs w:val="24"/>
         </w:rPr>
       </w:pPr>
-      <w:bookmarkStart w:id="33" w:name="_Toc481339146"/>
-      <w:bookmarkStart w:id="34" w:name="_Toc481339315"/>
+      <w:bookmarkStart w:id="32" w:name="_Toc481339146"/>
+      <w:bookmarkStart w:id="33" w:name="_Toc481339315"/>
       <w:r>
         <w:rPr>
           <w:u w:val="none"/>
@@ -9800,8 +9786,8 @@
       <w:r>
         <w:t xml:space="preserve"> rate</w:t>
       </w:r>
+      <w:bookmarkEnd w:id="32"/>
       <w:bookmarkEnd w:id="33"/>
-      <w:bookmarkEnd w:id="34"/>
       <w:r>
         <w:rPr>
           <w:szCs w:val="24"/>
@@ -9918,7 +9904,13 @@
                                       <w:rPr>
                                         <w:rFonts w:ascii="Cambria Math" w:hAnsi="Cambria Math"/>
                                       </w:rPr>
-                                      <m:t>Total number of people occupaying the space</m:t>
+                                      <m:t>To</m:t>
+                                    </m:r>
+                                    <m:r>
+                                      <w:rPr>
+                                        <w:rFonts w:ascii="Cambria Math" w:hAnsi="Cambria Math"/>
+                                      </w:rPr>
+                                      <m:t>tal number of people occupaying the space</m:t>
                                     </m:r>
                                   </m:num>
                                   <m:den>
@@ -9926,13 +9918,7 @@
                                       <w:rPr>
                                         <w:rFonts w:ascii="Cambria Math" w:hAnsi="Cambria Math"/>
                                       </w:rPr>
-                                      <m:t>HHours spac</m:t>
-                                    </m:r>
-                                    <m:r>
-                                      <w:rPr>
-                                        <w:rFonts w:ascii="Cambria Math" w:hAnsi="Cambria Math"/>
-                                      </w:rPr>
-                                      <m:t>e was in use*Capacity</m:t>
+                                      <m:t>HHours space was in use*Capacity</m:t>
                                     </m:r>
                                   </m:den>
                                 </m:f>
@@ -9995,7 +9981,13 @@
                                 <w:rPr>
                                   <w:rFonts w:ascii="Cambria Math" w:hAnsi="Cambria Math"/>
                                 </w:rPr>
-                                <m:t>Total number of people occupaying the space</m:t>
+                                <m:t>To</m:t>
+                              </m:r>
+                              <m:r>
+                                <w:rPr>
+                                  <w:rFonts w:ascii="Cambria Math" w:hAnsi="Cambria Math"/>
+                                </w:rPr>
+                                <m:t>tal number of people occupaying the space</m:t>
                               </m:r>
                             </m:num>
                             <m:den>
@@ -10003,13 +9995,7 @@
                                 <w:rPr>
                                   <w:rFonts w:ascii="Cambria Math" w:hAnsi="Cambria Math"/>
                                 </w:rPr>
-                                <m:t>HHours spac</m:t>
-                              </m:r>
-                              <m:r>
-                                <w:rPr>
-                                  <w:rFonts w:ascii="Cambria Math" w:hAnsi="Cambria Math"/>
-                                </w:rPr>
-                                <m:t>e was in use*Capacity</m:t>
+                                <m:t>HHours space was in use*Capacity</m:t>
                               </m:r>
                             </m:den>
                           </m:f>
@@ -12022,8 +12008,8 @@
           <w:szCs w:val="24"/>
         </w:rPr>
       </w:pPr>
-      <w:bookmarkStart w:id="35" w:name="_Toc481339147"/>
-      <w:bookmarkStart w:id="36" w:name="_Toc481339316"/>
+      <w:bookmarkStart w:id="34" w:name="_Toc481339147"/>
+      <w:bookmarkStart w:id="35" w:name="_Toc481339316"/>
       <w:r>
         <w:rPr>
           <w:u w:val="none"/>
@@ -12037,8 +12023,8 @@
       <w:r>
         <w:t xml:space="preserve"> rate</w:t>
       </w:r>
+      <w:bookmarkEnd w:id="34"/>
       <w:bookmarkEnd w:id="35"/>
-      <w:bookmarkEnd w:id="36"/>
       <w:r>
         <w:rPr>
           <w:szCs w:val="24"/>
@@ -14217,8 +14203,8 @@
         <w:pStyle w:val="Dissertation3"/>
         <w:spacing w:after="240"/>
       </w:pPr>
-      <w:bookmarkStart w:id="37" w:name="_Toc481339148"/>
-      <w:bookmarkStart w:id="38" w:name="_Toc481339317"/>
+      <w:bookmarkStart w:id="36" w:name="_Toc481339148"/>
+      <w:bookmarkStart w:id="37" w:name="_Toc481339317"/>
       <w:r>
         <w:rPr>
           <w:u w:val="none"/>
@@ -14234,8 +14220,8 @@
       <w:r>
         <w:t>Utilisation rate</w:t>
       </w:r>
+      <w:bookmarkEnd w:id="36"/>
       <w:bookmarkEnd w:id="37"/>
-      <w:bookmarkEnd w:id="38"/>
     </w:p>
     <w:p>
       <w:pPr>
@@ -14525,44 +14511,44 @@
       <w:pPr>
         <w:pStyle w:val="Dissertation1"/>
       </w:pPr>
-      <w:bookmarkStart w:id="39" w:name="_Toc481339149"/>
-      <w:bookmarkStart w:id="40" w:name="_Toc481339318"/>
+      <w:bookmarkStart w:id="38" w:name="_Toc481339149"/>
+      <w:bookmarkStart w:id="39" w:name="_Toc481339318"/>
       <w:r>
         <w:lastRenderedPageBreak/>
         <w:t>Chapter 2</w:t>
       </w:r>
+      <w:bookmarkEnd w:id="38"/>
       <w:bookmarkEnd w:id="39"/>
+    </w:p>
+    <w:p>
+      <w:pPr>
+        <w:pStyle w:val="Dissertation1"/>
+      </w:pPr>
+      <w:bookmarkStart w:id="40" w:name="_Toc481339150"/>
+      <w:bookmarkStart w:id="41" w:name="_Toc481339319"/>
+      <w:r>
+        <w:t>2.</w:t>
+      </w:r>
+      <w:r>
+        <w:t>0</w:t>
+      </w:r>
+      <w:r>
+        <w:t xml:space="preserve"> </w:t>
+      </w:r>
+      <w:r>
+        <w:t>System</w:t>
+      </w:r>
+      <w:r>
+        <w:t xml:space="preserve"> </w:t>
+      </w:r>
+      <w:r>
+        <w:t xml:space="preserve">Requirements </w:t>
+      </w:r>
+      <w:r>
+        <w:t>Specification</w:t>
+      </w:r>
       <w:bookmarkEnd w:id="40"/>
-    </w:p>
-    <w:p>
-      <w:pPr>
-        <w:pStyle w:val="Dissertation1"/>
-      </w:pPr>
-      <w:bookmarkStart w:id="41" w:name="_Toc481339150"/>
-      <w:bookmarkStart w:id="42" w:name="_Toc481339319"/>
-      <w:r>
-        <w:t>2.</w:t>
-      </w:r>
-      <w:r>
-        <w:t>0</w:t>
-      </w:r>
-      <w:r>
-        <w:t xml:space="preserve"> </w:t>
-      </w:r>
-      <w:r>
-        <w:t>System</w:t>
-      </w:r>
-      <w:r>
-        <w:t xml:space="preserve"> </w:t>
-      </w:r>
-      <w:r>
-        <w:t xml:space="preserve">Requirements </w:t>
-      </w:r>
-      <w:r>
-        <w:t>Specification</w:t>
-      </w:r>
       <w:bookmarkEnd w:id="41"/>
-      <w:bookmarkEnd w:id="42"/>
     </w:p>
     <w:p>
       <w:pPr>
@@ -14578,8 +14564,8 @@
         </w:numPr>
         <w:ind w:left="480" w:hanging="480"/>
       </w:pPr>
-      <w:bookmarkStart w:id="43" w:name="_Toc481339151"/>
-      <w:bookmarkStart w:id="44" w:name="_Toc481339320"/>
+      <w:bookmarkStart w:id="42" w:name="_Toc481339151"/>
+      <w:bookmarkStart w:id="43" w:name="_Toc481339320"/>
       <w:r>
         <w:t xml:space="preserve">2.1 </w:t>
       </w:r>
@@ -14592,16 +14578,16 @@
       <w:r>
         <w:t>OVERVIEW</w:t>
       </w:r>
+      <w:bookmarkEnd w:id="42"/>
       <w:bookmarkEnd w:id="43"/>
-      <w:bookmarkEnd w:id="44"/>
     </w:p>
     <w:p>
       <w:pPr>
         <w:pStyle w:val="Dissertation3"/>
         <w:spacing w:before="240" w:after="240"/>
       </w:pPr>
-      <w:bookmarkStart w:id="45" w:name="_Toc481339152"/>
-      <w:bookmarkStart w:id="46" w:name="_Toc481339321"/>
+      <w:bookmarkStart w:id="44" w:name="_Toc481339152"/>
+      <w:bookmarkStart w:id="45" w:name="_Toc481339321"/>
       <w:r>
         <w:rPr>
           <w:u w:val="none"/>
@@ -14611,8 +14597,8 @@
       <w:r>
         <w:t>Introduction</w:t>
       </w:r>
+      <w:bookmarkEnd w:id="44"/>
       <w:bookmarkEnd w:id="45"/>
-      <w:bookmarkEnd w:id="46"/>
     </w:p>
     <w:p>
       <w:pPr>
@@ -14811,8 +14797,8 @@
         <w:pStyle w:val="Dissertation3"/>
         <w:spacing w:before="240" w:after="240"/>
       </w:pPr>
-      <w:bookmarkStart w:id="47" w:name="_Toc481339153"/>
-      <w:bookmarkStart w:id="48" w:name="_Toc481339322"/>
+      <w:bookmarkStart w:id="46" w:name="_Toc481339153"/>
+      <w:bookmarkStart w:id="47" w:name="_Toc481339322"/>
       <w:r>
         <w:rPr>
           <w:u w:val="none"/>
@@ -14822,8 +14808,8 @@
       <w:r>
         <w:t>End users</w:t>
       </w:r>
+      <w:bookmarkEnd w:id="46"/>
       <w:bookmarkEnd w:id="47"/>
-      <w:bookmarkEnd w:id="48"/>
     </w:p>
     <w:p>
       <w:pPr>
@@ -14943,8 +14929,8 @@
         <w:pStyle w:val="Dissertation3"/>
         <w:spacing w:before="240" w:after="240"/>
       </w:pPr>
-      <w:bookmarkStart w:id="49" w:name="_Toc481339154"/>
-      <w:bookmarkStart w:id="50" w:name="_Toc481339323"/>
+      <w:bookmarkStart w:id="48" w:name="_Toc481339154"/>
+      <w:bookmarkStart w:id="49" w:name="_Toc481339323"/>
       <w:r>
         <w:rPr>
           <w:u w:val="none"/>
@@ -14954,8 +14940,8 @@
       <w:r>
         <w:t>Executive Officer Dashboard</w:t>
       </w:r>
+      <w:bookmarkEnd w:id="48"/>
       <w:bookmarkEnd w:id="49"/>
-      <w:bookmarkEnd w:id="50"/>
     </w:p>
     <w:p>
       <w:pPr>
@@ -15113,8 +15099,8 @@
         <w:pStyle w:val="Dissertation3"/>
         <w:spacing w:before="240" w:after="240"/>
       </w:pPr>
-      <w:bookmarkStart w:id="51" w:name="_Toc481339155"/>
-      <w:bookmarkStart w:id="52" w:name="_Toc481339324"/>
+      <w:bookmarkStart w:id="50" w:name="_Toc481339155"/>
+      <w:bookmarkStart w:id="51" w:name="_Toc481339324"/>
       <w:r>
         <w:rPr>
           <w:u w:val="none"/>
@@ -15124,8 +15110,8 @@
       <w:r>
         <w:t>Resource allocation</w:t>
       </w:r>
+      <w:bookmarkEnd w:id="50"/>
       <w:bookmarkEnd w:id="51"/>
-      <w:bookmarkEnd w:id="52"/>
     </w:p>
     <w:p>
       <w:pPr>
@@ -15194,13 +15180,13 @@
         </w:numPr>
         <w:ind w:left="480" w:hanging="480"/>
       </w:pPr>
-      <w:bookmarkStart w:id="53" w:name="_Toc481339156"/>
-      <w:bookmarkStart w:id="54" w:name="_Toc481339325"/>
+      <w:bookmarkStart w:id="52" w:name="_Toc481339156"/>
+      <w:bookmarkStart w:id="53" w:name="_Toc481339325"/>
       <w:r>
         <w:t>2.2 ASSUMPTIONS</w:t>
       </w:r>
+      <w:bookmarkEnd w:id="52"/>
       <w:bookmarkEnd w:id="53"/>
-      <w:bookmarkEnd w:id="54"/>
     </w:p>
     <w:p>
       <w:pPr>
@@ -15462,8 +15448,8 @@
         </w:rPr>
         <w:br w:type="page"/>
       </w:r>
-      <w:bookmarkStart w:id="55" w:name="_Toc481339157"/>
-      <w:bookmarkStart w:id="56" w:name="_Toc481339326"/>
+      <w:bookmarkStart w:id="54" w:name="_Toc481339157"/>
+      <w:bookmarkStart w:id="55" w:name="_Toc481339326"/>
       <w:r>
         <w:rPr>
           <w:u w:val="none"/>
@@ -15489,8 +15475,8 @@
       <w:r>
         <w:t>equirements</w:t>
       </w:r>
+      <w:bookmarkEnd w:id="54"/>
       <w:bookmarkEnd w:id="55"/>
-      <w:bookmarkEnd w:id="56"/>
     </w:p>
     <w:p>
       <w:pPr>
@@ -15973,8 +15959,8 @@
         <w:pStyle w:val="Dissertation3"/>
         <w:spacing w:before="240" w:after="240"/>
       </w:pPr>
-      <w:bookmarkStart w:id="57" w:name="_Toc481339158"/>
-      <w:bookmarkStart w:id="58" w:name="_Toc481339327"/>
+      <w:bookmarkStart w:id="56" w:name="_Toc481339158"/>
+      <w:bookmarkStart w:id="57" w:name="_Toc481339327"/>
       <w:r>
         <w:rPr>
           <w:u w:val="none"/>
@@ -15984,8 +15970,8 @@
       <w:r>
         <w:t>Non-Functional requirements</w:t>
       </w:r>
+      <w:bookmarkEnd w:id="56"/>
       <w:bookmarkEnd w:id="57"/>
-      <w:bookmarkEnd w:id="58"/>
     </w:p>
     <w:p>
       <w:pPr>
@@ -16518,26 +16504,26 @@
       <w:pPr>
         <w:pStyle w:val="Dissertation1"/>
       </w:pPr>
-      <w:bookmarkStart w:id="59" w:name="_Toc481339159"/>
-      <w:bookmarkStart w:id="60" w:name="_Toc481339328"/>
+      <w:bookmarkStart w:id="58" w:name="_Toc481339159"/>
+      <w:bookmarkStart w:id="59" w:name="_Toc481339328"/>
       <w:r>
         <w:lastRenderedPageBreak/>
         <w:t>Chapter 3</w:t>
       </w:r>
+      <w:bookmarkEnd w:id="58"/>
       <w:bookmarkEnd w:id="59"/>
+    </w:p>
+    <w:p>
+      <w:pPr>
+        <w:pStyle w:val="Dissertation1"/>
+      </w:pPr>
+      <w:bookmarkStart w:id="60" w:name="_Toc481339160"/>
+      <w:bookmarkStart w:id="61" w:name="_Toc481339329"/>
+      <w:r>
+        <w:t>3.0 Design</w:t>
+      </w:r>
       <w:bookmarkEnd w:id="60"/>
-    </w:p>
-    <w:p>
-      <w:pPr>
-        <w:pStyle w:val="Dissertation1"/>
-      </w:pPr>
-      <w:bookmarkStart w:id="61" w:name="_Toc481339160"/>
-      <w:bookmarkStart w:id="62" w:name="_Toc481339329"/>
-      <w:r>
-        <w:t>3.0 Design</w:t>
-      </w:r>
       <w:bookmarkEnd w:id="61"/>
-      <w:bookmarkEnd w:id="62"/>
     </w:p>
     <w:p>
       <w:pPr>
@@ -16577,21 +16563,21 @@
         <w:spacing w:after="0"/>
         <w:ind w:left="480" w:hanging="480"/>
       </w:pPr>
-      <w:bookmarkStart w:id="63" w:name="_Toc481339161"/>
-      <w:bookmarkStart w:id="64" w:name="_Toc481339330"/>
+      <w:bookmarkStart w:id="62" w:name="_Toc481339161"/>
+      <w:bookmarkStart w:id="63" w:name="_Toc481339330"/>
       <w:r>
         <w:t>3.1 SYSTEM ARCHITECTURE</w:t>
       </w:r>
+      <w:bookmarkEnd w:id="62"/>
       <w:bookmarkEnd w:id="63"/>
-      <w:bookmarkEnd w:id="64"/>
     </w:p>
     <w:p>
       <w:pPr>
         <w:pStyle w:val="Dissertation3"/>
         <w:spacing w:before="240" w:after="240"/>
       </w:pPr>
-      <w:bookmarkStart w:id="65" w:name="_Toc481339162"/>
-      <w:bookmarkStart w:id="66" w:name="_Toc481339331"/>
+      <w:bookmarkStart w:id="64" w:name="_Toc481339162"/>
+      <w:bookmarkStart w:id="65" w:name="_Toc481339331"/>
       <w:r>
         <w:rPr>
           <w:u w:val="none"/>
@@ -16625,8 +16611,8 @@
       <w:r>
         <w:t xml:space="preserve"> Overview</w:t>
       </w:r>
+      <w:bookmarkEnd w:id="64"/>
       <w:bookmarkEnd w:id="65"/>
-      <w:bookmarkEnd w:id="66"/>
     </w:p>
     <w:p>
       <w:pPr>
@@ -16858,14 +16844,14 @@
         </w:numPr>
         <w:ind w:left="480" w:hanging="480"/>
       </w:pPr>
-      <w:bookmarkStart w:id="67" w:name="_Toc481339163"/>
-      <w:bookmarkStart w:id="68" w:name="_Toc481339332"/>
+      <w:bookmarkStart w:id="66" w:name="_Toc481339163"/>
+      <w:bookmarkStart w:id="67" w:name="_Toc481339332"/>
       <w:r>
         <w:lastRenderedPageBreak/>
         <w:t>3.2 PRESENTATION LAYER</w:t>
       </w:r>
+      <w:bookmarkEnd w:id="66"/>
       <w:bookmarkEnd w:id="67"/>
-      <w:bookmarkEnd w:id="68"/>
     </w:p>
     <w:p>
       <w:pPr>
@@ -16946,33 +16932,15 @@
           <w:rFonts w:ascii="Times New Roman" w:hAnsi="Times New Roman"/>
           <w:szCs w:val="24"/>
         </w:rPr>
-        <w:t xml:space="preserve"> such as </w:t>
-      </w:r>
-      <w:proofErr w:type="spellStart"/>
-      <w:r>
-        <w:rPr>
-          <w:rFonts w:ascii="Times New Roman" w:hAnsi="Times New Roman"/>
-          <w:szCs w:val="24"/>
-        </w:rPr>
-        <w:t>JQuery</w:t>
-      </w:r>
-      <w:proofErr w:type="spellEnd"/>
-      <w:r>
-        <w:rPr>
-          <w:rFonts w:ascii="Times New Roman" w:hAnsi="Times New Roman"/>
-          <w:szCs w:val="24"/>
-        </w:rPr>
-        <w:t xml:space="preserve"> and </w:t>
-      </w:r>
-      <w:proofErr w:type="spellStart"/>
-      <w:r>
-        <w:rPr>
-          <w:rFonts w:ascii="Times New Roman" w:hAnsi="Times New Roman"/>
-          <w:szCs w:val="24"/>
-        </w:rPr>
-        <w:t>Highcharts</w:t>
-      </w:r>
-      <w:proofErr w:type="spellEnd"/>
+        <w:t xml:space="preserve"> such as JQuery</w:t>
+      </w:r>
+      <w:r>
+        <w:rPr>
+          <w:rFonts w:ascii="Times New Roman" w:hAnsi="Times New Roman"/>
+          <w:szCs w:val="24"/>
+        </w:rPr>
+        <w:t xml:space="preserve"> and Highcharts</w:t>
+      </w:r>
       <w:r>
         <w:rPr>
           <w:rFonts w:ascii="Times New Roman" w:hAnsi="Times New Roman"/>
@@ -17014,13 +16982,13 @@
         </w:numPr>
         <w:ind w:left="480" w:hanging="480"/>
       </w:pPr>
-      <w:bookmarkStart w:id="69" w:name="_Toc481339164"/>
-      <w:bookmarkStart w:id="70" w:name="_Toc481339333"/>
+      <w:bookmarkStart w:id="68" w:name="_Toc481339164"/>
+      <w:bookmarkStart w:id="69" w:name="_Toc481339333"/>
       <w:r>
         <w:t>3.3 DOMAIN/BUSINESS LAYER</w:t>
       </w:r>
+      <w:bookmarkEnd w:id="68"/>
       <w:bookmarkEnd w:id="69"/>
-      <w:bookmarkEnd w:id="70"/>
     </w:p>
     <w:p>
       <w:pPr>
@@ -17091,8 +17059,8 @@
         </w:numPr>
         <w:ind w:left="480" w:hanging="480"/>
       </w:pPr>
-      <w:bookmarkStart w:id="71" w:name="_Toc481339165"/>
-      <w:bookmarkStart w:id="72" w:name="_Toc481339334"/>
+      <w:bookmarkStart w:id="70" w:name="_Toc481339165"/>
+      <w:bookmarkStart w:id="71" w:name="_Toc481339334"/>
       <w:r>
         <w:rPr>
           <w:noProof/>
@@ -17160,8 +17128,8 @@
       <w:r>
         <w:t>R</w:t>
       </w:r>
+      <w:bookmarkEnd w:id="70"/>
       <w:bookmarkEnd w:id="71"/>
-      <w:bookmarkEnd w:id="72"/>
     </w:p>
     <w:p>
       <w:pPr>
@@ -17223,8 +17191,8 @@
         </w:numPr>
         <w:ind w:left="480" w:hanging="480"/>
       </w:pPr>
-      <w:bookmarkStart w:id="73" w:name="_Toc481339166"/>
-      <w:bookmarkStart w:id="74" w:name="_Toc481339335"/>
+      <w:bookmarkStart w:id="72" w:name="_Toc481339166"/>
+      <w:bookmarkStart w:id="73" w:name="_Toc481339335"/>
       <w:r>
         <w:lastRenderedPageBreak/>
         <w:t>3.5</w:t>
@@ -17232,8 +17200,8 @@
       <w:r>
         <w:t xml:space="preserve"> USER INTERFACE</w:t>
       </w:r>
+      <w:bookmarkEnd w:id="72"/>
       <w:bookmarkEnd w:id="73"/>
-      <w:bookmarkEnd w:id="74"/>
     </w:p>
     <w:p>
       <w:pPr>
@@ -17342,8 +17310,8 @@
         <w:pStyle w:val="Dissertation3"/>
         <w:spacing w:before="240" w:after="240"/>
       </w:pPr>
-      <w:bookmarkStart w:id="75" w:name="_Toc481339167"/>
-      <w:bookmarkStart w:id="76" w:name="_Toc481339336"/>
+      <w:bookmarkStart w:id="74" w:name="_Toc481339167"/>
+      <w:bookmarkStart w:id="75" w:name="_Toc481339336"/>
       <w:r>
         <w:rPr>
           <w:u w:val="none"/>
@@ -17359,8 +17327,8 @@
       <w:r>
         <w:t>Design Overview</w:t>
       </w:r>
+      <w:bookmarkEnd w:id="74"/>
       <w:bookmarkEnd w:id="75"/>
-      <w:bookmarkEnd w:id="76"/>
     </w:p>
     <w:p>
       <w:pPr>
@@ -17426,8 +17394,8 @@
         <w:pStyle w:val="Dissertation3"/>
         <w:spacing w:before="240" w:after="240"/>
       </w:pPr>
-      <w:bookmarkStart w:id="77" w:name="_Toc481339168"/>
-      <w:bookmarkStart w:id="78" w:name="_Toc481339337"/>
+      <w:bookmarkStart w:id="76" w:name="_Toc481339168"/>
+      <w:bookmarkStart w:id="77" w:name="_Toc481339337"/>
       <w:r>
         <w:rPr>
           <w:u w:val="none"/>
@@ -17443,8 +17411,8 @@
       <w:r>
         <w:t>User Interface Design Guidelines</w:t>
       </w:r>
+      <w:bookmarkEnd w:id="76"/>
       <w:bookmarkEnd w:id="77"/>
-      <w:bookmarkEnd w:id="78"/>
     </w:p>
     <w:p>
       <w:pPr>
@@ -17474,8 +17442,8 @@
         <w:pStyle w:val="Dissertation3"/>
         <w:spacing w:before="240" w:after="240"/>
       </w:pPr>
-      <w:bookmarkStart w:id="79" w:name="_Toc481339169"/>
-      <w:bookmarkStart w:id="80" w:name="_Toc481339338"/>
+      <w:bookmarkStart w:id="78" w:name="_Toc481339169"/>
+      <w:bookmarkStart w:id="79" w:name="_Toc481339338"/>
       <w:r>
         <w:rPr>
           <w:u w:val="none"/>
@@ -17491,8 +17459,8 @@
       <w:r>
         <w:t>Screen Mock-Ups</w:t>
       </w:r>
+      <w:bookmarkEnd w:id="78"/>
       <w:bookmarkEnd w:id="79"/>
-      <w:bookmarkEnd w:id="80"/>
     </w:p>
     <w:p>
       <w:pPr>
@@ -17505,7 +17473,7 @@
         <w:ind w:right="-20"/>
         <w:jc w:val="both"/>
         <w:rPr>
-          <w:rFonts w:ascii="Times New Roman" w:hAnsi="Times New Roman"/>
+          <w:rFonts w:ascii="Cambria" w:hAnsi="Cambria"/>
           <w:szCs w:val="24"/>
         </w:rPr>
       </w:pPr>
@@ -17539,366 +17507,55 @@
       </w:r>
       <w:r>
         <w:rPr>
-          <w:rFonts w:ascii="Times New Roman" w:hAnsi="Times New Roman"/>
-          <w:sz w:val="36"/>
-          <w:szCs w:val="36"/>
+          <w:rFonts w:ascii="Cambria" w:hAnsi="Cambria"/>
+          <w:szCs w:val="24"/>
         </w:rPr>
         <w:br w:type="page"/>
       </w:r>
-    </w:p>
-    <w:p>
-      <w:pPr>
-        <w:rPr>
-          <w:rFonts w:ascii="Times New Roman" w:hAnsi="Times New Roman"/>
-          <w:szCs w:val="24"/>
-        </w:rPr>
-      </w:pPr>
-    </w:p>
-    <w:p>
-      <w:pPr>
-        <w:tabs>
-          <w:tab w:val="left" w:pos="360"/>
-          <w:tab w:val="left" w:pos="810"/>
-          <w:tab w:val="left" w:pos="7920"/>
-        </w:tabs>
-        <w:spacing w:line="360" w:lineRule="auto"/>
-        <w:ind w:left="284" w:right="-20"/>
-        <w:jc w:val="both"/>
-        <w:rPr>
-          <w:rFonts w:ascii="Cambria" w:hAnsi="Cambria"/>
-          <w:b/>
-          <w:szCs w:val="24"/>
-          <w:highlight w:val="yellow"/>
-        </w:rPr>
-      </w:pPr>
-      <w:r>
-        <w:rPr>
-          <w:rFonts w:ascii="Cambria" w:hAnsi="Cambria"/>
-          <w:b/>
-          <w:szCs w:val="24"/>
-          <w:highlight w:val="yellow"/>
-        </w:rPr>
-        <w:t>4.  Implementation</w:t>
-      </w:r>
-      <w:r>
-        <w:rPr>
-          <w:rFonts w:ascii="Cambria" w:hAnsi="Cambria"/>
-          <w:b/>
-          <w:szCs w:val="24"/>
-          <w:highlight w:val="yellow"/>
-        </w:rPr>
-        <w:t xml:space="preserve"> and Testing</w:t>
-      </w:r>
-    </w:p>
-    <w:p>
-      <w:pPr>
-        <w:pStyle w:val="ProjectsBody"/>
-        <w:rPr>
-          <w:rFonts w:ascii="Times New Roman" w:eastAsia="Calibri" w:hAnsi="Times New Roman"/>
-          <w:szCs w:val="24"/>
-          <w:highlight w:val="yellow"/>
-        </w:rPr>
-      </w:pPr>
-      <w:r>
-        <w:rPr>
-          <w:highlight w:val="yellow"/>
-        </w:rPr>
-        <w:t xml:space="preserve">You should describe any languages, packages, </w:t>
-      </w:r>
-      <w:r>
-        <w:rPr>
-          <w:highlight w:val="yellow"/>
-        </w:rPr>
-        <w:t>and libraries</w:t>
-      </w:r>
-      <w:r>
-        <w:rPr>
-          <w:highlight w:val="yellow"/>
-        </w:rPr>
-        <w:t xml:space="preserve"> etc. that are used in the development of your system. There is no need to describe your code </w:t>
-      </w:r>
-      <w:r>
-        <w:rPr>
-          <w:highlight w:val="yellow"/>
-        </w:rPr>
-        <w:t>in detail. You may highlight</w:t>
-      </w:r>
-      <w:r>
-        <w:rPr>
-          <w:highlight w:val="yellow"/>
-        </w:rPr>
-        <w:t xml:space="preserve"> </w:t>
-      </w:r>
-      <w:r>
-        <w:rPr>
-          <w:highlight w:val="yellow"/>
-        </w:rPr>
-        <w:t xml:space="preserve">data types and </w:t>
-      </w:r>
-      <w:r>
-        <w:rPr>
-          <w:highlight w:val="yellow"/>
-        </w:rPr>
-        <w:t xml:space="preserve">implementation techniques </w:t>
-      </w:r>
-      <w:r>
-        <w:rPr>
-          <w:highlight w:val="yellow"/>
-        </w:rPr>
-        <w:t xml:space="preserve">that are </w:t>
-      </w:r>
-      <w:r>
-        <w:rPr>
-          <w:highlight w:val="yellow"/>
-        </w:rPr>
-        <w:t xml:space="preserve">of special interest. If </w:t>
-      </w:r>
-      <w:r>
-        <w:rPr>
-          <w:highlight w:val="yellow"/>
-        </w:rPr>
-        <w:t>appropriate,</w:t>
-      </w:r>
-      <w:r>
-        <w:rPr>
-          <w:highlight w:val="yellow"/>
-        </w:rPr>
-        <w:t xml:space="preserve"> you may provide</w:t>
-      </w:r>
-      <w:r>
-        <w:rPr>
-          <w:highlight w:val="yellow"/>
-        </w:rPr>
-        <w:t>:</w:t>
-      </w:r>
-    </w:p>
-    <w:p>
-      <w:pPr>
-        <w:pStyle w:val="ProjectsBody"/>
-        <w:rPr>
-          <w:rFonts w:ascii="Times New Roman" w:hAnsi="Times New Roman"/>
-          <w:highlight w:val="yellow"/>
-        </w:rPr>
-      </w:pPr>
-      <w:r>
-        <w:rPr>
-          <w:rFonts w:ascii="Times New Roman" w:hAnsi="Times New Roman"/>
-          <w:highlight w:val="yellow"/>
-        </w:rPr>
-        <w:t xml:space="preserve"> </w:t>
-      </w:r>
-      <w:r>
-        <w:rPr>
-          <w:rFonts w:ascii="Times New Roman" w:hAnsi="Times New Roman"/>
-          <w:highlight w:val="yellow"/>
-        </w:rPr>
-        <w:t>Key implementation decisions</w:t>
-      </w:r>
-    </w:p>
-    <w:p>
-      <w:pPr>
-        <w:pStyle w:val="ListParagraph"/>
-        <w:numPr>
-          <w:ilvl w:val="0"/>
-          <w:numId w:val="6"/>
-        </w:numPr>
-        <w:tabs>
-          <w:tab w:val="left" w:pos="7920"/>
-        </w:tabs>
-        <w:spacing w:line="360" w:lineRule="auto"/>
-        <w:ind w:left="1276" w:right="-20"/>
-        <w:jc w:val="both"/>
-        <w:rPr>
-          <w:rFonts w:ascii="Times New Roman" w:hAnsi="Times New Roman"/>
-          <w:highlight w:val="yellow"/>
-        </w:rPr>
-      </w:pPr>
-      <w:r>
-        <w:rPr>
-          <w:rFonts w:ascii="Times New Roman" w:hAnsi="Times New Roman"/>
-          <w:highlight w:val="yellow"/>
-        </w:rPr>
-        <w:t xml:space="preserve">A description of </w:t>
-      </w:r>
-      <w:r>
-        <w:rPr>
-          <w:rFonts w:ascii="Times New Roman" w:hAnsi="Times New Roman"/>
-          <w:highlight w:val="yellow"/>
-        </w:rPr>
-        <w:t>how some i</w:t>
-      </w:r>
-      <w:r>
-        <w:rPr>
-          <w:rFonts w:ascii="Times New Roman" w:hAnsi="Times New Roman"/>
-          <w:highlight w:val="yellow"/>
-        </w:rPr>
-        <w:t>mportant functions and algorithms</w:t>
-      </w:r>
-      <w:r>
-        <w:rPr>
-          <w:rFonts w:ascii="Times New Roman" w:hAnsi="Times New Roman"/>
-          <w:highlight w:val="yellow"/>
-        </w:rPr>
-        <w:t xml:space="preserve"> </w:t>
-      </w:r>
-      <w:r>
-        <w:rPr>
-          <w:rFonts w:ascii="Times New Roman" w:hAnsi="Times New Roman"/>
-          <w:highlight w:val="yellow"/>
-        </w:rPr>
-        <w:t>were implemented</w:t>
-      </w:r>
-      <w:r>
-        <w:rPr>
-          <w:rFonts w:ascii="Times New Roman" w:hAnsi="Times New Roman"/>
-          <w:highlight w:val="yellow"/>
-        </w:rPr>
-        <w:t>.</w:t>
-      </w:r>
-    </w:p>
-    <w:p>
-      <w:pPr>
-        <w:pStyle w:val="ListParagraph"/>
-        <w:numPr>
-          <w:ilvl w:val="0"/>
-          <w:numId w:val="6"/>
-        </w:numPr>
-        <w:tabs>
-          <w:tab w:val="left" w:pos="7920"/>
-        </w:tabs>
-        <w:spacing w:line="360" w:lineRule="auto"/>
-        <w:ind w:left="1276" w:right="-20"/>
-        <w:jc w:val="both"/>
-        <w:rPr>
-          <w:rFonts w:ascii="Times New Roman" w:hAnsi="Times New Roman"/>
-          <w:highlight w:val="yellow"/>
-        </w:rPr>
-      </w:pPr>
-      <w:r>
-        <w:rPr>
-          <w:rFonts w:ascii="Times New Roman" w:hAnsi="Times New Roman"/>
-          <w:highlight w:val="yellow"/>
-        </w:rPr>
-        <w:t>A description of how each component is implemented.</w:t>
-      </w:r>
-    </w:p>
-    <w:p>
-      <w:pPr>
-        <w:tabs>
-          <w:tab w:val="left" w:pos="1320"/>
-          <w:tab w:val="left" w:pos="7920"/>
-        </w:tabs>
-        <w:spacing w:line="360" w:lineRule="auto"/>
-        <w:ind w:left="780" w:right="-20" w:hanging="760"/>
-        <w:jc w:val="both"/>
-        <w:rPr>
-          <w:rFonts w:ascii="Times New Roman" w:hAnsi="Times New Roman"/>
-          <w:szCs w:val="24"/>
-          <w:highlight w:val="yellow"/>
-        </w:rPr>
-      </w:pPr>
-    </w:p>
-    <w:p>
-      <w:pPr>
-        <w:pStyle w:val="ProjectsBody"/>
-      </w:pPr>
-      <w:r>
-        <w:rPr>
-          <w:highlight w:val="yellow"/>
-        </w:rPr>
-        <w:t xml:space="preserve">Program code </w:t>
-      </w:r>
-      <w:r>
-        <w:rPr>
-          <w:highlight w:val="yellow"/>
-        </w:rPr>
-        <w:t xml:space="preserve">can be accessed by the assessors via the git repository </w:t>
-      </w:r>
-      <w:r>
-        <w:rPr>
-          <w:b/>
-          <w:highlight w:val="yellow"/>
-        </w:rPr>
-        <w:t>so there is no need to print code listings</w:t>
-      </w:r>
-      <w:r>
-        <w:rPr>
-          <w:highlight w:val="yellow"/>
-        </w:rPr>
-        <w:t>.</w:t>
-      </w:r>
-      <w:r>
-        <w:rPr>
-          <w:highlight w:val="yellow"/>
-        </w:rPr>
-        <w:t xml:space="preserve"> It is recommended that you comment code appropriately. </w:t>
-      </w:r>
-      <w:r>
-        <w:rPr>
-          <w:highlight w:val="yellow"/>
-        </w:rPr>
-        <w:t>Programs should be written in a clear style with good program structure</w:t>
-      </w:r>
-      <w:r>
-        <w:rPr>
-          <w:highlight w:val="yellow"/>
-        </w:rPr>
-        <w:t xml:space="preserve"> </w:t>
-      </w:r>
-      <w:r>
-        <w:rPr>
-          <w:highlight w:val="yellow"/>
-        </w:rPr>
-        <w:t>and well-defined data structures. The program code should reflect its design.</w:t>
-      </w:r>
+      <w:bookmarkStart w:id="80" w:name="_Toc481339170"/>
+      <w:bookmarkStart w:id="81" w:name="_Toc481339339"/>
     </w:p>
     <w:p>
       <w:pPr>
         <w:pStyle w:val="Dissertation1"/>
-      </w:pPr>
-      <w:r>
-        <w:rPr>
-          <w:rFonts w:ascii="Cambria" w:hAnsi="Cambria"/>
-          <w:szCs w:val="24"/>
-        </w:rPr>
-        <w:br w:type="page"/>
-      </w:r>
-      <w:bookmarkStart w:id="81" w:name="_Toc481339170"/>
-      <w:bookmarkStart w:id="82" w:name="_Toc481339339"/>
+        <w:rPr>
+          <w:szCs w:val="24"/>
+        </w:rPr>
+      </w:pPr>
       <w:r>
         <w:lastRenderedPageBreak/>
         <w:t>Chapter 4</w:t>
       </w:r>
+      <w:bookmarkEnd w:id="80"/>
       <w:bookmarkEnd w:id="81"/>
+    </w:p>
+    <w:p>
+      <w:pPr>
+        <w:pStyle w:val="Dissertation1"/>
+      </w:pPr>
+      <w:bookmarkStart w:id="82" w:name="_Toc481339171"/>
+      <w:bookmarkStart w:id="83" w:name="_Toc481339340"/>
+      <w:r>
+        <w:t>4</w:t>
+      </w:r>
+      <w:r>
+        <w:t>.</w:t>
+      </w:r>
+      <w:r>
+        <w:t xml:space="preserve">0 Implementation and </w:t>
+      </w:r>
+      <w:r>
+        <w:t>T</w:t>
+      </w:r>
+      <w:r>
+        <w:t>esting</w:t>
+      </w:r>
       <w:bookmarkEnd w:id="82"/>
-    </w:p>
-    <w:p>
-      <w:pPr>
-        <w:pStyle w:val="Dissertation1"/>
-      </w:pPr>
-      <w:bookmarkStart w:id="83" w:name="_Toc481339171"/>
-      <w:bookmarkStart w:id="84" w:name="_Toc481339340"/>
-      <w:r>
-        <w:t>4</w:t>
-      </w:r>
-      <w:r>
-        <w:t>.</w:t>
-      </w:r>
-      <w:r>
-        <w:t xml:space="preserve">0 Implementation and </w:t>
-      </w:r>
-      <w:r>
-        <w:t>T</w:t>
-      </w:r>
-      <w:r>
-        <w:t>esting</w:t>
-      </w:r>
       <w:bookmarkEnd w:id="83"/>
-      <w:bookmarkEnd w:id="84"/>
-    </w:p>
-    <w:p>
-      <w:pPr>
-        <w:spacing w:before="240" w:line="360" w:lineRule="auto"/>
+    </w:p>
+    <w:p>
+      <w:pPr>
+        <w:spacing w:before="240" w:after="240" w:line="360" w:lineRule="auto"/>
         <w:jc w:val="both"/>
       </w:pPr>
       <w:r>
@@ -17929,27 +17586,24 @@
         <w:spacing w:line="360" w:lineRule="auto"/>
         <w:ind w:left="480" w:hanging="480"/>
       </w:pPr>
-      <w:bookmarkStart w:id="85" w:name="_Toc481339172"/>
-      <w:bookmarkStart w:id="86" w:name="_Toc481339341"/>
+      <w:bookmarkStart w:id="84" w:name="_Toc481339172"/>
+      <w:bookmarkStart w:id="85" w:name="_Toc481339341"/>
       <w:r>
         <w:t xml:space="preserve">4.1 </w:t>
       </w:r>
       <w:r>
         <w:t>IMPLEMENTATION</w:t>
       </w:r>
+      <w:bookmarkEnd w:id="84"/>
       <w:bookmarkEnd w:id="85"/>
-      <w:bookmarkEnd w:id="86"/>
-      <w:r>
-        <w:t xml:space="preserve"> </w:t>
-      </w:r>
     </w:p>
     <w:p>
       <w:pPr>
         <w:pStyle w:val="Dissertation3"/>
         <w:spacing w:line="360" w:lineRule="auto"/>
       </w:pPr>
-      <w:bookmarkStart w:id="87" w:name="_Toc481339173"/>
-      <w:bookmarkStart w:id="88" w:name="_Toc481339342"/>
+      <w:bookmarkStart w:id="86" w:name="_Toc481339173"/>
+      <w:bookmarkStart w:id="87" w:name="_Toc481339342"/>
       <w:r>
         <w:rPr>
           <w:u w:val="none"/>
@@ -17959,8 +17613,8 @@
       <w:r>
         <w:t>Server</w:t>
       </w:r>
+      <w:bookmarkEnd w:id="86"/>
       <w:bookmarkEnd w:id="87"/>
-      <w:bookmarkEnd w:id="88"/>
     </w:p>
     <w:p>
       <w:pPr>
@@ -18117,8 +17771,8 @@
       <w:pPr>
         <w:pStyle w:val="Dissertation3"/>
       </w:pPr>
-      <w:bookmarkStart w:id="89" w:name="_Toc481339174"/>
-      <w:bookmarkStart w:id="90" w:name="_Toc481339343"/>
+      <w:bookmarkStart w:id="88" w:name="_Toc481339174"/>
+      <w:bookmarkStart w:id="89" w:name="_Toc481339343"/>
       <w:r>
         <w:rPr>
           <w:u w:val="none"/>
@@ -18128,8 +17782,8 @@
       <w:r>
         <w:t>Languages</w:t>
       </w:r>
+      <w:bookmarkEnd w:id="88"/>
       <w:bookmarkEnd w:id="89"/>
-      <w:bookmarkEnd w:id="90"/>
     </w:p>
     <w:p>
       <w:pPr>
@@ -18159,10 +17813,29 @@
     </w:p>
     <w:p>
       <w:pPr>
+        <w:tabs>
+          <w:tab w:val="left" w:pos="7920"/>
+        </w:tabs>
+        <w:spacing w:line="360" w:lineRule="auto"/>
+        <w:ind w:right="-20"/>
+        <w:jc w:val="both"/>
+        <w:rPr>
+          <w:rFonts w:ascii="Times New Roman" w:hAnsi="Times New Roman"/>
+        </w:rPr>
+      </w:pPr>
+      <w:r>
+        <w:rPr>
+          <w:rFonts w:ascii="Times New Roman" w:hAnsi="Times New Roman"/>
+        </w:rPr>
+        <w:t>SQL</w:t>
+      </w:r>
+    </w:p>
+    <w:p>
+      <w:pPr>
         <w:pStyle w:val="Dissertation3"/>
       </w:pPr>
-      <w:bookmarkStart w:id="91" w:name="_Toc481339175"/>
-      <w:bookmarkStart w:id="92" w:name="_Toc481339344"/>
+      <w:bookmarkStart w:id="90" w:name="_Toc481339175"/>
+      <w:bookmarkStart w:id="91" w:name="_Toc481339344"/>
       <w:r>
         <w:rPr>
           <w:u w:val="none"/>
@@ -18184,8 +17857,8 @@
       <w:r>
         <w:t>Frameworks</w:t>
       </w:r>
+      <w:bookmarkEnd w:id="90"/>
       <w:bookmarkEnd w:id="91"/>
-      <w:bookmarkEnd w:id="92"/>
     </w:p>
     <w:p>
       <w:pPr>
@@ -18234,9 +17907,10 @@
     <w:p>
       <w:pPr>
         <w:pStyle w:val="Dissertation3"/>
-      </w:pPr>
-      <w:bookmarkStart w:id="93" w:name="_Toc481339176"/>
-      <w:bookmarkStart w:id="94" w:name="_Toc481339345"/>
+        <w:spacing w:after="240"/>
+      </w:pPr>
+      <w:bookmarkStart w:id="92" w:name="_Toc481339176"/>
+      <w:bookmarkStart w:id="93" w:name="_Toc481339345"/>
       <w:r>
         <w:rPr>
           <w:u w:val="none"/>
@@ -18259,60 +17933,258 @@
       <w:r>
         <w:t>Libraries</w:t>
       </w:r>
+      <w:bookmarkEnd w:id="92"/>
       <w:bookmarkEnd w:id="93"/>
-      <w:bookmarkEnd w:id="94"/>
-    </w:p>
-    <w:p>
-      <w:pPr>
-        <w:pStyle w:val="ProjectsBody"/>
-        <w:ind w:left="0"/>
-      </w:pPr>
-      <w:proofErr w:type="spellStart"/>
-      <w:r>
-        <w:t>Highcharts</w:t>
-      </w:r>
-      <w:proofErr w:type="spellEnd"/>
-    </w:p>
-    <w:p>
-      <w:pPr>
-        <w:pStyle w:val="ProjectsBody"/>
-        <w:ind w:left="0"/>
-      </w:pPr>
-      <w:r>
-        <w:t>SQL</w:t>
-      </w:r>
-    </w:p>
-    <w:p>
-      <w:pPr>
-        <w:pStyle w:val="ProjectsBody"/>
-        <w:ind w:left="0"/>
-      </w:pPr>
-      <w:r>
-        <w:t>Bootstrap</w:t>
-      </w:r>
-    </w:p>
-    <w:p>
-      <w:pPr>
-        <w:pStyle w:val="ProjectsBody"/>
-        <w:ind w:left="0"/>
-        <w:rPr>
-          <w:rFonts w:ascii="Times New Roman" w:hAnsi="Times New Roman"/>
-          <w:highlight w:val="yellow"/>
-        </w:rPr>
-      </w:pPr>
-      <w:proofErr w:type="spellStart"/>
-      <w:r>
-        <w:t>JQuery</w:t>
-      </w:r>
-      <w:proofErr w:type="spellEnd"/>
-      <w:r>
-        <w:rPr>
-          <w:rFonts w:ascii="Times New Roman" w:hAnsi="Times New Roman"/>
-          <w:highlight w:val="yellow"/>
-        </w:rPr>
-        <w:t xml:space="preserve"> </w:t>
-      </w:r>
-    </w:p>
+    </w:p>
+    <w:p>
+      <w:pPr>
+        <w:spacing w:line="360" w:lineRule="auto"/>
+      </w:pPr>
+      <w:r>
+        <w:t>A number of libraries were included in the end solution to aid in the development of the system and to enhance then end product.</w:t>
+      </w:r>
+      <w:r>
+        <w:t xml:space="preserve"> All of the libraries used were open-source. </w:t>
+      </w:r>
+    </w:p>
+    <w:p>
+      <w:pPr>
+        <w:spacing w:line="360" w:lineRule="auto"/>
+      </w:pPr>
+      <w:r>
+        <w:t>**add some form of image here?</w:t>
+      </w:r>
+    </w:p>
+    <w:tbl>
+      <w:tblPr>
+        <w:tblStyle w:val="TableGrid"/>
+        <w:tblW w:w="0" w:type="auto"/>
+        <w:tblLook w:val="04A0" w:firstRow="1" w:lastRow="0" w:firstColumn="1" w:lastColumn="0" w:noHBand="0" w:noVBand="1"/>
+      </w:tblPr>
+      <w:tblGrid>
+        <w:gridCol w:w="1390"/>
+        <w:gridCol w:w="2869"/>
+        <w:gridCol w:w="4780"/>
+      </w:tblGrid>
+      <w:tr>
+        <w:tc>
+          <w:tcPr>
+            <w:tcW w:w="1390" w:type="dxa"/>
+          </w:tcPr>
+          <w:p>
+            <w:pPr>
+              <w:spacing w:before="240" w:line="360" w:lineRule="auto"/>
+              <w:rPr>
+                <w:b/>
+              </w:rPr>
+            </w:pPr>
+            <w:r>
+              <w:rPr>
+                <w:b/>
+              </w:rPr>
+              <w:t>Library</w:t>
+            </w:r>
+          </w:p>
+        </w:tc>
+        <w:tc>
+          <w:tcPr>
+            <w:tcW w:w="2869" w:type="dxa"/>
+          </w:tcPr>
+          <w:p>
+            <w:pPr>
+              <w:spacing w:before="240" w:line="360" w:lineRule="auto"/>
+              <w:rPr>
+                <w:b/>
+              </w:rPr>
+            </w:pPr>
+            <w:r>
+              <w:rPr>
+                <w:b/>
+              </w:rPr>
+              <w:t>Version</w:t>
+            </w:r>
+          </w:p>
+        </w:tc>
+        <w:tc>
+          <w:tcPr>
+            <w:tcW w:w="4780" w:type="dxa"/>
+          </w:tcPr>
+          <w:p>
+            <w:pPr>
+              <w:spacing w:before="240" w:line="360" w:lineRule="auto"/>
+              <w:rPr>
+                <w:b/>
+              </w:rPr>
+            </w:pPr>
+            <w:r>
+              <w:rPr>
+                <w:b/>
+              </w:rPr>
+              <w:t>How it was used</w:t>
+            </w:r>
+          </w:p>
+        </w:tc>
+      </w:tr>
+      <w:tr>
+        <w:trPr>
+          <w:trHeight w:val="489"/>
+        </w:trPr>
+        <w:tc>
+          <w:tcPr>
+            <w:tcW w:w="1390" w:type="dxa"/>
+          </w:tcPr>
+          <w:p>
+            <w:pPr>
+              <w:spacing w:before="240" w:line="360" w:lineRule="auto"/>
+            </w:pPr>
+            <w:r>
+              <w:t>Highcharts</w:t>
+            </w:r>
+          </w:p>
+        </w:tc>
+        <w:tc>
+          <w:tcPr>
+            <w:tcW w:w="2869" w:type="dxa"/>
+          </w:tcPr>
+          <w:p>
+            <w:pPr>
+              <w:spacing w:before="240" w:line="360" w:lineRule="auto"/>
+            </w:pPr>
+            <w:r>
+              <w:t>Highcharts JS v4.</w:t>
+            </w:r>
+            <w:bookmarkStart w:id="94" w:name="_GoBack"/>
+            <w:bookmarkEnd w:id="94"/>
+            <w:r>
+              <w:t>0.1</w:t>
+            </w:r>
+          </w:p>
+        </w:tc>
+        <w:tc>
+          <w:tcPr>
+            <w:tcW w:w="4780" w:type="dxa"/>
+          </w:tcPr>
+          <w:p>
+            <w:pPr>
+              <w:spacing w:before="240" w:line="360" w:lineRule="auto"/>
+              <w:jc w:val="both"/>
+            </w:pPr>
+            <w:r>
+              <w:t>Highcharts is a JavaScript library which provides an easy framework to display interactive charts on a web page. The Highcharts library was used to display all of the charts for the dashboard views.</w:t>
+            </w:r>
+          </w:p>
+        </w:tc>
+      </w:tr>
+      <w:tr>
+        <w:tc>
+          <w:tcPr>
+            <w:tcW w:w="1390" w:type="dxa"/>
+          </w:tcPr>
+          <w:p>
+            <w:pPr>
+              <w:spacing w:before="240" w:line="360" w:lineRule="auto"/>
+            </w:pPr>
+            <w:r>
+              <w:t>Bootstrap</w:t>
+            </w:r>
+          </w:p>
+        </w:tc>
+        <w:tc>
+          <w:tcPr>
+            <w:tcW w:w="2869" w:type="dxa"/>
+          </w:tcPr>
+          <w:p>
+            <w:pPr>
+              <w:spacing w:before="240" w:line="360" w:lineRule="auto"/>
+            </w:pPr>
+            <w:r>
+              <w:t>Twitter Bootstrap v3.3.7</w:t>
+            </w:r>
+          </w:p>
+        </w:tc>
+        <w:tc>
+          <w:tcPr>
+            <w:tcW w:w="4780" w:type="dxa"/>
+          </w:tcPr>
+          <w:p>
+            <w:pPr>
+              <w:spacing w:before="240" w:line="360" w:lineRule="auto"/>
+              <w:jc w:val="both"/>
+              <w:rPr>
+                <w:shd w:val="clear" w:color="auto" w:fill="FFFFFF"/>
+              </w:rPr>
+            </w:pPr>
+            <w:r>
+              <w:rPr>
+                <w:shd w:val="clear" w:color="auto" w:fill="FFFFFF"/>
+              </w:rPr>
+              <w:t>Bootstrap is a framework which contains HTML and CSS design templates. Overall, the templates and interactive components which were readily available saved time and provided optimum results to the look and navigation of the end system.</w:t>
+            </w:r>
+          </w:p>
+        </w:tc>
+      </w:tr>
+      <w:tr>
+        <w:tc>
+          <w:tcPr>
+            <w:tcW w:w="1390" w:type="dxa"/>
+          </w:tcPr>
+          <w:p>
+            <w:pPr>
+              <w:spacing w:before="240" w:line="360" w:lineRule="auto"/>
+            </w:pPr>
+            <w:r>
+              <w:t>JQuery</w:t>
+            </w:r>
+          </w:p>
+        </w:tc>
+        <w:tc>
+          <w:tcPr>
+            <w:tcW w:w="2869" w:type="dxa"/>
+          </w:tcPr>
+          <w:p>
+            <w:pPr>
+              <w:spacing w:before="240" w:line="360" w:lineRule="auto"/>
+            </w:pPr>
+            <w:r>
+              <w:t>JQuery JavaScript v1.12.4</w:t>
+            </w:r>
+          </w:p>
+        </w:tc>
+        <w:tc>
+          <w:tcPr>
+            <w:tcW w:w="4780" w:type="dxa"/>
+          </w:tcPr>
+          <w:p>
+            <w:pPr>
+              <w:spacing w:before="240" w:line="360" w:lineRule="auto"/>
+              <w:jc w:val="both"/>
+            </w:pPr>
+            <w:r>
+              <w:t xml:space="preserve">JQuery is a </w:t>
+            </w:r>
+            <w:proofErr w:type="spellStart"/>
+            <w:r>
+              <w:t>javaScript</w:t>
+            </w:r>
+            <w:proofErr w:type="spellEnd"/>
+            <w:r>
+              <w:t xml:space="preserve"> library which simplifies writing </w:t>
+            </w:r>
+            <w:proofErr w:type="spellStart"/>
+            <w:r>
+              <w:t>javaScript</w:t>
+            </w:r>
+            <w:proofErr w:type="spellEnd"/>
+            <w:r>
+              <w:t xml:space="preserve"> code. The use of JQuery</w:t>
+            </w:r>
+            <w:r>
+              <w:t xml:space="preserve"> throughout the project saved time, enabling Ajax interaction and event handling to be implemented with as much ease as possible.</w:t>
+            </w:r>
+          </w:p>
+        </w:tc>
+      </w:tr>
+    </w:tbl>
     <w:p>
       <w:pPr>
         <w:spacing w:line="360" w:lineRule="auto"/>
@@ -18547,7 +18419,15 @@
           <w:rFonts w:ascii="Times New Roman" w:hAnsi="Times New Roman"/>
           <w:szCs w:val="24"/>
         </w:rPr>
-        <w:t xml:space="preserve"> allowed to be raise issues and provided a nice user-friendly interface showing the different branches were which active. </w:t>
+        <w:t xml:space="preserve"> </w:t>
+      </w:r>
+      <w:r>
+        <w:rPr>
+          <w:rFonts w:ascii="Times New Roman" w:hAnsi="Times New Roman"/>
+          <w:szCs w:val="24"/>
+        </w:rPr>
+        <w:lastRenderedPageBreak/>
+        <w:t xml:space="preserve">allowed to be raise issues and provided a nice user-friendly interface showing the different branches were which active. </w:t>
       </w:r>
     </w:p>
     <w:p>
@@ -18646,6 +18526,86 @@
     </w:p>
     <w:p>
       <w:pPr>
+        <w:spacing w:line="360" w:lineRule="auto"/>
+        <w:jc w:val="both"/>
+        <w:rPr>
+          <w:rFonts w:ascii="Times New Roman" w:hAnsi="Times New Roman"/>
+          <w:szCs w:val="24"/>
+        </w:rPr>
+      </w:pPr>
+    </w:p>
+    <w:p>
+      <w:pPr>
+        <w:pStyle w:val="ListParagraph"/>
+        <w:numPr>
+          <w:ilvl w:val="0"/>
+          <w:numId w:val="20"/>
+        </w:numPr>
+        <w:tabs>
+          <w:tab w:val="left" w:pos="7920"/>
+        </w:tabs>
+        <w:spacing w:line="360" w:lineRule="auto"/>
+        <w:ind w:right="-20"/>
+        <w:jc w:val="both"/>
+        <w:rPr>
+          <w:rFonts w:ascii="Times New Roman" w:hAnsi="Times New Roman"/>
+          <w:highlight w:val="yellow"/>
+        </w:rPr>
+      </w:pPr>
+      <w:r>
+        <w:rPr>
+          <w:rFonts w:ascii="Times New Roman" w:hAnsi="Times New Roman"/>
+          <w:highlight w:val="yellow"/>
+        </w:rPr>
+        <w:t>A description of how some important functions and algorithms were implemented.</w:t>
+      </w:r>
+    </w:p>
+    <w:p>
+      <w:pPr>
+        <w:pStyle w:val="ListParagraph"/>
+        <w:numPr>
+          <w:ilvl w:val="0"/>
+          <w:numId w:val="20"/>
+        </w:numPr>
+        <w:tabs>
+          <w:tab w:val="left" w:pos="7920"/>
+        </w:tabs>
+        <w:spacing w:line="360" w:lineRule="auto"/>
+        <w:ind w:left="1276" w:right="-20"/>
+        <w:jc w:val="both"/>
+        <w:rPr>
+          <w:rFonts w:ascii="Times New Roman" w:hAnsi="Times New Roman"/>
+          <w:highlight w:val="yellow"/>
+        </w:rPr>
+      </w:pPr>
+      <w:r>
+        <w:rPr>
+          <w:rFonts w:ascii="Times New Roman" w:hAnsi="Times New Roman"/>
+          <w:highlight w:val="yellow"/>
+        </w:rPr>
+        <w:t>A description of how each component is implemented.</w:t>
+      </w:r>
+    </w:p>
+    <w:p>
+      <w:pPr>
+        <w:spacing w:line="360" w:lineRule="auto"/>
+        <w:jc w:val="both"/>
+        <w:rPr>
+          <w:rFonts w:ascii="Times New Roman" w:hAnsi="Times New Roman"/>
+          <w:szCs w:val="24"/>
+        </w:rPr>
+      </w:pPr>
+      <w:r>
+        <w:rPr>
+          <w:rFonts w:ascii="Times New Roman" w:hAnsi="Times New Roman"/>
+          <w:szCs w:val="24"/>
+          <w:highlight w:val="yellow"/>
+        </w:rPr>
+        <w:t>Key Implementation Decisions</w:t>
+      </w:r>
+    </w:p>
+    <w:p>
+      <w:pPr>
         <w:rPr>
           <w:rFonts w:ascii="Times New Roman" w:hAnsi="Times New Roman"/>
           <w:sz w:val="40"/>
@@ -18670,6 +18630,31 @@
           <w:szCs w:val="40"/>
         </w:rPr>
       </w:pPr>
+      <w:r>
+        <w:rPr>
+          <w:rFonts w:ascii="Times New Roman" w:hAnsi="Times New Roman"/>
+          <w:sz w:val="40"/>
+          <w:szCs w:val="40"/>
+        </w:rPr>
+        <w:t>Coding standards/practices/components</w:t>
+      </w:r>
+    </w:p>
+    <w:p>
+      <w:pPr>
+        <w:rPr>
+          <w:rFonts w:ascii="Times New Roman" w:hAnsi="Times New Roman"/>
+          <w:sz w:val="40"/>
+          <w:szCs w:val="40"/>
+        </w:rPr>
+      </w:pPr>
+      <w:r>
+        <w:rPr>
+          <w:rFonts w:ascii="Times New Roman" w:hAnsi="Times New Roman"/>
+          <w:sz w:val="40"/>
+          <w:szCs w:val="40"/>
+        </w:rPr>
+        <w:t>Productivity tool</w:t>
+      </w:r>
       <w:r>
         <w:rPr>
           <w:rFonts w:ascii="Times New Roman" w:hAnsi="Times New Roman"/>
@@ -18989,6 +18974,23 @@
           <w:szCs w:val="24"/>
         </w:rPr>
       </w:pPr>
+    </w:p>
+    <w:p>
+      <w:pPr>
+        <w:rPr>
+          <w:rFonts w:ascii="Cambria" w:hAnsi="Cambria"/>
+          <w:b/>
+          <w:szCs w:val="24"/>
+        </w:rPr>
+      </w:pPr>
+      <w:r>
+        <w:rPr>
+          <w:rFonts w:ascii="Cambria" w:hAnsi="Cambria"/>
+          <w:b/>
+          <w:szCs w:val="24"/>
+        </w:rPr>
+        <w:t>Evaluate the requirements against what was implemented</w:t>
+      </w:r>
       <w:r>
         <w:rPr>
           <w:rFonts w:ascii="Cambria" w:hAnsi="Cambria"/>
@@ -19059,6 +19061,7 @@
         <w:rPr>
           <w:rFonts w:ascii="Times New Roman" w:hAnsi="Times New Roman"/>
           <w:szCs w:val="24"/>
+          <w:highlight w:val="yellow"/>
         </w:rPr>
         <w:t xml:space="preserve">A </w:t>
       </w:r>
@@ -19066,6 +19069,7 @@
         <w:rPr>
           <w:rFonts w:ascii="Times New Roman" w:hAnsi="Times New Roman"/>
           <w:szCs w:val="24"/>
+          <w:highlight w:val="yellow"/>
         </w:rPr>
         <w:t xml:space="preserve">general </w:t>
       </w:r>
@@ -19073,6 +19077,7 @@
         <w:rPr>
           <w:rFonts w:ascii="Times New Roman" w:hAnsi="Times New Roman"/>
           <w:szCs w:val="24"/>
+          <w:highlight w:val="yellow"/>
         </w:rPr>
         <w:t xml:space="preserve">summary </w:t>
       </w:r>
@@ -19080,6 +19085,7 @@
         <w:rPr>
           <w:rFonts w:ascii="Times New Roman" w:hAnsi="Times New Roman"/>
           <w:szCs w:val="24"/>
+          <w:highlight w:val="yellow"/>
         </w:rPr>
         <w:t>evaluation of the success of the project</w:t>
       </w:r>
@@ -19087,6 +19093,7 @@
         <w:rPr>
           <w:rFonts w:ascii="Times New Roman" w:hAnsi="Times New Roman"/>
           <w:szCs w:val="24"/>
+          <w:highlight w:val="yellow"/>
         </w:rPr>
         <w:t xml:space="preserve"> should</w:t>
       </w:r>
@@ -19094,6 +19101,7 @@
         <w:rPr>
           <w:rFonts w:ascii="Times New Roman" w:hAnsi="Times New Roman"/>
           <w:szCs w:val="24"/>
+          <w:highlight w:val="yellow"/>
         </w:rPr>
         <w:t xml:space="preserve"> </w:t>
       </w:r>
@@ -19101,6 +19109,7 @@
         <w:rPr>
           <w:rFonts w:ascii="Times New Roman" w:hAnsi="Times New Roman"/>
           <w:szCs w:val="24"/>
+          <w:highlight w:val="yellow"/>
         </w:rPr>
         <w:t xml:space="preserve">be given with respect </w:t>
       </w:r>
@@ -19108,6 +19117,7 @@
         <w:rPr>
           <w:rFonts w:ascii="Times New Roman" w:hAnsi="Times New Roman"/>
           <w:szCs w:val="24"/>
+          <w:highlight w:val="yellow"/>
         </w:rPr>
         <w:t>to criteria</w:t>
       </w:r>
@@ -19115,6 +19125,7 @@
         <w:rPr>
           <w:rFonts w:ascii="Times New Roman" w:hAnsi="Times New Roman"/>
           <w:szCs w:val="24"/>
+          <w:highlight w:val="yellow"/>
         </w:rPr>
         <w:t xml:space="preserve"> </w:t>
       </w:r>
@@ -19122,6 +19133,7 @@
         <w:rPr>
           <w:rFonts w:ascii="Times New Roman" w:hAnsi="Times New Roman"/>
           <w:szCs w:val="24"/>
+          <w:highlight w:val="yellow"/>
         </w:rPr>
         <w:t xml:space="preserve">identified in </w:t>
       </w:r>
@@ -19129,6 +19141,7 @@
         <w:rPr>
           <w:rFonts w:ascii="Times New Roman" w:hAnsi="Times New Roman"/>
           <w:szCs w:val="24"/>
+          <w:highlight w:val="yellow"/>
         </w:rPr>
         <w:t>the introd</w:t>
       </w:r>
@@ -19136,6 +19149,7 @@
         <w:rPr>
           <w:rFonts w:ascii="Times New Roman" w:hAnsi="Times New Roman"/>
           <w:szCs w:val="24"/>
+          <w:highlight w:val="yellow"/>
         </w:rPr>
         <w:t>u</w:t>
       </w:r>
@@ -19143,6 +19157,7 @@
         <w:rPr>
           <w:rFonts w:ascii="Times New Roman" w:hAnsi="Times New Roman"/>
           <w:szCs w:val="24"/>
+          <w:highlight w:val="yellow"/>
         </w:rPr>
         <w:t xml:space="preserve">ction. </w:t>
       </w:r>
@@ -19150,6 +19165,7 @@
         <w:rPr>
           <w:rFonts w:ascii="Times New Roman" w:hAnsi="Times New Roman"/>
           <w:szCs w:val="24"/>
+          <w:highlight w:val="yellow"/>
         </w:rPr>
         <w:t>A</w:t>
       </w:r>
@@ -19157,6 +19173,7 @@
         <w:rPr>
           <w:rFonts w:ascii="Times New Roman" w:hAnsi="Times New Roman"/>
           <w:szCs w:val="24"/>
+          <w:highlight w:val="yellow"/>
         </w:rPr>
         <w:t xml:space="preserve"> discussion of </w:t>
       </w:r>
@@ -19164,6 +19181,7 @@
         <w:rPr>
           <w:rFonts w:ascii="Times New Roman" w:hAnsi="Times New Roman"/>
           <w:szCs w:val="24"/>
+          <w:highlight w:val="yellow"/>
         </w:rPr>
         <w:t xml:space="preserve">the significance of </w:t>
       </w:r>
@@ -19171,6 +19189,7 @@
         <w:rPr>
           <w:rFonts w:ascii="Times New Roman" w:hAnsi="Times New Roman"/>
           <w:szCs w:val="24"/>
+          <w:highlight w:val="yellow"/>
         </w:rPr>
         <w:t>your</w:t>
       </w:r>
@@ -19178,6 +19197,7 @@
         <w:rPr>
           <w:rFonts w:ascii="Times New Roman" w:hAnsi="Times New Roman"/>
           <w:szCs w:val="24"/>
+          <w:highlight w:val="yellow"/>
         </w:rPr>
         <w:t xml:space="preserve"> experimental results </w:t>
       </w:r>
@@ -19185,6 +19205,7 @@
         <w:rPr>
           <w:rFonts w:ascii="Times New Roman" w:hAnsi="Times New Roman"/>
           <w:szCs w:val="24"/>
+          <w:highlight w:val="yellow"/>
         </w:rPr>
         <w:t xml:space="preserve">may be </w:t>
       </w:r>
@@ -19192,6 +19213,7 @@
         <w:rPr>
           <w:rFonts w:ascii="Times New Roman" w:hAnsi="Times New Roman"/>
           <w:szCs w:val="24"/>
+          <w:highlight w:val="yellow"/>
         </w:rPr>
         <w:t>appropriate.</w:t>
       </w:r>
@@ -19199,6 +19221,7 @@
         <w:rPr>
           <w:rFonts w:ascii="Times New Roman" w:hAnsi="Times New Roman"/>
           <w:szCs w:val="24"/>
+          <w:highlight w:val="yellow"/>
         </w:rPr>
         <w:t xml:space="preserve"> </w:t>
       </w:r>
@@ -19206,6 +19229,7 @@
         <w:rPr>
           <w:rFonts w:ascii="Times New Roman" w:hAnsi="Times New Roman"/>
           <w:szCs w:val="24"/>
+          <w:highlight w:val="yellow"/>
         </w:rPr>
         <w:t xml:space="preserve">Do they agree with other previous work or ideas? How does your system compare with similar ones? </w:t>
       </w:r>
@@ -19213,6 +19237,7 @@
         <w:rPr>
           <w:rFonts w:ascii="Times New Roman" w:hAnsi="Times New Roman"/>
           <w:szCs w:val="24"/>
+          <w:highlight w:val="yellow"/>
         </w:rPr>
         <w:t>An evaluation of the hardware</w:t>
       </w:r>
@@ -19220,6 +19245,7 @@
         <w:rPr>
           <w:rFonts w:ascii="Times New Roman" w:hAnsi="Times New Roman"/>
           <w:szCs w:val="24"/>
+          <w:highlight w:val="yellow"/>
         </w:rPr>
         <w:t>/software environment</w:t>
       </w:r>
@@ -19227,6 +19253,7 @@
         <w:rPr>
           <w:rFonts w:ascii="Times New Roman" w:hAnsi="Times New Roman"/>
           <w:szCs w:val="24"/>
+          <w:highlight w:val="yellow"/>
         </w:rPr>
         <w:t xml:space="preserve"> and language used may </w:t>
       </w:r>
@@ -19234,6 +19261,7 @@
         <w:rPr>
           <w:rFonts w:ascii="Times New Roman" w:hAnsi="Times New Roman"/>
           <w:szCs w:val="24"/>
+          <w:highlight w:val="yellow"/>
         </w:rPr>
         <w:t>be presented</w:t>
       </w:r>
@@ -19241,6 +19269,7 @@
         <w:rPr>
           <w:rFonts w:ascii="Times New Roman" w:hAnsi="Times New Roman"/>
           <w:szCs w:val="24"/>
+          <w:highlight w:val="yellow"/>
         </w:rPr>
         <w:t>, if appropriate</w:t>
       </w:r>
@@ -19248,6 +19277,7 @@
         <w:rPr>
           <w:rFonts w:ascii="Times New Roman" w:hAnsi="Times New Roman"/>
           <w:szCs w:val="24"/>
+          <w:highlight w:val="yellow"/>
         </w:rPr>
         <w:t xml:space="preserve">.  </w:t>
       </w:r>
@@ -19255,6 +19285,7 @@
         <w:rPr>
           <w:rFonts w:ascii="Times New Roman" w:hAnsi="Times New Roman"/>
           <w:szCs w:val="24"/>
+          <w:highlight w:val="yellow"/>
         </w:rPr>
         <w:t>Draw conclusions on the process used in the project as well. What went well? What did not go well? What are the strengths of your solution</w:t>
       </w:r>
@@ -19262,6 +19293,7 @@
         <w:rPr>
           <w:rFonts w:ascii="Times New Roman" w:hAnsi="Times New Roman"/>
           <w:szCs w:val="24"/>
+          <w:highlight w:val="yellow"/>
         </w:rPr>
         <w:t xml:space="preserve"> or conclusions</w:t>
       </w:r>
@@ -19269,6 +19301,7 @@
         <w:rPr>
           <w:rFonts w:ascii="Times New Roman" w:hAnsi="Times New Roman"/>
           <w:szCs w:val="24"/>
+          <w:highlight w:val="yellow"/>
         </w:rPr>
         <w:t xml:space="preserve">? What are the weaknesses? </w:t>
       </w:r>
@@ -19276,6 +19309,7 @@
         <w:rPr>
           <w:rFonts w:ascii="Times New Roman" w:hAnsi="Times New Roman"/>
           <w:szCs w:val="24"/>
+          <w:highlight w:val="yellow"/>
         </w:rPr>
         <w:t>Suggestio</w:t>
       </w:r>
@@ -19283,6 +19317,7 @@
         <w:rPr>
           <w:rFonts w:ascii="Times New Roman" w:hAnsi="Times New Roman"/>
           <w:szCs w:val="24"/>
+          <w:highlight w:val="yellow"/>
         </w:rPr>
         <w:t xml:space="preserve">ns for further work should </w:t>
       </w:r>
@@ -19290,6 +19325,7 @@
         <w:rPr>
           <w:rFonts w:ascii="Times New Roman" w:hAnsi="Times New Roman"/>
           <w:szCs w:val="24"/>
+          <w:highlight w:val="yellow"/>
         </w:rPr>
         <w:t xml:space="preserve">also </w:t>
       </w:r>
@@ -19297,6 +19333,7 @@
         <w:rPr>
           <w:rFonts w:ascii="Times New Roman" w:hAnsi="Times New Roman"/>
           <w:szCs w:val="24"/>
+          <w:highlight w:val="yellow"/>
         </w:rPr>
         <w:t xml:space="preserve">be discussed.  </w:t>
       </w:r>
@@ -19304,6 +19341,7 @@
         <w:rPr>
           <w:rFonts w:ascii="Times New Roman" w:hAnsi="Times New Roman"/>
           <w:szCs w:val="24"/>
+          <w:highlight w:val="yellow"/>
         </w:rPr>
         <w:t>You can be critical and</w:t>
       </w:r>
@@ -19311,6 +19349,7 @@
         <w:rPr>
           <w:rFonts w:ascii="Times New Roman" w:hAnsi="Times New Roman"/>
           <w:szCs w:val="24"/>
+          <w:highlight w:val="yellow"/>
         </w:rPr>
         <w:t xml:space="preserve"> draw a negative conclusion.  Not all proje</w:t>
       </w:r>
@@ -19318,6 +19357,7 @@
         <w:rPr>
           <w:rFonts w:ascii="Times New Roman" w:hAnsi="Times New Roman"/>
           <w:szCs w:val="24"/>
+          <w:highlight w:val="yellow"/>
         </w:rPr>
         <w:t>cts will be successful.  A well-</w:t>
       </w:r>
@@ -19325,6 +19365,7 @@
         <w:rPr>
           <w:rFonts w:ascii="Times New Roman" w:hAnsi="Times New Roman"/>
           <w:szCs w:val="24"/>
+          <w:highlight w:val="yellow"/>
         </w:rPr>
         <w:t xml:space="preserve">explained failure is as </w:t>
       </w:r>
@@ -19332,6 +19373,7 @@
         <w:rPr>
           <w:rFonts w:ascii="Times New Roman" w:hAnsi="Times New Roman"/>
           <w:szCs w:val="24"/>
+          <w:highlight w:val="yellow"/>
         </w:rPr>
         <w:t xml:space="preserve">an </w:t>
       </w:r>
@@ -19339,6 +19381,7 @@
         <w:rPr>
           <w:rFonts w:ascii="Times New Roman" w:hAnsi="Times New Roman"/>
           <w:szCs w:val="24"/>
+          <w:highlight w:val="yellow"/>
         </w:rPr>
         <w:t xml:space="preserve">acceptable </w:t>
       </w:r>
@@ -19346,6 +19389,7 @@
         <w:rPr>
           <w:rFonts w:ascii="Times New Roman" w:hAnsi="Times New Roman"/>
           <w:szCs w:val="24"/>
+          <w:highlight w:val="yellow"/>
         </w:rPr>
         <w:t xml:space="preserve">an outcome </w:t>
       </w:r>
@@ -19353,6 +19397,7 @@
         <w:rPr>
           <w:rFonts w:ascii="Times New Roman" w:hAnsi="Times New Roman"/>
           <w:szCs w:val="24"/>
+          <w:highlight w:val="yellow"/>
         </w:rPr>
         <w:t>as a spectacular success.</w:t>
       </w:r>
@@ -19360,36 +19405,9 @@
         <w:rPr>
           <w:rFonts w:ascii="Times New Roman" w:hAnsi="Times New Roman"/>
           <w:szCs w:val="24"/>
-        </w:rPr>
-        <w:t xml:space="preserve"> Assessors are looking for excellence in a </w:t>
-      </w:r>
-      <w:r>
-        <w:rPr>
-          <w:rFonts w:ascii="Times New Roman" w:hAnsi="Times New Roman"/>
-          <w:szCs w:val="24"/>
-        </w:rPr>
-        <w:t>critical appraisal of the work</w:t>
-      </w:r>
-      <w:r>
-        <w:rPr>
-          <w:rFonts w:ascii="Times New Roman" w:hAnsi="Times New Roman"/>
-          <w:szCs w:val="24"/>
-        </w:rPr>
-        <w:t xml:space="preserve"> and a </w:t>
-      </w:r>
-      <w:r>
-        <w:rPr>
-          <w:rFonts w:ascii="Times New Roman" w:hAnsi="Times New Roman"/>
-          <w:szCs w:val="24"/>
-        </w:rPr>
-        <w:t>convincing argument for the significance of contribution in the context of wider work</w:t>
-      </w:r>
-      <w:r>
-        <w:rPr>
-          <w:rFonts w:ascii="Times New Roman" w:hAnsi="Times New Roman"/>
-          <w:szCs w:val="24"/>
-        </w:rPr>
-        <w:t>.</w:t>
+          <w:highlight w:val="yellow"/>
+        </w:rPr>
+        <w:t xml:space="preserve"> Assessors are looking for excellence in a critical appraisal of the work and a convincing argument for the significance of contribution in the context of wider work.</w:t>
       </w:r>
     </w:p>
     <w:p>
@@ -19468,70 +19486,12 @@
     <w:p>
       <w:pPr>
         <w:tabs>
-          <w:tab w:val="left" w:pos="1320"/>
-          <w:tab w:val="left" w:pos="7920"/>
-        </w:tabs>
-        <w:spacing w:line="360" w:lineRule="auto"/>
-        <w:ind w:left="426" w:right="-20" w:hanging="142"/>
-        <w:jc w:val="both"/>
-        <w:rPr>
-          <w:rFonts w:ascii="Cambria" w:hAnsi="Cambria"/>
-          <w:b/>
-          <w:szCs w:val="24"/>
-        </w:rPr>
-      </w:pPr>
-      <w:r>
-        <w:rPr>
-          <w:rFonts w:ascii="Cambria" w:hAnsi="Cambria"/>
-          <w:b/>
-          <w:szCs w:val="24"/>
-        </w:rPr>
-        <w:lastRenderedPageBreak/>
-        <w:t>References</w:t>
-      </w:r>
-    </w:p>
-    <w:p>
-      <w:pPr>
-        <w:tabs>
           <w:tab w:val="left" w:pos="360"/>
           <w:tab w:val="left" w:pos="810"/>
           <w:tab w:val="left" w:pos="7920"/>
         </w:tabs>
         <w:spacing w:line="360" w:lineRule="auto"/>
-        <w:ind w:left="284" w:right="-20"/>
-        <w:jc w:val="both"/>
-      </w:pPr>
-      <w:proofErr w:type="gramStart"/>
-      <w:r>
-        <w:rPr>
-          <w:rFonts w:ascii="Times New Roman" w:hAnsi="Times New Roman"/>
-          <w:szCs w:val="24"/>
-        </w:rPr>
-        <w:t>A list of references to documents (books, papers, web pages etc.) which are referred to in the main body of the text.</w:t>
-      </w:r>
-      <w:proofErr w:type="gramEnd"/>
-      <w:r>
-        <w:rPr>
-          <w:rFonts w:ascii="Times New Roman" w:hAnsi="Times New Roman"/>
-          <w:szCs w:val="24"/>
-        </w:rPr>
-        <w:t xml:space="preserve"> Use the IEEE citation style as detailed here </w:t>
-      </w:r>
-      <w:hyperlink r:id="rId17" w:history="1">
-        <w:r>
-          <w:t>https://www.ieee.org/documents/ieeecitationref.pdf</w:t>
-        </w:r>
-      </w:hyperlink>
-    </w:p>
-    <w:p>
-      <w:pPr>
-        <w:tabs>
-          <w:tab w:val="left" w:pos="360"/>
-          <w:tab w:val="left" w:pos="810"/>
-          <w:tab w:val="left" w:pos="7920"/>
-        </w:tabs>
-        <w:spacing w:line="360" w:lineRule="auto"/>
-        <w:ind w:left="284" w:right="-20"/>
+        <w:ind w:right="-20"/>
         <w:jc w:val="both"/>
       </w:pPr>
     </w:p>
@@ -19549,6 +19509,29 @@
         </w:rPr>
         <w:t>References</w:t>
       </w:r>
+    </w:p>
+    <w:p>
+      <w:pPr>
+        <w:pStyle w:val="ProjectsBody"/>
+        <w:rPr>
+          <w:b/>
+        </w:rPr>
+      </w:pPr>
+      <w:r>
+        <w:rPr>
+          <w:b/>
+          <w:highlight w:val="yellow"/>
+        </w:rPr>
+        <w:t>The first citation should be the URL to the software code repository which should contain the code and any other resource required to run the software.</w:t>
+      </w:r>
+    </w:p>
+    <w:p>
+      <w:pPr>
+        <w:rPr>
+          <w:sz w:val="28"/>
+          <w:szCs w:val="28"/>
+        </w:rPr>
+      </w:pPr>
     </w:p>
     <w:p>
       <w:pPr>
@@ -19922,7 +19905,7 @@
           <w:szCs w:val="24"/>
         </w:rPr>
       </w:pPr>
-      <w:hyperlink r:id="rId18" w:history="1">
+      <w:hyperlink r:id="rId17" w:history="1">
         <w:r>
           <w:rPr>
             <w:rStyle w:val="Hyperlink"/>
@@ -19941,7 +19924,7 @@
           <w:szCs w:val="24"/>
         </w:rPr>
       </w:pPr>
-      <w:hyperlink r:id="rId19" w:history="1">
+      <w:hyperlink r:id="rId18" w:history="1">
         <w:r>
           <w:rPr>
             <w:rStyle w:val="Hyperlink"/>
@@ -19960,7 +19943,7 @@
           <w:szCs w:val="24"/>
         </w:rPr>
       </w:pPr>
-      <w:hyperlink r:id="rId20" w:history="1">
+      <w:hyperlink r:id="rId19" w:history="1">
         <w:r>
           <w:rPr>
             <w:rStyle w:val="Hyperlink"/>
@@ -19978,7 +19961,7 @@
           <w:szCs w:val="24"/>
         </w:rPr>
       </w:pPr>
-      <w:hyperlink r:id="rId21" w:history="1">
+      <w:hyperlink r:id="rId20" w:history="1">
         <w:r>
           <w:rPr>
             <w:rStyle w:val="Hyperlink"/>
@@ -19996,7 +19979,7 @@
           <w:szCs w:val="24"/>
         </w:rPr>
       </w:pPr>
-      <w:hyperlink r:id="rId22" w:history="1">
+      <w:hyperlink r:id="rId21" w:history="1">
         <w:r>
           <w:rPr>
             <w:rStyle w:val="Hyperlink"/>
@@ -20014,7 +19997,7 @@
           <w:szCs w:val="24"/>
         </w:rPr>
       </w:pPr>
-      <w:hyperlink r:id="rId23" w:history="1">
+      <w:hyperlink r:id="rId22" w:history="1">
         <w:r>
           <w:rPr>
             <w:rStyle w:val="Hyperlink"/>
@@ -20032,7 +20015,7 @@
           <w:szCs w:val="24"/>
         </w:rPr>
       </w:pPr>
-      <w:hyperlink r:id="rId24" w:history="1">
+      <w:hyperlink r:id="rId23" w:history="1">
         <w:r>
           <w:rPr>
             <w:rStyle w:val="Hyperlink"/>
@@ -20057,7 +20040,7 @@
           <w:szCs w:val="24"/>
         </w:rPr>
       </w:pPr>
-      <w:hyperlink r:id="rId25" w:history="1">
+      <w:hyperlink r:id="rId24" w:history="1">
         <w:r>
           <w:rPr>
             <w:rStyle w:val="Hyperlink"/>
@@ -20075,7 +20058,7 @@
           <w:szCs w:val="24"/>
         </w:rPr>
       </w:pPr>
-      <w:hyperlink r:id="rId26" w:history="1">
+      <w:hyperlink r:id="rId25" w:history="1">
         <w:r>
           <w:rPr>
             <w:rStyle w:val="Hyperlink"/>
@@ -20101,7 +20084,7 @@
           <w:szCs w:val="24"/>
         </w:rPr>
       </w:pPr>
-      <w:hyperlink r:id="rId27" w:history="1">
+      <w:hyperlink r:id="rId26" w:history="1">
         <w:r>
           <w:rPr>
             <w:rStyle w:val="Hyperlink"/>
@@ -20128,7 +20111,7 @@
           <w:szCs w:val="24"/>
         </w:rPr>
       </w:pPr>
-      <w:hyperlink r:id="rId28" w:history="1">
+      <w:hyperlink r:id="rId27" w:history="1">
         <w:r>
           <w:rPr>
             <w:rStyle w:val="Hyperlink"/>
@@ -20146,7 +20129,7 @@
           <w:szCs w:val="24"/>
         </w:rPr>
       </w:pPr>
-      <w:hyperlink r:id="rId29" w:history="1">
+      <w:hyperlink r:id="rId28" w:history="1">
         <w:r>
           <w:rPr>
             <w:rStyle w:val="Hyperlink"/>
@@ -20164,7 +20147,7 @@
           <w:szCs w:val="24"/>
         </w:rPr>
       </w:pPr>
-      <w:hyperlink r:id="rId30" w:history="1">
+      <w:hyperlink r:id="rId29" w:history="1">
         <w:r>
           <w:rPr>
             <w:rStyle w:val="Hyperlink"/>
@@ -20183,7 +20166,7 @@
           <w:szCs w:val="24"/>
         </w:rPr>
       </w:pPr>
-      <w:hyperlink r:id="rId31" w:history="1">
+      <w:hyperlink r:id="rId30" w:history="1">
         <w:r>
           <w:rPr>
             <w:rStyle w:val="Hyperlink"/>
@@ -20201,7 +20184,7 @@
           <w:szCs w:val="24"/>
         </w:rPr>
       </w:pPr>
-      <w:hyperlink r:id="rId32" w:history="1">
+      <w:hyperlink r:id="rId31" w:history="1">
         <w:r>
           <w:rPr>
             <w:rStyle w:val="Hyperlink"/>
@@ -20219,7 +20202,7 @@
           <w:szCs w:val="24"/>
         </w:rPr>
       </w:pPr>
-      <w:hyperlink r:id="rId33" w:history="1">
+      <w:hyperlink r:id="rId32" w:history="1">
         <w:r>
           <w:rPr>
             <w:rStyle w:val="Hyperlink"/>
@@ -20237,7 +20220,7 @@
           <w:szCs w:val="24"/>
         </w:rPr>
       </w:pPr>
-      <w:hyperlink r:id="rId34" w:history="1">
+      <w:hyperlink r:id="rId33" w:history="1">
         <w:r>
           <w:rPr>
             <w:rStyle w:val="Hyperlink"/>
@@ -20255,7 +20238,7 @@
           <w:szCs w:val="24"/>
         </w:rPr>
       </w:pPr>
-      <w:hyperlink r:id="rId35" w:history="1">
+      <w:hyperlink r:id="rId34" w:history="1">
         <w:r>
           <w:rPr>
             <w:rStyle w:val="Hyperlink"/>
@@ -20273,7 +20256,7 @@
           <w:szCs w:val="24"/>
         </w:rPr>
       </w:pPr>
-      <w:hyperlink r:id="rId36" w:history="1">
+      <w:hyperlink r:id="rId35" w:history="1">
         <w:r>
           <w:rPr>
             <w:rStyle w:val="Hyperlink"/>
@@ -20291,7 +20274,7 @@
           <w:szCs w:val="24"/>
         </w:rPr>
       </w:pPr>
-      <w:hyperlink r:id="rId37" w:history="1">
+      <w:hyperlink r:id="rId36" w:history="1">
         <w:r>
           <w:rPr>
             <w:rStyle w:val="Hyperlink"/>
@@ -20309,7 +20292,7 @@
           <w:szCs w:val="24"/>
         </w:rPr>
       </w:pPr>
-      <w:hyperlink r:id="rId38" w:history="1">
+      <w:hyperlink r:id="rId37" w:history="1">
         <w:r>
           <w:rPr>
             <w:rStyle w:val="Hyperlink"/>
@@ -20328,7 +20311,7 @@
           <w:szCs w:val="24"/>
         </w:rPr>
       </w:pPr>
-      <w:hyperlink r:id="rId39" w:history="1">
+      <w:hyperlink r:id="rId38" w:history="1">
         <w:r>
           <w:rPr>
             <w:rStyle w:val="Hyperlink"/>
@@ -20346,7 +20329,7 @@
           <w:szCs w:val="24"/>
         </w:rPr>
       </w:pPr>
-      <w:hyperlink r:id="rId40" w:history="1">
+      <w:hyperlink r:id="rId39" w:history="1">
         <w:r>
           <w:rPr>
             <w:rStyle w:val="Hyperlink"/>
@@ -20364,294 +20347,6 @@
           <w:szCs w:val="24"/>
         </w:rPr>
       </w:pPr>
-    </w:p>
-    <w:p>
-      <w:pPr>
-        <w:rPr>
-          <w:rFonts w:ascii="Segoe UI" w:hAnsi="Segoe UI" w:cs="Segoe UI"/>
-          <w:szCs w:val="24"/>
-        </w:rPr>
-      </w:pPr>
-    </w:p>
-    <w:p>
-      <w:pPr>
-        <w:rPr>
-          <w:rFonts w:ascii="Segoe UI" w:hAnsi="Segoe UI" w:cs="Segoe UI"/>
-          <w:szCs w:val="24"/>
-        </w:rPr>
-      </w:pPr>
-    </w:p>
-    <w:p>
-      <w:pPr>
-        <w:rPr>
-          <w:rFonts w:ascii="Segoe UI" w:hAnsi="Segoe UI" w:cs="Segoe UI"/>
-          <w:szCs w:val="24"/>
-        </w:rPr>
-      </w:pPr>
-    </w:p>
-    <w:p>
-      <w:pPr>
-        <w:rPr>
-          <w:rFonts w:ascii="Segoe UI" w:hAnsi="Segoe UI" w:cs="Segoe UI"/>
-          <w:szCs w:val="24"/>
-        </w:rPr>
-      </w:pPr>
-    </w:p>
-    <w:p>
-      <w:pPr>
-        <w:rPr>
-          <w:rFonts w:ascii="Segoe UI" w:hAnsi="Segoe UI" w:cs="Segoe UI"/>
-          <w:szCs w:val="24"/>
-        </w:rPr>
-      </w:pPr>
-    </w:p>
-    <w:p>
-      <w:pPr>
-        <w:tabs>
-          <w:tab w:val="left" w:pos="360"/>
-          <w:tab w:val="left" w:pos="810"/>
-          <w:tab w:val="left" w:pos="7920"/>
-        </w:tabs>
-        <w:spacing w:line="360" w:lineRule="auto"/>
-        <w:ind w:left="284" w:right="-20"/>
-        <w:jc w:val="both"/>
-      </w:pPr>
-    </w:p>
-    <w:p>
-      <w:pPr>
-        <w:tabs>
-          <w:tab w:val="left" w:pos="360"/>
-          <w:tab w:val="left" w:pos="810"/>
-          <w:tab w:val="left" w:pos="7920"/>
-        </w:tabs>
-        <w:spacing w:line="360" w:lineRule="auto"/>
-        <w:ind w:left="284" w:right="-20"/>
-        <w:jc w:val="both"/>
-        <w:rPr>
-          <w:rFonts w:ascii="Times New Roman" w:hAnsi="Times New Roman"/>
-          <w:szCs w:val="24"/>
-        </w:rPr>
-      </w:pPr>
-    </w:p>
-    <w:p>
-      <w:pPr>
-        <w:pStyle w:val="ProjectsBody"/>
-        <w:rPr>
-          <w:b/>
-        </w:rPr>
-      </w:pPr>
-      <w:r>
-        <w:rPr>
-          <w:b/>
-        </w:rPr>
-        <w:t>The first citation should be the URL to the software code repository which should contain the code and any other resource required to run the software.</w:t>
-      </w:r>
-    </w:p>
-    <w:p>
-      <w:pPr>
-        <w:tabs>
-          <w:tab w:val="left" w:pos="360"/>
-          <w:tab w:val="left" w:pos="1320"/>
-          <w:tab w:val="left" w:pos="7920"/>
-        </w:tabs>
-        <w:spacing w:line="360" w:lineRule="auto"/>
-        <w:ind w:left="360" w:right="-20" w:hanging="340"/>
-        <w:jc w:val="both"/>
-        <w:rPr>
-          <w:rFonts w:ascii="Times New Roman" w:hAnsi="Times New Roman"/>
-          <w:i/>
-          <w:szCs w:val="24"/>
-        </w:rPr>
-      </w:pPr>
-      <w:r>
-        <w:rPr>
-          <w:rFonts w:ascii="Times New Roman" w:hAnsi="Times New Roman"/>
-          <w:szCs w:val="24"/>
-        </w:rPr>
-        <w:tab/>
-      </w:r>
-    </w:p>
-    <w:p>
-      <w:pPr>
-        <w:tabs>
-          <w:tab w:val="left" w:pos="1320"/>
-          <w:tab w:val="left" w:pos="7920"/>
-        </w:tabs>
-        <w:spacing w:line="360" w:lineRule="auto"/>
-        <w:ind w:left="426" w:right="-20" w:hanging="142"/>
-        <w:jc w:val="both"/>
-        <w:rPr>
-          <w:rFonts w:ascii="Cambria" w:hAnsi="Cambria"/>
-          <w:b/>
-          <w:szCs w:val="24"/>
-        </w:rPr>
-      </w:pPr>
-      <w:r>
-        <w:rPr>
-          <w:rFonts w:ascii="Cambria" w:hAnsi="Cambria"/>
-          <w:b/>
-          <w:szCs w:val="24"/>
-        </w:rPr>
-        <w:t>Appendices</w:t>
-      </w:r>
-    </w:p>
-    <w:p>
-      <w:pPr>
-        <w:tabs>
-          <w:tab w:val="left" w:pos="360"/>
-          <w:tab w:val="left" w:pos="810"/>
-          <w:tab w:val="left" w:pos="7920"/>
-        </w:tabs>
-        <w:spacing w:line="360" w:lineRule="auto"/>
-        <w:ind w:left="284" w:right="-20"/>
-        <w:jc w:val="both"/>
-        <w:rPr>
-          <w:rFonts w:ascii="Times New Roman" w:hAnsi="Times New Roman"/>
-          <w:szCs w:val="24"/>
-        </w:rPr>
-      </w:pPr>
-      <w:r>
-        <w:rPr>
-          <w:rFonts w:ascii="Times New Roman" w:hAnsi="Times New Roman"/>
-          <w:szCs w:val="24"/>
-        </w:rPr>
-        <w:t>These should include as appropriate:</w:t>
-      </w:r>
-    </w:p>
-    <w:p>
-      <w:pPr>
-        <w:tabs>
-          <w:tab w:val="left" w:pos="1320"/>
-          <w:tab w:val="left" w:pos="7920"/>
-        </w:tabs>
-        <w:spacing w:line="360" w:lineRule="auto"/>
-        <w:ind w:left="900" w:right="-20" w:hanging="520"/>
-        <w:jc w:val="both"/>
-        <w:rPr>
-          <w:rFonts w:ascii="Times New Roman" w:hAnsi="Times New Roman"/>
-          <w:szCs w:val="24"/>
-        </w:rPr>
-      </w:pPr>
-      <w:r>
-        <w:rPr>
-          <w:rFonts w:ascii="Times New Roman" w:hAnsi="Times New Roman"/>
-          <w:szCs w:val="24"/>
-        </w:rPr>
-        <w:t xml:space="preserve">(a) </w:t>
-      </w:r>
-      <w:r>
-        <w:rPr>
-          <w:rFonts w:ascii="Times New Roman" w:hAnsi="Times New Roman"/>
-          <w:szCs w:val="24"/>
-        </w:rPr>
-        <w:tab/>
-      </w:r>
-      <w:r>
-        <w:rPr>
-          <w:rFonts w:ascii="Times New Roman" w:hAnsi="Times New Roman"/>
-          <w:szCs w:val="24"/>
-        </w:rPr>
-        <w:t>A User manual giving details on how to use the software, including details of input data, output formats and error messages.</w:t>
-      </w:r>
-    </w:p>
-    <w:p>
-      <w:pPr>
-        <w:tabs>
-          <w:tab w:val="left" w:pos="7920"/>
-        </w:tabs>
-        <w:spacing w:line="360" w:lineRule="auto"/>
-        <w:ind w:left="900" w:right="-20" w:hanging="520"/>
-        <w:jc w:val="both"/>
-        <w:rPr>
-          <w:rFonts w:ascii="Times New Roman" w:hAnsi="Times New Roman"/>
-          <w:szCs w:val="24"/>
-        </w:rPr>
-      </w:pPr>
-      <w:r>
-        <w:rPr>
-          <w:rFonts w:ascii="Times New Roman" w:hAnsi="Times New Roman"/>
-          <w:szCs w:val="24"/>
-        </w:rPr>
-        <w:t>(</w:t>
-      </w:r>
-      <w:r>
-        <w:rPr>
-          <w:rFonts w:ascii="Times New Roman" w:hAnsi="Times New Roman"/>
-          <w:szCs w:val="24"/>
-        </w:rPr>
-        <w:t>b</w:t>
-      </w:r>
-      <w:r>
-        <w:rPr>
-          <w:rFonts w:ascii="Times New Roman" w:hAnsi="Times New Roman"/>
-          <w:szCs w:val="24"/>
-        </w:rPr>
-        <w:t>)</w:t>
-      </w:r>
-      <w:r>
-        <w:rPr>
-          <w:rFonts w:ascii="Times New Roman" w:hAnsi="Times New Roman"/>
-          <w:szCs w:val="24"/>
-        </w:rPr>
-        <w:tab/>
-      </w:r>
-      <w:r>
-        <w:rPr>
-          <w:rFonts w:ascii="Times New Roman" w:hAnsi="Times New Roman"/>
-          <w:szCs w:val="24"/>
-        </w:rPr>
-        <w:t>Test results, if appropriate</w:t>
-      </w:r>
-      <w:r>
-        <w:rPr>
-          <w:rFonts w:ascii="Times New Roman" w:hAnsi="Times New Roman"/>
-          <w:szCs w:val="24"/>
-        </w:rPr>
-        <w:t>.</w:t>
-      </w:r>
-    </w:p>
-    <w:p>
-      <w:pPr>
-        <w:tabs>
-          <w:tab w:val="left" w:pos="7920"/>
-        </w:tabs>
-        <w:spacing w:line="360" w:lineRule="auto"/>
-        <w:ind w:left="900" w:right="-20" w:hanging="520"/>
-        <w:jc w:val="both"/>
-        <w:rPr>
-          <w:rFonts w:ascii="Times New Roman" w:hAnsi="Times New Roman"/>
-          <w:szCs w:val="24"/>
-        </w:rPr>
-      </w:pPr>
-      <w:r>
-        <w:rPr>
-          <w:rFonts w:ascii="Times New Roman" w:hAnsi="Times New Roman"/>
-          <w:szCs w:val="24"/>
-        </w:rPr>
-        <w:t xml:space="preserve">(d) </w:t>
-      </w:r>
-      <w:r>
-        <w:rPr>
-          <w:rFonts w:ascii="Times New Roman" w:hAnsi="Times New Roman"/>
-          <w:szCs w:val="24"/>
-        </w:rPr>
-        <w:tab/>
-        <w:t>M</w:t>
-      </w:r>
-      <w:r>
-        <w:rPr>
-          <w:rFonts w:ascii="Times New Roman" w:hAnsi="Times New Roman"/>
-          <w:szCs w:val="24"/>
-        </w:rPr>
-        <w:t>inutes of the Project meetings</w:t>
-      </w:r>
-      <w:r>
-        <w:rPr>
-          <w:rFonts w:ascii="Times New Roman" w:hAnsi="Times New Roman"/>
-          <w:szCs w:val="24"/>
-        </w:rPr>
-        <w:t xml:space="preserve">. </w:t>
-      </w:r>
     </w:p>
     <w:p>
       <w:pPr>
@@ -22212,6 +21907,129 @@
     </w:p>
     <w:p>
       <w:pPr>
+        <w:pStyle w:val="Dissertation1"/>
+      </w:pPr>
+    </w:p>
+    <w:p>
+      <w:pPr>
+        <w:rPr>
+          <w:rFonts w:ascii="Times New Roman" w:hAnsi="Times New Roman"/>
+          <w:b/>
+          <w:color w:val="0D0D0D" w:themeColor="text1" w:themeTint="F2"/>
+          <w:sz w:val="52"/>
+          <w:szCs w:val="52"/>
+        </w:rPr>
+      </w:pPr>
+      <w:r>
+        <w:br w:type="page"/>
+      </w:r>
+    </w:p>
+    <w:p>
+      <w:pPr>
+        <w:pStyle w:val="Dissertation1"/>
+      </w:pPr>
+      <w:r>
+        <w:lastRenderedPageBreak/>
+        <w:t>Appendix XX – User Manual</w:t>
+      </w:r>
+    </w:p>
+    <w:p>
+      <w:pPr>
+        <w:tabs>
+          <w:tab w:val="left" w:pos="1320"/>
+          <w:tab w:val="left" w:pos="7920"/>
+        </w:tabs>
+        <w:spacing w:line="360" w:lineRule="auto"/>
+        <w:ind w:left="426" w:right="-20" w:hanging="142"/>
+        <w:jc w:val="both"/>
+        <w:rPr>
+          <w:rFonts w:ascii="Cambria" w:hAnsi="Cambria"/>
+          <w:b/>
+          <w:szCs w:val="24"/>
+        </w:rPr>
+      </w:pPr>
+      <w:r>
+        <w:rPr>
+          <w:rFonts w:ascii="Cambria" w:hAnsi="Cambria"/>
+          <w:b/>
+          <w:szCs w:val="24"/>
+        </w:rPr>
+        <w:t>Appendices</w:t>
+      </w:r>
+    </w:p>
+    <w:p>
+      <w:pPr>
+        <w:tabs>
+          <w:tab w:val="left" w:pos="360"/>
+          <w:tab w:val="left" w:pos="810"/>
+          <w:tab w:val="left" w:pos="7920"/>
+        </w:tabs>
+        <w:spacing w:line="360" w:lineRule="auto"/>
+        <w:ind w:left="284" w:right="-20"/>
+        <w:jc w:val="both"/>
+        <w:rPr>
+          <w:rFonts w:ascii="Times New Roman" w:hAnsi="Times New Roman"/>
+          <w:szCs w:val="24"/>
+        </w:rPr>
+      </w:pPr>
+      <w:r>
+        <w:rPr>
+          <w:rFonts w:ascii="Times New Roman" w:hAnsi="Times New Roman"/>
+          <w:szCs w:val="24"/>
+        </w:rPr>
+        <w:t>These should include as appropriate:</w:t>
+      </w:r>
+    </w:p>
+    <w:p>
+      <w:pPr>
+        <w:tabs>
+          <w:tab w:val="left" w:pos="1320"/>
+          <w:tab w:val="left" w:pos="7920"/>
+        </w:tabs>
+        <w:spacing w:line="360" w:lineRule="auto"/>
+        <w:ind w:left="900" w:right="-20" w:hanging="520"/>
+        <w:jc w:val="both"/>
+        <w:rPr>
+          <w:rFonts w:ascii="Times New Roman" w:hAnsi="Times New Roman"/>
+          <w:szCs w:val="24"/>
+        </w:rPr>
+      </w:pPr>
+      <w:r>
+        <w:rPr>
+          <w:rFonts w:ascii="Times New Roman" w:hAnsi="Times New Roman"/>
+          <w:szCs w:val="24"/>
+        </w:rPr>
+        <w:t xml:space="preserve">(a) </w:t>
+      </w:r>
+      <w:r>
+        <w:rPr>
+          <w:rFonts w:ascii="Times New Roman" w:hAnsi="Times New Roman"/>
+          <w:szCs w:val="24"/>
+        </w:rPr>
+        <w:tab/>
+      </w:r>
+      <w:r>
+        <w:rPr>
+          <w:rFonts w:ascii="Times New Roman" w:hAnsi="Times New Roman"/>
+          <w:szCs w:val="24"/>
+        </w:rPr>
+        <w:t>A User manual giving details on how to use the software, including details of input data, output formats and error messages.</w:t>
+      </w:r>
+      <w:r>
+        <w:rPr>
+          <w:rFonts w:ascii="Times New Roman" w:hAnsi="Times New Roman"/>
+          <w:szCs w:val="24"/>
+        </w:rPr>
+        <w:t xml:space="preserve"> </w:t>
+      </w:r>
+    </w:p>
+    <w:p>
+      <w:pPr>
+        <w:pStyle w:val="Dissertation1"/>
+      </w:pPr>
+    </w:p>
+    <w:p>
+      <w:pPr>
         <w:ind w:right="-14"/>
         <w:jc w:val="both"/>
         <w:rPr>
@@ -22221,7 +22039,7 @@
       </w:pPr>
     </w:p>
     <w:sectPr>
-      <w:footerReference w:type="default" r:id="rId41"/>
+      <w:footerReference w:type="default" r:id="rId40"/>
       <w:pgSz w:w="11907" w:h="16840" w:code="9"/>
       <w:pgMar w:top="1440" w:right="1440" w:bottom="1440" w:left="1440" w:header="720" w:footer="720" w:gutter="0"/>
       <w:pgNumType w:start="1"/>
@@ -22339,7 +22157,7 @@
           <w:rPr>
             <w:noProof/>
           </w:rPr>
-          <w:t>11</w:t>
+          <w:t>19</w:t>
         </w:r>
         <w:r>
           <w:rPr>
@@ -24005,6 +23823,95 @@
     </w:lvl>
   </w:abstractNum>
   <w:abstractNum w:abstractNumId="16">
+    <w:nsid w:val="75BA3068"/>
+    <w:multiLevelType w:val="hybridMultilevel"/>
+    <w:tmpl w:val="273EDD66"/>
+    <w:lvl w:ilvl="0" w:tplc="AAC4C36C">
+      <w:start w:val="1"/>
+      <w:numFmt w:val="lowerLetter"/>
+      <w:lvlText w:val="(%1)"/>
+      <w:lvlJc w:val="left"/>
+      <w:pPr>
+        <w:ind w:left="1985" w:hanging="540"/>
+      </w:pPr>
+      <w:rPr>
+        <w:rFonts w:hint="default"/>
+      </w:rPr>
+    </w:lvl>
+    <w:lvl w:ilvl="1" w:tplc="08090019" w:tentative="1">
+      <w:start w:val="1"/>
+      <w:numFmt w:val="lowerLetter"/>
+      <w:lvlText w:val="%2."/>
+      <w:lvlJc w:val="left"/>
+      <w:pPr>
+        <w:ind w:left="2525" w:hanging="360"/>
+      </w:pPr>
+    </w:lvl>
+    <w:lvl w:ilvl="2" w:tplc="0809001B" w:tentative="1">
+      <w:start w:val="1"/>
+      <w:numFmt w:val="lowerRoman"/>
+      <w:lvlText w:val="%3."/>
+      <w:lvlJc w:val="right"/>
+      <w:pPr>
+        <w:ind w:left="3245" w:hanging="180"/>
+      </w:pPr>
+    </w:lvl>
+    <w:lvl w:ilvl="3" w:tplc="0809000F" w:tentative="1">
+      <w:start w:val="1"/>
+      <w:numFmt w:val="decimal"/>
+      <w:lvlText w:val="%4."/>
+      <w:lvlJc w:val="left"/>
+      <w:pPr>
+        <w:ind w:left="3965" w:hanging="360"/>
+      </w:pPr>
+    </w:lvl>
+    <w:lvl w:ilvl="4" w:tplc="08090019" w:tentative="1">
+      <w:start w:val="1"/>
+      <w:numFmt w:val="lowerLetter"/>
+      <w:lvlText w:val="%5."/>
+      <w:lvlJc w:val="left"/>
+      <w:pPr>
+        <w:ind w:left="4685" w:hanging="360"/>
+      </w:pPr>
+    </w:lvl>
+    <w:lvl w:ilvl="5" w:tplc="0809001B" w:tentative="1">
+      <w:start w:val="1"/>
+      <w:numFmt w:val="lowerRoman"/>
+      <w:lvlText w:val="%6."/>
+      <w:lvlJc w:val="right"/>
+      <w:pPr>
+        <w:ind w:left="5405" w:hanging="180"/>
+      </w:pPr>
+    </w:lvl>
+    <w:lvl w:ilvl="6" w:tplc="0809000F" w:tentative="1">
+      <w:start w:val="1"/>
+      <w:numFmt w:val="decimal"/>
+      <w:lvlText w:val="%7."/>
+      <w:lvlJc w:val="left"/>
+      <w:pPr>
+        <w:ind w:left="6125" w:hanging="360"/>
+      </w:pPr>
+    </w:lvl>
+    <w:lvl w:ilvl="7" w:tplc="08090019" w:tentative="1">
+      <w:start w:val="1"/>
+      <w:numFmt w:val="lowerLetter"/>
+      <w:lvlText w:val="%8."/>
+      <w:lvlJc w:val="left"/>
+      <w:pPr>
+        <w:ind w:left="6845" w:hanging="360"/>
+      </w:pPr>
+    </w:lvl>
+    <w:lvl w:ilvl="8" w:tplc="0809001B" w:tentative="1">
+      <w:start w:val="1"/>
+      <w:numFmt w:val="lowerRoman"/>
+      <w:lvlText w:val="%9."/>
+      <w:lvlJc w:val="right"/>
+      <w:pPr>
+        <w:ind w:left="7565" w:hanging="180"/>
+      </w:pPr>
+    </w:lvl>
+  </w:abstractNum>
+  <w:abstractNum w:abstractNumId="17">
     <w:nsid w:val="765F6574"/>
     <w:multiLevelType w:val="hybridMultilevel"/>
     <w:tmpl w:val="0E648912"/>
@@ -24090,7 +23997,7 @@
       </w:pPr>
     </w:lvl>
   </w:abstractNum>
-  <w:abstractNum w:abstractNumId="17">
+  <w:abstractNum w:abstractNumId="18">
     <w:nsid w:val="77164A6F"/>
     <w:multiLevelType w:val="hybridMultilevel"/>
     <w:tmpl w:val="D5C0D730"/>
@@ -24207,7 +24114,7 @@
     <w:abstractNumId w:val="8"/>
   </w:num>
   <w:num w:numId="2">
-    <w:abstractNumId w:val="16"/>
+    <w:abstractNumId w:val="17"/>
   </w:num>
   <w:num w:numId="3">
     <w:abstractNumId w:val="14"/>
@@ -24228,7 +24135,7 @@
     <w:abstractNumId w:val="9"/>
   </w:num>
   <w:num w:numId="9">
-    <w:abstractNumId w:val="17"/>
+    <w:abstractNumId w:val="18"/>
   </w:num>
   <w:num w:numId="10">
     <w:abstractNumId w:val="7"/>
@@ -24268,6 +24175,9 @@
     <w:lvlOverride w:ilvl="2">
       <w:startOverride w:val="2"/>
     </w:lvlOverride>
+  </w:num>
+  <w:num w:numId="20">
+    <w:abstractNumId w:val="16"/>
   </w:num>
   <w:numIdMacAtCleanup w:val="10"/>
 </w:numbering>
@@ -24565,6 +24475,7 @@
   <w:style w:type="character" w:default="1" w:styleId="DefaultParagraphFont">
     <w:name w:val="Default Paragraph Font"/>
     <w:uiPriority w:val="1"/>
+    <w:semiHidden/>
     <w:unhideWhenUsed/>
   </w:style>
   <w:style w:type="table" w:default="1" w:styleId="TableNormal">
@@ -25309,6 +25220,7 @@
   <w:style w:type="character" w:default="1" w:styleId="DefaultParagraphFont">
     <w:name w:val="Default Paragraph Font"/>
     <w:uiPriority w:val="1"/>
+    <w:semiHidden/>
     <w:unhideWhenUsed/>
   </w:style>
   <w:style w:type="table" w:default="1" w:styleId="TableNormal">
@@ -26050,28 +25962,13 @@
   <a:extraClrSchemeLst/>
   <a:extLst>
     <a:ext uri="{05A4C25C-085E-4340-85A3-A5531E510DB2}">
-      <thm15:themeFamily xmlns:thm15="http://schemas.microsoft.com/office/thememl/2012/main" xmlns="" name="Office Theme" id="{62F939B6-93AF-4DB8-9C6B-D6C7DFDC589F}" vid="{4A3C46E8-61CC-4603-A589-7422A47A8E4A}"/>
+      <thm15:themeFamily xmlns="" xmlns:thm15="http://schemas.microsoft.com/office/thememl/2012/main" name="Office Theme" id="{62F939B6-93AF-4DB8-9C6B-D6C7DFDC589F}" vid="{4A3C46E8-61CC-4603-A589-7422A47A8E4A}"/>
     </a:ext>
   </a:extLst>
 </a:theme>
 </file>
 
 <file path=customXml/item1.xml><?xml version="1.0" encoding="utf-8"?>
-<p:properties xmlns:p="http://schemas.microsoft.com/office/2006/metadata/properties" xmlns:xsi="http://www.w3.org/2001/XMLSchema-instance" xmlns:pc="http://schemas.microsoft.com/office/infopath/2007/PartnerControls">
-  <documentManagement/>
-</p:properties>
-</file>
-
-<file path=customXml/item2.xml><?xml version="1.0" encoding="utf-8"?>
-<?mso-contentType ?>
-<FormTemplates xmlns="http://schemas.microsoft.com/sharepoint/v3/contenttype/forms">
-  <Display>DocumentLibraryForm</Display>
-  <Edit>DocumentLibraryForm</Edit>
-  <New>DocumentLibraryForm</New>
-</FormTemplates>
-</file>
-
-<file path=customXml/item3.xml><?xml version="1.0" encoding="utf-8"?>
 <ct:contentTypeSchema xmlns:ct="http://schemas.microsoft.com/office/2006/metadata/contentType" xmlns:ma="http://schemas.microsoft.com/office/2006/metadata/properties/metaAttributes" ct:_="" ma:_="" ma:contentTypeName="Document" ma:contentTypeID="0x01010062E9664EB5E6484E86102B6DED9A5B77" ma:contentTypeVersion="0" ma:contentTypeDescription="Create a new document." ma:contentTypeScope="" ma:versionID="23bae21b6d94e7d5efbf02e9ceb9bef0">
   <xsd:schema xmlns:xsd="http://www.w3.org/2001/XMLSchema" xmlns:xs="http://www.w3.org/2001/XMLSchema" xmlns:p="http://schemas.microsoft.com/office/2006/metadata/properties" targetNamespace="http://schemas.microsoft.com/office/2006/metadata/properties" ma:root="true" ma:fieldsID="1b05d82d297216baf5b26c55225140df">
     <xsd:element name="properties">
@@ -26185,28 +26082,26 @@
 </ct:contentTypeSchema>
 </file>
 
+<file path=customXml/item2.xml><?xml version="1.0" encoding="utf-8"?>
+<?mso-contentType ?>
+<FormTemplates xmlns="http://schemas.microsoft.com/sharepoint/v3/contenttype/forms">
+  <Display>DocumentLibraryForm</Display>
+  <Edit>DocumentLibraryForm</Edit>
+  <New>DocumentLibraryForm</New>
+</FormTemplates>
+</file>
+
+<file path=customXml/item3.xml><?xml version="1.0" encoding="utf-8"?>
+<p:properties xmlns:p="http://schemas.microsoft.com/office/2006/metadata/properties" xmlns:xsi="http://www.w3.org/2001/XMLSchema-instance" xmlns:pc="http://schemas.microsoft.com/office/infopath/2007/PartnerControls">
+  <documentManagement/>
+</p:properties>
+</file>
+
 <file path=customXml/item4.xml><?xml version="1.0" encoding="utf-8"?>
 <b:Sources xmlns:b="http://schemas.openxmlformats.org/officeDocument/2006/bibliography" xmlns="http://schemas.openxmlformats.org/officeDocument/2006/bibliography" SelectedStyle="\APA.XSL" StyleName="APA"/>
 </file>
 
 <file path=customXml/itemProps1.xml><?xml version="1.0" encoding="utf-8"?>
-<ds:datastoreItem xmlns:ds="http://schemas.openxmlformats.org/officeDocument/2006/customXml" ds:itemID="{5CD80707-4F60-4441-B0AB-193494B4E6B3}">
-  <ds:schemaRefs>
-    <ds:schemaRef ds:uri="http://schemas.microsoft.com/office/2006/metadata/properties"/>
-    <ds:schemaRef ds:uri="http://schemas.microsoft.com/office/infopath/2007/PartnerControls"/>
-  </ds:schemaRefs>
-</ds:datastoreItem>
-</file>
-
-<file path=customXml/itemProps2.xml><?xml version="1.0" encoding="utf-8"?>
-<ds:datastoreItem xmlns:ds="http://schemas.openxmlformats.org/officeDocument/2006/customXml" ds:itemID="{D37165B2-7CAB-43C0-8CEB-E1BB1DDC89D8}">
-  <ds:schemaRefs>
-    <ds:schemaRef ds:uri="http://schemas.microsoft.com/sharepoint/v3/contenttype/forms"/>
-  </ds:schemaRefs>
-</ds:datastoreItem>
-</file>
-
-<file path=customXml/itemProps3.xml><?xml version="1.0" encoding="utf-8"?>
 <ds:datastoreItem xmlns:ds="http://schemas.openxmlformats.org/officeDocument/2006/customXml" ds:itemID="{B9E96829-EBBC-4474-B0EC-9E0C7921B2AA}">
   <ds:schemaRefs>
     <ds:schemaRef ds:uri="http://schemas.microsoft.com/office/2006/metadata/contentType"/>
@@ -26222,8 +26117,25 @@
 </ds:datastoreItem>
 </file>
 
+<file path=customXml/itemProps2.xml><?xml version="1.0" encoding="utf-8"?>
+<ds:datastoreItem xmlns:ds="http://schemas.openxmlformats.org/officeDocument/2006/customXml" ds:itemID="{D37165B2-7CAB-43C0-8CEB-E1BB1DDC89D8}">
+  <ds:schemaRefs>
+    <ds:schemaRef ds:uri="http://schemas.microsoft.com/sharepoint/v3/contenttype/forms"/>
+  </ds:schemaRefs>
+</ds:datastoreItem>
+</file>
+
+<file path=customXml/itemProps3.xml><?xml version="1.0" encoding="utf-8"?>
+<ds:datastoreItem xmlns:ds="http://schemas.openxmlformats.org/officeDocument/2006/customXml" ds:itemID="{5CD80707-4F60-4441-B0AB-193494B4E6B3}">
+  <ds:schemaRefs>
+    <ds:schemaRef ds:uri="http://schemas.microsoft.com/office/2006/metadata/properties"/>
+    <ds:schemaRef ds:uri="http://schemas.microsoft.com/office/infopath/2007/PartnerControls"/>
+  </ds:schemaRefs>
+</ds:datastoreItem>
+</file>
+
 <file path=customXml/itemProps4.xml><?xml version="1.0" encoding="utf-8"?>
-<ds:datastoreItem xmlns:ds="http://schemas.openxmlformats.org/officeDocument/2006/customXml" ds:itemID="{4BE120BA-2E6E-47CA-B4C4-35F24D389695}">
+<ds:datastoreItem xmlns:ds="http://schemas.openxmlformats.org/officeDocument/2006/customXml" ds:itemID="{425AE731-4927-4787-918F-EE2370B8F1D7}">
   <ds:schemaRefs>
     <ds:schemaRef ds:uri="http://schemas.openxmlformats.org/officeDocument/2006/bibliography"/>
   </ds:schemaRefs>

</xml_diff>

<commit_message>
Updates to Implementation part of dissertation
</commit_message>
<xml_diff>
--- a/Dissertation/Disssertation.docx
+++ b/Dissertation/Disssertation.docx
@@ -12129,13 +12129,7 @@
                                       <w:rPr>
                                         <w:rFonts w:ascii="Cambria Math" w:hAnsi="Cambria Math"/>
                                       </w:rPr>
-                                      <m:t>Total number o</m:t>
-                                    </m:r>
-                                    <m:r>
-                                      <w:rPr>
-                                        <w:rFonts w:ascii="Cambria Math" w:hAnsi="Cambria Math"/>
-                                      </w:rPr>
-                                      <m:t>f people occupaying the space</m:t>
+                                      <m:t>Total number of people occupaying the space</m:t>
                                     </m:r>
                                   </m:num>
                                   <m:den>
@@ -17575,6 +17569,9 @@
       <w:r>
         <w:t>.</w:t>
       </w:r>
+      <w:r>
+        <w:t xml:space="preserve"> The IDE for all development for the end solution was implemented on Visual Studio 2012.</w:t>
+      </w:r>
     </w:p>
     <w:p>
       <w:pPr>
@@ -17628,7 +17625,19 @@
         <w:rPr>
           <w:szCs w:val="24"/>
         </w:rPr>
-        <w:t>The end solution is comprised of two servers, a datab</w:t>
+        <w:t xml:space="preserve">The end solution is comprised of </w:t>
+      </w:r>
+      <w:r>
+        <w:rPr>
+          <w:szCs w:val="24"/>
+        </w:rPr>
+        <w:t xml:space="preserve">one operating system and </w:t>
+      </w:r>
+      <w:r>
+        <w:rPr>
+          <w:szCs w:val="24"/>
+        </w:rPr>
+        <w:t>two servers, a datab</w:t>
       </w:r>
       <w:r>
         <w:rPr>
@@ -17640,23 +17649,19 @@
         <w:rPr>
           <w:szCs w:val="24"/>
         </w:rPr>
-        <w:t xml:space="preserve">se server and a rest </w:t>
-      </w:r>
-      <w:proofErr w:type="spellStart"/>
-      <w:proofErr w:type="gramStart"/>
-      <w:r>
-        <w:rPr>
-          <w:szCs w:val="24"/>
-        </w:rPr>
-        <w:t>api</w:t>
-      </w:r>
-      <w:proofErr w:type="spellEnd"/>
-      <w:proofErr w:type="gramEnd"/>
-      <w:r>
-        <w:rPr>
-          <w:szCs w:val="24"/>
-        </w:rPr>
-        <w:t xml:space="preserve"> server. </w:t>
+        <w:t xml:space="preserve">se server and a </w:t>
+      </w:r>
+      <w:r>
+        <w:rPr>
+          <w:szCs w:val="24"/>
+        </w:rPr>
+        <w:t xml:space="preserve">web </w:t>
+      </w:r>
+      <w:r>
+        <w:rPr>
+          <w:szCs w:val="24"/>
+        </w:rPr>
+        <w:t xml:space="preserve">server. </w:t>
       </w:r>
     </w:p>
     <w:p>
@@ -17707,33 +17712,109 @@
         <w:rPr>
           <w:szCs w:val="24"/>
         </w:rPr>
-        <w:t xml:space="preserve">In the end Microsoft SQL Server was chosen due to the amount of support and information that was readily available for it. </w:t>
-      </w:r>
-      <w:r>
-        <w:rPr>
-          <w:szCs w:val="24"/>
-        </w:rPr>
-        <w:t xml:space="preserve">Another factor why Microsoft SQL Server was selected was due to the fact that the Management Studio was also free and very easy to use. The Management Studio meant that any information in the database could be easily viewed and analysed during development, helping to enhance performance and provided a vital insight into the data while debugging. </w:t>
-      </w:r>
-      <w:r>
-        <w:rPr>
-          <w:szCs w:val="24"/>
-        </w:rPr>
-        <w:t xml:space="preserve">Other options that were considered were MySQL, CSQL and </w:t>
-      </w:r>
-      <w:proofErr w:type="spellStart"/>
-      <w:r>
-        <w:rPr>
-          <w:szCs w:val="24"/>
-        </w:rPr>
-        <w:t>PostgreSQL</w:t>
-      </w:r>
-      <w:proofErr w:type="spellEnd"/>
+        <w:t>In the end Microsoft SQL Server was chos</w:t>
+      </w:r>
+      <w:r>
+        <w:rPr>
+          <w:szCs w:val="24"/>
+        </w:rPr>
+        <w:t xml:space="preserve">en due to the amount of support, </w:t>
+      </w:r>
+      <w:r>
+        <w:rPr>
+          <w:szCs w:val="24"/>
+        </w:rPr>
+        <w:t>information</w:t>
+      </w:r>
+      <w:r>
+        <w:rPr>
+          <w:szCs w:val="24"/>
+        </w:rPr>
+        <w:t xml:space="preserve"> and guidance</w:t>
+      </w:r>
+      <w:r>
+        <w:rPr>
+          <w:szCs w:val="24"/>
+        </w:rPr>
+        <w:t xml:space="preserve"> </w:t>
+      </w:r>
+      <w:r>
+        <w:rPr>
+          <w:szCs w:val="24"/>
+        </w:rPr>
+        <w:t>available</w:t>
+      </w:r>
       <w:r>
         <w:rPr>
           <w:szCs w:val="24"/>
         </w:rPr>
         <w:t xml:space="preserve">. </w:t>
+      </w:r>
+      <w:r>
+        <w:rPr>
+          <w:szCs w:val="24"/>
+        </w:rPr>
+        <w:t xml:space="preserve">The SQL Server </w:t>
+      </w:r>
+      <w:r>
+        <w:rPr>
+          <w:szCs w:val="24"/>
+        </w:rPr>
+        <w:t xml:space="preserve">Management Studio meant </w:t>
+      </w:r>
+      <w:r>
+        <w:rPr>
+          <w:szCs w:val="24"/>
+        </w:rPr>
+        <w:t>that all data in the database could</w:t>
+      </w:r>
+      <w:r>
+        <w:rPr>
+          <w:szCs w:val="24"/>
+        </w:rPr>
+        <w:t xml:space="preserve"> easily </w:t>
+      </w:r>
+      <w:r>
+        <w:rPr>
+          <w:szCs w:val="24"/>
+        </w:rPr>
+        <w:t xml:space="preserve">be </w:t>
+      </w:r>
+      <w:r>
+        <w:rPr>
+          <w:szCs w:val="24"/>
+        </w:rPr>
+        <w:t>viewed and analysed during development, helping to enhance performance and provided a vital insight into</w:t>
+      </w:r>
+      <w:r>
+        <w:rPr>
+          <w:szCs w:val="24"/>
+        </w:rPr>
+        <w:t xml:space="preserve"> the</w:t>
+      </w:r>
+      <w:r>
+        <w:rPr>
+          <w:szCs w:val="24"/>
+        </w:rPr>
+        <w:t xml:space="preserve"> data while debugging. </w:t>
+      </w:r>
+      <w:r>
+        <w:rPr>
+          <w:szCs w:val="24"/>
+        </w:rPr>
+        <w:t xml:space="preserve"> </w:t>
+      </w:r>
+      <w:r>
+        <w:rPr>
+          <w:szCs w:val="24"/>
+        </w:rPr>
+        <w:t>MySQL, CSQL and PostgreSQL were also considered as potential database servers.</w:t>
+      </w:r>
+      <w:r>
+        <w:rPr>
+          <w:szCs w:val="24"/>
+        </w:rPr>
+        <w:t xml:space="preserve"> </w:t>
       </w:r>
     </w:p>
     <w:p>
@@ -17748,23 +17829,121 @@
         <w:rPr>
           <w:szCs w:val="24"/>
         </w:rPr>
-        <w:t xml:space="preserve">Now the </w:t>
-      </w:r>
-      <w:proofErr w:type="spellStart"/>
-      <w:proofErr w:type="gramStart"/>
-      <w:r>
-        <w:rPr>
-          <w:szCs w:val="24"/>
-        </w:rPr>
-        <w:t>api</w:t>
-      </w:r>
-      <w:proofErr w:type="spellEnd"/>
-      <w:proofErr w:type="gramEnd"/>
-      <w:r>
-        <w:rPr>
-          <w:szCs w:val="24"/>
-        </w:rPr>
-        <w:t xml:space="preserve"> one…</w:t>
+        <w:t>Internet Information Services (</w:t>
+      </w:r>
+      <w:r>
+        <w:rPr>
+          <w:szCs w:val="24"/>
+        </w:rPr>
+        <w:t>ISS</w:t>
+      </w:r>
+      <w:r>
+        <w:rPr>
+          <w:szCs w:val="24"/>
+        </w:rPr>
+        <w:t xml:space="preserve">) was </w:t>
+      </w:r>
+      <w:r>
+        <w:rPr>
+          <w:szCs w:val="24"/>
+        </w:rPr>
+        <w:t>chosen</w:t>
+      </w:r>
+      <w:r>
+        <w:rPr>
+          <w:szCs w:val="24"/>
+        </w:rPr>
+        <w:t xml:space="preserve"> for the</w:t>
+      </w:r>
+      <w:r>
+        <w:rPr>
+          <w:szCs w:val="24"/>
+        </w:rPr>
+        <w:t xml:space="preserve"> web server, which is hosted on Microsoft server </w:t>
+      </w:r>
+      <w:r>
+        <w:rPr>
+          <w:szCs w:val="24"/>
+        </w:rPr>
+        <w:t>(</w:t>
+      </w:r>
+      <w:r>
+        <w:rPr>
+          <w:szCs w:val="24"/>
+        </w:rPr>
+        <w:t>the operating server</w:t>
+      </w:r>
+      <w:r>
+        <w:rPr>
+          <w:szCs w:val="24"/>
+        </w:rPr>
+        <w:t>)</w:t>
+      </w:r>
+      <w:r>
+        <w:rPr>
+          <w:szCs w:val="24"/>
+        </w:rPr>
+        <w:t>.</w:t>
+      </w:r>
+      <w:r>
+        <w:rPr>
+          <w:szCs w:val="24"/>
+        </w:rPr>
+        <w:t xml:space="preserve"> Apache and nGnix were also considered as potential web servers but were not suitable for dot net applications without using a port </w:t>
+      </w:r>
+      <w:r>
+        <w:rPr>
+          <w:szCs w:val="24"/>
+        </w:rPr>
+        <w:t>for the</w:t>
+      </w:r>
+      <w:r>
+        <w:rPr>
+          <w:szCs w:val="24"/>
+        </w:rPr>
+        <w:t xml:space="preserve"> dot net framework such as Mono for Linux. For this reason</w:t>
+      </w:r>
+      <w:r>
+        <w:rPr>
+          <w:szCs w:val="24"/>
+        </w:rPr>
+        <w:t>,</w:t>
+      </w:r>
+      <w:r>
+        <w:rPr>
+          <w:szCs w:val="24"/>
+        </w:rPr>
+        <w:t xml:space="preserve"> ISS was </w:t>
+      </w:r>
+      <w:r>
+        <w:rPr>
+          <w:szCs w:val="24"/>
+        </w:rPr>
+        <w:t>selected</w:t>
+      </w:r>
+      <w:r>
+        <w:rPr>
+          <w:szCs w:val="24"/>
+        </w:rPr>
+        <w:t xml:space="preserve"> as the best approach due to its ease to </w:t>
+      </w:r>
+      <w:r>
+        <w:rPr>
+          <w:szCs w:val="24"/>
+        </w:rPr>
+        <w:t>integrate</w:t>
+      </w:r>
+      <w:r>
+        <w:rPr>
+          <w:szCs w:val="24"/>
+        </w:rPr>
+        <w:t xml:space="preserve"> with the s</w:t>
+      </w:r>
+      <w:r>
+        <w:rPr>
+          <w:szCs w:val="24"/>
+        </w:rPr>
+        <w:t>olution framework and it’s compatible with most browsers and operating systems, which is one of the non-functional requirements for the solution.</w:t>
       </w:r>
     </w:p>
     <w:p>
@@ -17798,527 +17977,67 @@
       </w:r>
       <w:bookmarkEnd w:id="88"/>
       <w:bookmarkEnd w:id="89"/>
-    </w:p>
-    <w:tbl>
-      <w:tblPr>
-        <w:tblStyle w:val="TableGrid"/>
-        <w:tblW w:w="0" w:type="auto"/>
-        <w:tblLook w:val="04A0" w:firstRow="1" w:lastRow="0" w:firstColumn="1" w:lastColumn="0" w:noHBand="0" w:noVBand="1"/>
-      </w:tblPr>
-      <w:tblGrid>
-        <w:gridCol w:w="3081"/>
-        <w:gridCol w:w="3081"/>
-        <w:gridCol w:w="3081"/>
-      </w:tblGrid>
-      <w:tr>
-        <w:tc>
-          <w:tcPr>
-            <w:tcW w:w="3081" w:type="dxa"/>
-          </w:tcPr>
-          <w:p>
-            <w:pPr>
-              <w:tabs>
-                <w:tab w:val="left" w:pos="7920"/>
-              </w:tabs>
-              <w:spacing w:line="360" w:lineRule="auto"/>
-              <w:ind w:right="-20"/>
-              <w:jc w:val="both"/>
-              <w:rPr>
-                <w:rFonts w:ascii="Times New Roman" w:hAnsi="Times New Roman"/>
-              </w:rPr>
-            </w:pPr>
-            <w:r>
-              <w:rPr>
-                <w:rFonts w:ascii="Times New Roman" w:hAnsi="Times New Roman"/>
-              </w:rPr>
-              <w:t>SQL</w:t>
-            </w:r>
-          </w:p>
-        </w:tc>
-        <w:tc>
-          <w:tcPr>
-            <w:tcW w:w="3081" w:type="dxa"/>
-          </w:tcPr>
-          <w:p>
-            <w:pPr>
-              <w:tabs>
-                <w:tab w:val="left" w:pos="7920"/>
-              </w:tabs>
-              <w:spacing w:line="360" w:lineRule="auto"/>
-              <w:ind w:right="-20"/>
-              <w:jc w:val="both"/>
-              <w:rPr>
-                <w:rFonts w:ascii="Times New Roman" w:hAnsi="Times New Roman"/>
-              </w:rPr>
-            </w:pPr>
-          </w:p>
-        </w:tc>
-        <w:tc>
-          <w:tcPr>
-            <w:tcW w:w="3081" w:type="dxa"/>
-          </w:tcPr>
-          <w:p>
-            <w:pPr>
-              <w:tabs>
-                <w:tab w:val="left" w:pos="7920"/>
-              </w:tabs>
-              <w:spacing w:line="360" w:lineRule="auto"/>
-              <w:ind w:right="-20"/>
-              <w:jc w:val="both"/>
-              <w:rPr>
-                <w:rFonts w:ascii="Times New Roman" w:hAnsi="Times New Roman"/>
-              </w:rPr>
-            </w:pPr>
-          </w:p>
-        </w:tc>
-      </w:tr>
-      <w:tr>
-        <w:tc>
-          <w:tcPr>
-            <w:tcW w:w="3081" w:type="dxa"/>
-          </w:tcPr>
-          <w:p>
-            <w:pPr>
-              <w:tabs>
-                <w:tab w:val="left" w:pos="7920"/>
-              </w:tabs>
-              <w:spacing w:line="360" w:lineRule="auto"/>
-              <w:ind w:right="-20"/>
-              <w:jc w:val="both"/>
-              <w:rPr>
-                <w:rFonts w:ascii="Times New Roman" w:hAnsi="Times New Roman"/>
-              </w:rPr>
-            </w:pPr>
-            <w:r>
-              <w:rPr>
-                <w:rFonts w:ascii="Times New Roman" w:hAnsi="Times New Roman"/>
-              </w:rPr>
-              <w:t>C#</w:t>
-            </w:r>
-          </w:p>
-        </w:tc>
-        <w:tc>
-          <w:tcPr>
-            <w:tcW w:w="3081" w:type="dxa"/>
-          </w:tcPr>
-          <w:p>
-            <w:pPr>
-              <w:tabs>
-                <w:tab w:val="left" w:pos="7920"/>
-              </w:tabs>
-              <w:spacing w:line="360" w:lineRule="auto"/>
-              <w:ind w:right="-20"/>
-              <w:jc w:val="both"/>
-              <w:rPr>
-                <w:rFonts w:ascii="Times New Roman" w:hAnsi="Times New Roman"/>
-              </w:rPr>
-            </w:pPr>
-          </w:p>
-        </w:tc>
-        <w:tc>
-          <w:tcPr>
-            <w:tcW w:w="3081" w:type="dxa"/>
-          </w:tcPr>
-          <w:p>
-            <w:pPr>
-              <w:tabs>
-                <w:tab w:val="left" w:pos="7920"/>
-              </w:tabs>
-              <w:spacing w:line="360" w:lineRule="auto"/>
-              <w:ind w:right="-20"/>
-              <w:jc w:val="both"/>
-              <w:rPr>
-                <w:rFonts w:ascii="Times New Roman" w:hAnsi="Times New Roman"/>
-              </w:rPr>
-            </w:pPr>
-          </w:p>
-        </w:tc>
-      </w:tr>
-      <w:tr>
-        <w:tc>
-          <w:tcPr>
-            <w:tcW w:w="3081" w:type="dxa"/>
-          </w:tcPr>
-          <w:p>
-            <w:pPr>
-              <w:tabs>
-                <w:tab w:val="left" w:pos="7920"/>
-              </w:tabs>
-              <w:spacing w:line="360" w:lineRule="auto"/>
-              <w:ind w:right="-20"/>
-              <w:jc w:val="both"/>
-              <w:rPr>
-                <w:rFonts w:ascii="Times New Roman" w:hAnsi="Times New Roman"/>
-              </w:rPr>
-            </w:pPr>
-            <w:r>
-              <w:rPr>
-                <w:rFonts w:ascii="Times New Roman" w:hAnsi="Times New Roman"/>
-              </w:rPr>
-              <w:t>HTML</w:t>
-            </w:r>
-          </w:p>
-        </w:tc>
-        <w:tc>
-          <w:tcPr>
-            <w:tcW w:w="3081" w:type="dxa"/>
-          </w:tcPr>
-          <w:p>
-            <w:pPr>
-              <w:tabs>
-                <w:tab w:val="left" w:pos="7920"/>
-              </w:tabs>
-              <w:spacing w:line="360" w:lineRule="auto"/>
-              <w:ind w:right="-20"/>
-              <w:jc w:val="both"/>
-              <w:rPr>
-                <w:rFonts w:ascii="Times New Roman" w:hAnsi="Times New Roman"/>
-              </w:rPr>
-            </w:pPr>
-          </w:p>
-        </w:tc>
-        <w:tc>
-          <w:tcPr>
-            <w:tcW w:w="3081" w:type="dxa"/>
-          </w:tcPr>
-          <w:p>
-            <w:pPr>
-              <w:tabs>
-                <w:tab w:val="left" w:pos="7920"/>
-              </w:tabs>
-              <w:spacing w:line="360" w:lineRule="auto"/>
-              <w:ind w:right="-20"/>
-              <w:jc w:val="both"/>
-              <w:rPr>
-                <w:rFonts w:ascii="Times New Roman" w:hAnsi="Times New Roman"/>
-              </w:rPr>
-            </w:pPr>
-          </w:p>
-        </w:tc>
-      </w:tr>
-      <w:tr>
-        <w:tc>
-          <w:tcPr>
-            <w:tcW w:w="3081" w:type="dxa"/>
-          </w:tcPr>
-          <w:p>
-            <w:pPr>
-              <w:tabs>
-                <w:tab w:val="left" w:pos="7920"/>
-              </w:tabs>
-              <w:spacing w:line="360" w:lineRule="auto"/>
-              <w:ind w:right="-20"/>
-              <w:jc w:val="both"/>
-              <w:rPr>
-                <w:rFonts w:ascii="Times New Roman" w:hAnsi="Times New Roman"/>
-              </w:rPr>
-            </w:pPr>
-            <w:r>
-              <w:rPr>
-                <w:rFonts w:ascii="Times New Roman" w:hAnsi="Times New Roman"/>
-              </w:rPr>
-              <w:t>CSS</w:t>
-            </w:r>
-          </w:p>
-        </w:tc>
-        <w:tc>
-          <w:tcPr>
-            <w:tcW w:w="3081" w:type="dxa"/>
-          </w:tcPr>
-          <w:p>
-            <w:pPr>
-              <w:tabs>
-                <w:tab w:val="left" w:pos="7920"/>
-              </w:tabs>
-              <w:spacing w:line="360" w:lineRule="auto"/>
-              <w:ind w:right="-20"/>
-              <w:jc w:val="both"/>
-              <w:rPr>
-                <w:rFonts w:ascii="Times New Roman" w:hAnsi="Times New Roman"/>
-              </w:rPr>
-            </w:pPr>
-          </w:p>
-        </w:tc>
-        <w:tc>
-          <w:tcPr>
-            <w:tcW w:w="3081" w:type="dxa"/>
-          </w:tcPr>
-          <w:p>
-            <w:pPr>
-              <w:tabs>
-                <w:tab w:val="left" w:pos="7920"/>
-              </w:tabs>
-              <w:spacing w:line="360" w:lineRule="auto"/>
-              <w:ind w:right="-20"/>
-              <w:jc w:val="both"/>
-              <w:rPr>
-                <w:rFonts w:ascii="Times New Roman" w:hAnsi="Times New Roman"/>
-              </w:rPr>
-            </w:pPr>
-          </w:p>
-        </w:tc>
-      </w:tr>
-      <w:tr>
-        <w:tc>
-          <w:tcPr>
-            <w:tcW w:w="3081" w:type="dxa"/>
-          </w:tcPr>
-          <w:p>
-            <w:pPr>
-              <w:tabs>
-                <w:tab w:val="left" w:pos="7920"/>
-              </w:tabs>
-              <w:spacing w:line="360" w:lineRule="auto"/>
-              <w:ind w:right="-20"/>
-              <w:jc w:val="both"/>
-              <w:rPr>
-                <w:rFonts w:ascii="Times New Roman" w:hAnsi="Times New Roman"/>
-              </w:rPr>
-            </w:pPr>
-            <w:r>
-              <w:rPr>
-                <w:rFonts w:ascii="Times New Roman" w:hAnsi="Times New Roman"/>
-              </w:rPr>
-              <w:t>JavaScript</w:t>
-            </w:r>
-          </w:p>
-        </w:tc>
-        <w:tc>
-          <w:tcPr>
-            <w:tcW w:w="3081" w:type="dxa"/>
-          </w:tcPr>
-          <w:p>
-            <w:pPr>
-              <w:tabs>
-                <w:tab w:val="left" w:pos="7920"/>
-              </w:tabs>
-              <w:spacing w:line="360" w:lineRule="auto"/>
-              <w:ind w:right="-20"/>
-              <w:jc w:val="both"/>
-              <w:rPr>
-                <w:rFonts w:ascii="Times New Roman" w:hAnsi="Times New Roman"/>
-              </w:rPr>
-            </w:pPr>
-          </w:p>
-        </w:tc>
-        <w:tc>
-          <w:tcPr>
-            <w:tcW w:w="3081" w:type="dxa"/>
-          </w:tcPr>
-          <w:p>
-            <w:pPr>
-              <w:tabs>
-                <w:tab w:val="left" w:pos="7920"/>
-              </w:tabs>
-              <w:spacing w:line="360" w:lineRule="auto"/>
-              <w:ind w:right="-20"/>
-              <w:jc w:val="both"/>
-              <w:rPr>
-                <w:rFonts w:ascii="Times New Roman" w:hAnsi="Times New Roman"/>
-              </w:rPr>
-            </w:pPr>
-          </w:p>
-        </w:tc>
-      </w:tr>
-    </w:tbl>
-    <w:p>
-      <w:pPr>
-        <w:pStyle w:val="Dissertation3"/>
-        <w:rPr>
-          <w:sz w:val="24"/>
-          <w:szCs w:val="20"/>
-          <w:u w:val="none"/>
-        </w:rPr>
-      </w:pPr>
+      <w:r>
+        <w:t xml:space="preserve"> and Project P</w:t>
+      </w:r>
+      <w:r>
+        <w:t>ractices</w:t>
+      </w:r>
+    </w:p>
+    <w:p>
+      <w:pPr>
+        <w:spacing w:line="360" w:lineRule="auto"/>
+        <w:jc w:val="both"/>
+      </w:pPr>
+      <w:r>
+        <w:t>All backend development was completed in C#.</w:t>
+      </w:r>
+      <w:r>
+        <w:t xml:space="preserve"> Due to using a code-first migrations approach to create the database, no SQL code was required for the database creation. However, SQL was still used throughout the project to query the database. LINQ statements were used to write strongly type query expressions to retrieve and add data to the database. HTML, CSS and JavaScript were used in the views for the UI.</w:t>
+      </w:r>
+    </w:p>
+    <w:p>
+      <w:pPr>
+        <w:spacing w:line="360" w:lineRule="auto"/>
+        <w:jc w:val="both"/>
+      </w:pPr>
+      <w:r>
+        <w:t>Visual Studio 2012 was used the Integrated Development Environment (IDE).</w:t>
+      </w:r>
+    </w:p>
+    <w:p>
+      <w:pPr>
+        <w:spacing w:line="360" w:lineRule="auto"/>
+        <w:jc w:val="both"/>
+      </w:pPr>
+      <w:proofErr w:type="gramStart"/>
+      <w:r>
+        <w:t>**table about frameworks here?</w:t>
+      </w:r>
+      <w:proofErr w:type="gramEnd"/>
+      <w:r>
+        <w:t xml:space="preserve"> MVC and EF… </w:t>
+      </w:r>
+      <w:proofErr w:type="gramStart"/>
+      <w:r>
+        <w:t>Cant</w:t>
+      </w:r>
+      <w:proofErr w:type="gramEnd"/>
+      <w:r>
+        <w:t xml:space="preserve"> heading?</w:t>
+      </w:r>
       <w:bookmarkStart w:id="90" w:name="_Toc481339175"/>
       <w:bookmarkStart w:id="91" w:name="_Toc481339344"/>
     </w:p>
     <w:p>
       <w:pPr>
         <w:pStyle w:val="Dissertation3"/>
-        <w:spacing w:after="240"/>
-      </w:pPr>
-      <w:r>
-        <w:rPr>
-          <w:u w:val="none"/>
-        </w:rPr>
-        <w:t>4.1.</w:t>
-      </w:r>
-      <w:r>
-        <w:rPr>
-          <w:u w:val="none"/>
-        </w:rPr>
-        <w:t>2</w:t>
-      </w:r>
-      <w:r>
-        <w:rPr>
-          <w:u w:val="none"/>
-        </w:rPr>
-        <w:t xml:space="preserve"> </w:t>
-      </w:r>
-      <w:r>
-        <w:t>Frameworks</w:t>
-      </w:r>
+        <w:spacing w:before="240" w:after="240"/>
+      </w:pPr>
+      <w:bookmarkStart w:id="92" w:name="_Toc481339176"/>
+      <w:bookmarkStart w:id="93" w:name="_Toc481339345"/>
       <w:bookmarkEnd w:id="90"/>
       <w:bookmarkEnd w:id="91"/>
-    </w:p>
-    <w:tbl>
-      <w:tblPr>
-        <w:tblStyle w:val="TableGrid"/>
-        <w:tblW w:w="0" w:type="auto"/>
-        <w:tblLook w:val="04A0" w:firstRow="1" w:lastRow="0" w:firstColumn="1" w:lastColumn="0" w:noHBand="0" w:noVBand="1"/>
-      </w:tblPr>
-      <w:tblGrid>
-        <w:gridCol w:w="3081"/>
-        <w:gridCol w:w="3081"/>
-        <w:gridCol w:w="3081"/>
-      </w:tblGrid>
-      <w:tr>
-        <w:tc>
-          <w:tcPr>
-            <w:tcW w:w="3081" w:type="dxa"/>
-          </w:tcPr>
-          <w:p>
-            <w:r>
-              <w:t>MVC</w:t>
-            </w:r>
-          </w:p>
-        </w:tc>
-        <w:tc>
-          <w:tcPr>
-            <w:tcW w:w="3081" w:type="dxa"/>
-          </w:tcPr>
-          <w:p>
-            <w:pPr>
-              <w:pStyle w:val="Dissertation3"/>
-              <w:spacing w:after="240"/>
-            </w:pPr>
-          </w:p>
-        </w:tc>
-        <w:tc>
-          <w:tcPr>
-            <w:tcW w:w="3081" w:type="dxa"/>
-          </w:tcPr>
-          <w:p>
-            <w:pPr>
-              <w:pStyle w:val="Dissertation3"/>
-              <w:spacing w:after="240"/>
-            </w:pPr>
-          </w:p>
-        </w:tc>
-      </w:tr>
-      <w:tr>
-        <w:tc>
-          <w:tcPr>
-            <w:tcW w:w="3081" w:type="dxa"/>
-          </w:tcPr>
-          <w:p>
-            <w:r>
-              <w:t>Entity Framework</w:t>
-            </w:r>
-          </w:p>
-        </w:tc>
-        <w:tc>
-          <w:tcPr>
-            <w:tcW w:w="3081" w:type="dxa"/>
-          </w:tcPr>
-          <w:p>
-            <w:pPr>
-              <w:pStyle w:val="Dissertation3"/>
-              <w:spacing w:after="240"/>
-            </w:pPr>
-          </w:p>
-        </w:tc>
-        <w:tc>
-          <w:tcPr>
-            <w:tcW w:w="3081" w:type="dxa"/>
-          </w:tcPr>
-          <w:p>
-            <w:pPr>
-              <w:pStyle w:val="Dissertation3"/>
-              <w:spacing w:after="240"/>
-            </w:pPr>
-          </w:p>
-        </w:tc>
-      </w:tr>
-      <w:tr>
-        <w:tc>
-          <w:tcPr>
-            <w:tcW w:w="3081" w:type="dxa"/>
-          </w:tcPr>
-          <w:p>
-            <w:pPr>
-              <w:pStyle w:val="Dissertation3"/>
-              <w:spacing w:after="240"/>
-            </w:pPr>
-          </w:p>
-        </w:tc>
-        <w:tc>
-          <w:tcPr>
-            <w:tcW w:w="3081" w:type="dxa"/>
-          </w:tcPr>
-          <w:p>
-            <w:pPr>
-              <w:pStyle w:val="Dissertation3"/>
-              <w:spacing w:after="240"/>
-            </w:pPr>
-          </w:p>
-        </w:tc>
-        <w:tc>
-          <w:tcPr>
-            <w:tcW w:w="3081" w:type="dxa"/>
-          </w:tcPr>
-          <w:p>
-            <w:pPr>
-              <w:pStyle w:val="Dissertation3"/>
-              <w:spacing w:after="240"/>
-            </w:pPr>
-          </w:p>
-        </w:tc>
-      </w:tr>
-      <w:tr>
-        <w:tc>
-          <w:tcPr>
-            <w:tcW w:w="3081" w:type="dxa"/>
-          </w:tcPr>
-          <w:p>
-            <w:pPr>
-              <w:pStyle w:val="Dissertation3"/>
-              <w:spacing w:after="240"/>
-            </w:pPr>
-          </w:p>
-        </w:tc>
-        <w:tc>
-          <w:tcPr>
-            <w:tcW w:w="3081" w:type="dxa"/>
-          </w:tcPr>
-          <w:p>
-            <w:pPr>
-              <w:pStyle w:val="Dissertation3"/>
-              <w:spacing w:after="240"/>
-            </w:pPr>
-          </w:p>
-        </w:tc>
-        <w:tc>
-          <w:tcPr>
-            <w:tcW w:w="3081" w:type="dxa"/>
-          </w:tcPr>
-          <w:p>
-            <w:pPr>
-              <w:pStyle w:val="Dissertation3"/>
-              <w:spacing w:after="240"/>
-            </w:pPr>
-          </w:p>
-        </w:tc>
-      </w:tr>
-    </w:tbl>
-    <w:p>
-      <w:pPr>
-        <w:pStyle w:val="Dissertation3"/>
-        <w:spacing w:before="240" w:after="240"/>
-      </w:pPr>
-      <w:bookmarkStart w:id="92" w:name="_Toc481339176"/>
-      <w:bookmarkStart w:id="93" w:name="_Toc481339345"/>
       <w:r>
         <w:rPr>
           <w:u w:val="none"/>
@@ -18535,7 +18254,6 @@
               <w:spacing w:before="240" w:line="360" w:lineRule="auto"/>
             </w:pPr>
             <w:r>
-              <w:lastRenderedPageBreak/>
               <w:t>JQuery</w:t>
             </w:r>
           </w:p>
@@ -18590,38 +18308,100 @@
     </w:tbl>
     <w:p>
       <w:pPr>
+        <w:pStyle w:val="Dissertation3"/>
+      </w:pPr>
+      <w:r>
+        <w:br w:type="page"/>
+      </w:r>
+      <w:r>
+        <w:lastRenderedPageBreak/>
+        <w:t>4.1.</w:t>
+      </w:r>
+      <w:r>
+        <w:t>2</w:t>
+      </w:r>
+      <w:r>
+        <w:t xml:space="preserve"> </w:t>
+      </w:r>
+      <w:r>
+        <w:t xml:space="preserve">Coding </w:t>
+      </w:r>
+      <w:r>
+        <w:t>Conventions</w:t>
+      </w:r>
+    </w:p>
+    <w:p>
+      <w:pPr>
         <w:spacing w:line="360" w:lineRule="auto"/>
-        <w:rPr>
-          <w:rFonts w:ascii="Times New Roman" w:hAnsi="Times New Roman"/>
-          <w:szCs w:val="24"/>
-        </w:rPr>
-      </w:pPr>
-    </w:p>
-    <w:p>
-      <w:pPr>
-        <w:pStyle w:val="Dissertation3"/>
-        <w:spacing w:after="240"/>
-      </w:pPr>
-      <w:r>
-        <w:rPr>
-          <w:u w:val="none"/>
-        </w:rPr>
-        <w:t>4.1.</w:t>
-      </w:r>
-      <w:r>
-        <w:rPr>
-          <w:u w:val="none"/>
-        </w:rPr>
-        <w:t>2</w:t>
-      </w:r>
-      <w:r>
-        <w:rPr>
-          <w:u w:val="none"/>
-        </w:rPr>
-        <w:t xml:space="preserve"> </w:t>
-      </w:r>
-      <w:r>
-        <w:t>Practices</w:t>
+      </w:pPr>
+      <w:r>
+        <w:t xml:space="preserve">A series of coding conventions were followed throughout the project to ensure consistency and maintain coding standards. </w:t>
+      </w:r>
+      <w:r>
+        <w:t xml:space="preserve">The </w:t>
+      </w:r>
+      <w:r>
+        <w:rPr>
+          <w:i/>
+        </w:rPr>
+        <w:t>Productivity Power Tool 2012</w:t>
+      </w:r>
+      <w:r>
+        <w:t xml:space="preserve"> was added as an extension tool to the project. This tool has a number of shortcuts to improve developer productivity and helps maintain readable and maintainable code.</w:t>
+      </w:r>
+      <w:r>
+        <w:rPr>
+          <w:noProof/>
+          <w:lang w:eastAsia="en-GB"/>
+        </w:rPr>
+        <w:drawing>
+          <wp:inline distT="0" distB="0" distL="0" distR="0" wp14:anchorId="60F11358" wp14:editId="1B80026B">
+            <wp:extent cx="4438650" cy="638175"/>
+            <wp:effectExtent l="0" t="0" r="0" b="9525"/>
+            <wp:docPr id="17" name="Picture 17"/>
+            <wp:cNvGraphicFramePr>
+              <a:graphicFrameLocks xmlns:a="http://schemas.openxmlformats.org/drawingml/2006/main" noChangeAspect="1"/>
+            </wp:cNvGraphicFramePr>
+            <a:graphic xmlns:a="http://schemas.openxmlformats.org/drawingml/2006/main">
+              <a:graphicData uri="http://schemas.openxmlformats.org/drawingml/2006/picture">
+                <pic:pic xmlns:pic="http://schemas.openxmlformats.org/drawingml/2006/picture">
+                  <pic:nvPicPr>
+                    <pic:cNvPr id="0" name="productivity_power_tool.PNG"/>
+                    <pic:cNvPicPr/>
+                  </pic:nvPicPr>
+                  <pic:blipFill rotWithShape="1">
+                    <a:blip r:embed="rId17">
+                      <a:extLst>
+                        <a:ext uri="{28A0092B-C50C-407E-A947-70E740481C1C}">
+                          <a14:useLocalDpi xmlns:a14="http://schemas.microsoft.com/office/drawing/2010/main" val="0"/>
+                        </a:ext>
+                      </a:extLst>
+                    </a:blip>
+                    <a:srcRect l="1039" t="7408" r="2080" b="9876"/>
+                    <a:stretch/>
+                  </pic:blipFill>
+                  <pic:spPr bwMode="auto">
+                    <a:xfrm>
+                      <a:off x="0" y="0"/>
+                      <a:ext cx="4439269" cy="638264"/>
+                    </a:xfrm>
+                    <a:prstGeom prst="rect">
+                      <a:avLst/>
+                    </a:prstGeom>
+                    <a:ln>
+                      <a:noFill/>
+                    </a:ln>
+                    <a:extLst>
+                      <a:ext uri="{53640926-AAD7-44D8-BBD7-CCE9431645EC}">
+                        <a14:shadowObscured xmlns:a14="http://schemas.microsoft.com/office/drawing/2010/main"/>
+                      </a:ext>
+                    </a:extLst>
+                  </pic:spPr>
+                </pic:pic>
+              </a:graphicData>
+            </a:graphic>
+          </wp:inline>
+        </w:drawing>
       </w:r>
     </w:p>
     <w:tbl>
@@ -18631,334 +18411,534 @@
         <w:tblLook w:val="04A0" w:firstRow="1" w:lastRow="0" w:firstColumn="1" w:lastColumn="0" w:noHBand="0" w:noVBand="1"/>
       </w:tblPr>
       <w:tblGrid>
-        <w:gridCol w:w="3081"/>
-        <w:gridCol w:w="3081"/>
-        <w:gridCol w:w="3081"/>
+        <w:gridCol w:w="4483"/>
+        <w:gridCol w:w="3962"/>
       </w:tblGrid>
       <w:tr>
         <w:tc>
           <w:tcPr>
-            <w:tcW w:w="3081" w:type="dxa"/>
+            <w:tcW w:w="4483" w:type="dxa"/>
           </w:tcPr>
           <w:p>
+            <w:pPr>
+              <w:spacing w:line="360" w:lineRule="auto"/>
+              <w:rPr>
+                <w:b/>
+                <w:u w:val="single"/>
+              </w:rPr>
+            </w:pPr>
             <w:r>
-              <w:t>Practice</w:t>
+              <w:rPr>
+                <w:b/>
+                <w:u w:val="single"/>
+              </w:rPr>
+              <w:t>Coding convention</w:t>
             </w:r>
           </w:p>
         </w:tc>
         <w:tc>
           <w:tcPr>
-            <w:tcW w:w="3081" w:type="dxa"/>
+            <w:tcW w:w="3898" w:type="dxa"/>
           </w:tcPr>
           <w:p>
             <w:pPr>
-              <w:pStyle w:val="Dissertation3"/>
-              <w:spacing w:after="240"/>
+              <w:spacing w:line="360" w:lineRule="auto"/>
+              <w:rPr>
+                <w:b/>
+                <w:u w:val="single"/>
+              </w:rPr>
             </w:pPr>
-          </w:p>
-        </w:tc>
-        <w:tc>
-          <w:tcPr>
-            <w:tcW w:w="3081" w:type="dxa"/>
-          </w:tcPr>
-          <w:p>
-            <w:pPr>
-              <w:pStyle w:val="Dissertation3"/>
-              <w:spacing w:after="240"/>
-            </w:pPr>
+            <w:r>
+              <w:rPr>
+                <w:b/>
+                <w:u w:val="single"/>
+              </w:rPr>
+              <w:t>Example</w:t>
+            </w:r>
           </w:p>
         </w:tc>
       </w:tr>
       <w:tr>
         <w:tc>
           <w:tcPr>
-            <w:tcW w:w="3081" w:type="dxa"/>
+            <w:tcW w:w="4483" w:type="dxa"/>
           </w:tcPr>
           <w:p>
+            <w:pPr>
+              <w:spacing w:line="360" w:lineRule="auto"/>
+            </w:pPr>
             <w:r>
-              <w:t>TDD</w:t>
+              <w:t>All class names should have upper-camel case naming convention</w:t>
             </w:r>
           </w:p>
         </w:tc>
         <w:tc>
           <w:tcPr>
-            <w:tcW w:w="3081" w:type="dxa"/>
+            <w:tcW w:w="3898" w:type="dxa"/>
           </w:tcPr>
           <w:p>
             <w:pPr>
-              <w:pStyle w:val="Dissertation3"/>
-              <w:spacing w:after="240"/>
+              <w:spacing w:line="360" w:lineRule="auto"/>
             </w:pPr>
-          </w:p>
-        </w:tc>
-        <w:tc>
-          <w:tcPr>
-            <w:tcW w:w="3081" w:type="dxa"/>
-          </w:tcPr>
-          <w:p>
-            <w:pPr>
-              <w:pStyle w:val="Dissertation3"/>
-              <w:spacing w:after="240"/>
-            </w:pPr>
+            <w:proofErr w:type="spellStart"/>
+            <w:r>
+              <w:rPr>
+                <w:i/>
+              </w:rPr>
+              <w:t>ResourceController</w:t>
+            </w:r>
+            <w:r>
+              <w:rPr>
+                <w:i/>
+              </w:rPr>
+              <w:t>.cs</w:t>
+            </w:r>
+            <w:proofErr w:type="spellEnd"/>
           </w:p>
         </w:tc>
       </w:tr>
       <w:tr>
         <w:tc>
           <w:tcPr>
-            <w:tcW w:w="3081" w:type="dxa"/>
+            <w:tcW w:w="4483" w:type="dxa"/>
           </w:tcPr>
           <w:p>
+            <w:pPr>
+              <w:spacing w:line="360" w:lineRule="auto"/>
+            </w:pPr>
             <w:r>
-              <w:t>BDD</w:t>
+              <w:t>All variables a lower-camel case naming convention</w:t>
             </w:r>
           </w:p>
         </w:tc>
         <w:tc>
           <w:tcPr>
-            <w:tcW w:w="3081" w:type="dxa"/>
+            <w:tcW w:w="3898" w:type="dxa"/>
           </w:tcPr>
           <w:p>
             <w:pPr>
-              <w:pStyle w:val="Dissertation3"/>
-              <w:spacing w:after="240"/>
+              <w:spacing w:line="360" w:lineRule="auto"/>
             </w:pPr>
-          </w:p>
-        </w:tc>
-        <w:tc>
-          <w:tcPr>
-            <w:tcW w:w="3081" w:type="dxa"/>
-          </w:tcPr>
-          <w:p>
-            <w:pPr>
-              <w:pStyle w:val="Dissertation3"/>
-              <w:spacing w:after="240"/>
-            </w:pPr>
+            <w:proofErr w:type="spellStart"/>
+            <w:r>
+              <w:t>var</w:t>
+            </w:r>
+            <w:proofErr w:type="spellEnd"/>
+            <w:r>
+              <w:t xml:space="preserve"> </w:t>
+            </w:r>
+            <w:r>
+              <w:rPr>
+                <w:i/>
+              </w:rPr>
+              <w:t>name</w:t>
+            </w:r>
+            <w:r>
+              <w:t xml:space="preserve"> = “Testing”;</w:t>
+            </w:r>
           </w:p>
         </w:tc>
       </w:tr>
       <w:tr>
         <w:tc>
           <w:tcPr>
-            <w:tcW w:w="3081" w:type="dxa"/>
-          </w:tcPr>
-          <w:p>
-            <w:proofErr w:type="spellStart"/>
-            <w:r>
-              <w:t>Continous</w:t>
-            </w:r>
-            <w:proofErr w:type="spellEnd"/>
-            <w:r>
-              <w:t xml:space="preserve"> </w:t>
-            </w:r>
-            <w:proofErr w:type="spellStart"/>
-            <w:r>
-              <w:t>intergration</w:t>
-            </w:r>
-            <w:proofErr w:type="spellEnd"/>
-          </w:p>
-        </w:tc>
-        <w:tc>
-          <w:tcPr>
-            <w:tcW w:w="3081" w:type="dxa"/>
+            <w:tcW w:w="4483" w:type="dxa"/>
           </w:tcPr>
           <w:p>
             <w:pPr>
-              <w:pStyle w:val="Dissertation3"/>
-              <w:spacing w:after="240"/>
+              <w:spacing w:line="360" w:lineRule="auto"/>
             </w:pPr>
-          </w:p>
-        </w:tc>
-        <w:tc>
-          <w:tcPr>
-            <w:tcW w:w="3081" w:type="dxa"/>
-          </w:tcPr>
-          <w:p>
-            <w:pPr>
-              <w:pStyle w:val="Dissertation3"/>
-              <w:spacing w:after="240"/>
-            </w:pPr>
-          </w:p>
-        </w:tc>
-      </w:tr>
-    </w:tbl>
-    <w:p>
-      <w:pPr>
-        <w:spacing w:line="360" w:lineRule="auto"/>
-        <w:rPr>
-          <w:rFonts w:ascii="Times New Roman" w:hAnsi="Times New Roman"/>
-          <w:szCs w:val="24"/>
-        </w:rPr>
-      </w:pPr>
-    </w:p>
-    <w:p>
-      <w:pPr>
-        <w:pStyle w:val="Dissertation3"/>
-        <w:spacing w:after="240"/>
-      </w:pPr>
-      <w:r>
-        <w:rPr>
-          <w:u w:val="none"/>
-        </w:rPr>
-        <w:t>4.1.</w:t>
-      </w:r>
-      <w:r>
-        <w:rPr>
-          <w:u w:val="none"/>
-        </w:rPr>
-        <w:t>2</w:t>
-      </w:r>
-      <w:r>
-        <w:rPr>
-          <w:u w:val="none"/>
-        </w:rPr>
-        <w:t xml:space="preserve"> </w:t>
-      </w:r>
-      <w:r>
-        <w:t>Principles</w:t>
-      </w:r>
-    </w:p>
-    <w:tbl>
-      <w:tblPr>
-        <w:tblStyle w:val="TableGrid"/>
-        <w:tblW w:w="0" w:type="auto"/>
-        <w:tblLook w:val="04A0" w:firstRow="1" w:lastRow="0" w:firstColumn="1" w:lastColumn="0" w:noHBand="0" w:noVBand="1"/>
-      </w:tblPr>
-      <w:tblGrid>
-        <w:gridCol w:w="3081"/>
-        <w:gridCol w:w="3081"/>
-        <w:gridCol w:w="3081"/>
-      </w:tblGrid>
-      <w:tr>
-        <w:tc>
-          <w:tcPr>
-            <w:tcW w:w="3081" w:type="dxa"/>
-          </w:tcPr>
-          <w:p>
             <w:r>
-              <w:t>Principle</w:t>
+              <w:t>All parameters should have a lower-camel case naming convention</w:t>
             </w:r>
           </w:p>
         </w:tc>
         <w:tc>
           <w:tcPr>
-            <w:tcW w:w="3081" w:type="dxa"/>
+            <w:tcW w:w="3898" w:type="dxa"/>
           </w:tcPr>
           <w:p>
             <w:pPr>
-              <w:pStyle w:val="Dissertation3"/>
-              <w:spacing w:after="240"/>
+              <w:spacing w:line="360" w:lineRule="auto"/>
             </w:pPr>
-          </w:p>
-        </w:tc>
-        <w:tc>
-          <w:tcPr>
-            <w:tcW w:w="3081" w:type="dxa"/>
-          </w:tcPr>
-          <w:p>
-            <w:pPr>
-              <w:pStyle w:val="Dissertation3"/>
-              <w:spacing w:after="240"/>
-            </w:pPr>
+            <w:r>
+              <w:t>Index(</w:t>
+            </w:r>
+            <w:proofErr w:type="spellStart"/>
+            <w:r>
+              <w:t>Guid</w:t>
+            </w:r>
+            <w:proofErr w:type="spellEnd"/>
+            <w:r>
+              <w:t xml:space="preserve">? </w:t>
+            </w:r>
+            <w:r>
+              <w:rPr>
+                <w:i/>
+              </w:rPr>
+              <w:t>id</w:t>
+            </w:r>
+            <w:r>
+              <w:t>)</w:t>
+            </w:r>
           </w:p>
         </w:tc>
       </w:tr>
       <w:tr>
         <w:tc>
           <w:tcPr>
-            <w:tcW w:w="3081" w:type="dxa"/>
+            <w:tcW w:w="4483" w:type="dxa"/>
           </w:tcPr>
           <w:p>
+            <w:pPr>
+              <w:spacing w:line="360" w:lineRule="auto"/>
+            </w:pPr>
             <w:r>
-              <w:t>Solid</w:t>
+              <w:t>Where required, longer names should be used to favour readability</w:t>
             </w:r>
           </w:p>
         </w:tc>
         <w:tc>
           <w:tcPr>
-            <w:tcW w:w="3081" w:type="dxa"/>
+            <w:tcW w:w="3898" w:type="dxa"/>
           </w:tcPr>
           <w:p>
             <w:pPr>
-              <w:pStyle w:val="Dissertation3"/>
-              <w:spacing w:after="240"/>
+              <w:spacing w:line="360" w:lineRule="auto"/>
             </w:pPr>
-          </w:p>
-        </w:tc>
-        <w:tc>
-          <w:tcPr>
-            <w:tcW w:w="3081" w:type="dxa"/>
-          </w:tcPr>
-          <w:p>
-            <w:pPr>
-              <w:pStyle w:val="Dissertation3"/>
-              <w:spacing w:after="240"/>
-            </w:pPr>
+            <w:proofErr w:type="spellStart"/>
+            <w:r>
+              <w:rPr>
+                <w:i/>
+              </w:rPr>
+              <w:t>CalculateFrequencyBetweenTwoDates</w:t>
+            </w:r>
+            <w:proofErr w:type="spellEnd"/>
+            <w:r>
+              <w:rPr>
+                <w:i/>
+              </w:rPr>
+              <w:t xml:space="preserve"> </w:t>
+            </w:r>
+            <w:r>
+              <w:t xml:space="preserve">instead of </w:t>
+            </w:r>
+            <w:proofErr w:type="spellStart"/>
+            <w:r>
+              <w:t>CalculateFrequency</w:t>
+            </w:r>
+            <w:proofErr w:type="spellEnd"/>
           </w:p>
         </w:tc>
       </w:tr>
       <w:tr>
         <w:tc>
           <w:tcPr>
-            <w:tcW w:w="3081" w:type="dxa"/>
+            <w:tcW w:w="4483" w:type="dxa"/>
           </w:tcPr>
           <w:p>
+            <w:pPr>
+              <w:spacing w:line="360" w:lineRule="auto"/>
+            </w:pPr>
             <w:r>
-              <w:t>BDD</w:t>
+              <w:t>All migrations should follow an upper-camel case naming convention</w:t>
             </w:r>
           </w:p>
         </w:tc>
         <w:tc>
           <w:tcPr>
-            <w:tcW w:w="3081" w:type="dxa"/>
+            <w:tcW w:w="3898" w:type="dxa"/>
           </w:tcPr>
           <w:p>
             <w:pPr>
-              <w:pStyle w:val="Dissertation3"/>
-              <w:spacing w:after="240"/>
+              <w:spacing w:line="360" w:lineRule="auto"/>
+              <w:rPr>
+                <w:i/>
+              </w:rPr>
             </w:pPr>
+            <w:proofErr w:type="spellStart"/>
+            <w:r>
+              <w:rPr>
+                <w:i/>
+              </w:rPr>
+              <w:t>AddedUserTableToDatabase</w:t>
+            </w:r>
+            <w:proofErr w:type="spellEnd"/>
+          </w:p>
+        </w:tc>
+      </w:tr>
+      <w:tr>
+        <w:tc>
+          <w:tcPr>
+            <w:tcW w:w="4483" w:type="dxa"/>
+          </w:tcPr>
+          <w:p>
+            <w:pPr>
+              <w:spacing w:line="360" w:lineRule="auto"/>
+            </w:pPr>
+            <w:r>
+              <w:t>All interfaces should begin with an “I” and follow an upper-camel case naming convention</w:t>
+            </w:r>
           </w:p>
         </w:tc>
         <w:tc>
           <w:tcPr>
-            <w:tcW w:w="3081" w:type="dxa"/>
+            <w:tcW w:w="3898" w:type="dxa"/>
           </w:tcPr>
           <w:p>
             <w:pPr>
-              <w:pStyle w:val="Dissertation3"/>
-              <w:spacing w:after="240"/>
+              <w:spacing w:line="360" w:lineRule="auto"/>
+              <w:rPr>
+                <w:i/>
+              </w:rPr>
             </w:pPr>
+            <w:proofErr w:type="spellStart"/>
+            <w:r>
+              <w:rPr>
+                <w:i/>
+              </w:rPr>
+              <w:t>IResourceController</w:t>
+            </w:r>
+            <w:r>
+              <w:rPr>
+                <w:i/>
+              </w:rPr>
+              <w:t>.cs</w:t>
+            </w:r>
+            <w:proofErr w:type="spellEnd"/>
+          </w:p>
+        </w:tc>
+      </w:tr>
+      <w:tr>
+        <w:tc>
+          <w:tcPr>
+            <w:tcW w:w="4483" w:type="dxa"/>
+          </w:tcPr>
+          <w:p>
+            <w:pPr>
+              <w:spacing w:line="360" w:lineRule="auto"/>
+            </w:pPr>
+            <w:r>
+              <w:t>Partial views should begin with a “_” symbol and follow a lower-camel case naming convention</w:t>
+            </w:r>
+          </w:p>
+        </w:tc>
+        <w:tc>
+          <w:tcPr>
+            <w:tcW w:w="3898" w:type="dxa"/>
+          </w:tcPr>
+          <w:p>
+            <w:pPr>
+              <w:spacing w:line="360" w:lineRule="auto"/>
+            </w:pPr>
+            <w:r>
+              <w:t>_</w:t>
+            </w:r>
+            <w:proofErr w:type="spellStart"/>
+            <w:r>
+              <w:rPr>
+                <w:i/>
+              </w:rPr>
+              <w:t>resourceInformation</w:t>
+            </w:r>
+            <w:r>
+              <w:rPr>
+                <w:i/>
+              </w:rPr>
+              <w:t>.cshtml</w:t>
+            </w:r>
+            <w:proofErr w:type="spellEnd"/>
+          </w:p>
+        </w:tc>
+      </w:tr>
+      <w:tr>
+        <w:tc>
+          <w:tcPr>
+            <w:tcW w:w="4483" w:type="dxa"/>
+          </w:tcPr>
+          <w:p>
+            <w:pPr>
+              <w:spacing w:line="360" w:lineRule="auto"/>
+            </w:pPr>
+            <w:r>
+              <w:t>Where appropriate, region breaks should be used</w:t>
+            </w:r>
+          </w:p>
+        </w:tc>
+        <w:tc>
+          <w:tcPr>
+            <w:tcW w:w="3898" w:type="dxa"/>
+          </w:tcPr>
+          <w:p>
+            <w:pPr>
+              <w:spacing w:line="360" w:lineRule="auto"/>
+              <w:rPr>
+                <w:i/>
+              </w:rPr>
+            </w:pPr>
+            <w:r>
+              <w:rPr>
+                <w:i/>
+              </w:rPr>
+              <w:t xml:space="preserve">#region </w:t>
+            </w:r>
+            <w:proofErr w:type="spellStart"/>
+            <w:r>
+              <w:rPr>
+                <w:i/>
+              </w:rPr>
+              <w:t>HelperMethods</w:t>
+            </w:r>
+            <w:proofErr w:type="spellEnd"/>
+          </w:p>
+          <w:p>
+            <w:pPr>
+              <w:spacing w:line="360" w:lineRule="auto"/>
+            </w:pPr>
+            <w:r>
+              <w:rPr>
+                <w:i/>
+              </w:rPr>
+              <w:t>#</w:t>
+            </w:r>
+            <w:proofErr w:type="spellStart"/>
+            <w:r>
+              <w:rPr>
+                <w:i/>
+              </w:rPr>
+              <w:t>endregion</w:t>
+            </w:r>
+            <w:proofErr w:type="spellEnd"/>
           </w:p>
         </w:tc>
       </w:tr>
     </w:tbl>
     <w:p>
-      <w:pPr>
-        <w:spacing w:line="360" w:lineRule="auto"/>
-        <w:rPr>
-          <w:rFonts w:ascii="Times New Roman" w:hAnsi="Times New Roman"/>
-          <w:szCs w:val="24"/>
-        </w:rPr>
-      </w:pPr>
-    </w:p>
-    <w:p>
-      <w:pPr>
-        <w:pStyle w:val="Dissertation3"/>
-        <w:rPr>
-          <w:u w:val="none"/>
-        </w:rPr>
-      </w:pPr>
-      <w:bookmarkStart w:id="94" w:name="_Toc481339177"/>
-      <w:bookmarkStart w:id="95" w:name="_Toc481339346"/>
-    </w:p>
-    <w:p>
-      <w:pPr>
-        <w:pStyle w:val="Dissertation3"/>
-        <w:rPr>
+      <w:r>
+        <w:t xml:space="preserve"> </w:t>
+      </w:r>
+    </w:p>
+    <w:p>
+      <w:pPr>
+        <w:rPr>
+          <w:rFonts w:ascii="Times New Roman" w:hAnsi="Times New Roman"/>
           <w:sz w:val="40"/>
           <w:szCs w:val="40"/>
         </w:rPr>
       </w:pPr>
+    </w:p>
+    <w:p>
+      <w:pPr>
+        <w:rPr>
+          <w:rFonts w:ascii="Times New Roman" w:hAnsi="Times New Roman"/>
+          <w:sz w:val="32"/>
+          <w:szCs w:val="32"/>
+        </w:rPr>
+      </w:pPr>
+      <w:bookmarkStart w:id="94" w:name="_Toc481339178"/>
+      <w:bookmarkStart w:id="95" w:name="_Toc481339347"/>
+      <w:r>
+        <w:br w:type="page"/>
+      </w:r>
+    </w:p>
+    <w:p>
+      <w:pPr>
+        <w:pStyle w:val="Dissertation3"/>
+        <w:spacing w:after="240"/>
+      </w:pPr>
+      <w:r>
+        <w:rPr>
+          <w:noProof/>
+          <w:szCs w:val="24"/>
+          <w:lang w:eastAsia="en-GB"/>
+        </w:rPr>
+        <w:lastRenderedPageBreak/>
+        <w:drawing>
+          <wp:anchor distT="0" distB="0" distL="114300" distR="114300" simplePos="0" relativeHeight="251678208" behindDoc="0" locked="0" layoutInCell="1" allowOverlap="1" wp14:anchorId="00D46F9C" wp14:editId="70CA6F76">
+            <wp:simplePos x="914400" y="4191000"/>
+            <wp:positionH relativeFrom="margin">
+              <wp:align>right</wp:align>
+            </wp:positionH>
+            <wp:positionV relativeFrom="margin">
+              <wp:align>top</wp:align>
+            </wp:positionV>
+            <wp:extent cx="3629025" cy="2886075"/>
+            <wp:effectExtent l="133350" t="114300" r="142875" b="161925"/>
+            <wp:wrapSquare wrapText="bothSides"/>
+            <wp:docPr id="18" name="Picture 18"/>
+            <wp:cNvGraphicFramePr>
+              <a:graphicFrameLocks xmlns:a="http://schemas.openxmlformats.org/drawingml/2006/main" noChangeAspect="1"/>
+            </wp:cNvGraphicFramePr>
+            <a:graphic xmlns:a="http://schemas.openxmlformats.org/drawingml/2006/main">
+              <a:graphicData uri="http://schemas.openxmlformats.org/drawingml/2006/picture">
+                <pic:pic xmlns:pic="http://schemas.openxmlformats.org/drawingml/2006/picture">
+                  <pic:nvPicPr>
+                    <pic:cNvPr id="0" name="GitHub.PNG"/>
+                    <pic:cNvPicPr/>
+                  </pic:nvPicPr>
+                  <pic:blipFill>
+                    <a:blip r:embed="rId18">
+                      <a:extLst>
+                        <a:ext uri="{28A0092B-C50C-407E-A947-70E740481C1C}">
+                          <a14:useLocalDpi xmlns:a14="http://schemas.microsoft.com/office/drawing/2010/main" val="0"/>
+                        </a:ext>
+                      </a:extLst>
+                    </a:blip>
+                    <a:stretch>
+                      <a:fillRect/>
+                    </a:stretch>
+                  </pic:blipFill>
+                  <pic:spPr>
+                    <a:xfrm>
+                      <a:off x="0" y="0"/>
+                      <a:ext cx="3636308" cy="2891867"/>
+                    </a:xfrm>
+                    <a:prstGeom prst="rect">
+                      <a:avLst/>
+                    </a:prstGeom>
+                    <a:solidFill>
+                      <a:srgbClr val="FFFFFF">
+                        <a:shade val="85000"/>
+                      </a:srgbClr>
+                    </a:solidFill>
+                    <a:ln w="88900" cap="sq">
+                      <a:solidFill>
+                        <a:srgbClr val="FFFFFF"/>
+                      </a:solidFill>
+                      <a:miter lim="800000"/>
+                    </a:ln>
+                    <a:effectLst>
+                      <a:outerShdw blurRad="55000" dist="18000" dir="5400000" algn="tl" rotWithShape="0">
+                        <a:srgbClr val="000000">
+                          <a:alpha val="40000"/>
+                        </a:srgbClr>
+                      </a:outerShdw>
+                    </a:effectLst>
+                    <a:scene3d>
+                      <a:camera prst="orthographicFront"/>
+                      <a:lightRig rig="twoPt" dir="t">
+                        <a:rot lat="0" lon="0" rev="7200000"/>
+                      </a:lightRig>
+                    </a:scene3d>
+                    <a:sp3d>
+                      <a:bevelT w="25400" h="19050"/>
+                      <a:contourClr>
+                        <a:srgbClr val="FFFFFF"/>
+                      </a:contourClr>
+                    </a:sp3d>
+                  </pic:spPr>
+                </pic:pic>
+              </a:graphicData>
+            </a:graphic>
+            <wp14:sizeRelH relativeFrom="margin">
+              <wp14:pctWidth>0</wp14:pctWidth>
+            </wp14:sizeRelH>
+            <wp14:sizeRelV relativeFrom="margin">
+              <wp14:pctHeight>0</wp14:pctHeight>
+            </wp14:sizeRelV>
+          </wp:anchor>
+        </w:drawing>
+      </w:r>
       <w:r>
         <w:rPr>
           <w:u w:val="none"/>
@@ -18969,7 +18949,7 @@
         <w:rPr>
           <w:u w:val="none"/>
         </w:rPr>
-        <w:t>4</w:t>
+        <w:t>5</w:t>
       </w:r>
       <w:r>
         <w:rPr>
@@ -18978,53 +18958,13 @@
         <w:t xml:space="preserve"> </w:t>
       </w:r>
       <w:r>
-        <w:t>Development Environment</w:t>
+        <w:t>Source Control</w:t>
       </w:r>
       <w:bookmarkEnd w:id="94"/>
       <w:bookmarkEnd w:id="95"/>
     </w:p>
     <w:p>
       <w:pPr>
-        <w:rPr>
-          <w:rFonts w:ascii="Times New Roman" w:hAnsi="Times New Roman"/>
-          <w:sz w:val="40"/>
-          <w:szCs w:val="40"/>
-        </w:rPr>
-      </w:pPr>
-    </w:p>
-    <w:p>
-      <w:pPr>
-        <w:pStyle w:val="Dissertation3"/>
-        <w:spacing w:after="240"/>
-      </w:pPr>
-      <w:bookmarkStart w:id="96" w:name="_Toc481339178"/>
-      <w:bookmarkStart w:id="97" w:name="_Toc481339347"/>
-      <w:r>
-        <w:rPr>
-          <w:u w:val="none"/>
-        </w:rPr>
-        <w:t>4.1.</w:t>
-      </w:r>
-      <w:r>
-        <w:rPr>
-          <w:u w:val="none"/>
-        </w:rPr>
-        <w:t>5</w:t>
-      </w:r>
-      <w:r>
-        <w:rPr>
-          <w:u w:val="none"/>
-        </w:rPr>
-        <w:t xml:space="preserve"> </w:t>
-      </w:r>
-      <w:r>
-        <w:t>Source Control</w:t>
-      </w:r>
-      <w:bookmarkEnd w:id="96"/>
-      <w:bookmarkEnd w:id="97"/>
-    </w:p>
-    <w:p>
-      <w:pPr>
         <w:spacing w:line="360" w:lineRule="auto"/>
         <w:jc w:val="both"/>
         <w:rPr>
@@ -19032,69 +18972,33 @@
           <w:szCs w:val="24"/>
         </w:rPr>
       </w:pPr>
-      <w:proofErr w:type="spellStart"/>
-      <w:r>
-        <w:rPr>
-          <w:rFonts w:ascii="Times New Roman" w:hAnsi="Times New Roman"/>
-          <w:szCs w:val="24"/>
-        </w:rPr>
-        <w:t>GitHub</w:t>
-      </w:r>
-      <w:proofErr w:type="spellEnd"/>
-      <w:r>
-        <w:rPr>
-          <w:rFonts w:ascii="Times New Roman" w:hAnsi="Times New Roman"/>
-          <w:szCs w:val="24"/>
-        </w:rPr>
-        <w:t xml:space="preserve"> was used for source control. </w:t>
-      </w:r>
-      <w:proofErr w:type="spellStart"/>
-      <w:r>
-        <w:rPr>
-          <w:rFonts w:ascii="Times New Roman" w:hAnsi="Times New Roman"/>
-          <w:szCs w:val="24"/>
-        </w:rPr>
-        <w:t>GitHub</w:t>
-      </w:r>
-      <w:proofErr w:type="spellEnd"/>
-      <w:r>
-        <w:rPr>
-          <w:rFonts w:ascii="Times New Roman" w:hAnsi="Times New Roman"/>
-          <w:szCs w:val="24"/>
-        </w:rPr>
-        <w:t xml:space="preserve"> was chosen as it </w:t>
-      </w:r>
-      <w:proofErr w:type="spellStart"/>
-      <w:r>
-        <w:rPr>
-          <w:rFonts w:ascii="Times New Roman" w:hAnsi="Times New Roman"/>
-          <w:szCs w:val="24"/>
-        </w:rPr>
-        <w:t>intergrated</w:t>
-      </w:r>
-      <w:proofErr w:type="spellEnd"/>
-      <w:r>
-        <w:rPr>
-          <w:rFonts w:ascii="Times New Roman" w:hAnsi="Times New Roman"/>
-          <w:szCs w:val="24"/>
-        </w:rPr>
-        <w:t xml:space="preserve"> nicely with </w:t>
-      </w:r>
-      <w:proofErr w:type="spellStart"/>
-      <w:r>
-        <w:rPr>
-          <w:rFonts w:ascii="Times New Roman" w:hAnsi="Times New Roman"/>
-          <w:szCs w:val="24"/>
-        </w:rPr>
-        <w:t>GitLab</w:t>
-      </w:r>
-      <w:proofErr w:type="spellEnd"/>
-      <w:r>
-        <w:rPr>
-          <w:rFonts w:ascii="Times New Roman" w:hAnsi="Times New Roman"/>
-          <w:szCs w:val="24"/>
-        </w:rPr>
-        <w:t xml:space="preserve"> which was a requirement for all </w:t>
+      <w:r>
+        <w:rPr>
+          <w:rFonts w:ascii="Times New Roman" w:hAnsi="Times New Roman"/>
+          <w:szCs w:val="24"/>
+        </w:rPr>
+        <w:t xml:space="preserve">GitHub was used for source control. </w:t>
+      </w:r>
+      <w:r>
+        <w:rPr>
+          <w:rFonts w:ascii="Times New Roman" w:hAnsi="Times New Roman"/>
+          <w:szCs w:val="24"/>
+        </w:rPr>
+        <w:t xml:space="preserve">GitHub was chosen as it </w:t>
+      </w:r>
+      <w:r>
+        <w:rPr>
+          <w:rFonts w:ascii="Times New Roman" w:hAnsi="Times New Roman"/>
+          <w:szCs w:val="24"/>
+        </w:rPr>
+        <w:t>integrated</w:t>
+      </w:r>
+      <w:r>
+        <w:rPr>
+          <w:rFonts w:ascii="Times New Roman" w:hAnsi="Times New Roman"/>
+          <w:szCs w:val="24"/>
+        </w:rPr>
+        <w:t xml:space="preserve"> nicely with GitLab which was a requirement for all </w:t>
       </w:r>
       <w:proofErr w:type="gramStart"/>
       <w:r>
@@ -19110,71 +19014,63 @@
           <w:rFonts w:ascii="Times New Roman" w:hAnsi="Times New Roman"/>
           <w:szCs w:val="24"/>
         </w:rPr>
-        <w:t xml:space="preserve"> students. The project was set up so that when code was pushed it would go to both repositories meaning there </w:t>
-      </w:r>
-      <w:proofErr w:type="gramStart"/>
-      <w:r>
-        <w:rPr>
-          <w:rFonts w:ascii="Times New Roman" w:hAnsi="Times New Roman"/>
-          <w:szCs w:val="24"/>
-        </w:rPr>
-        <w:t>was</w:t>
-      </w:r>
-      <w:proofErr w:type="gramEnd"/>
-      <w:r>
-        <w:rPr>
-          <w:rFonts w:ascii="Times New Roman" w:hAnsi="Times New Roman"/>
-          <w:szCs w:val="24"/>
-        </w:rPr>
-        <w:t xml:space="preserve"> always two versions of the system that could be accessed at any time. </w:t>
-      </w:r>
-      <w:proofErr w:type="spellStart"/>
-      <w:r>
-        <w:rPr>
-          <w:rFonts w:ascii="Times New Roman" w:hAnsi="Times New Roman"/>
-          <w:szCs w:val="24"/>
-        </w:rPr>
-        <w:t>GitHub</w:t>
-      </w:r>
-      <w:proofErr w:type="spellEnd"/>
-      <w:r>
-        <w:rPr>
-          <w:rFonts w:ascii="Times New Roman" w:hAnsi="Times New Roman"/>
-          <w:szCs w:val="24"/>
-        </w:rPr>
-        <w:t xml:space="preserve"> was used on top of </w:t>
-      </w:r>
-      <w:proofErr w:type="spellStart"/>
-      <w:r>
-        <w:rPr>
-          <w:rFonts w:ascii="Times New Roman" w:hAnsi="Times New Roman"/>
-          <w:szCs w:val="24"/>
-        </w:rPr>
-        <w:t>GitLab</w:t>
-      </w:r>
-      <w:proofErr w:type="spellEnd"/>
-      <w:r>
-        <w:rPr>
-          <w:rFonts w:ascii="Times New Roman" w:hAnsi="Times New Roman"/>
-          <w:szCs w:val="24"/>
-        </w:rPr>
-        <w:t xml:space="preserve"> as </w:t>
-      </w:r>
-      <w:proofErr w:type="spellStart"/>
-      <w:r>
-        <w:rPr>
-          <w:rFonts w:ascii="Times New Roman" w:hAnsi="Times New Roman"/>
-          <w:szCs w:val="24"/>
-        </w:rPr>
-        <w:t>GitHub</w:t>
-      </w:r>
-      <w:proofErr w:type="spellEnd"/>
-      <w:r>
-        <w:rPr>
-          <w:rFonts w:ascii="Times New Roman" w:hAnsi="Times New Roman"/>
-          <w:szCs w:val="24"/>
-        </w:rPr>
-        <w:t xml:space="preserve"> allowed to be raise issues and provided a nice user-friendly interface showing the different branches were which active. </w:t>
+        <w:t xml:space="preserve"> students. The project was set up </w:t>
+      </w:r>
+      <w:r>
+        <w:rPr>
+          <w:rFonts w:ascii="Times New Roman" w:hAnsi="Times New Roman"/>
+          <w:szCs w:val="24"/>
+        </w:rPr>
+        <w:t xml:space="preserve">to facilitate </w:t>
+      </w:r>
+      <w:r>
+        <w:rPr>
+          <w:rFonts w:ascii="Times New Roman" w:hAnsi="Times New Roman"/>
+          <w:szCs w:val="24"/>
+        </w:rPr>
+        <w:t xml:space="preserve">both repositories meaning there </w:t>
+      </w:r>
+      <w:r>
+        <w:rPr>
+          <w:rFonts w:ascii="Times New Roman" w:hAnsi="Times New Roman"/>
+          <w:szCs w:val="24"/>
+        </w:rPr>
+        <w:t>were</w:t>
+      </w:r>
+      <w:r>
+        <w:rPr>
+          <w:rFonts w:ascii="Times New Roman" w:hAnsi="Times New Roman"/>
+          <w:szCs w:val="24"/>
+        </w:rPr>
+        <w:t xml:space="preserve"> </w:t>
+      </w:r>
+      <w:r>
+        <w:rPr>
+          <w:rFonts w:ascii="Times New Roman" w:hAnsi="Times New Roman"/>
+          <w:szCs w:val="24"/>
+        </w:rPr>
+        <w:t>consistently</w:t>
+      </w:r>
+      <w:r>
+        <w:rPr>
+          <w:rFonts w:ascii="Times New Roman" w:hAnsi="Times New Roman"/>
+          <w:szCs w:val="24"/>
+        </w:rPr>
+        <w:t xml:space="preserve"> two versions of the system that could be accessed at any time</w:t>
+      </w:r>
+      <w:r>
+        <w:rPr>
+          <w:rFonts w:ascii="Times New Roman" w:hAnsi="Times New Roman"/>
+          <w:szCs w:val="24"/>
+        </w:rPr>
+        <w:t xml:space="preserve"> and were simultaneously updated anytime new code was pushed</w:t>
+      </w:r>
+      <w:r>
+        <w:rPr>
+          <w:rFonts w:ascii="Times New Roman" w:hAnsi="Times New Roman"/>
+          <w:szCs w:val="24"/>
+        </w:rPr>
+        <w:t xml:space="preserve">. GitHub was used on top of GitLab as GitHub allowed to be raise issues and provided a nice user-friendly interface showing the different branches were which active. </w:t>
       </w:r>
     </w:p>
     <w:p>
@@ -19191,7 +19087,6 @@
           <w:rFonts w:ascii="Times New Roman" w:hAnsi="Times New Roman"/>
           <w:szCs w:val="24"/>
         </w:rPr>
-        <w:lastRenderedPageBreak/>
         <w:t>Although there is only one developer for this system, though</w:t>
       </w:r>
       <w:r>
@@ -19281,31 +19176,398 @@
           <w:szCs w:val="24"/>
         </w:rPr>
       </w:pPr>
+    </w:p>
+    <w:p>
+      <w:pPr>
+        <w:pStyle w:val="Dissertation3"/>
+        <w:spacing w:after="240" w:line="360" w:lineRule="auto"/>
+      </w:pPr>
+      <w:bookmarkStart w:id="96" w:name="_Toc481339179"/>
+      <w:bookmarkStart w:id="97" w:name="_Toc481339348"/>
+      <w:r>
+        <w:br w:type="page"/>
+      </w:r>
+      <w:r>
+        <w:rPr>
+          <w:noProof/>
+          <w:lang w:eastAsia="en-GB"/>
+        </w:rPr>
+        <w:lastRenderedPageBreak/>
+        <w:drawing>
+          <wp:anchor distT="0" distB="0" distL="114300" distR="114300" simplePos="0" relativeHeight="251680256" behindDoc="1" locked="0" layoutInCell="1" allowOverlap="1" wp14:anchorId="4FED7348" wp14:editId="636C63BA">
+            <wp:simplePos x="0" y="0"/>
+            <wp:positionH relativeFrom="column">
+              <wp:posOffset>2277745</wp:posOffset>
+            </wp:positionH>
+            <wp:positionV relativeFrom="paragraph">
+              <wp:posOffset>114300</wp:posOffset>
+            </wp:positionV>
+            <wp:extent cx="4062730" cy="2305050"/>
+            <wp:effectExtent l="76200" t="76200" r="128270" b="133350"/>
+            <wp:wrapTight wrapText="bothSides">
+              <wp:wrapPolygon edited="0">
+                <wp:start x="-203" y="-714"/>
+                <wp:lineTo x="-405" y="-536"/>
+                <wp:lineTo x="-405" y="21957"/>
+                <wp:lineTo x="-203" y="22671"/>
+                <wp:lineTo x="21978" y="22671"/>
+                <wp:lineTo x="22181" y="22314"/>
+                <wp:lineTo x="22181" y="2321"/>
+                <wp:lineTo x="21978" y="-357"/>
+                <wp:lineTo x="21978" y="-714"/>
+                <wp:lineTo x="-203" y="-714"/>
+              </wp:wrapPolygon>
+            </wp:wrapTight>
+            <wp:docPr id="28" name="Picture 28"/>
+            <wp:cNvGraphicFramePr>
+              <a:graphicFrameLocks xmlns:a="http://schemas.openxmlformats.org/drawingml/2006/main" noChangeAspect="1"/>
+            </wp:cNvGraphicFramePr>
+            <a:graphic xmlns:a="http://schemas.openxmlformats.org/drawingml/2006/main">
+              <a:graphicData uri="http://schemas.openxmlformats.org/drawingml/2006/picture">
+                <pic:pic xmlns:pic="http://schemas.openxmlformats.org/drawingml/2006/picture">
+                  <pic:nvPicPr>
+                    <pic:cNvPr id="0" name="DbContext.PNG"/>
+                    <pic:cNvPicPr/>
+                  </pic:nvPicPr>
+                  <pic:blipFill>
+                    <a:blip r:embed="rId19">
+                      <a:extLst>
+                        <a:ext uri="{28A0092B-C50C-407E-A947-70E740481C1C}">
+                          <a14:useLocalDpi xmlns:a14="http://schemas.microsoft.com/office/drawing/2010/main" val="0"/>
+                        </a:ext>
+                      </a:extLst>
+                    </a:blip>
+                    <a:stretch>
+                      <a:fillRect/>
+                    </a:stretch>
+                  </pic:blipFill>
+                  <pic:spPr>
+                    <a:xfrm>
+                      <a:off x="0" y="0"/>
+                      <a:ext cx="4062730" cy="2305050"/>
+                    </a:xfrm>
+                    <a:prstGeom prst="rect">
+                      <a:avLst/>
+                    </a:prstGeom>
+                    <a:ln w="38100" cap="sq">
+                      <a:solidFill>
+                        <a:srgbClr val="000000"/>
+                      </a:solidFill>
+                      <a:prstDash val="solid"/>
+                      <a:miter lim="800000"/>
+                    </a:ln>
+                    <a:effectLst>
+                      <a:outerShdw blurRad="50800" dist="38100" dir="2700000" algn="tl" rotWithShape="0">
+                        <a:srgbClr val="000000">
+                          <a:alpha val="43000"/>
+                        </a:srgbClr>
+                      </a:outerShdw>
+                    </a:effectLst>
+                  </pic:spPr>
+                </pic:pic>
+              </a:graphicData>
+            </a:graphic>
+            <wp14:sizeRelH relativeFrom="page">
+              <wp14:pctWidth>0</wp14:pctWidth>
+            </wp14:sizeRelH>
+            <wp14:sizeRelV relativeFrom="page">
+              <wp14:pctHeight>0</wp14:pctHeight>
+            </wp14:sizeRelV>
+          </wp:anchor>
+        </w:drawing>
+      </w:r>
+      <w:r>
+        <w:t>Developme</w:t>
+      </w:r>
+      <w:r>
+        <w:t>nt</w:t>
+      </w:r>
+    </w:p>
+    <w:p>
+      <w:pPr>
+        <w:spacing w:after="240" w:line="360" w:lineRule="auto"/>
+        <w:rPr>
+          <w:b/>
+        </w:rPr>
+      </w:pPr>
+      <w:r>
+        <w:rPr>
+          <w:b/>
+        </w:rPr>
+        <w:t>DATABASE</w:t>
+      </w:r>
+    </w:p>
+    <w:p>
+      <w:pPr>
+        <w:spacing w:line="360" w:lineRule="auto"/>
+        <w:jc w:val="both"/>
+      </w:pPr>
+      <w:r>
+        <w:rPr>
+          <w:noProof/>
+          <w:lang w:eastAsia="en-GB"/>
+        </w:rPr>
+        <w:drawing>
+          <wp:anchor distT="0" distB="0" distL="114300" distR="114300" simplePos="0" relativeHeight="251681280" behindDoc="1" locked="0" layoutInCell="1" allowOverlap="1" wp14:anchorId="569E28B3" wp14:editId="0C8C4A73">
+            <wp:simplePos x="0" y="0"/>
+            <wp:positionH relativeFrom="column">
+              <wp:posOffset>3857625</wp:posOffset>
+            </wp:positionH>
+            <wp:positionV relativeFrom="paragraph">
+              <wp:posOffset>4977765</wp:posOffset>
+            </wp:positionV>
+            <wp:extent cx="2295525" cy="2476500"/>
+            <wp:effectExtent l="76200" t="76200" r="142875" b="133350"/>
+            <wp:wrapTight wrapText="bothSides">
+              <wp:wrapPolygon edited="0">
+                <wp:start x="-359" y="-665"/>
+                <wp:lineTo x="-717" y="-498"/>
+                <wp:lineTo x="-717" y="21932"/>
+                <wp:lineTo x="-359" y="22597"/>
+                <wp:lineTo x="22407" y="22597"/>
+                <wp:lineTo x="22765" y="20935"/>
+                <wp:lineTo x="22765" y="2160"/>
+                <wp:lineTo x="22407" y="-332"/>
+                <wp:lineTo x="22407" y="-665"/>
+                <wp:lineTo x="-359" y="-665"/>
+              </wp:wrapPolygon>
+            </wp:wrapTight>
+            <wp:docPr id="29" name="Picture 29"/>
+            <wp:cNvGraphicFramePr>
+              <a:graphicFrameLocks xmlns:a="http://schemas.openxmlformats.org/drawingml/2006/main" noChangeAspect="1"/>
+            </wp:cNvGraphicFramePr>
+            <a:graphic xmlns:a="http://schemas.openxmlformats.org/drawingml/2006/main">
+              <a:graphicData uri="http://schemas.openxmlformats.org/drawingml/2006/picture">
+                <pic:pic xmlns:pic="http://schemas.openxmlformats.org/drawingml/2006/picture">
+                  <pic:nvPicPr>
+                    <pic:cNvPr id="0" name="DatabaseOverview.PNG"/>
+                    <pic:cNvPicPr/>
+                  </pic:nvPicPr>
+                  <pic:blipFill>
+                    <a:blip r:embed="rId20">
+                      <a:extLst>
+                        <a:ext uri="{28A0092B-C50C-407E-A947-70E740481C1C}">
+                          <a14:useLocalDpi xmlns:a14="http://schemas.microsoft.com/office/drawing/2010/main" val="0"/>
+                        </a:ext>
+                      </a:extLst>
+                    </a:blip>
+                    <a:stretch>
+                      <a:fillRect/>
+                    </a:stretch>
+                  </pic:blipFill>
+                  <pic:spPr>
+                    <a:xfrm>
+                      <a:off x="0" y="0"/>
+                      <a:ext cx="2295525" cy="2476500"/>
+                    </a:xfrm>
+                    <a:prstGeom prst="rect">
+                      <a:avLst/>
+                    </a:prstGeom>
+                    <a:ln w="38100" cap="sq">
+                      <a:solidFill>
+                        <a:srgbClr val="000000"/>
+                      </a:solidFill>
+                      <a:prstDash val="solid"/>
+                      <a:miter lim="800000"/>
+                    </a:ln>
+                    <a:effectLst>
+                      <a:outerShdw blurRad="50800" dist="38100" dir="2700000" algn="tl" rotWithShape="0">
+                        <a:srgbClr val="000000">
+                          <a:alpha val="43000"/>
+                        </a:srgbClr>
+                      </a:outerShdw>
+                    </a:effectLst>
+                  </pic:spPr>
+                </pic:pic>
+              </a:graphicData>
+            </a:graphic>
+            <wp14:sizeRelH relativeFrom="page">
+              <wp14:pctWidth>0</wp14:pctWidth>
+            </wp14:sizeRelH>
+            <wp14:sizeRelV relativeFrom="page">
+              <wp14:pctHeight>0</wp14:pctHeight>
+            </wp14:sizeRelV>
+          </wp:anchor>
+        </w:drawing>
+      </w:r>
+      <w:r>
+        <w:rPr>
+          <w:noProof/>
+          <w:lang w:eastAsia="en-GB"/>
+        </w:rPr>
+        <w:drawing>
+          <wp:anchor distT="0" distB="0" distL="114300" distR="114300" simplePos="0" relativeHeight="251679232" behindDoc="0" locked="0" layoutInCell="1" allowOverlap="1" wp14:anchorId="7D10D512" wp14:editId="09CB15B1">
+            <wp:simplePos x="0" y="0"/>
+            <wp:positionH relativeFrom="margin">
+              <wp:posOffset>2288540</wp:posOffset>
+            </wp:positionH>
+            <wp:positionV relativeFrom="margin">
+              <wp:posOffset>2895600</wp:posOffset>
+            </wp:positionV>
+            <wp:extent cx="3862705" cy="2476500"/>
+            <wp:effectExtent l="76200" t="76200" r="137795" b="133350"/>
+            <wp:wrapSquare wrapText="bothSides"/>
+            <wp:docPr id="19" name="Picture 19"/>
+            <wp:cNvGraphicFramePr>
+              <a:graphicFrameLocks xmlns:a="http://schemas.openxmlformats.org/drawingml/2006/main" noChangeAspect="1"/>
+            </wp:cNvGraphicFramePr>
+            <a:graphic xmlns:a="http://schemas.openxmlformats.org/drawingml/2006/main">
+              <a:graphicData uri="http://schemas.openxmlformats.org/drawingml/2006/picture">
+                <pic:pic xmlns:pic="http://schemas.openxmlformats.org/drawingml/2006/picture">
+                  <pic:nvPicPr>
+                    <pic:cNvPr id="0" name="Migrations.PNG"/>
+                    <pic:cNvPicPr/>
+                  </pic:nvPicPr>
+                  <pic:blipFill>
+                    <a:blip r:embed="rId21">
+                      <a:extLst>
+                        <a:ext uri="{28A0092B-C50C-407E-A947-70E740481C1C}">
+                          <a14:useLocalDpi xmlns:a14="http://schemas.microsoft.com/office/drawing/2010/main" val="0"/>
+                        </a:ext>
+                      </a:extLst>
+                    </a:blip>
+                    <a:stretch>
+                      <a:fillRect/>
+                    </a:stretch>
+                  </pic:blipFill>
+                  <pic:spPr>
+                    <a:xfrm>
+                      <a:off x="0" y="0"/>
+                      <a:ext cx="3862705" cy="2476500"/>
+                    </a:xfrm>
+                    <a:prstGeom prst="rect">
+                      <a:avLst/>
+                    </a:prstGeom>
+                    <a:ln w="38100" cap="sq">
+                      <a:solidFill>
+                        <a:srgbClr val="000000"/>
+                      </a:solidFill>
+                      <a:prstDash val="solid"/>
+                      <a:miter lim="800000"/>
+                    </a:ln>
+                    <a:effectLst>
+                      <a:outerShdw blurRad="50800" dist="38100" dir="2700000" algn="tl" rotWithShape="0">
+                        <a:srgbClr val="000000">
+                          <a:alpha val="43000"/>
+                        </a:srgbClr>
+                      </a:outerShdw>
+                    </a:effectLst>
+                  </pic:spPr>
+                </pic:pic>
+              </a:graphicData>
+            </a:graphic>
+            <wp14:sizeRelH relativeFrom="margin">
+              <wp14:pctWidth>0</wp14:pctWidth>
+            </wp14:sizeRelH>
+            <wp14:sizeRelV relativeFrom="margin">
+              <wp14:pctHeight>0</wp14:pctHeight>
+            </wp14:sizeRelV>
+          </wp:anchor>
+        </w:drawing>
+      </w:r>
+      <w:r>
+        <w:t xml:space="preserve"> </w:t>
+      </w:r>
+      <w:r>
+        <w:t xml:space="preserve">The first stage of development involved setting up the database. Entity Framework was used and a code-first migrations approach was implemented. A data model for each required table was created. The DBContext was then added and contains a list of </w:t>
+      </w:r>
+      <w:proofErr w:type="spellStart"/>
+      <w:r>
+        <w:t>DBSet</w:t>
+      </w:r>
+      <w:proofErr w:type="spellEnd"/>
+      <w:r>
+        <w:t xml:space="preserve"> classes which each present an entity. A migration was added anytime a data model class was updated or added, or when the DBContext class was changed. Whenever the database is created all the migrations are executed and a table for each entity is added to the database. </w:t>
+      </w:r>
+    </w:p>
+    <w:p>
+      <w:pPr>
+        <w:spacing w:line="360" w:lineRule="auto"/>
+        <w:jc w:val="both"/>
+      </w:pPr>
+      <w:r>
+        <w:t>All development was carried out in an iterative process. For instance, the first stage of the development plan was to capture all of the data replacing to the company, e.g. their employees, resources, opening hours and teams. Therefore the users, resources, teams and time slots tables required to be implemented at the beginning. Using the code first migrations approach facilitated an iterative development cycle as it allowed the database to be extended when required. Later, when the resource booking functionality was to be implemented, a migration was added to create the new Booking table.</w:t>
+      </w:r>
+    </w:p>
+    <w:p>
+      <w:pPr>
+        <w:spacing w:line="360" w:lineRule="auto"/>
+        <w:jc w:val="both"/>
+      </w:pPr>
+    </w:p>
+    <w:p>
+      <w:pPr>
+        <w:rPr>
+          <w:b/>
+        </w:rPr>
+      </w:pPr>
+      <w:bookmarkStart w:id="98" w:name="_GoBack"/>
+      <w:bookmarkEnd w:id="98"/>
+      <w:r>
+        <w:rPr>
+          <w:b/>
+        </w:rPr>
+        <w:br w:type="page"/>
+      </w:r>
+    </w:p>
+    <w:p>
+      <w:pPr>
+        <w:rPr>
+          <w:b/>
+        </w:rPr>
+      </w:pPr>
+      <w:r>
+        <w:rPr>
+          <w:b/>
+        </w:rPr>
+        <w:lastRenderedPageBreak/>
+        <w:t>Models</w:t>
+      </w:r>
+    </w:p>
+    <w:p>
+      <w:pPr>
+        <w:rPr>
+          <w:b/>
+        </w:rPr>
+      </w:pPr>
+      <w:r>
+        <w:rPr>
+          <w:b/>
+        </w:rPr>
+        <w:t>Service methods</w:t>
+      </w:r>
+    </w:p>
+    <w:p>
+      <w:pPr>
+        <w:rPr>
+          <w:b/>
+        </w:rPr>
+      </w:pPr>
+      <w:r>
+        <w:rPr>
+          <w:b/>
+        </w:rPr>
+        <w:t>Controllers</w:t>
+      </w:r>
     </w:p>
     <w:p>
       <w:pPr>
         <w:pStyle w:val="ListParagraph"/>
         <w:numPr>
           <w:ilvl w:val="0"/>
-          <w:numId w:val="20"/>
+          <w:numId w:val="21"/>
         </w:numPr>
-        <w:tabs>
-          <w:tab w:val="left" w:pos="7920"/>
-        </w:tabs>
-        <w:spacing w:line="360" w:lineRule="auto"/>
-        <w:ind w:right="-20"/>
-        <w:jc w:val="both"/>
-        <w:rPr>
-          <w:rFonts w:ascii="Times New Roman" w:hAnsi="Times New Roman"/>
-          <w:highlight w:val="yellow"/>
-        </w:rPr>
-      </w:pPr>
-      <w:r>
-        <w:rPr>
-          <w:rFonts w:ascii="Times New Roman" w:hAnsi="Times New Roman"/>
-          <w:highlight w:val="yellow"/>
-        </w:rPr>
-        <w:t>A description of how some important functions and algorithms were implemented.</w:t>
+      </w:pPr>
+      <w:r>
+        <w:t xml:space="preserve">How they are </w:t>
+      </w:r>
+      <w:proofErr w:type="spellStart"/>
+      <w:r>
+        <w:t>separted</w:t>
+      </w:r>
+      <w:proofErr w:type="spellEnd"/>
+      <w:r>
+        <w:t xml:space="preserve"> per service</w:t>
       </w:r>
     </w:p>
     <w:p>
@@ -19313,43 +19575,157 @@
         <w:pStyle w:val="ListParagraph"/>
         <w:numPr>
           <w:ilvl w:val="0"/>
-          <w:numId w:val="20"/>
+          <w:numId w:val="21"/>
         </w:numPr>
-        <w:tabs>
-          <w:tab w:val="left" w:pos="7920"/>
-        </w:tabs>
-        <w:spacing w:line="360" w:lineRule="auto"/>
-        <w:ind w:left="1276" w:right="-20"/>
-        <w:jc w:val="both"/>
-        <w:rPr>
-          <w:rFonts w:ascii="Times New Roman" w:hAnsi="Times New Roman"/>
-          <w:highlight w:val="yellow"/>
-        </w:rPr>
-      </w:pPr>
-      <w:r>
-        <w:rPr>
-          <w:rFonts w:ascii="Times New Roman" w:hAnsi="Times New Roman"/>
-          <w:highlight w:val="yellow"/>
-        </w:rPr>
-        <w:t>A description of how each component is implemented.</w:t>
-      </w:r>
-    </w:p>
-    <w:p>
-      <w:pPr>
-        <w:spacing w:line="360" w:lineRule="auto"/>
-        <w:jc w:val="both"/>
-        <w:rPr>
-          <w:rFonts w:ascii="Times New Roman" w:hAnsi="Times New Roman"/>
-          <w:szCs w:val="24"/>
-        </w:rPr>
-      </w:pPr>
-      <w:r>
-        <w:rPr>
-          <w:rFonts w:ascii="Times New Roman" w:hAnsi="Times New Roman"/>
-          <w:szCs w:val="24"/>
-          <w:highlight w:val="yellow"/>
-        </w:rPr>
-        <w:t>Key Implementation Decisions</w:t>
+      </w:pPr>
+      <w:r>
+        <w:t>Show get and post screenshots</w:t>
+      </w:r>
+    </w:p>
+    <w:p>
+      <w:pPr>
+        <w:ind w:left="60"/>
+        <w:rPr>
+          <w:b/>
+        </w:rPr>
+      </w:pPr>
+      <w:r>
+        <w:rPr>
+          <w:b/>
+        </w:rPr>
+        <w:t>Views</w:t>
+      </w:r>
+    </w:p>
+    <w:p>
+      <w:pPr>
+        <w:pStyle w:val="ListParagraph"/>
+        <w:numPr>
+          <w:ilvl w:val="0"/>
+          <w:numId w:val="21"/>
+        </w:numPr>
+      </w:pPr>
+      <w:proofErr w:type="spellStart"/>
+      <w:r>
+        <w:t>Respoisiblity</w:t>
+      </w:r>
+      <w:proofErr w:type="spellEnd"/>
+      <w:r>
+        <w:t xml:space="preserve"> of the controller to say which view should be rendered</w:t>
+      </w:r>
+    </w:p>
+    <w:p>
+      <w:pPr>
+        <w:pStyle w:val="ListParagraph"/>
+        <w:numPr>
+          <w:ilvl w:val="0"/>
+          <w:numId w:val="21"/>
+        </w:numPr>
+      </w:pPr>
+      <w:r>
+        <w:t>Partial views</w:t>
+      </w:r>
+    </w:p>
+    <w:p>
+      <w:pPr>
+        <w:pStyle w:val="ListParagraph"/>
+        <w:numPr>
+          <w:ilvl w:val="0"/>
+          <w:numId w:val="21"/>
+        </w:numPr>
+      </w:pPr>
+      <w:r>
+        <w:t>Razor view engine</w:t>
+      </w:r>
+    </w:p>
+    <w:p>
+      <w:pPr>
+        <w:pStyle w:val="ListParagraph"/>
+        <w:numPr>
+          <w:ilvl w:val="0"/>
+          <w:numId w:val="21"/>
+        </w:numPr>
+      </w:pPr>
+      <w:r>
+        <w:t>Strongly typed views</w:t>
+      </w:r>
+    </w:p>
+    <w:p>
+      <w:pPr>
+        <w:pStyle w:val="ListParagraph"/>
+        <w:numPr>
+          <w:ilvl w:val="0"/>
+          <w:numId w:val="21"/>
+        </w:numPr>
+      </w:pPr>
+      <w:r>
+        <w:t>Talk about bundles and master layouts</w:t>
+      </w:r>
+    </w:p>
+    <w:p>
+      <w:pPr>
+        <w:rPr>
+          <w:b/>
+        </w:rPr>
+      </w:pPr>
+      <w:proofErr w:type="gramStart"/>
+      <w:r>
+        <w:rPr>
+          <w:b/>
+        </w:rPr>
+        <w:t>Algorithms.</w:t>
+      </w:r>
+      <w:proofErr w:type="gramEnd"/>
+    </w:p>
+    <w:p>
+      <w:proofErr w:type="spellStart"/>
+      <w:r>
+        <w:t>Forst</w:t>
+      </w:r>
+      <w:proofErr w:type="spellEnd"/>
+      <w:r>
+        <w:t xml:space="preserve"> the data capture was implemented. Added service methods to add, edit and delete users, </w:t>
+      </w:r>
+      <w:proofErr w:type="spellStart"/>
+      <w:r>
+        <w:t>resoirces</w:t>
+      </w:r>
+      <w:proofErr w:type="spellEnd"/>
+      <w:r>
+        <w:t xml:space="preserve">, </w:t>
+      </w:r>
+      <w:proofErr w:type="spellStart"/>
+      <w:proofErr w:type="gramStart"/>
+      <w:r>
+        <w:t>teamds</w:t>
+      </w:r>
+      <w:proofErr w:type="spellEnd"/>
+      <w:proofErr w:type="gramEnd"/>
+      <w:r>
+        <w:t xml:space="preserve"> and time slots. Then the </w:t>
+      </w:r>
+      <w:proofErr w:type="spellStart"/>
+      <w:r>
+        <w:t>constollers</w:t>
+      </w:r>
+      <w:proofErr w:type="spellEnd"/>
+      <w:r>
+        <w:t xml:space="preserve"> were added, which called the service methods, and finally the views were </w:t>
+      </w:r>
+      <w:proofErr w:type="spellStart"/>
+      <w:r>
+        <w:t>implemeneted</w:t>
+      </w:r>
+      <w:proofErr w:type="spellEnd"/>
+      <w:r>
+        <w:t xml:space="preserve">. </w:t>
+      </w:r>
+      <w:proofErr w:type="gramStart"/>
+      <w:r>
+        <w:t>Iterative manner for each component.</w:t>
+      </w:r>
+      <w:proofErr w:type="gramEnd"/>
+      <w:r>
+        <w:br w:type="page"/>
       </w:r>
     </w:p>
     <w:p>
@@ -19360,57 +19736,6 @@
           <w:szCs w:val="40"/>
         </w:rPr>
       </w:pPr>
-    </w:p>
-    <w:p>
-      <w:pPr>
-        <w:rPr>
-          <w:rFonts w:ascii="Cambria" w:hAnsi="Cambria"/>
-          <w:b/>
-          <w:szCs w:val="24"/>
-        </w:rPr>
-      </w:pPr>
-    </w:p>
-    <w:p>
-      <w:pPr>
-        <w:rPr>
-          <w:rFonts w:ascii="Times New Roman" w:hAnsi="Times New Roman"/>
-          <w:sz w:val="40"/>
-          <w:szCs w:val="40"/>
-        </w:rPr>
-      </w:pPr>
-      <w:r>
-        <w:rPr>
-          <w:rFonts w:ascii="Times New Roman" w:hAnsi="Times New Roman"/>
-          <w:sz w:val="40"/>
-          <w:szCs w:val="40"/>
-        </w:rPr>
-        <w:t>Coding standards/practices/components</w:t>
-      </w:r>
-    </w:p>
-    <w:p>
-      <w:pPr>
-        <w:rPr>
-          <w:rFonts w:ascii="Times New Roman" w:hAnsi="Times New Roman"/>
-          <w:sz w:val="40"/>
-          <w:szCs w:val="40"/>
-        </w:rPr>
-      </w:pPr>
-      <w:r>
-        <w:rPr>
-          <w:rFonts w:ascii="Times New Roman" w:hAnsi="Times New Roman"/>
-          <w:sz w:val="40"/>
-          <w:szCs w:val="40"/>
-        </w:rPr>
-        <w:t>Productivity tool</w:t>
-      </w:r>
-      <w:r>
-        <w:rPr>
-          <w:rFonts w:ascii="Times New Roman" w:hAnsi="Times New Roman"/>
-          <w:sz w:val="40"/>
-          <w:szCs w:val="40"/>
-        </w:rPr>
-        <w:br w:type="page"/>
-      </w:r>
     </w:p>
     <w:p>
       <w:pPr>
@@ -19421,14 +19746,11 @@
         </w:numPr>
         <w:ind w:left="480" w:hanging="480"/>
       </w:pPr>
-      <w:bookmarkStart w:id="98" w:name="_Toc481339179"/>
-      <w:bookmarkStart w:id="99" w:name="_Toc481339348"/>
-      <w:r>
-        <w:lastRenderedPageBreak/>
+      <w:r>
         <w:t>4.2 TESTING</w:t>
       </w:r>
-      <w:bookmarkEnd w:id="98"/>
-      <w:bookmarkEnd w:id="99"/>
+      <w:bookmarkEnd w:id="96"/>
+      <w:bookmarkEnd w:id="97"/>
     </w:p>
     <w:p>
       <w:pPr>
@@ -19474,6 +19796,69 @@
     </w:p>
     <w:p>
       <w:pPr>
+        <w:tabs>
+          <w:tab w:val="left" w:pos="7920"/>
+        </w:tabs>
+        <w:spacing w:line="360" w:lineRule="auto"/>
+        <w:ind w:right="-20"/>
+        <w:jc w:val="both"/>
+        <w:rPr>
+          <w:rFonts w:ascii="Times New Roman" w:hAnsi="Times New Roman"/>
+          <w:highlight w:val="yellow"/>
+        </w:rPr>
+      </w:pPr>
+      <w:r>
+        <w:rPr>
+          <w:rFonts w:ascii="Times New Roman" w:hAnsi="Times New Roman"/>
+          <w:highlight w:val="yellow"/>
+        </w:rPr>
+        <w:t>Tools</w:t>
+      </w:r>
+    </w:p>
+    <w:p>
+      <w:pPr>
+        <w:tabs>
+          <w:tab w:val="left" w:pos="7920"/>
+        </w:tabs>
+        <w:spacing w:line="360" w:lineRule="auto"/>
+        <w:ind w:right="-20"/>
+        <w:jc w:val="both"/>
+        <w:rPr>
+          <w:rFonts w:ascii="Times New Roman" w:hAnsi="Times New Roman"/>
+          <w:highlight w:val="yellow"/>
+        </w:rPr>
+      </w:pPr>
+      <w:r>
+        <w:rPr>
+          <w:rFonts w:ascii="Times New Roman" w:hAnsi="Times New Roman"/>
+          <w:highlight w:val="yellow"/>
+        </w:rPr>
+        <w:t xml:space="preserve">Testing adapter </w:t>
+      </w:r>
+    </w:p>
+    <w:p>
+      <w:pPr>
+        <w:tabs>
+          <w:tab w:val="left" w:pos="7920"/>
+        </w:tabs>
+        <w:spacing w:line="360" w:lineRule="auto"/>
+        <w:ind w:right="-20"/>
+        <w:jc w:val="both"/>
+        <w:rPr>
+          <w:rFonts w:ascii="Times New Roman" w:hAnsi="Times New Roman"/>
+          <w:highlight w:val="yellow"/>
+        </w:rPr>
+      </w:pPr>
+      <w:r>
+        <w:rPr>
+          <w:rFonts w:ascii="Times New Roman" w:hAnsi="Times New Roman"/>
+          <w:highlight w:val="yellow"/>
+        </w:rPr>
+        <w:t>Productivity tool</w:t>
+      </w:r>
+    </w:p>
+    <w:p>
+      <w:pPr>
         <w:rPr>
           <w:rFonts w:ascii="Times New Roman" w:hAnsi="Times New Roman"/>
           <w:sz w:val="40"/>
@@ -19691,28 +20076,28 @@
       <w:pPr>
         <w:pStyle w:val="Dissertation1"/>
       </w:pPr>
-      <w:bookmarkStart w:id="100" w:name="_Toc481339180"/>
-      <w:bookmarkStart w:id="101" w:name="_Toc481339349"/>
+      <w:bookmarkStart w:id="99" w:name="_Toc481339180"/>
+      <w:bookmarkStart w:id="100" w:name="_Toc481339349"/>
       <w:r>
         <w:t>Chapter 5</w:t>
       </w:r>
+      <w:bookmarkEnd w:id="99"/>
       <w:bookmarkEnd w:id="100"/>
+      <w:r>
+        <w:t xml:space="preserve"> </w:t>
+      </w:r>
+    </w:p>
+    <w:p>
+      <w:pPr>
+        <w:pStyle w:val="Dissertation1"/>
+      </w:pPr>
+      <w:bookmarkStart w:id="101" w:name="_Toc481339181"/>
+      <w:bookmarkStart w:id="102" w:name="_Toc481339350"/>
+      <w:r>
+        <w:t>System Evaluation and Experimental Results</w:t>
+      </w:r>
       <w:bookmarkEnd w:id="101"/>
-      <w:r>
-        <w:t xml:space="preserve"> </w:t>
-      </w:r>
-    </w:p>
-    <w:p>
-      <w:pPr>
-        <w:pStyle w:val="Dissertation1"/>
-      </w:pPr>
-      <w:bookmarkStart w:id="102" w:name="_Toc481339181"/>
-      <w:bookmarkStart w:id="103" w:name="_Toc481339350"/>
-      <w:r>
-        <w:t>System Evaluation and Experimental Results</w:t>
-      </w:r>
       <w:bookmarkEnd w:id="102"/>
-      <w:bookmarkEnd w:id="103"/>
     </w:p>
     <w:p>
       <w:pPr>
@@ -20194,25 +20579,25 @@
       <w:pPr>
         <w:pStyle w:val="Dissertation1"/>
       </w:pPr>
-      <w:bookmarkStart w:id="104" w:name="_Toc481339182"/>
-      <w:bookmarkStart w:id="105" w:name="_Toc481339351"/>
+      <w:bookmarkStart w:id="103" w:name="_Toc481339182"/>
+      <w:bookmarkStart w:id="104" w:name="_Toc481339351"/>
       <w:r>
         <w:t>Chapter 6</w:t>
       </w:r>
+      <w:bookmarkEnd w:id="103"/>
       <w:bookmarkEnd w:id="104"/>
+    </w:p>
+    <w:p>
+      <w:pPr>
+        <w:pStyle w:val="Dissertation1"/>
+      </w:pPr>
+      <w:bookmarkStart w:id="105" w:name="_Toc481339183"/>
+      <w:bookmarkStart w:id="106" w:name="_Toc481339352"/>
+      <w:r>
+        <w:t>Conclusion</w:t>
+      </w:r>
       <w:bookmarkEnd w:id="105"/>
-    </w:p>
-    <w:p>
-      <w:pPr>
-        <w:pStyle w:val="Dissertation1"/>
-      </w:pPr>
-      <w:bookmarkStart w:id="106" w:name="_Toc481339183"/>
-      <w:bookmarkStart w:id="107" w:name="_Toc481339352"/>
-      <w:r>
-        <w:t>Conclusion</w:t>
-      </w:r>
       <w:bookmarkEnd w:id="106"/>
-      <w:bookmarkEnd w:id="107"/>
     </w:p>
     <w:p>
       <w:pPr>
@@ -20653,7 +21038,7 @@
           <w:szCs w:val="24"/>
         </w:rPr>
       </w:pPr>
-      <w:hyperlink r:id="rId17" w:history="1">
+      <w:hyperlink r:id="rId22" w:history="1">
         <w:r>
           <w:rPr>
             <w:rStyle w:val="Hyperlink"/>
@@ -20672,7 +21057,7 @@
           <w:szCs w:val="24"/>
         </w:rPr>
       </w:pPr>
-      <w:hyperlink r:id="rId18" w:history="1">
+      <w:hyperlink r:id="rId23" w:history="1">
         <w:r>
           <w:rPr>
             <w:rStyle w:val="Hyperlink"/>
@@ -20691,7 +21076,7 @@
           <w:szCs w:val="24"/>
         </w:rPr>
       </w:pPr>
-      <w:hyperlink r:id="rId19" w:history="1">
+      <w:hyperlink r:id="rId24" w:history="1">
         <w:r>
           <w:rPr>
             <w:rStyle w:val="Hyperlink"/>
@@ -20709,7 +21094,7 @@
           <w:szCs w:val="24"/>
         </w:rPr>
       </w:pPr>
-      <w:hyperlink r:id="rId20" w:history="1">
+      <w:hyperlink r:id="rId25" w:history="1">
         <w:r>
           <w:rPr>
             <w:rStyle w:val="Hyperlink"/>
@@ -20727,7 +21112,7 @@
           <w:szCs w:val="24"/>
         </w:rPr>
       </w:pPr>
-      <w:hyperlink r:id="rId21" w:history="1">
+      <w:hyperlink r:id="rId26" w:history="1">
         <w:r>
           <w:rPr>
             <w:rStyle w:val="Hyperlink"/>
@@ -20745,7 +21130,7 @@
           <w:szCs w:val="24"/>
         </w:rPr>
       </w:pPr>
-      <w:hyperlink r:id="rId22" w:history="1">
+      <w:hyperlink r:id="rId27" w:history="1">
         <w:r>
           <w:rPr>
             <w:rStyle w:val="Hyperlink"/>
@@ -20763,7 +21148,7 @@
           <w:szCs w:val="24"/>
         </w:rPr>
       </w:pPr>
-      <w:hyperlink r:id="rId23" w:history="1">
+      <w:hyperlink r:id="rId28" w:history="1">
         <w:r>
           <w:rPr>
             <w:rStyle w:val="Hyperlink"/>
@@ -20788,7 +21173,7 @@
           <w:szCs w:val="24"/>
         </w:rPr>
       </w:pPr>
-      <w:hyperlink r:id="rId24" w:history="1">
+      <w:hyperlink r:id="rId29" w:history="1">
         <w:r>
           <w:rPr>
             <w:rStyle w:val="Hyperlink"/>
@@ -20806,7 +21191,7 @@
           <w:szCs w:val="24"/>
         </w:rPr>
       </w:pPr>
-      <w:hyperlink r:id="rId25" w:history="1">
+      <w:hyperlink r:id="rId30" w:history="1">
         <w:r>
           <w:rPr>
             <w:rStyle w:val="Hyperlink"/>
@@ -20832,7 +21217,7 @@
           <w:szCs w:val="24"/>
         </w:rPr>
       </w:pPr>
-      <w:hyperlink r:id="rId26" w:history="1">
+      <w:hyperlink r:id="rId31" w:history="1">
         <w:r>
           <w:rPr>
             <w:rStyle w:val="Hyperlink"/>
@@ -20859,7 +21244,7 @@
           <w:szCs w:val="24"/>
         </w:rPr>
       </w:pPr>
-      <w:hyperlink r:id="rId27" w:history="1">
+      <w:hyperlink r:id="rId32" w:history="1">
         <w:r>
           <w:rPr>
             <w:rStyle w:val="Hyperlink"/>
@@ -20877,7 +21262,7 @@
           <w:szCs w:val="24"/>
         </w:rPr>
       </w:pPr>
-      <w:hyperlink r:id="rId28" w:history="1">
+      <w:hyperlink r:id="rId33" w:history="1">
         <w:r>
           <w:rPr>
             <w:rStyle w:val="Hyperlink"/>
@@ -20895,7 +21280,7 @@
           <w:szCs w:val="24"/>
         </w:rPr>
       </w:pPr>
-      <w:hyperlink r:id="rId29" w:history="1">
+      <w:hyperlink r:id="rId34" w:history="1">
         <w:r>
           <w:rPr>
             <w:rStyle w:val="Hyperlink"/>
@@ -20914,7 +21299,7 @@
           <w:szCs w:val="24"/>
         </w:rPr>
       </w:pPr>
-      <w:hyperlink r:id="rId30" w:history="1">
+      <w:hyperlink r:id="rId35" w:history="1">
         <w:r>
           <w:rPr>
             <w:rStyle w:val="Hyperlink"/>
@@ -20932,7 +21317,7 @@
           <w:szCs w:val="24"/>
         </w:rPr>
       </w:pPr>
-      <w:hyperlink r:id="rId31" w:history="1">
+      <w:hyperlink r:id="rId36" w:history="1">
         <w:r>
           <w:rPr>
             <w:rStyle w:val="Hyperlink"/>
@@ -20950,7 +21335,7 @@
           <w:szCs w:val="24"/>
         </w:rPr>
       </w:pPr>
-      <w:hyperlink r:id="rId32" w:history="1">
+      <w:hyperlink r:id="rId37" w:history="1">
         <w:r>
           <w:rPr>
             <w:rStyle w:val="Hyperlink"/>
@@ -20968,7 +21353,7 @@
           <w:szCs w:val="24"/>
         </w:rPr>
       </w:pPr>
-      <w:hyperlink r:id="rId33" w:history="1">
+      <w:hyperlink r:id="rId38" w:history="1">
         <w:r>
           <w:rPr>
             <w:rStyle w:val="Hyperlink"/>
@@ -20986,7 +21371,7 @@
           <w:szCs w:val="24"/>
         </w:rPr>
       </w:pPr>
-      <w:hyperlink r:id="rId34" w:history="1">
+      <w:hyperlink r:id="rId39" w:history="1">
         <w:r>
           <w:rPr>
             <w:rStyle w:val="Hyperlink"/>
@@ -21004,7 +21389,7 @@
           <w:szCs w:val="24"/>
         </w:rPr>
       </w:pPr>
-      <w:hyperlink r:id="rId35" w:history="1">
+      <w:hyperlink r:id="rId40" w:history="1">
         <w:r>
           <w:rPr>
             <w:rStyle w:val="Hyperlink"/>
@@ -21022,7 +21407,7 @@
           <w:szCs w:val="24"/>
         </w:rPr>
       </w:pPr>
-      <w:hyperlink r:id="rId36" w:history="1">
+      <w:hyperlink r:id="rId41" w:history="1">
         <w:r>
           <w:rPr>
             <w:rStyle w:val="Hyperlink"/>
@@ -21040,7 +21425,7 @@
           <w:szCs w:val="24"/>
         </w:rPr>
       </w:pPr>
-      <w:hyperlink r:id="rId37" w:history="1">
+      <w:hyperlink r:id="rId42" w:history="1">
         <w:r>
           <w:rPr>
             <w:rStyle w:val="Hyperlink"/>
@@ -21059,7 +21444,7 @@
           <w:szCs w:val="24"/>
         </w:rPr>
       </w:pPr>
-      <w:hyperlink r:id="rId38" w:history="1">
+      <w:hyperlink r:id="rId43" w:history="1">
         <w:r>
           <w:rPr>
             <w:rStyle w:val="Hyperlink"/>
@@ -21077,7 +21462,7 @@
           <w:szCs w:val="24"/>
         </w:rPr>
       </w:pPr>
-      <w:hyperlink r:id="rId39" w:history="1">
+      <w:hyperlink r:id="rId44" w:history="1">
         <w:r>
           <w:rPr>
             <w:rStyle w:val="Hyperlink"/>
@@ -21726,6 +22111,29 @@
     </w:p>
     <w:p>
       <w:pPr>
+        <w:tabs>
+          <w:tab w:val="left" w:pos="360"/>
+          <w:tab w:val="left" w:pos="810"/>
+          <w:tab w:val="left" w:pos="7920"/>
+        </w:tabs>
+        <w:spacing w:line="360" w:lineRule="auto"/>
+        <w:ind w:right="-20"/>
+        <w:jc w:val="both"/>
+        <w:rPr>
+          <w:rFonts w:ascii="Times New Roman" w:hAnsi="Times New Roman"/>
+          <w:szCs w:val="24"/>
+        </w:rPr>
+      </w:pPr>
+      <w:r>
+        <w:rPr>
+          <w:rFonts w:ascii="Times New Roman" w:hAnsi="Times New Roman"/>
+          <w:szCs w:val="24"/>
+        </w:rPr>
+        <w:t>**Authentication</w:t>
+      </w:r>
+    </w:p>
+    <w:p>
+      <w:pPr>
         <w:rPr>
           <w:rFonts w:ascii="Times New Roman" w:hAnsi="Times New Roman"/>
           <w:szCs w:val="24"/>
@@ -21743,29 +22151,29 @@
       <w:pPr>
         <w:pStyle w:val="Dissertation1"/>
       </w:pPr>
-      <w:bookmarkStart w:id="108" w:name="_Toc481339184"/>
-      <w:bookmarkStart w:id="109" w:name="_Toc481339353"/>
+      <w:bookmarkStart w:id="107" w:name="_Toc481339184"/>
+      <w:bookmarkStart w:id="108" w:name="_Toc481339353"/>
       <w:r>
         <w:lastRenderedPageBreak/>
         <w:t>Appendices</w:t>
       </w:r>
+      <w:bookmarkEnd w:id="107"/>
       <w:bookmarkEnd w:id="108"/>
+    </w:p>
+    <w:p>
+      <w:pPr>
+        <w:pStyle w:val="Dissertation1"/>
+      </w:pPr>
+      <w:bookmarkStart w:id="109" w:name="_Toc481339185"/>
+      <w:bookmarkStart w:id="110" w:name="_Toc481339354"/>
+      <w:r>
+        <w:t>Appendix A – Office Distribution S</w:t>
+      </w:r>
+      <w:r>
+        <w:t>cenario</w:t>
+      </w:r>
       <w:bookmarkEnd w:id="109"/>
-    </w:p>
-    <w:p>
-      <w:pPr>
-        <w:pStyle w:val="Dissertation1"/>
-      </w:pPr>
-      <w:bookmarkStart w:id="110" w:name="_Toc481339185"/>
-      <w:bookmarkStart w:id="111" w:name="_Toc481339354"/>
-      <w:r>
-        <w:t>Appendix A – Office Distribution S</w:t>
-      </w:r>
-      <w:r>
-        <w:t>cenario</w:t>
-      </w:r>
       <w:bookmarkEnd w:id="110"/>
-      <w:bookmarkEnd w:id="111"/>
     </w:p>
     <w:p>
       <w:pPr>
@@ -22008,14 +22416,14 @@
       <w:r>
         <w:br w:type="page"/>
       </w:r>
-      <w:bookmarkStart w:id="112" w:name="_Toc481339186"/>
-      <w:bookmarkStart w:id="113" w:name="_Toc481339355"/>
+      <w:bookmarkStart w:id="111" w:name="_Toc481339186"/>
+      <w:bookmarkStart w:id="112" w:name="_Toc481339355"/>
       <w:r>
         <w:lastRenderedPageBreak/>
         <w:t>Appendix XX – Use Cases</w:t>
       </w:r>
+      <w:bookmarkEnd w:id="111"/>
       <w:bookmarkEnd w:id="112"/>
-      <w:bookmarkEnd w:id="113"/>
     </w:p>
     <w:p>
       <w:pPr>
@@ -22047,13 +22455,13 @@
       <w:pPr>
         <w:pStyle w:val="Dissertation1"/>
       </w:pPr>
-      <w:bookmarkStart w:id="114" w:name="_Toc481339187"/>
-      <w:bookmarkStart w:id="115" w:name="_Toc481339356"/>
+      <w:bookmarkStart w:id="113" w:name="_Toc481339187"/>
+      <w:bookmarkStart w:id="114" w:name="_Toc481339356"/>
       <w:r>
         <w:t>Appendix XX – User Interface Design Guidelines</w:t>
       </w:r>
+      <w:bookmarkEnd w:id="113"/>
       <w:bookmarkEnd w:id="114"/>
-      <w:bookmarkEnd w:id="115"/>
     </w:p>
     <w:p>
       <w:pPr>
@@ -22595,14 +23003,14 @@
       <w:r>
         <w:br w:type="page"/>
       </w:r>
-      <w:bookmarkStart w:id="116" w:name="_Toc481339188"/>
-      <w:bookmarkStart w:id="117" w:name="_Toc481339357"/>
+      <w:bookmarkStart w:id="115" w:name="_Toc481339188"/>
+      <w:bookmarkStart w:id="116" w:name="_Toc481339357"/>
       <w:r>
         <w:lastRenderedPageBreak/>
         <w:t>Appendix XX – Screen Mock-Ups</w:t>
       </w:r>
+      <w:bookmarkEnd w:id="115"/>
       <w:bookmarkEnd w:id="116"/>
-      <w:bookmarkEnd w:id="117"/>
     </w:p>
     <w:p>
       <w:pPr>
@@ -22883,7 +23291,7 @@
                     <pic:cNvPicPr/>
                   </pic:nvPicPr>
                   <pic:blipFill>
-                    <a:blip r:embed="rId40">
+                    <a:blip r:embed="rId45">
                       <a:extLst>
                         <a:ext uri="{28A0092B-C50C-407E-A947-70E740481C1C}">
                           <a14:useLocalDpi xmlns:a14="http://schemas.microsoft.com/office/drawing/2010/main" val="0"/>
@@ -22973,7 +23381,7 @@
                     <pic:cNvPicPr/>
                   </pic:nvPicPr>
                   <pic:blipFill>
-                    <a:blip r:embed="rId41">
+                    <a:blip r:embed="rId46">
                       <a:extLst>
                         <a:ext uri="{28A0092B-C50C-407E-A947-70E740481C1C}">
                           <a14:useLocalDpi xmlns:a14="http://schemas.microsoft.com/office/drawing/2010/main" val="0"/>
@@ -23145,7 +23553,7 @@
                     <pic:cNvPicPr/>
                   </pic:nvPicPr>
                   <pic:blipFill>
-                    <a:blip r:embed="rId42">
+                    <a:blip r:embed="rId47">
                       <a:extLst>
                         <a:ext uri="{28A0092B-C50C-407E-A947-70E740481C1C}">
                           <a14:useLocalDpi xmlns:a14="http://schemas.microsoft.com/office/drawing/2010/main" val="0"/>
@@ -23301,7 +23709,7 @@
                     <pic:cNvPicPr/>
                   </pic:nvPicPr>
                   <pic:blipFill>
-                    <a:blip r:embed="rId43">
+                    <a:blip r:embed="rId48">
                       <a:extLst>
                         <a:ext uri="{28A0092B-C50C-407E-A947-70E740481C1C}">
                           <a14:useLocalDpi xmlns:a14="http://schemas.microsoft.com/office/drawing/2010/main" val="0"/>
@@ -23374,7 +23782,7 @@
                     <pic:cNvPicPr/>
                   </pic:nvPicPr>
                   <pic:blipFill>
-                    <a:blip r:embed="rId44">
+                    <a:blip r:embed="rId49">
                       <a:extLst>
                         <a:ext uri="{28A0092B-C50C-407E-A947-70E740481C1C}">
                           <a14:useLocalDpi xmlns:a14="http://schemas.microsoft.com/office/drawing/2010/main" val="0"/>
@@ -23467,7 +23875,7 @@
                     <pic:cNvPicPr/>
                   </pic:nvPicPr>
                   <pic:blipFill>
-                    <a:blip r:embed="rId45">
+                    <a:blip r:embed="rId50">
                       <a:extLst>
                         <a:ext uri="{28A0092B-C50C-407E-A947-70E740481C1C}">
                           <a14:useLocalDpi xmlns:a14="http://schemas.microsoft.com/office/drawing/2010/main" val="0"/>
@@ -23542,8 +23950,6 @@
         <w:lastRenderedPageBreak/>
         <w:t>Dashboard Overview Screen</w:t>
       </w:r>
-      <w:bookmarkStart w:id="118" w:name="_GoBack"/>
-      <w:bookmarkEnd w:id="118"/>
       <w:r>
         <w:rPr>
           <w:rFonts w:ascii="Times New Roman" w:hAnsi="Times New Roman"/>
@@ -23685,13 +24091,13 @@
       <w:pPr>
         <w:pStyle w:val="Dissertation1"/>
       </w:pPr>
-      <w:bookmarkStart w:id="119" w:name="_Toc481339189"/>
-      <w:bookmarkStart w:id="120" w:name="_Toc481339358"/>
+      <w:bookmarkStart w:id="117" w:name="_Toc481339189"/>
+      <w:bookmarkStart w:id="118" w:name="_Toc481339358"/>
       <w:r>
         <w:t>Appendix XX – Acceptance Tests</w:t>
       </w:r>
-      <w:bookmarkEnd w:id="119"/>
-      <w:bookmarkEnd w:id="120"/>
+      <w:bookmarkEnd w:id="117"/>
+      <w:bookmarkEnd w:id="118"/>
     </w:p>
     <w:p>
       <w:pPr>
@@ -23820,7 +24226,7 @@
       </w:pPr>
     </w:p>
     <w:sectPr>
-      <w:footerReference w:type="default" r:id="rId46"/>
+      <w:footerReference w:type="default" r:id="rId51"/>
       <w:pgSz w:w="11907" w:h="16840" w:code="9"/>
       <w:pgMar w:top="1440" w:right="1440" w:bottom="1440" w:left="1440" w:header="720" w:footer="720" w:gutter="0"/>
       <w:pgNumType w:start="1"/>
@@ -23938,7 +24344,7 @@
           <w:rPr>
             <w:noProof/>
           </w:rPr>
-          <w:t>24</w:t>
+          <w:t>38</w:t>
         </w:r>
         <w:r>
           <w:rPr>
@@ -24740,6 +25146,119 @@
     </w:lvl>
   </w:abstractNum>
   <w:abstractNum w:abstractNumId="8">
+    <w:nsid w:val="30B250C9"/>
+    <w:multiLevelType w:val="hybridMultilevel"/>
+    <w:tmpl w:val="7E2E3006"/>
+    <w:lvl w:ilvl="0" w:tplc="1902B81C">
+      <w:start w:val="4"/>
+      <w:numFmt w:val="bullet"/>
+      <w:lvlText w:val=""/>
+      <w:lvlJc w:val="left"/>
+      <w:pPr>
+        <w:ind w:left="420" w:hanging="360"/>
+      </w:pPr>
+      <w:rPr>
+        <w:rFonts w:ascii="Wingdings" w:eastAsia="Times" w:hAnsi="Wingdings" w:cs="Times New Roman" w:hint="default"/>
+      </w:rPr>
+    </w:lvl>
+    <w:lvl w:ilvl="1" w:tplc="08090003" w:tentative="1">
+      <w:start w:val="1"/>
+      <w:numFmt w:val="bullet"/>
+      <w:lvlText w:val="o"/>
+      <w:lvlJc w:val="left"/>
+      <w:pPr>
+        <w:ind w:left="1140" w:hanging="360"/>
+      </w:pPr>
+      <w:rPr>
+        <w:rFonts w:ascii="Courier New" w:hAnsi="Courier New" w:cs="Courier New" w:hint="default"/>
+      </w:rPr>
+    </w:lvl>
+    <w:lvl w:ilvl="2" w:tplc="08090005" w:tentative="1">
+      <w:start w:val="1"/>
+      <w:numFmt w:val="bullet"/>
+      <w:lvlText w:val=""/>
+      <w:lvlJc w:val="left"/>
+      <w:pPr>
+        <w:ind w:left="1860" w:hanging="360"/>
+      </w:pPr>
+      <w:rPr>
+        <w:rFonts w:ascii="Wingdings" w:hAnsi="Wingdings" w:hint="default"/>
+      </w:rPr>
+    </w:lvl>
+    <w:lvl w:ilvl="3" w:tplc="08090001" w:tentative="1">
+      <w:start w:val="1"/>
+      <w:numFmt w:val="bullet"/>
+      <w:lvlText w:val=""/>
+      <w:lvlJc w:val="left"/>
+      <w:pPr>
+        <w:ind w:left="2580" w:hanging="360"/>
+      </w:pPr>
+      <w:rPr>
+        <w:rFonts w:ascii="Symbol" w:hAnsi="Symbol" w:hint="default"/>
+      </w:rPr>
+    </w:lvl>
+    <w:lvl w:ilvl="4" w:tplc="08090003" w:tentative="1">
+      <w:start w:val="1"/>
+      <w:numFmt w:val="bullet"/>
+      <w:lvlText w:val="o"/>
+      <w:lvlJc w:val="left"/>
+      <w:pPr>
+        <w:ind w:left="3300" w:hanging="360"/>
+      </w:pPr>
+      <w:rPr>
+        <w:rFonts w:ascii="Courier New" w:hAnsi="Courier New" w:cs="Courier New" w:hint="default"/>
+      </w:rPr>
+    </w:lvl>
+    <w:lvl w:ilvl="5" w:tplc="08090005" w:tentative="1">
+      <w:start w:val="1"/>
+      <w:numFmt w:val="bullet"/>
+      <w:lvlText w:val=""/>
+      <w:lvlJc w:val="left"/>
+      <w:pPr>
+        <w:ind w:left="4020" w:hanging="360"/>
+      </w:pPr>
+      <w:rPr>
+        <w:rFonts w:ascii="Wingdings" w:hAnsi="Wingdings" w:hint="default"/>
+      </w:rPr>
+    </w:lvl>
+    <w:lvl w:ilvl="6" w:tplc="08090001" w:tentative="1">
+      <w:start w:val="1"/>
+      <w:numFmt w:val="bullet"/>
+      <w:lvlText w:val=""/>
+      <w:lvlJc w:val="left"/>
+      <w:pPr>
+        <w:ind w:left="4740" w:hanging="360"/>
+      </w:pPr>
+      <w:rPr>
+        <w:rFonts w:ascii="Symbol" w:hAnsi="Symbol" w:hint="default"/>
+      </w:rPr>
+    </w:lvl>
+    <w:lvl w:ilvl="7" w:tplc="08090003" w:tentative="1">
+      <w:start w:val="1"/>
+      <w:numFmt w:val="bullet"/>
+      <w:lvlText w:val="o"/>
+      <w:lvlJc w:val="left"/>
+      <w:pPr>
+        <w:ind w:left="5460" w:hanging="360"/>
+      </w:pPr>
+      <w:rPr>
+        <w:rFonts w:ascii="Courier New" w:hAnsi="Courier New" w:cs="Courier New" w:hint="default"/>
+      </w:rPr>
+    </w:lvl>
+    <w:lvl w:ilvl="8" w:tplc="08090005" w:tentative="1">
+      <w:start w:val="1"/>
+      <w:numFmt w:val="bullet"/>
+      <w:lvlText w:val=""/>
+      <w:lvlJc w:val="left"/>
+      <w:pPr>
+        <w:ind w:left="6180" w:hanging="360"/>
+      </w:pPr>
+      <w:rPr>
+        <w:rFonts w:ascii="Wingdings" w:hAnsi="Wingdings" w:hint="default"/>
+      </w:rPr>
+    </w:lvl>
+  </w:abstractNum>
+  <w:abstractNum w:abstractNumId="9">
     <w:nsid w:val="38C92A76"/>
     <w:multiLevelType w:val="hybridMultilevel"/>
     <w:tmpl w:val="7B7E2740"/>
@@ -24879,7 +25398,7 @@
       </w:rPr>
     </w:lvl>
   </w:abstractNum>
-  <w:abstractNum w:abstractNumId="9">
+  <w:abstractNum w:abstractNumId="10">
     <w:nsid w:val="433E5A83"/>
     <w:multiLevelType w:val="hybridMultilevel"/>
     <w:tmpl w:val="235CDE2A"/>
@@ -24968,7 +25487,7 @@
       </w:pPr>
     </w:lvl>
   </w:abstractNum>
-  <w:abstractNum w:abstractNumId="10">
+  <w:abstractNum w:abstractNumId="11">
     <w:nsid w:val="49B723DE"/>
     <w:multiLevelType w:val="hybridMultilevel"/>
     <w:tmpl w:val="C210924E"/>
@@ -25082,7 +25601,7 @@
       </w:rPr>
     </w:lvl>
   </w:abstractNum>
-  <w:abstractNum w:abstractNumId="11">
+  <w:abstractNum w:abstractNumId="12">
     <w:nsid w:val="57105AAD"/>
     <w:multiLevelType w:val="multilevel"/>
     <w:tmpl w:val="6AE4151C"/>
@@ -25196,7 +25715,7 @@
       </w:rPr>
     </w:lvl>
   </w:abstractNum>
-  <w:abstractNum w:abstractNumId="12">
+  <w:abstractNum w:abstractNumId="13">
     <w:nsid w:val="57DF46F7"/>
     <w:multiLevelType w:val="multilevel"/>
     <w:tmpl w:val="6A86165A"/>
@@ -25309,7 +25828,7 @@
       </w:rPr>
     </w:lvl>
   </w:abstractNum>
-  <w:abstractNum w:abstractNumId="13">
+  <w:abstractNum w:abstractNumId="14">
     <w:nsid w:val="588E1040"/>
     <w:multiLevelType w:val="hybridMultilevel"/>
     <w:tmpl w:val="41AEFF7A"/>
@@ -25422,7 +25941,7 @@
       </w:rPr>
     </w:lvl>
   </w:abstractNum>
-  <w:abstractNum w:abstractNumId="14">
+  <w:abstractNum w:abstractNumId="15">
     <w:nsid w:val="600B4901"/>
     <w:multiLevelType w:val="hybridMultilevel"/>
     <w:tmpl w:val="2708BFC0"/>
@@ -25514,7 +26033,7 @@
       </w:pPr>
     </w:lvl>
   </w:abstractNum>
-  <w:abstractNum w:abstractNumId="15">
+  <w:abstractNum w:abstractNumId="16">
     <w:nsid w:val="679916E3"/>
     <w:multiLevelType w:val="hybridMultilevel"/>
     <w:tmpl w:val="273EDD66"/>
@@ -25603,7 +26122,7 @@
       </w:pPr>
     </w:lvl>
   </w:abstractNum>
-  <w:abstractNum w:abstractNumId="16">
+  <w:abstractNum w:abstractNumId="17">
     <w:nsid w:val="75BA3068"/>
     <w:multiLevelType w:val="hybridMultilevel"/>
     <w:tmpl w:val="273EDD66"/>
@@ -25692,7 +26211,7 @@
       </w:pPr>
     </w:lvl>
   </w:abstractNum>
-  <w:abstractNum w:abstractNumId="17">
+  <w:abstractNum w:abstractNumId="18">
     <w:nsid w:val="765F6574"/>
     <w:multiLevelType w:val="hybridMultilevel"/>
     <w:tmpl w:val="0E648912"/>
@@ -25778,7 +26297,7 @@
       </w:pPr>
     </w:lvl>
   </w:abstractNum>
-  <w:abstractNum w:abstractNumId="18">
+  <w:abstractNum w:abstractNumId="19">
     <w:nsid w:val="77164A6F"/>
     <w:multiLevelType w:val="hybridMultilevel"/>
     <w:tmpl w:val="D5C0D730"/>
@@ -25892,31 +26411,31 @@
     </w:lvl>
   </w:abstractNum>
   <w:num w:numId="1">
-    <w:abstractNumId w:val="8"/>
+    <w:abstractNumId w:val="9"/>
   </w:num>
   <w:num w:numId="2">
-    <w:abstractNumId w:val="17"/>
+    <w:abstractNumId w:val="18"/>
   </w:num>
   <w:num w:numId="3">
-    <w:abstractNumId w:val="14"/>
+    <w:abstractNumId w:val="15"/>
   </w:num>
   <w:num w:numId="4">
-    <w:abstractNumId w:val="13"/>
+    <w:abstractNumId w:val="14"/>
   </w:num>
   <w:num w:numId="5">
     <w:abstractNumId w:val="0"/>
   </w:num>
   <w:num w:numId="6">
-    <w:abstractNumId w:val="15"/>
+    <w:abstractNumId w:val="16"/>
   </w:num>
   <w:num w:numId="7">
+    <w:abstractNumId w:val="11"/>
+  </w:num>
+  <w:num w:numId="8">
     <w:abstractNumId w:val="10"/>
   </w:num>
-  <w:num w:numId="8">
-    <w:abstractNumId w:val="9"/>
-  </w:num>
   <w:num w:numId="9">
-    <w:abstractNumId w:val="18"/>
+    <w:abstractNumId w:val="19"/>
   </w:num>
   <w:num w:numId="10">
     <w:abstractNumId w:val="7"/>
@@ -25925,10 +26444,10 @@
     <w:abstractNumId w:val="6"/>
   </w:num>
   <w:num w:numId="12">
-    <w:abstractNumId w:val="11"/>
+    <w:abstractNumId w:val="12"/>
   </w:num>
   <w:num w:numId="13">
-    <w:abstractNumId w:val="12"/>
+    <w:abstractNumId w:val="13"/>
   </w:num>
   <w:num w:numId="14">
     <w:abstractNumId w:val="2"/>
@@ -25946,7 +26465,7 @@
     <w:abstractNumId w:val="5"/>
   </w:num>
   <w:num w:numId="19">
-    <w:abstractNumId w:val="11"/>
+    <w:abstractNumId w:val="12"/>
     <w:lvlOverride w:ilvl="0">
       <w:startOverride w:val="1"/>
     </w:lvlOverride>
@@ -25958,7 +26477,10 @@
     </w:lvlOverride>
   </w:num>
   <w:num w:numId="20">
-    <w:abstractNumId w:val="16"/>
+    <w:abstractNumId w:val="17"/>
+  </w:num>
+  <w:num w:numId="21">
+    <w:abstractNumId w:val="8"/>
   </w:num>
   <w:numIdMacAtCleanup w:val="10"/>
 </w:numbering>
@@ -27743,28 +28265,13 @@
   <a:extraClrSchemeLst/>
   <a:extLst>
     <a:ext uri="{05A4C25C-085E-4340-85A3-A5531E510DB2}">
-      <thm15:themeFamily xmlns:thm15="http://schemas.microsoft.com/office/thememl/2012/main" xmlns="" name="Office Theme" id="{62F939B6-93AF-4DB8-9C6B-D6C7DFDC589F}" vid="{4A3C46E8-61CC-4603-A589-7422A47A8E4A}"/>
+      <thm15:themeFamily xmlns="" xmlns:thm15="http://schemas.microsoft.com/office/thememl/2012/main" name="Office Theme" id="{62F939B6-93AF-4DB8-9C6B-D6C7DFDC589F}" vid="{4A3C46E8-61CC-4603-A589-7422A47A8E4A}"/>
     </a:ext>
   </a:extLst>
 </a:theme>
 </file>
 
 <file path=customXml/item1.xml><?xml version="1.0" encoding="utf-8"?>
-<p:properties xmlns:p="http://schemas.microsoft.com/office/2006/metadata/properties" xmlns:xsi="http://www.w3.org/2001/XMLSchema-instance" xmlns:pc="http://schemas.microsoft.com/office/infopath/2007/PartnerControls">
-  <documentManagement/>
-</p:properties>
-</file>
-
-<file path=customXml/item2.xml><?xml version="1.0" encoding="utf-8"?>
-<?mso-contentType ?>
-<FormTemplates xmlns="http://schemas.microsoft.com/sharepoint/v3/contenttype/forms">
-  <Display>DocumentLibraryForm</Display>
-  <Edit>DocumentLibraryForm</Edit>
-  <New>DocumentLibraryForm</New>
-</FormTemplates>
-</file>
-
-<file path=customXml/item3.xml><?xml version="1.0" encoding="utf-8"?>
 <ct:contentTypeSchema xmlns:ct="http://schemas.microsoft.com/office/2006/metadata/contentType" xmlns:ma="http://schemas.microsoft.com/office/2006/metadata/properties/metaAttributes" ct:_="" ma:_="" ma:contentTypeName="Document" ma:contentTypeID="0x01010062E9664EB5E6484E86102B6DED9A5B77" ma:contentTypeVersion="0" ma:contentTypeDescription="Create a new document." ma:contentTypeScope="" ma:versionID="23bae21b6d94e7d5efbf02e9ceb9bef0">
   <xsd:schema xmlns:xsd="http://www.w3.org/2001/XMLSchema" xmlns:xs="http://www.w3.org/2001/XMLSchema" xmlns:p="http://schemas.microsoft.com/office/2006/metadata/properties" targetNamespace="http://schemas.microsoft.com/office/2006/metadata/properties" ma:root="true" ma:fieldsID="1b05d82d297216baf5b26c55225140df">
     <xsd:element name="properties">
@@ -27878,28 +28385,26 @@
 </ct:contentTypeSchema>
 </file>
 
+<file path=customXml/item2.xml><?xml version="1.0" encoding="utf-8"?>
+<?mso-contentType ?>
+<FormTemplates xmlns="http://schemas.microsoft.com/sharepoint/v3/contenttype/forms">
+  <Display>DocumentLibraryForm</Display>
+  <Edit>DocumentLibraryForm</Edit>
+  <New>DocumentLibraryForm</New>
+</FormTemplates>
+</file>
+
+<file path=customXml/item3.xml><?xml version="1.0" encoding="utf-8"?>
+<p:properties xmlns:p="http://schemas.microsoft.com/office/2006/metadata/properties" xmlns:xsi="http://www.w3.org/2001/XMLSchema-instance" xmlns:pc="http://schemas.microsoft.com/office/infopath/2007/PartnerControls">
+  <documentManagement/>
+</p:properties>
+</file>
+
 <file path=customXml/item4.xml><?xml version="1.0" encoding="utf-8"?>
 <b:Sources xmlns:b="http://schemas.openxmlformats.org/officeDocument/2006/bibliography" xmlns="http://schemas.openxmlformats.org/officeDocument/2006/bibliography" SelectedStyle="\APA.XSL" StyleName="APA"/>
 </file>
 
 <file path=customXml/itemProps1.xml><?xml version="1.0" encoding="utf-8"?>
-<ds:datastoreItem xmlns:ds="http://schemas.openxmlformats.org/officeDocument/2006/customXml" ds:itemID="{5CD80707-4F60-4441-B0AB-193494B4E6B3}">
-  <ds:schemaRefs>
-    <ds:schemaRef ds:uri="http://schemas.microsoft.com/office/2006/metadata/properties"/>
-    <ds:schemaRef ds:uri="http://schemas.microsoft.com/office/infopath/2007/PartnerControls"/>
-  </ds:schemaRefs>
-</ds:datastoreItem>
-</file>
-
-<file path=customXml/itemProps2.xml><?xml version="1.0" encoding="utf-8"?>
-<ds:datastoreItem xmlns:ds="http://schemas.openxmlformats.org/officeDocument/2006/customXml" ds:itemID="{D37165B2-7CAB-43C0-8CEB-E1BB1DDC89D8}">
-  <ds:schemaRefs>
-    <ds:schemaRef ds:uri="http://schemas.microsoft.com/sharepoint/v3/contenttype/forms"/>
-  </ds:schemaRefs>
-</ds:datastoreItem>
-</file>
-
-<file path=customXml/itemProps3.xml><?xml version="1.0" encoding="utf-8"?>
 <ds:datastoreItem xmlns:ds="http://schemas.openxmlformats.org/officeDocument/2006/customXml" ds:itemID="{B9E96829-EBBC-4474-B0EC-9E0C7921B2AA}">
   <ds:schemaRefs>
     <ds:schemaRef ds:uri="http://schemas.microsoft.com/office/2006/metadata/contentType"/>
@@ -27915,8 +28420,25 @@
 </ds:datastoreItem>
 </file>
 
+<file path=customXml/itemProps2.xml><?xml version="1.0" encoding="utf-8"?>
+<ds:datastoreItem xmlns:ds="http://schemas.openxmlformats.org/officeDocument/2006/customXml" ds:itemID="{D37165B2-7CAB-43C0-8CEB-E1BB1DDC89D8}">
+  <ds:schemaRefs>
+    <ds:schemaRef ds:uri="http://schemas.microsoft.com/sharepoint/v3/contenttype/forms"/>
+  </ds:schemaRefs>
+</ds:datastoreItem>
+</file>
+
+<file path=customXml/itemProps3.xml><?xml version="1.0" encoding="utf-8"?>
+<ds:datastoreItem xmlns:ds="http://schemas.openxmlformats.org/officeDocument/2006/customXml" ds:itemID="{5CD80707-4F60-4441-B0AB-193494B4E6B3}">
+  <ds:schemaRefs>
+    <ds:schemaRef ds:uri="http://schemas.microsoft.com/office/2006/metadata/properties"/>
+    <ds:schemaRef ds:uri="http://schemas.microsoft.com/office/infopath/2007/PartnerControls"/>
+  </ds:schemaRefs>
+</ds:datastoreItem>
+</file>
+
 <file path=customXml/itemProps4.xml><?xml version="1.0" encoding="utf-8"?>
-<ds:datastoreItem xmlns:ds="http://schemas.openxmlformats.org/officeDocument/2006/customXml" ds:itemID="{BE104A0B-0B7F-4405-8B99-ABF33E692E36}">
+<ds:datastoreItem xmlns:ds="http://schemas.openxmlformats.org/officeDocument/2006/customXml" ds:itemID="{3E5B2DB6-CF02-4826-AADA-17CCFA74B2C7}">
   <ds:schemaRefs>
     <ds:schemaRef ds:uri="http://schemas.openxmlformats.org/officeDocument/2006/bibliography"/>
   </ds:schemaRefs>

</xml_diff>

<commit_message>
Development -> Models update
</commit_message>
<xml_diff>
--- a/Dissertation/Disssertation.docx
+++ b/Dissertation/Disssertation.docx
@@ -12200,13 +12200,7 @@
                                 <w:rPr>
                                   <w:rFonts w:ascii="Cambria Math" w:hAnsi="Cambria Math"/>
                                 </w:rPr>
-                                <m:t>Total number o</m:t>
-                              </m:r>
-                              <m:r>
-                                <w:rPr>
-                                  <w:rFonts w:ascii="Cambria Math" w:hAnsi="Cambria Math"/>
-                                </w:rPr>
-                                <m:t>f people occupaying the space</m:t>
+                                <m:t>Total number of people occupaying the space</m:t>
                               </m:r>
                             </m:num>
                             <m:den>
@@ -19466,9 +19460,6 @@
         </w:drawing>
       </w:r>
       <w:r>
-        <w:t xml:space="preserve"> </w:t>
-      </w:r>
-      <w:r>
         <w:t xml:space="preserve">The first stage of development involved setting up the database. Entity Framework was used and a code-first migrations approach was implemented. A data model for each required table was created. The DBContext was then added and contains a list of </w:t>
       </w:r>
       <w:proofErr w:type="spellStart"/>
@@ -19501,14 +19492,1081 @@
           <w:b/>
         </w:rPr>
       </w:pPr>
+      <w:r>
+        <w:rPr>
+          <w:b/>
+        </w:rPr>
+        <w:br w:type="page"/>
+      </w:r>
+    </w:p>
+    <w:p>
+      <w:pPr>
+        <w:spacing w:after="240" w:line="360" w:lineRule="auto"/>
+        <w:rPr>
+          <w:b/>
+        </w:rPr>
+      </w:pPr>
+      <w:r>
+        <w:rPr>
+          <w:b/>
+        </w:rPr>
+        <w:lastRenderedPageBreak/>
+        <w:t>MODELS</w:t>
+      </w:r>
+    </w:p>
+    <w:p>
+      <w:pPr>
+        <w:spacing w:after="240" w:line="360" w:lineRule="auto"/>
+        <w:jc w:val="both"/>
+      </w:pPr>
+      <w:r>
+        <w:t xml:space="preserve">As mentioned above, </w:t>
+      </w:r>
+      <w:r>
+        <w:t>entity</w:t>
+      </w:r>
+      <w:r>
+        <w:t xml:space="preserve"> models </w:t>
+      </w:r>
+      <w:r>
+        <w:t>are</w:t>
+      </w:r>
+      <w:r>
+        <w:t xml:space="preserve"> used to represent each </w:t>
+      </w:r>
+      <w:r>
+        <w:t>table</w:t>
+      </w:r>
+      <w:r>
+        <w:t xml:space="preserve"> in the database.</w:t>
+      </w:r>
+      <w:r>
+        <w:t xml:space="preserve"> Each </w:t>
+      </w:r>
+      <w:r>
+        <w:t>entity</w:t>
+      </w:r>
+      <w:r>
+        <w:t xml:space="preserve"> model defines the type for each column</w:t>
+      </w:r>
+      <w:r>
+        <w:t xml:space="preserve"> and how it should be stored</w:t>
+      </w:r>
+      <w:r>
+        <w:t xml:space="preserve"> for the </w:t>
+      </w:r>
+      <w:r>
+        <w:t>table</w:t>
+      </w:r>
+      <w:r>
+        <w:t xml:space="preserve"> it represents. Data models also defines how data is connected together, it states the foreign keys and the relationships. </w:t>
+      </w:r>
+    </w:p>
+    <w:p>
+      <w:pPr>
+        <w:spacing w:after="240" w:line="360" w:lineRule="auto"/>
+        <w:jc w:val="both"/>
+      </w:pPr>
+      <w:r>
+        <w:rPr>
+          <w:noProof/>
+          <w:lang w:eastAsia="en-GB"/>
+        </w:rPr>
+        <mc:AlternateContent>
+          <mc:Choice Requires="wpg">
+            <w:drawing>
+              <wp:anchor distT="0" distB="0" distL="114300" distR="114300" simplePos="0" relativeHeight="251693568" behindDoc="0" locked="0" layoutInCell="1" allowOverlap="1">
+                <wp:simplePos x="0" y="0"/>
+                <wp:positionH relativeFrom="column">
+                  <wp:posOffset>2590800</wp:posOffset>
+                </wp:positionH>
+                <wp:positionV relativeFrom="paragraph">
+                  <wp:posOffset>1181100</wp:posOffset>
+                </wp:positionV>
+                <wp:extent cx="3571875" cy="2819400"/>
+                <wp:effectExtent l="19050" t="0" r="28575" b="133350"/>
+                <wp:wrapNone/>
+                <wp:docPr id="300" name="Group 300"/>
+                <wp:cNvGraphicFramePr/>
+                <a:graphic xmlns:a="http://schemas.openxmlformats.org/drawingml/2006/main">
+                  <a:graphicData uri="http://schemas.microsoft.com/office/word/2010/wordprocessingGroup">
+                    <wpg:wgp>
+                      <wpg:cNvGrpSpPr/>
+                      <wpg:grpSpPr>
+                        <a:xfrm>
+                          <a:off x="0" y="0"/>
+                          <a:ext cx="3571875" cy="2819400"/>
+                          <a:chOff x="0" y="0"/>
+                          <a:chExt cx="3571875" cy="2819400"/>
+                        </a:xfrm>
+                      </wpg:grpSpPr>
+                      <wpg:grpSp>
+                        <wpg:cNvPr id="299" name="Group 299"/>
+                        <wpg:cNvGrpSpPr/>
+                        <wpg:grpSpPr>
+                          <a:xfrm>
+                            <a:off x="0" y="314325"/>
+                            <a:ext cx="3486150" cy="2505075"/>
+                            <a:chOff x="0" y="0"/>
+                            <a:chExt cx="3486150" cy="2505075"/>
+                          </a:xfrm>
+                        </wpg:grpSpPr>
+                        <wpg:grpSp>
+                          <wpg:cNvPr id="298" name="Group 298"/>
+                          <wpg:cNvGrpSpPr/>
+                          <wpg:grpSpPr>
+                            <a:xfrm>
+                              <a:off x="1409700" y="0"/>
+                              <a:ext cx="2076450" cy="2505075"/>
+                              <a:chOff x="0" y="0"/>
+                              <a:chExt cx="2076450" cy="2505075"/>
+                            </a:xfrm>
+                          </wpg:grpSpPr>
+                          <wpg:grpSp>
+                            <wpg:cNvPr id="297" name="Group 297"/>
+                            <wpg:cNvGrpSpPr/>
+                            <wpg:grpSpPr>
+                              <a:xfrm>
+                                <a:off x="0" y="0"/>
+                                <a:ext cx="2076450" cy="2505075"/>
+                                <a:chOff x="0" y="0"/>
+                                <a:chExt cx="2076450" cy="2505075"/>
+                              </a:xfrm>
+                            </wpg:grpSpPr>
+                            <pic:pic xmlns:pic="http://schemas.openxmlformats.org/drawingml/2006/picture">
+                              <pic:nvPicPr>
+                                <pic:cNvPr id="289" name="Picture 289"/>
+                                <pic:cNvPicPr>
+                                  <a:picLocks noChangeAspect="1"/>
+                                </pic:cNvPicPr>
+                              </pic:nvPicPr>
+                              <pic:blipFill>
+                                <a:blip r:embed="rId20">
+                                  <a:extLst>
+                                    <a:ext uri="{28A0092B-C50C-407E-A947-70E740481C1C}">
+                                      <a14:useLocalDpi xmlns:a14="http://schemas.microsoft.com/office/drawing/2010/main" val="0"/>
+                                    </a:ext>
+                                  </a:extLst>
+                                </a:blip>
+                                <a:stretch>
+                                  <a:fillRect/>
+                                </a:stretch>
+                              </pic:blipFill>
+                              <pic:spPr>
+                                <a:xfrm>
+                                  <a:off x="0" y="28575"/>
+                                  <a:ext cx="2057400" cy="2476500"/>
+                                </a:xfrm>
+                                <a:prstGeom prst="rect">
+                                  <a:avLst/>
+                                </a:prstGeom>
+                                <a:ln w="38100" cap="sq">
+                                  <a:solidFill>
+                                    <a:srgbClr val="000000"/>
+                                  </a:solidFill>
+                                  <a:prstDash val="solid"/>
+                                  <a:miter lim="800000"/>
+                                </a:ln>
+                                <a:effectLst>
+                                  <a:outerShdw blurRad="50800" dist="38100" dir="2700000" algn="tl" rotWithShape="0">
+                                    <a:srgbClr val="000000">
+                                      <a:alpha val="43000"/>
+                                    </a:srgbClr>
+                                  </a:outerShdw>
+                                </a:effectLst>
+                              </pic:spPr>
+                            </pic:pic>
+                            <wps:wsp>
+                              <wps:cNvPr id="296" name="Text Box 2"/>
+                              <wps:cNvSpPr txBox="1">
+                                <a:spLocks noChangeArrowheads="1"/>
+                              </wps:cNvSpPr>
+                              <wps:spPr bwMode="auto">
+                                <a:xfrm>
+                                  <a:off x="962025" y="0"/>
+                                  <a:ext cx="1114425" cy="247650"/>
+                                </a:xfrm>
+                                <a:prstGeom prst="rect">
+                                  <a:avLst/>
+                                </a:prstGeom>
+                                <a:ln w="38100">
+                                  <a:headEnd/>
+                                  <a:tailEnd/>
+                                </a:ln>
+                              </wps:spPr>
+                              <wps:style>
+                                <a:lnRef idx="2">
+                                  <a:schemeClr val="dk1"/>
+                                </a:lnRef>
+                                <a:fillRef idx="1">
+                                  <a:schemeClr val="lt1"/>
+                                </a:fillRef>
+                                <a:effectRef idx="0">
+                                  <a:schemeClr val="dk1"/>
+                                </a:effectRef>
+                                <a:fontRef idx="minor">
+                                  <a:schemeClr val="dk1"/>
+                                </a:fontRef>
+                              </wps:style>
+                              <wps:txbx>
+                                <w:txbxContent>
+                                  <w:p>
+                                    <w:pPr>
+                                      <w:rPr>
+                                        <w:sz w:val="16"/>
+                                        <w:szCs w:val="16"/>
+                                      </w:rPr>
+                                    </w:pPr>
+                                    <w:r>
+                                      <w:rPr>
+                                        <w:sz w:val="16"/>
+                                        <w:szCs w:val="16"/>
+                                      </w:rPr>
+                                      <w:t>Database overview</w:t>
+                                    </w:r>
+                                  </w:p>
+                                </w:txbxContent>
+                              </wps:txbx>
+                              <wps:bodyPr rot="0" vert="horz" wrap="square" lIns="91440" tIns="45720" rIns="91440" bIns="45720" anchor="t" anchorCtr="0">
+                                <a:spAutoFit/>
+                              </wps:bodyPr>
+                            </wps:wsp>
+                          </wpg:grpSp>
+                          <wps:wsp>
+                            <wps:cNvPr id="290" name="Rectangle 290"/>
+                            <wps:cNvSpPr/>
+                            <wps:spPr>
+                              <a:xfrm>
+                                <a:off x="390525" y="1914525"/>
+                                <a:ext cx="1057275" cy="228600"/>
+                              </a:xfrm>
+                              <a:prstGeom prst="rect">
+                                <a:avLst/>
+                              </a:prstGeom>
+                              <a:noFill/>
+                              <a:ln w="38100"/>
+                            </wps:spPr>
+                            <wps:style>
+                              <a:lnRef idx="2">
+                                <a:schemeClr val="dk1"/>
+                              </a:lnRef>
+                              <a:fillRef idx="1">
+                                <a:schemeClr val="lt1"/>
+                              </a:fillRef>
+                              <a:effectRef idx="0">
+                                <a:schemeClr val="dk1"/>
+                              </a:effectRef>
+                              <a:fontRef idx="minor">
+                                <a:schemeClr val="dk1"/>
+                              </a:fontRef>
+                            </wps:style>
+                            <wps:bodyPr rot="0" spcFirstLastPara="0" vertOverflow="overflow" horzOverflow="overflow" vert="horz" wrap="square" lIns="91440" tIns="45720" rIns="91440" bIns="45720" numCol="1" spcCol="0" rtlCol="0" fromWordArt="0" anchor="ctr" anchorCtr="0" forceAA="0" compatLnSpc="1">
+                              <a:prstTxWarp prst="textNoShape">
+                                <a:avLst/>
+                              </a:prstTxWarp>
+                              <a:noAutofit/>
+                            </wps:bodyPr>
+                          </wps:wsp>
+                        </wpg:grpSp>
+                        <wps:wsp>
+                          <wps:cNvPr id="293" name="Text Box 2"/>
+                          <wps:cNvSpPr txBox="1">
+                            <a:spLocks noChangeArrowheads="1"/>
+                          </wps:cNvSpPr>
+                          <wps:spPr bwMode="auto">
+                            <a:xfrm>
+                              <a:off x="0" y="47625"/>
+                              <a:ext cx="1114425" cy="247650"/>
+                            </a:xfrm>
+                            <a:prstGeom prst="rect">
+                              <a:avLst/>
+                            </a:prstGeom>
+                            <a:ln w="38100">
+                              <a:headEnd/>
+                              <a:tailEnd/>
+                            </a:ln>
+                          </wps:spPr>
+                          <wps:style>
+                            <a:lnRef idx="2">
+                              <a:schemeClr val="dk1"/>
+                            </a:lnRef>
+                            <a:fillRef idx="1">
+                              <a:schemeClr val="lt1"/>
+                            </a:fillRef>
+                            <a:effectRef idx="0">
+                              <a:schemeClr val="dk1"/>
+                            </a:effectRef>
+                            <a:fontRef idx="minor">
+                              <a:schemeClr val="dk1"/>
+                            </a:fontRef>
+                          </wps:style>
+                          <wps:txbx>
+                            <w:txbxContent>
+                              <w:p>
+                                <w:pPr>
+                                  <w:rPr>
+                                    <w:sz w:val="16"/>
+                                    <w:szCs w:val="16"/>
+                                  </w:rPr>
+                                </w:pPr>
+                                <w:r>
+                                  <w:rPr>
+                                    <w:sz w:val="16"/>
+                                    <w:szCs w:val="16"/>
+                                  </w:rPr>
+                                  <w:t>The team entity table</w:t>
+                                </w:r>
+                              </w:p>
+                            </w:txbxContent>
+                          </wps:txbx>
+                          <wps:bodyPr rot="0" vert="horz" wrap="square" lIns="91440" tIns="45720" rIns="91440" bIns="45720" anchor="t" anchorCtr="0">
+                            <a:spAutoFit/>
+                          </wps:bodyPr>
+                        </wps:wsp>
+                        <wps:wsp>
+                          <wps:cNvPr id="294" name="Text Box 2"/>
+                          <wps:cNvSpPr txBox="1">
+                            <a:spLocks noChangeArrowheads="1"/>
+                          </wps:cNvSpPr>
+                          <wps:spPr bwMode="auto">
+                            <a:xfrm>
+                              <a:off x="85725" y="1809750"/>
+                              <a:ext cx="1095375" cy="247650"/>
+                            </a:xfrm>
+                            <a:prstGeom prst="rect">
+                              <a:avLst/>
+                            </a:prstGeom>
+                            <a:solidFill>
+                              <a:srgbClr val="FFFFFF"/>
+                            </a:solidFill>
+                            <a:ln w="38100">
+                              <a:solidFill>
+                                <a:schemeClr val="tx1"/>
+                              </a:solidFill>
+                              <a:miter lim="800000"/>
+                              <a:headEnd/>
+                              <a:tailEnd/>
+                            </a:ln>
+                          </wps:spPr>
+                          <wps:txbx>
+                            <w:txbxContent>
+                              <w:p>
+                                <w:pPr>
+                                  <w:rPr>
+                                    <w:sz w:val="16"/>
+                                    <w:szCs w:val="16"/>
+                                  </w:rPr>
+                                </w:pPr>
+                                <w:r>
+                                  <w:rPr>
+                                    <w:sz w:val="16"/>
+                                    <w:szCs w:val="16"/>
+                                  </w:rPr>
+                                  <w:t>The user entity table</w:t>
+                                </w:r>
+                              </w:p>
+                            </w:txbxContent>
+                          </wps:txbx>
+                          <wps:bodyPr rot="0" vert="horz" wrap="square" lIns="91440" tIns="45720" rIns="91440" bIns="45720" anchor="t" anchorCtr="0">
+                            <a:spAutoFit/>
+                          </wps:bodyPr>
+                        </wps:wsp>
+                      </wpg:grpSp>
+                      <wps:wsp>
+                        <wps:cNvPr id="295" name="Text Box 2"/>
+                        <wps:cNvSpPr txBox="1">
+                          <a:spLocks noChangeArrowheads="1"/>
+                        </wps:cNvSpPr>
+                        <wps:spPr bwMode="auto">
+                          <a:xfrm>
+                            <a:off x="1095375" y="0"/>
+                            <a:ext cx="2476500" cy="276225"/>
+                          </a:xfrm>
+                          <a:prstGeom prst="rect">
+                            <a:avLst/>
+                          </a:prstGeom>
+                          <a:solidFill>
+                            <a:srgbClr val="FFFFFF"/>
+                          </a:solidFill>
+                          <a:ln w="9525">
+                            <a:noFill/>
+                            <a:miter lim="800000"/>
+                            <a:headEnd/>
+                            <a:tailEnd/>
+                          </a:ln>
+                        </wps:spPr>
+                        <wps:txbx>
+                          <w:txbxContent>
+                            <w:p>
+                              <w:r>
+                                <w:t>Figure X; many-to-many relationship</w:t>
+                              </w:r>
+                            </w:p>
+                          </w:txbxContent>
+                        </wps:txbx>
+                        <wps:bodyPr rot="0" vert="horz" wrap="square" lIns="91440" tIns="45720" rIns="91440" bIns="45720" anchor="t" anchorCtr="0">
+                          <a:spAutoFit/>
+                        </wps:bodyPr>
+                      </wps:wsp>
+                    </wpg:wgp>
+                  </a:graphicData>
+                </a:graphic>
+              </wp:anchor>
+            </w:drawing>
+          </mc:Choice>
+          <mc:Fallback>
+            <w:pict>
+              <v:group id="Group 300" o:spid="_x0000_s1038" style="position:absolute;left:0;text-align:left;margin-left:204pt;margin-top:93pt;width:281.25pt;height:222pt;z-index:251693568;mso-position-horizontal-relative:text;mso-position-vertical-relative:text" coordsize="35718,28194" o:gfxdata="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">
+                <v:group id="Group 299" o:spid="_x0000_s1039" style="position:absolute;top:3143;width:34861;height:25051" coordsize="34861,25050" o:gfxdata="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">
+                  <v:group id="Group 298" o:spid="_x0000_s1040" style="position:absolute;left:14097;width:20764;height:25050" coordsize="20764,25050" o:gfxdata="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">
+                    <v:group id="Group 297" o:spid="_x0000_s1041" style="position:absolute;width:20764;height:25050" coordsize="20764,25050" o:gfxdata="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">
+                      <v:shapetype id="_x0000_t75" coordsize="21600,21600" o:spt="75" o:preferrelative="t" path="m@4@5l@4@11@9@11@9@5xe" filled="f" stroked="f">
+                        <v:stroke joinstyle="miter"/>
+                        <v:formulas>
+                          <v:f eqn="if lineDrawn pixelLineWidth 0"/>
+                          <v:f eqn="sum @0 1 0"/>
+                          <v:f eqn="sum 0 0 @1"/>
+                          <v:f eqn="prod @2 1 2"/>
+                          <v:f eqn="prod @3 21600 pixelWidth"/>
+                          <v:f eqn="prod @3 21600 pixelHeight"/>
+                          <v:f eqn="sum @0 0 1"/>
+                          <v:f eqn="prod @6 1 2"/>
+                          <v:f eqn="prod @7 21600 pixelWidth"/>
+                          <v:f eqn="sum @8 21600 0"/>
+                          <v:f eqn="prod @7 21600 pixelHeight"/>
+                          <v:f eqn="sum @10 21600 0"/>
+                        </v:formulas>
+                        <v:path o:extrusionok="f" gradientshapeok="t" o:connecttype="rect"/>
+                        <o:lock v:ext="edit" aspectratio="t"/>
+                      </v:shapetype>
+                      <v:shape id="Picture 289" o:spid="_x0000_s1042" type="#_x0000_t75" style="position:absolute;top:285;width:20574;height:24765;visibility:visible;mso-wrap-style:square" o:gfxdata="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" stroked="t" strokeweight="3pt">
+                        <v:stroke endcap="square"/>
+                        <v:imagedata r:id="rId22" o:title=""/>
+                        <v:shadow on="t" color="black" opacity="28180f" origin="-.5,-.5" offset=".74836mm,.74836mm"/>
+                        <v:path arrowok="t"/>
+                      </v:shape>
+                      <v:shape id="_x0000_s1043" type="#_x0000_t202" style="position:absolute;left:9620;width:11144;height:2476;visibility:visible;mso-wrap-style:square;v-text-anchor:top" o:gfxdata="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" fillcolor="white [3201]" strokecolor="black [3200]" strokeweight="3pt">
+                        <v:textbox style="mso-fit-shape-to-text:t">
+                          <w:txbxContent>
+                            <w:p>
+                              <w:pPr>
+                                <w:rPr>
+                                  <w:sz w:val="16"/>
+                                  <w:szCs w:val="16"/>
+                                </w:rPr>
+                              </w:pPr>
+                              <w:r>
+                                <w:rPr>
+                                  <w:sz w:val="16"/>
+                                  <w:szCs w:val="16"/>
+                                </w:rPr>
+                                <w:t>Database overview</w:t>
+                              </w:r>
+                            </w:p>
+                          </w:txbxContent>
+                        </v:textbox>
+                      </v:shape>
+                    </v:group>
+                    <v:rect id="Rectangle 290" o:spid="_x0000_s1044" style="position:absolute;left:3905;top:19145;width:10573;height:2286;visibility:visible;mso-wrap-style:square;v-text-anchor:middle" o:gfxdata="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" filled="f" strokecolor="black [3200]" strokeweight="3pt"/>
+                  </v:group>
+                  <v:shape id="_x0000_s1045" type="#_x0000_t202" style="position:absolute;top:476;width:11144;height:2476;visibility:visible;mso-wrap-style:square;v-text-anchor:top" o:gfxdata="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" fillcolor="white [3201]" strokecolor="black [3200]" strokeweight="3pt">
+                    <v:textbox style="mso-fit-shape-to-text:t">
+                      <w:txbxContent>
+                        <w:p>
+                          <w:pPr>
+                            <w:rPr>
+                              <w:sz w:val="16"/>
+                              <w:szCs w:val="16"/>
+                            </w:rPr>
+                          </w:pPr>
+                          <w:r>
+                            <w:rPr>
+                              <w:sz w:val="16"/>
+                              <w:szCs w:val="16"/>
+                            </w:rPr>
+                            <w:t>The team entity table</w:t>
+                          </w:r>
+                        </w:p>
+                      </w:txbxContent>
+                    </v:textbox>
+                  </v:shape>
+                  <v:shape id="_x0000_s1046" type="#_x0000_t202" style="position:absolute;left:857;top:18097;width:10954;height:2477;visibility:visible;mso-wrap-style:square;v-text-anchor:top" o:gfxdata="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" strokecolor="black [3213]" strokeweight="3pt">
+                    <v:textbox style="mso-fit-shape-to-text:t">
+                      <w:txbxContent>
+                        <w:p>
+                          <w:pPr>
+                            <w:rPr>
+                              <w:sz w:val="16"/>
+                              <w:szCs w:val="16"/>
+                            </w:rPr>
+                          </w:pPr>
+                          <w:r>
+                            <w:rPr>
+                              <w:sz w:val="16"/>
+                              <w:szCs w:val="16"/>
+                            </w:rPr>
+                            <w:t>The user entity table</w:t>
+                          </w:r>
+                        </w:p>
+                      </w:txbxContent>
+                    </v:textbox>
+                  </v:shape>
+                </v:group>
+                <v:shape id="_x0000_s1047" type="#_x0000_t202" style="position:absolute;left:10953;width:24765;height:2762;visibility:visible;mso-wrap-style:square;v-text-anchor:top" o:gfxdata="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" stroked="f">
+                  <v:textbox style="mso-fit-shape-to-text:t">
+                    <w:txbxContent>
+                      <w:p>
+                        <w:r>
+                          <w:t>Figure X; many-to-many relationship</w:t>
+                        </w:r>
+                      </w:p>
+                    </w:txbxContent>
+                  </v:textbox>
+                </v:shape>
+              </v:group>
+            </w:pict>
+          </mc:Fallback>
+        </mc:AlternateContent>
+      </w:r>
+      <w:r>
+        <w:t xml:space="preserve">For example, the relationship between users and teams is many-to-many as each user can be a member of many teams and each team has many members. This relationship is set up in the entity models as shown in figures XX and XX. Even though the DBContext does not contain a </w:t>
+      </w:r>
+      <w:proofErr w:type="spellStart"/>
+      <w:r>
+        <w:t>DBSet</w:t>
+      </w:r>
+      <w:proofErr w:type="spellEnd"/>
+      <w:r>
+        <w:t xml:space="preserve"> for </w:t>
+      </w:r>
+      <w:proofErr w:type="spellStart"/>
+      <w:r>
+        <w:t>TeamUsers</w:t>
+      </w:r>
+      <w:proofErr w:type="spellEnd"/>
+      <w:r>
+        <w:t>, Entity Framework knows to create this linking table in order to manage the many-to-many relationship here.</w:t>
+      </w:r>
+      <w:r>
+        <w:rPr>
+          <w:noProof/>
+          <w:lang w:eastAsia="en-GB"/>
+        </w:rPr>
+        <w:t xml:space="preserve"> </w:t>
+      </w:r>
+    </w:p>
+    <w:p>
+      <w:pPr>
+        <w:spacing w:after="240" w:line="360" w:lineRule="auto"/>
+        <w:jc w:val="both"/>
+      </w:pPr>
+      <w:r>
+        <w:rPr>
+          <w:noProof/>
+          <w:lang w:eastAsia="en-GB"/>
+        </w:rPr>
+        <mc:AlternateContent>
+          <mc:Choice Requires="wps">
+            <w:drawing>
+              <wp:anchor distT="0" distB="0" distL="114300" distR="114300" simplePos="0" relativeHeight="251694592" behindDoc="0" locked="0" layoutInCell="1" allowOverlap="1" wp14:anchorId="01E7ACD3" wp14:editId="2FDDCB5B">
+                <wp:simplePos x="0" y="0"/>
+                <wp:positionH relativeFrom="column">
+                  <wp:posOffset>3790950</wp:posOffset>
+                </wp:positionH>
+                <wp:positionV relativeFrom="paragraph">
+                  <wp:posOffset>2105025</wp:posOffset>
+                </wp:positionV>
+                <wp:extent cx="523875" cy="66676"/>
+                <wp:effectExtent l="0" t="114300" r="0" b="85725"/>
+                <wp:wrapNone/>
+                <wp:docPr id="292" name="Straight Arrow Connector 292"/>
+                <wp:cNvGraphicFramePr/>
+                <a:graphic xmlns:a="http://schemas.openxmlformats.org/drawingml/2006/main">
+                  <a:graphicData uri="http://schemas.microsoft.com/office/word/2010/wordprocessingShape">
+                    <wps:wsp>
+                      <wps:cNvCnPr/>
+                      <wps:spPr>
+                        <a:xfrm flipV="1">
+                          <a:off x="0" y="0"/>
+                          <a:ext cx="523875" cy="66676"/>
+                        </a:xfrm>
+                        <a:prstGeom prst="straightConnector1">
+                          <a:avLst/>
+                        </a:prstGeom>
+                        <a:ln w="38100">
+                          <a:solidFill>
+                            <a:schemeClr val="tx1"/>
+                          </a:solidFill>
+                          <a:tailEnd type="arrow"/>
+                        </a:ln>
+                      </wps:spPr>
+                      <wps:style>
+                        <a:lnRef idx="1">
+                          <a:schemeClr val="accent1"/>
+                        </a:lnRef>
+                        <a:fillRef idx="0">
+                          <a:schemeClr val="accent1"/>
+                        </a:fillRef>
+                        <a:effectRef idx="0">
+                          <a:schemeClr val="accent1"/>
+                        </a:effectRef>
+                        <a:fontRef idx="minor">
+                          <a:schemeClr val="tx1"/>
+                        </a:fontRef>
+                      </wps:style>
+                      <wps:bodyPr/>
+                    </wps:wsp>
+                  </a:graphicData>
+                </a:graphic>
+                <wp14:sizeRelH relativeFrom="margin">
+                  <wp14:pctWidth>0</wp14:pctWidth>
+                </wp14:sizeRelH>
+                <wp14:sizeRelV relativeFrom="margin">
+                  <wp14:pctHeight>0</wp14:pctHeight>
+                </wp14:sizeRelV>
+              </wp:anchor>
+            </w:drawing>
+          </mc:Choice>
+          <mc:Fallback>
+            <w:pict>
+              <v:shapetype id="_x0000_t32" coordsize="21600,21600" o:spt="32" o:oned="t" path="m,l21600,21600e" filled="f">
+                <v:path arrowok="t" fillok="f" o:connecttype="none"/>
+                <o:lock v:ext="edit" shapetype="t"/>
+              </v:shapetype>
+              <v:shape id="Straight Arrow Connector 292" o:spid="_x0000_s1026" type="#_x0000_t32" style="position:absolute;margin-left:298.5pt;margin-top:165.75pt;width:41.25pt;height:5.25pt;flip:y;z-index:251694592;visibility:visible;mso-wrap-style:square;mso-width-percent:0;mso-height-percent:0;mso-wrap-distance-left:9pt;mso-wrap-distance-top:0;mso-wrap-distance-right:9pt;mso-wrap-distance-bottom:0;mso-position-horizontal:absolute;mso-position-horizontal-relative:text;mso-position-vertical:absolute;mso-position-vertical-relative:text;mso-width-percent:0;mso-height-percent:0;mso-width-relative:margin;mso-height-relative:margin" o:gfxdata="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" strokecolor="black [3213]" strokeweight="3pt">
+                <v:stroke endarrow="open" joinstyle="miter"/>
+              </v:shape>
+            </w:pict>
+          </mc:Fallback>
+        </mc:AlternateContent>
+      </w:r>
+      <w:r>
+        <w:rPr>
+          <w:noProof/>
+          <w:lang w:eastAsia="en-GB"/>
+        </w:rPr>
+        <mc:AlternateContent>
+          <mc:Choice Requires="wps">
+            <w:drawing>
+              <wp:anchor distT="0" distB="0" distL="114300" distR="114300" simplePos="0" relativeHeight="251695616" behindDoc="0" locked="0" layoutInCell="1" allowOverlap="1" wp14:anchorId="3D7B1E09" wp14:editId="373C0148">
+                <wp:simplePos x="0" y="0"/>
+                <wp:positionH relativeFrom="column">
+                  <wp:posOffset>3686175</wp:posOffset>
+                </wp:positionH>
+                <wp:positionV relativeFrom="paragraph">
+                  <wp:posOffset>1619250</wp:posOffset>
+                </wp:positionV>
+                <wp:extent cx="628650" cy="390525"/>
+                <wp:effectExtent l="19050" t="19050" r="57150" b="47625"/>
+                <wp:wrapNone/>
+                <wp:docPr id="291" name="Straight Arrow Connector 291"/>
+                <wp:cNvGraphicFramePr/>
+                <a:graphic xmlns:a="http://schemas.openxmlformats.org/drawingml/2006/main">
+                  <a:graphicData uri="http://schemas.microsoft.com/office/word/2010/wordprocessingShape">
+                    <wps:wsp>
+                      <wps:cNvCnPr/>
+                      <wps:spPr>
+                        <a:xfrm>
+                          <a:off x="0" y="0"/>
+                          <a:ext cx="628650" cy="390525"/>
+                        </a:xfrm>
+                        <a:prstGeom prst="straightConnector1">
+                          <a:avLst/>
+                        </a:prstGeom>
+                        <a:ln w="38100">
+                          <a:solidFill>
+                            <a:schemeClr val="tx1"/>
+                          </a:solidFill>
+                          <a:tailEnd type="arrow"/>
+                        </a:ln>
+                      </wps:spPr>
+                      <wps:style>
+                        <a:lnRef idx="1">
+                          <a:schemeClr val="accent1"/>
+                        </a:lnRef>
+                        <a:fillRef idx="0">
+                          <a:schemeClr val="accent1"/>
+                        </a:fillRef>
+                        <a:effectRef idx="0">
+                          <a:schemeClr val="accent1"/>
+                        </a:effectRef>
+                        <a:fontRef idx="minor">
+                          <a:schemeClr val="tx1"/>
+                        </a:fontRef>
+                      </wps:style>
+                      <wps:bodyPr/>
+                    </wps:wsp>
+                  </a:graphicData>
+                </a:graphic>
+              </wp:anchor>
+            </w:drawing>
+          </mc:Choice>
+          <mc:Fallback>
+            <w:pict>
+              <v:shape id="Straight Arrow Connector 291" o:spid="_x0000_s1026" type="#_x0000_t32" style="position:absolute;margin-left:290.25pt;margin-top:127.5pt;width:49.5pt;height:30.75pt;z-index:251695616;visibility:visible;mso-wrap-style:square;mso-wrap-distance-left:9pt;mso-wrap-distance-top:0;mso-wrap-distance-right:9pt;mso-wrap-distance-bottom:0;mso-position-horizontal:absolute;mso-position-horizontal-relative:text;mso-position-vertical:absolute;mso-position-vertical-relative:text" o:gfxdata="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" strokecolor="black [3213]" strokeweight="3pt">
+                <v:stroke endarrow="open" joinstyle="miter"/>
+              </v:shape>
+            </w:pict>
+          </mc:Fallback>
+        </mc:AlternateContent>
+      </w:r>
+      <w:r>
+        <w:rPr>
+          <w:noProof/>
+          <w:lang w:eastAsia="en-GB"/>
+        </w:rPr>
+        <w:drawing>
+          <wp:inline distT="0" distB="0" distL="0" distR="0" wp14:anchorId="5B473EB9" wp14:editId="573E336B">
+            <wp:extent cx="3606134" cy="1543050"/>
+            <wp:effectExtent l="76200" t="76200" r="128270" b="133350"/>
+            <wp:docPr id="30" name="Picture 30"/>
+            <wp:cNvGraphicFramePr>
+              <a:graphicFrameLocks xmlns:a="http://schemas.openxmlformats.org/drawingml/2006/main" noChangeAspect="1"/>
+            </wp:cNvGraphicFramePr>
+            <a:graphic xmlns:a="http://schemas.openxmlformats.org/drawingml/2006/main">
+              <a:graphicData uri="http://schemas.openxmlformats.org/drawingml/2006/picture">
+                <pic:pic xmlns:pic="http://schemas.openxmlformats.org/drawingml/2006/picture">
+                  <pic:nvPicPr>
+                    <pic:cNvPr id="0" name="dataModel.PNG"/>
+                    <pic:cNvPicPr/>
+                  </pic:nvPicPr>
+                  <pic:blipFill>
+                    <a:blip r:embed="rId23">
+                      <a:extLst>
+                        <a:ext uri="{28A0092B-C50C-407E-A947-70E740481C1C}">
+                          <a14:useLocalDpi xmlns:a14="http://schemas.microsoft.com/office/drawing/2010/main" val="0"/>
+                        </a:ext>
+                      </a:extLst>
+                    </a:blip>
+                    <a:stretch>
+                      <a:fillRect/>
+                    </a:stretch>
+                  </pic:blipFill>
+                  <pic:spPr>
+                    <a:xfrm>
+                      <a:off x="0" y="0"/>
+                      <a:ext cx="3608105" cy="1543894"/>
+                    </a:xfrm>
+                    <a:prstGeom prst="rect">
+                      <a:avLst/>
+                    </a:prstGeom>
+                    <a:ln w="38100" cap="sq">
+                      <a:solidFill>
+                        <a:srgbClr val="000000"/>
+                      </a:solidFill>
+                      <a:prstDash val="solid"/>
+                      <a:miter lim="800000"/>
+                    </a:ln>
+                    <a:effectLst>
+                      <a:outerShdw blurRad="50800" dist="38100" dir="2700000" algn="tl" rotWithShape="0">
+                        <a:srgbClr val="000000">
+                          <a:alpha val="43000"/>
+                        </a:srgbClr>
+                      </a:outerShdw>
+                    </a:effectLst>
+                  </pic:spPr>
+                </pic:pic>
+              </a:graphicData>
+            </a:graphic>
+          </wp:inline>
+        </w:drawing>
+      </w:r>
+      <w:r>
+        <w:t xml:space="preserve"> </w:t>
+      </w:r>
+      <w:r>
+        <w:rPr>
+          <w:noProof/>
+          <w:lang w:eastAsia="en-GB"/>
+        </w:rPr>
+        <w:drawing>
+          <wp:inline distT="0" distB="0" distL="0" distR="0">
+            <wp:extent cx="3677163" cy="438211"/>
+            <wp:effectExtent l="76200" t="76200" r="133350" b="133350"/>
+            <wp:docPr id="288" name="Picture 288"/>
+            <wp:cNvGraphicFramePr>
+              <a:graphicFrameLocks xmlns:a="http://schemas.openxmlformats.org/drawingml/2006/main" noChangeAspect="1"/>
+            </wp:cNvGraphicFramePr>
+            <a:graphic xmlns:a="http://schemas.openxmlformats.org/drawingml/2006/main">
+              <a:graphicData uri="http://schemas.openxmlformats.org/drawingml/2006/picture">
+                <pic:pic xmlns:pic="http://schemas.openxmlformats.org/drawingml/2006/picture">
+                  <pic:nvPicPr>
+                    <pic:cNvPr id="0" name="TeamMembers.PNG"/>
+                    <pic:cNvPicPr/>
+                  </pic:nvPicPr>
+                  <pic:blipFill>
+                    <a:blip r:embed="rId24">
+                      <a:extLst>
+                        <a:ext uri="{28A0092B-C50C-407E-A947-70E740481C1C}">
+                          <a14:useLocalDpi xmlns:a14="http://schemas.microsoft.com/office/drawing/2010/main" val="0"/>
+                        </a:ext>
+                      </a:extLst>
+                    </a:blip>
+                    <a:stretch>
+                      <a:fillRect/>
+                    </a:stretch>
+                  </pic:blipFill>
+                  <pic:spPr>
+                    <a:xfrm>
+                      <a:off x="0" y="0"/>
+                      <a:ext cx="3677163" cy="438211"/>
+                    </a:xfrm>
+                    <a:prstGeom prst="rect">
+                      <a:avLst/>
+                    </a:prstGeom>
+                    <a:ln w="38100" cap="sq">
+                      <a:solidFill>
+                        <a:srgbClr val="000000"/>
+                      </a:solidFill>
+                      <a:prstDash val="solid"/>
+                      <a:miter lim="800000"/>
+                    </a:ln>
+                    <a:effectLst>
+                      <a:outerShdw blurRad="50800" dist="38100" dir="2700000" algn="tl" rotWithShape="0">
+                        <a:srgbClr val="000000">
+                          <a:alpha val="43000"/>
+                        </a:srgbClr>
+                      </a:outerShdw>
+                    </a:effectLst>
+                  </pic:spPr>
+                </pic:pic>
+              </a:graphicData>
+            </a:graphic>
+          </wp:inline>
+        </w:drawing>
+      </w:r>
+    </w:p>
+    <w:p>
+      <w:pPr>
+        <w:spacing w:after="240" w:line="360" w:lineRule="auto"/>
+        <w:jc w:val="both"/>
+      </w:pPr>
+      <w:r>
+        <w:t xml:space="preserve">Wrapper models </w:t>
+      </w:r>
+      <w:r>
+        <w:t>are</w:t>
+      </w:r>
+      <w:r>
+        <w:t xml:space="preserve"> used in the domain layer. Models contain domain specific properties and contain no knowledge of </w:t>
+      </w:r>
+      <w:r>
+        <w:t xml:space="preserve">validation rules or storage procedures. </w:t>
+      </w:r>
+    </w:p>
+    <w:p>
+      <w:pPr>
+        <w:spacing w:after="240" w:line="360" w:lineRule="auto"/>
+        <w:jc w:val="both"/>
+      </w:pPr>
+      <w:r>
+        <w:rPr>
+          <w:noProof/>
+          <w:lang w:eastAsia="en-GB"/>
+        </w:rPr>
+        <w:drawing>
+          <wp:anchor distT="0" distB="0" distL="114300" distR="114300" simplePos="0" relativeHeight="251682304" behindDoc="1" locked="0" layoutInCell="1" allowOverlap="1" wp14:anchorId="476892A0" wp14:editId="11CDE9A8">
+            <wp:simplePos x="0" y="0"/>
+            <wp:positionH relativeFrom="column">
+              <wp:posOffset>3390900</wp:posOffset>
+            </wp:positionH>
+            <wp:positionV relativeFrom="paragraph">
+              <wp:posOffset>90805</wp:posOffset>
+            </wp:positionV>
+            <wp:extent cx="2714625" cy="714375"/>
+            <wp:effectExtent l="76200" t="76200" r="142875" b="142875"/>
+            <wp:wrapTight wrapText="bothSides">
+              <wp:wrapPolygon edited="0">
+                <wp:start x="-303" y="-2304"/>
+                <wp:lineTo x="-606" y="-1728"/>
+                <wp:lineTo x="-606" y="23040"/>
+                <wp:lineTo x="-303" y="25344"/>
+                <wp:lineTo x="22282" y="25344"/>
+                <wp:lineTo x="22585" y="17280"/>
+                <wp:lineTo x="22585" y="7488"/>
+                <wp:lineTo x="22282" y="-1152"/>
+                <wp:lineTo x="22282" y="-2304"/>
+                <wp:lineTo x="-303" y="-2304"/>
+              </wp:wrapPolygon>
+            </wp:wrapTight>
+            <wp:docPr id="31" name="Picture 31"/>
+            <wp:cNvGraphicFramePr>
+              <a:graphicFrameLocks xmlns:a="http://schemas.openxmlformats.org/drawingml/2006/main" noChangeAspect="1"/>
+            </wp:cNvGraphicFramePr>
+            <a:graphic xmlns:a="http://schemas.openxmlformats.org/drawingml/2006/main">
+              <a:graphicData uri="http://schemas.openxmlformats.org/drawingml/2006/picture">
+                <pic:pic xmlns:pic="http://schemas.openxmlformats.org/drawingml/2006/picture">
+                  <pic:nvPicPr>
+                    <pic:cNvPr id="0" name="viewModel.PNG"/>
+                    <pic:cNvPicPr/>
+                  </pic:nvPicPr>
+                  <pic:blipFill>
+                    <a:blip r:embed="rId25">
+                      <a:extLst>
+                        <a:ext uri="{28A0092B-C50C-407E-A947-70E740481C1C}">
+                          <a14:useLocalDpi xmlns:a14="http://schemas.microsoft.com/office/drawing/2010/main" val="0"/>
+                        </a:ext>
+                      </a:extLst>
+                    </a:blip>
+                    <a:stretch>
+                      <a:fillRect/>
+                    </a:stretch>
+                  </pic:blipFill>
+                  <pic:spPr>
+                    <a:xfrm>
+                      <a:off x="0" y="0"/>
+                      <a:ext cx="2714625" cy="714375"/>
+                    </a:xfrm>
+                    <a:prstGeom prst="rect">
+                      <a:avLst/>
+                    </a:prstGeom>
+                    <a:ln w="38100" cap="sq">
+                      <a:solidFill>
+                        <a:srgbClr val="000000"/>
+                      </a:solidFill>
+                      <a:prstDash val="solid"/>
+                      <a:miter lim="800000"/>
+                    </a:ln>
+                    <a:effectLst>
+                      <a:outerShdw blurRad="50800" dist="38100" dir="2700000" algn="tl" rotWithShape="0">
+                        <a:srgbClr val="000000">
+                          <a:alpha val="43000"/>
+                        </a:srgbClr>
+                      </a:outerShdw>
+                    </a:effectLst>
+                  </pic:spPr>
+                </pic:pic>
+              </a:graphicData>
+            </a:graphic>
+            <wp14:sizeRelH relativeFrom="page">
+              <wp14:pctWidth>0</wp14:pctWidth>
+            </wp14:sizeRelH>
+            <wp14:sizeRelV relativeFrom="page">
+              <wp14:pctHeight>0</wp14:pctHeight>
+            </wp14:sizeRelV>
+          </wp:anchor>
+        </w:drawing>
+      </w:r>
+      <w:r>
+        <w:t xml:space="preserve">View models </w:t>
+      </w:r>
+      <w:r>
+        <w:t>are</w:t>
+      </w:r>
+      <w:r>
+        <w:t xml:space="preserve"> used in the presentation layer. Data annotations </w:t>
+      </w:r>
+      <w:r>
+        <w:t>are</w:t>
+      </w:r>
+      <w:r>
+        <w:t xml:space="preserve"> used for validation, and attributes such a display names were also added.</w:t>
+      </w:r>
+      <w:r>
+        <w:t xml:space="preserve"> View models are used to sate how the data should be presentation on screens and can add validation restrictions on data capture. </w:t>
+      </w:r>
+    </w:p>
+    <w:p>
+      <w:pPr>
+        <w:spacing w:after="240" w:line="360" w:lineRule="auto"/>
+        <w:jc w:val="both"/>
+      </w:pPr>
+      <w:r>
+        <w:t xml:space="preserve">The </w:t>
+      </w:r>
+      <w:r>
+        <w:t>distinction</w:t>
+      </w:r>
+      <w:r>
+        <w:t xml:space="preserve"> of models</w:t>
+      </w:r>
+      <w:r>
+        <w:t xml:space="preserve"> in each layer</w:t>
+      </w:r>
+      <w:r>
+        <w:t xml:space="preserve"> allows for better separation of concerns.  </w:t>
+      </w:r>
+      <w:r>
+        <w:t xml:space="preserve">For example, if only one model was used for every layer the display concerns, e.g. </w:t>
+      </w:r>
+      <w:proofErr w:type="spellStart"/>
+      <w:r>
+        <w:rPr>
+          <w:i/>
+        </w:rPr>
+        <w:t>DisplayName</w:t>
+      </w:r>
+      <w:proofErr w:type="spellEnd"/>
+      <w:r>
+        <w:t xml:space="preserve"> attribute, would be missed with persistence concerns, e.g. </w:t>
+      </w:r>
+      <w:proofErr w:type="spellStart"/>
+      <w:r>
+        <w:rPr>
+          <w:i/>
+        </w:rPr>
+        <w:t>ForeignKey</w:t>
+      </w:r>
+      <w:proofErr w:type="spellEnd"/>
+      <w:r>
+        <w:t xml:space="preserve"> attribute.</w:t>
+      </w:r>
+    </w:p>
+    <w:p>
+      <w:pPr>
+        <w:spacing w:after="240"/>
+        <w:rPr>
+          <w:b/>
+        </w:rPr>
+      </w:pPr>
+      <w:r>
+        <w:rPr>
+          <w:b/>
+        </w:rPr>
+        <w:lastRenderedPageBreak/>
+        <w:t xml:space="preserve">SERVICE </w:t>
+      </w:r>
+    </w:p>
+    <w:p>
+      <w:pPr>
+        <w:spacing w:after="240" w:line="360" w:lineRule="auto"/>
+        <w:jc w:val="both"/>
+      </w:pPr>
+      <w:r>
+        <w:t xml:space="preserve">A service class was created for each component, e.g. </w:t>
+      </w:r>
+      <w:proofErr w:type="spellStart"/>
+      <w:r>
+        <w:t>ResourceService</w:t>
+      </w:r>
+      <w:proofErr w:type="spellEnd"/>
+      <w:r>
+        <w:t xml:space="preserve">. </w:t>
+      </w:r>
+      <w:r>
+        <w:t xml:space="preserve">This approach is a more maintainable framework and provides clear modules for logical functionality grouping. </w:t>
+      </w:r>
       <w:bookmarkStart w:id="98" w:name="_GoBack"/>
       <w:bookmarkEnd w:id="98"/>
       <w:r>
+        <w:t xml:space="preserve">Each class contains a number of service methods which retrieve, modify and delete data from the database using LINQ statements. All of the business </w:t>
+      </w:r>
+      <w:r>
+        <w:t>logic and calculations are performe</w:t>
+      </w:r>
+      <w:r>
+        <w:t>d in the ser</w:t>
+      </w:r>
+      <w:r>
+        <w:t xml:space="preserve">vice methods. </w:t>
+      </w:r>
+    </w:p>
+    <w:p>
+      <w:pPr>
         <w:rPr>
           <w:b/>
         </w:rPr>
-        <w:br w:type="page"/>
-      </w:r>
+      </w:pPr>
     </w:p>
     <w:p>
       <w:pPr>
@@ -19516,39 +20574,41 @@
           <w:b/>
         </w:rPr>
       </w:pPr>
-      <w:r>
+    </w:p>
+    <w:p>
+      <w:pPr>
+        <w:spacing w:line="360" w:lineRule="auto"/>
         <w:rPr>
           <w:b/>
         </w:rPr>
-        <w:lastRenderedPageBreak/>
-        <w:t>Models</w:t>
-      </w:r>
-    </w:p>
-    <w:p>
-      <w:pPr>
+      </w:pPr>
+      <w:r>
         <w:rPr>
           <w:b/>
         </w:rPr>
-      </w:pPr>
+        <w:t>C</w:t>
+      </w:r>
       <w:r>
         <w:rPr>
           <w:b/>
         </w:rPr>
-        <w:t>Service methods</w:t>
-      </w:r>
-    </w:p>
-    <w:p>
-      <w:pPr>
+        <w:t>ONTROLLERS</w:t>
+      </w:r>
+    </w:p>
+    <w:p>
+      <w:pPr>
+        <w:spacing w:line="360" w:lineRule="auto"/>
         <w:rPr>
           <w:b/>
         </w:rPr>
       </w:pPr>
-      <w:r>
+    </w:p>
+    <w:p>
+      <w:pPr>
         <w:rPr>
           <w:b/>
         </w:rPr>
-        <w:t>Controllers</w:t>
-      </w:r>
+      </w:pPr>
     </w:p>
     <w:p>
       <w:pPr>
@@ -19593,7 +20653,7 @@
         <w:rPr>
           <w:b/>
         </w:rPr>
-        <w:t>Views</w:t>
+        <w:t>VIEWS</w:t>
       </w:r>
     </w:p>
     <w:p>
@@ -19751,111 +20811,6 @@
       </w:r>
       <w:bookmarkEnd w:id="96"/>
       <w:bookmarkEnd w:id="97"/>
-    </w:p>
-    <w:p>
-      <w:pPr>
-        <w:pStyle w:val="ListParagraph"/>
-        <w:numPr>
-          <w:ilvl w:val="0"/>
-          <w:numId w:val="15"/>
-        </w:numPr>
-        <w:tabs>
-          <w:tab w:val="left" w:pos="7920"/>
-        </w:tabs>
-        <w:spacing w:line="360" w:lineRule="auto"/>
-        <w:ind w:right="-20"/>
-        <w:jc w:val="both"/>
-        <w:rPr>
-          <w:rFonts w:ascii="Times New Roman" w:hAnsi="Times New Roman"/>
-          <w:highlight w:val="yellow"/>
-        </w:rPr>
-      </w:pPr>
-      <w:r>
-        <w:rPr>
-          <w:rFonts w:ascii="Times New Roman" w:hAnsi="Times New Roman"/>
-          <w:highlight w:val="yellow"/>
-        </w:rPr>
-        <w:t xml:space="preserve">Discussion of Test Approach e.g. unit testing, system testing, regression testing </w:t>
-      </w:r>
-      <w:proofErr w:type="spellStart"/>
-      <w:r>
-        <w:rPr>
-          <w:rFonts w:ascii="Times New Roman" w:hAnsi="Times New Roman"/>
-          <w:highlight w:val="yellow"/>
-        </w:rPr>
-        <w:t>etc</w:t>
-      </w:r>
-      <w:proofErr w:type="spellEnd"/>
-      <w:r>
-        <w:rPr>
-          <w:rFonts w:ascii="Times New Roman" w:hAnsi="Times New Roman"/>
-          <w:highlight w:val="yellow"/>
-        </w:rPr>
-        <w:t>; Test cases described; Testing tools used. Evidence that testing coverage was complete.</w:t>
-      </w:r>
-    </w:p>
-    <w:p>
-      <w:pPr>
-        <w:tabs>
-          <w:tab w:val="left" w:pos="7920"/>
-        </w:tabs>
-        <w:spacing w:line="360" w:lineRule="auto"/>
-        <w:ind w:right="-20"/>
-        <w:jc w:val="both"/>
-        <w:rPr>
-          <w:rFonts w:ascii="Times New Roman" w:hAnsi="Times New Roman"/>
-          <w:highlight w:val="yellow"/>
-        </w:rPr>
-      </w:pPr>
-      <w:r>
-        <w:rPr>
-          <w:rFonts w:ascii="Times New Roman" w:hAnsi="Times New Roman"/>
-          <w:highlight w:val="yellow"/>
-        </w:rPr>
-        <w:t>Tools</w:t>
-      </w:r>
-    </w:p>
-    <w:p>
-      <w:pPr>
-        <w:tabs>
-          <w:tab w:val="left" w:pos="7920"/>
-        </w:tabs>
-        <w:spacing w:line="360" w:lineRule="auto"/>
-        <w:ind w:right="-20"/>
-        <w:jc w:val="both"/>
-        <w:rPr>
-          <w:rFonts w:ascii="Times New Roman" w:hAnsi="Times New Roman"/>
-          <w:highlight w:val="yellow"/>
-        </w:rPr>
-      </w:pPr>
-      <w:r>
-        <w:rPr>
-          <w:rFonts w:ascii="Times New Roman" w:hAnsi="Times New Roman"/>
-          <w:highlight w:val="yellow"/>
-        </w:rPr>
-        <w:t xml:space="preserve">Testing adapter </w:t>
-      </w:r>
-    </w:p>
-    <w:p>
-      <w:pPr>
-        <w:tabs>
-          <w:tab w:val="left" w:pos="7920"/>
-        </w:tabs>
-        <w:spacing w:line="360" w:lineRule="auto"/>
-        <w:ind w:right="-20"/>
-        <w:jc w:val="both"/>
-        <w:rPr>
-          <w:rFonts w:ascii="Times New Roman" w:hAnsi="Times New Roman"/>
-          <w:highlight w:val="yellow"/>
-        </w:rPr>
-      </w:pPr>
-      <w:r>
-        <w:rPr>
-          <w:rFonts w:ascii="Times New Roman" w:hAnsi="Times New Roman"/>
-          <w:highlight w:val="yellow"/>
-        </w:rPr>
-        <w:t>Productivity tool</w:t>
-      </w:r>
     </w:p>
     <w:p>
       <w:pPr>
@@ -19953,27 +20908,62 @@
         <w:ind w:left="284" w:right="-20"/>
         <w:jc w:val="both"/>
         <w:rPr>
+          <w:rFonts w:ascii="Times New Roman" w:hAnsi="Times New Roman"/>
+          <w:szCs w:val="24"/>
+        </w:rPr>
+      </w:pPr>
+    </w:p>
+    <w:p>
+      <w:pPr>
+        <w:pStyle w:val="Dissertation1"/>
+      </w:pPr>
+      <w:bookmarkStart w:id="99" w:name="_Toc481339180"/>
+      <w:bookmarkStart w:id="100" w:name="_Toc481339349"/>
+      <w:r>
+        <w:t>Chapter 5</w:t>
+      </w:r>
+      <w:bookmarkEnd w:id="99"/>
+      <w:bookmarkEnd w:id="100"/>
+      <w:r>
+        <w:t xml:space="preserve"> </w:t>
+      </w:r>
+    </w:p>
+    <w:p>
+      <w:pPr>
+        <w:pStyle w:val="Dissertation1"/>
+      </w:pPr>
+      <w:bookmarkStart w:id="101" w:name="_Toc481339181"/>
+      <w:bookmarkStart w:id="102" w:name="_Toc481339350"/>
+      <w:r>
+        <w:t>System Evaluation and Experimental Results</w:t>
+      </w:r>
+      <w:bookmarkEnd w:id="101"/>
+      <w:bookmarkEnd w:id="102"/>
+    </w:p>
+    <w:p>
+      <w:pPr>
+        <w:rPr>
           <w:rFonts w:ascii="Cambria" w:hAnsi="Cambria"/>
           <w:b/>
           <w:szCs w:val="24"/>
         </w:rPr>
       </w:pPr>
-      <w:r>
+    </w:p>
+    <w:p>
+      <w:pPr>
         <w:rPr>
           <w:rFonts w:ascii="Cambria" w:hAnsi="Cambria"/>
           <w:b/>
           <w:szCs w:val="24"/>
         </w:rPr>
-        <w:lastRenderedPageBreak/>
-        <w:t xml:space="preserve">5.  </w:t>
-      </w:r>
+      </w:pPr>
       <w:r>
         <w:rPr>
           <w:rFonts w:ascii="Cambria" w:hAnsi="Cambria"/>
           <w:b/>
           <w:szCs w:val="24"/>
         </w:rPr>
-        <w:t xml:space="preserve">System Evaluation and </w:t>
+        <w:t>Eval</w:t>
       </w:r>
       <w:r>
         <w:rPr>
@@ -19981,606 +20971,54 @@
           <w:b/>
           <w:szCs w:val="24"/>
         </w:rPr>
-        <w:t>Experimental Results</w:t>
-      </w:r>
-    </w:p>
-    <w:p>
-      <w:pPr>
-        <w:tabs>
-          <w:tab w:val="left" w:pos="360"/>
-          <w:tab w:val="left" w:pos="810"/>
-          <w:tab w:val="left" w:pos="7920"/>
-        </w:tabs>
-        <w:spacing w:line="360" w:lineRule="auto"/>
-        <w:ind w:left="284" w:right="-20"/>
-        <w:jc w:val="both"/>
-        <w:rPr>
-          <w:rFonts w:ascii="Times New Roman" w:hAnsi="Times New Roman"/>
-          <w:szCs w:val="24"/>
-        </w:rPr>
-      </w:pPr>
-      <w:r>
-        <w:rPr>
-          <w:rFonts w:ascii="Times New Roman" w:hAnsi="Times New Roman"/>
-          <w:szCs w:val="24"/>
-          <w:highlight w:val="yellow"/>
-        </w:rPr>
-        <w:t>Different projects will have a different emphasis</w:t>
-      </w:r>
-      <w:r>
-        <w:rPr>
-          <w:rFonts w:ascii="Times New Roman" w:hAnsi="Times New Roman"/>
-          <w:szCs w:val="24"/>
-          <w:highlight w:val="yellow"/>
-        </w:rPr>
-        <w:t xml:space="preserve">. In all cases you are expected to provide empirical results and to draw conclusions from those results. You may use your software to generate experimental results. </w:t>
-      </w:r>
-      <w:r>
-        <w:rPr>
-          <w:rFonts w:ascii="Times New Roman" w:hAnsi="Times New Roman"/>
-          <w:szCs w:val="24"/>
-          <w:highlight w:val="yellow"/>
-        </w:rPr>
-        <w:t xml:space="preserve">Be sure to describe the methodology of your evaluation or experimentation. </w:t>
-      </w:r>
-      <w:r>
-        <w:rPr>
-          <w:rFonts w:ascii="Times New Roman" w:hAnsi="Times New Roman"/>
-          <w:szCs w:val="24"/>
-          <w:highlight w:val="yellow"/>
-        </w:rPr>
-        <w:t xml:space="preserve">An experiment is typically described in terms of its goals, the hypotheses being tested, the subject of the experiment, what is being measured and what is controlled, the results obtained and the analysis and interpretation of those results. Alternatively, you can assess the product in terms of how it compares with other similar products </w:t>
-      </w:r>
-      <w:r>
-        <w:rPr>
-          <w:rFonts w:ascii="Times New Roman" w:hAnsi="Times New Roman"/>
-          <w:szCs w:val="24"/>
-          <w:highlight w:val="yellow"/>
-        </w:rPr>
-        <w:t>and/</w:t>
-      </w:r>
-      <w:r>
-        <w:rPr>
-          <w:rFonts w:ascii="Times New Roman" w:hAnsi="Times New Roman"/>
-          <w:szCs w:val="24"/>
-          <w:highlight w:val="yellow"/>
-        </w:rPr>
-        <w:t>or in terms of user feedback (e.g. via a survey) or some measurable quality aspect such performance efficiency or reliability.</w:t>
-      </w:r>
-      <w:r>
-        <w:rPr>
-          <w:rFonts w:ascii="Times New Roman" w:hAnsi="Times New Roman"/>
-          <w:szCs w:val="24"/>
-          <w:highlight w:val="yellow"/>
-        </w:rPr>
-        <w:t xml:space="preserve"> Your supervisor can guide you on what is appropriate, but typically the very best projects have shown results that could be publishable with little or no work or show an exemplary empirically based evaluation of a software product</w:t>
-      </w:r>
-    </w:p>
-    <w:p>
-      <w:pPr>
-        <w:tabs>
-          <w:tab w:val="left" w:pos="360"/>
-          <w:tab w:val="left" w:pos="810"/>
-          <w:tab w:val="left" w:pos="7920"/>
-        </w:tabs>
-        <w:spacing w:line="360" w:lineRule="auto"/>
-        <w:ind w:left="284" w:right="-20"/>
-        <w:jc w:val="both"/>
-        <w:rPr>
-          <w:rFonts w:ascii="Times New Roman" w:hAnsi="Times New Roman"/>
-          <w:szCs w:val="24"/>
-        </w:rPr>
-      </w:pPr>
-    </w:p>
-    <w:p>
-      <w:pPr>
-        <w:pStyle w:val="Dissertation1"/>
-      </w:pPr>
-      <w:bookmarkStart w:id="99" w:name="_Toc481339180"/>
-      <w:bookmarkStart w:id="100" w:name="_Toc481339349"/>
-      <w:r>
-        <w:t>Chapter 5</w:t>
-      </w:r>
-      <w:bookmarkEnd w:id="99"/>
-      <w:bookmarkEnd w:id="100"/>
-      <w:r>
-        <w:t xml:space="preserve"> </w:t>
-      </w:r>
-    </w:p>
-    <w:p>
-      <w:pPr>
-        <w:pStyle w:val="Dissertation1"/>
-      </w:pPr>
-      <w:bookmarkStart w:id="101" w:name="_Toc481339181"/>
-      <w:bookmarkStart w:id="102" w:name="_Toc481339350"/>
-      <w:r>
-        <w:t>System Evaluation and Experimental Results</w:t>
-      </w:r>
-      <w:bookmarkEnd w:id="101"/>
-      <w:bookmarkEnd w:id="102"/>
-    </w:p>
-    <w:p>
-      <w:pPr>
+        <w:t xml:space="preserve">uate the requirements against </w:t>
+      </w:r>
+      <w:proofErr w:type="spellStart"/>
+      <w:r>
         <w:rPr>
           <w:rFonts w:ascii="Cambria" w:hAnsi="Cambria"/>
           <w:b/>
           <w:szCs w:val="24"/>
         </w:rPr>
-      </w:pPr>
-    </w:p>
-    <w:p>
-      <w:pPr>
+        <w:t>w</w:t>
+      </w:r>
+      <w:r>
         <w:rPr>
           <w:rFonts w:ascii="Cambria" w:hAnsi="Cambria"/>
           <w:b/>
           <w:szCs w:val="24"/>
         </w:rPr>
-      </w:pPr>
+        <w:t>at</w:t>
+      </w:r>
+      <w:proofErr w:type="spellEnd"/>
       <w:r>
         <w:rPr>
           <w:rFonts w:ascii="Cambria" w:hAnsi="Cambria"/>
           <w:b/>
           <w:szCs w:val="24"/>
         </w:rPr>
-        <w:t>Evaluate the requirements against what was implemented</w:t>
-      </w:r>
-      <w:r>
+        <w:t xml:space="preserve"> was implemented</w:t>
+      </w:r>
+      <w:bookmarkStart w:id="103" w:name="_Toc481339182"/>
+      <w:bookmarkStart w:id="104" w:name="_Toc481339351"/>
+    </w:p>
+    <w:p>
+      <w:pPr>
         <w:rPr>
           <w:rFonts w:ascii="Cambria" w:hAnsi="Cambria"/>
           <w:b/>
           <w:szCs w:val="24"/>
         </w:rPr>
-        <w:br w:type="page"/>
-      </w:r>
-    </w:p>
-    <w:p>
-      <w:pPr>
-        <w:tabs>
-          <w:tab w:val="left" w:pos="360"/>
-          <w:tab w:val="left" w:pos="810"/>
-          <w:tab w:val="left" w:pos="7920"/>
-        </w:tabs>
-        <w:spacing w:line="360" w:lineRule="auto"/>
-        <w:ind w:left="284" w:right="-20"/>
-        <w:jc w:val="both"/>
+      </w:pPr>
+    </w:p>
+    <w:p>
+      <w:pPr>
+        <w:pStyle w:val="Dissertation1"/>
         <w:rPr>
           <w:rFonts w:ascii="Cambria" w:hAnsi="Cambria"/>
-          <w:b/>
-          <w:szCs w:val="24"/>
-        </w:rPr>
-      </w:pPr>
-      <w:r>
-        <w:rPr>
-          <w:rFonts w:ascii="Cambria" w:hAnsi="Cambria"/>
-          <w:b/>
-          <w:szCs w:val="24"/>
-        </w:rPr>
-        <w:lastRenderedPageBreak/>
-        <w:t>6</w:t>
-      </w:r>
-      <w:r>
-        <w:rPr>
-          <w:rFonts w:ascii="Cambria" w:hAnsi="Cambria"/>
-          <w:b/>
-          <w:szCs w:val="24"/>
-        </w:rPr>
-        <w:t xml:space="preserve">.  </w:t>
-      </w:r>
-      <w:r>
-        <w:rPr>
-          <w:rFonts w:ascii="Cambria" w:hAnsi="Cambria"/>
-          <w:b/>
-          <w:szCs w:val="24"/>
-        </w:rPr>
-        <w:t>Conclusion</w:t>
-      </w:r>
-    </w:p>
-    <w:p>
-      <w:pPr>
-        <w:tabs>
-          <w:tab w:val="left" w:pos="360"/>
-          <w:tab w:val="left" w:pos="810"/>
-          <w:tab w:val="left" w:pos="7920"/>
-        </w:tabs>
-        <w:spacing w:line="360" w:lineRule="auto"/>
-        <w:ind w:left="284" w:right="-20"/>
-        <w:jc w:val="both"/>
-        <w:rPr>
-          <w:rFonts w:ascii="Times New Roman" w:hAnsi="Times New Roman"/>
-          <w:szCs w:val="24"/>
-        </w:rPr>
-      </w:pPr>
-      <w:r>
-        <w:rPr>
-          <w:rFonts w:ascii="Times New Roman" w:hAnsi="Times New Roman"/>
-          <w:szCs w:val="24"/>
-          <w:highlight w:val="yellow"/>
-        </w:rPr>
-        <w:t xml:space="preserve">A </w:t>
-      </w:r>
-      <w:r>
-        <w:rPr>
-          <w:rFonts w:ascii="Times New Roman" w:hAnsi="Times New Roman"/>
-          <w:szCs w:val="24"/>
-          <w:highlight w:val="yellow"/>
-        </w:rPr>
-        <w:t xml:space="preserve">general </w:t>
-      </w:r>
-      <w:r>
-        <w:rPr>
-          <w:rFonts w:ascii="Times New Roman" w:hAnsi="Times New Roman"/>
-          <w:szCs w:val="24"/>
-          <w:highlight w:val="yellow"/>
-        </w:rPr>
-        <w:t xml:space="preserve">summary </w:t>
-      </w:r>
-      <w:r>
-        <w:rPr>
-          <w:rFonts w:ascii="Times New Roman" w:hAnsi="Times New Roman"/>
-          <w:szCs w:val="24"/>
-          <w:highlight w:val="yellow"/>
-        </w:rPr>
-        <w:t>evaluation of the success of the project</w:t>
-      </w:r>
-      <w:r>
-        <w:rPr>
-          <w:rFonts w:ascii="Times New Roman" w:hAnsi="Times New Roman"/>
-          <w:szCs w:val="24"/>
-          <w:highlight w:val="yellow"/>
-        </w:rPr>
-        <w:t xml:space="preserve"> should</w:t>
-      </w:r>
-      <w:r>
-        <w:rPr>
-          <w:rFonts w:ascii="Times New Roman" w:hAnsi="Times New Roman"/>
-          <w:szCs w:val="24"/>
-          <w:highlight w:val="yellow"/>
-        </w:rPr>
-        <w:t xml:space="preserve"> </w:t>
-      </w:r>
-      <w:r>
-        <w:rPr>
-          <w:rFonts w:ascii="Times New Roman" w:hAnsi="Times New Roman"/>
-          <w:szCs w:val="24"/>
-          <w:highlight w:val="yellow"/>
-        </w:rPr>
-        <w:t xml:space="preserve">be given with respect </w:t>
-      </w:r>
-      <w:r>
-        <w:rPr>
-          <w:rFonts w:ascii="Times New Roman" w:hAnsi="Times New Roman"/>
-          <w:szCs w:val="24"/>
-          <w:highlight w:val="yellow"/>
-        </w:rPr>
-        <w:t>to criteria</w:t>
-      </w:r>
-      <w:r>
-        <w:rPr>
-          <w:rFonts w:ascii="Times New Roman" w:hAnsi="Times New Roman"/>
-          <w:szCs w:val="24"/>
-          <w:highlight w:val="yellow"/>
-        </w:rPr>
-        <w:t xml:space="preserve"> </w:t>
-      </w:r>
-      <w:r>
-        <w:rPr>
-          <w:rFonts w:ascii="Times New Roman" w:hAnsi="Times New Roman"/>
-          <w:szCs w:val="24"/>
-          <w:highlight w:val="yellow"/>
-        </w:rPr>
-        <w:t xml:space="preserve">identified in </w:t>
-      </w:r>
-      <w:r>
-        <w:rPr>
-          <w:rFonts w:ascii="Times New Roman" w:hAnsi="Times New Roman"/>
-          <w:szCs w:val="24"/>
-          <w:highlight w:val="yellow"/>
-        </w:rPr>
-        <w:t>the introd</w:t>
-      </w:r>
-      <w:r>
-        <w:rPr>
-          <w:rFonts w:ascii="Times New Roman" w:hAnsi="Times New Roman"/>
-          <w:szCs w:val="24"/>
-          <w:highlight w:val="yellow"/>
-        </w:rPr>
-        <w:t>u</w:t>
-      </w:r>
-      <w:r>
-        <w:rPr>
-          <w:rFonts w:ascii="Times New Roman" w:hAnsi="Times New Roman"/>
-          <w:szCs w:val="24"/>
-          <w:highlight w:val="yellow"/>
-        </w:rPr>
-        <w:t xml:space="preserve">ction. </w:t>
-      </w:r>
-      <w:r>
-        <w:rPr>
-          <w:rFonts w:ascii="Times New Roman" w:hAnsi="Times New Roman"/>
-          <w:szCs w:val="24"/>
-          <w:highlight w:val="yellow"/>
-        </w:rPr>
-        <w:t>A</w:t>
-      </w:r>
-      <w:r>
-        <w:rPr>
-          <w:rFonts w:ascii="Times New Roman" w:hAnsi="Times New Roman"/>
-          <w:szCs w:val="24"/>
-          <w:highlight w:val="yellow"/>
-        </w:rPr>
-        <w:t xml:space="preserve"> discussion of </w:t>
-      </w:r>
-      <w:r>
-        <w:rPr>
-          <w:rFonts w:ascii="Times New Roman" w:hAnsi="Times New Roman"/>
-          <w:szCs w:val="24"/>
-          <w:highlight w:val="yellow"/>
-        </w:rPr>
-        <w:t xml:space="preserve">the significance of </w:t>
-      </w:r>
-      <w:r>
-        <w:rPr>
-          <w:rFonts w:ascii="Times New Roman" w:hAnsi="Times New Roman"/>
-          <w:szCs w:val="24"/>
-          <w:highlight w:val="yellow"/>
-        </w:rPr>
-        <w:t>your</w:t>
-      </w:r>
-      <w:r>
-        <w:rPr>
-          <w:rFonts w:ascii="Times New Roman" w:hAnsi="Times New Roman"/>
-          <w:szCs w:val="24"/>
-          <w:highlight w:val="yellow"/>
-        </w:rPr>
-        <w:t xml:space="preserve"> experimental results </w:t>
-      </w:r>
-      <w:r>
-        <w:rPr>
-          <w:rFonts w:ascii="Times New Roman" w:hAnsi="Times New Roman"/>
-          <w:szCs w:val="24"/>
-          <w:highlight w:val="yellow"/>
-        </w:rPr>
-        <w:t xml:space="preserve">may be </w:t>
-      </w:r>
-      <w:r>
-        <w:rPr>
-          <w:rFonts w:ascii="Times New Roman" w:hAnsi="Times New Roman"/>
-          <w:szCs w:val="24"/>
-          <w:highlight w:val="yellow"/>
-        </w:rPr>
-        <w:t>appropriate.</w:t>
-      </w:r>
-      <w:r>
-        <w:rPr>
-          <w:rFonts w:ascii="Times New Roman" w:hAnsi="Times New Roman"/>
-          <w:szCs w:val="24"/>
-          <w:highlight w:val="yellow"/>
-        </w:rPr>
-        <w:t xml:space="preserve"> </w:t>
-      </w:r>
-      <w:r>
-        <w:rPr>
-          <w:rFonts w:ascii="Times New Roman" w:hAnsi="Times New Roman"/>
-          <w:szCs w:val="24"/>
-          <w:highlight w:val="yellow"/>
-        </w:rPr>
-        <w:t xml:space="preserve">Do they agree with other previous work or ideas? How does your system compare with similar ones? </w:t>
-      </w:r>
-      <w:r>
-        <w:rPr>
-          <w:rFonts w:ascii="Times New Roman" w:hAnsi="Times New Roman"/>
-          <w:szCs w:val="24"/>
-          <w:highlight w:val="yellow"/>
-        </w:rPr>
-        <w:t>An evaluation of the hardware</w:t>
-      </w:r>
-      <w:r>
-        <w:rPr>
-          <w:rFonts w:ascii="Times New Roman" w:hAnsi="Times New Roman"/>
-          <w:szCs w:val="24"/>
-          <w:highlight w:val="yellow"/>
-        </w:rPr>
-        <w:t>/software environment</w:t>
-      </w:r>
-      <w:r>
-        <w:rPr>
-          <w:rFonts w:ascii="Times New Roman" w:hAnsi="Times New Roman"/>
-          <w:szCs w:val="24"/>
-          <w:highlight w:val="yellow"/>
-        </w:rPr>
-        <w:t xml:space="preserve"> and language used may </w:t>
-      </w:r>
-      <w:r>
-        <w:rPr>
-          <w:rFonts w:ascii="Times New Roman" w:hAnsi="Times New Roman"/>
-          <w:szCs w:val="24"/>
-          <w:highlight w:val="yellow"/>
-        </w:rPr>
-        <w:t>be presented</w:t>
-      </w:r>
-      <w:r>
-        <w:rPr>
-          <w:rFonts w:ascii="Times New Roman" w:hAnsi="Times New Roman"/>
-          <w:szCs w:val="24"/>
-          <w:highlight w:val="yellow"/>
-        </w:rPr>
-        <w:t>, if appropriate</w:t>
-      </w:r>
-      <w:r>
-        <w:rPr>
-          <w:rFonts w:ascii="Times New Roman" w:hAnsi="Times New Roman"/>
-          <w:szCs w:val="24"/>
-          <w:highlight w:val="yellow"/>
-        </w:rPr>
-        <w:t xml:space="preserve">.  </w:t>
-      </w:r>
-      <w:r>
-        <w:rPr>
-          <w:rFonts w:ascii="Times New Roman" w:hAnsi="Times New Roman"/>
-          <w:szCs w:val="24"/>
-          <w:highlight w:val="yellow"/>
-        </w:rPr>
-        <w:t>Draw conclusions on the process used in the project as well. What went well? What did not go well? What are the strengths of your solution</w:t>
-      </w:r>
-      <w:r>
-        <w:rPr>
-          <w:rFonts w:ascii="Times New Roman" w:hAnsi="Times New Roman"/>
-          <w:szCs w:val="24"/>
-          <w:highlight w:val="yellow"/>
-        </w:rPr>
-        <w:t xml:space="preserve"> or conclusions</w:t>
-      </w:r>
-      <w:r>
-        <w:rPr>
-          <w:rFonts w:ascii="Times New Roman" w:hAnsi="Times New Roman"/>
-          <w:szCs w:val="24"/>
-          <w:highlight w:val="yellow"/>
-        </w:rPr>
-        <w:t xml:space="preserve">? What are the weaknesses? </w:t>
-      </w:r>
-      <w:r>
-        <w:rPr>
-          <w:rFonts w:ascii="Times New Roman" w:hAnsi="Times New Roman"/>
-          <w:szCs w:val="24"/>
-          <w:highlight w:val="yellow"/>
-        </w:rPr>
-        <w:t>Suggestio</w:t>
-      </w:r>
-      <w:r>
-        <w:rPr>
-          <w:rFonts w:ascii="Times New Roman" w:hAnsi="Times New Roman"/>
-          <w:szCs w:val="24"/>
-          <w:highlight w:val="yellow"/>
-        </w:rPr>
-        <w:t xml:space="preserve">ns for further work should </w:t>
-      </w:r>
-      <w:r>
-        <w:rPr>
-          <w:rFonts w:ascii="Times New Roman" w:hAnsi="Times New Roman"/>
-          <w:szCs w:val="24"/>
-          <w:highlight w:val="yellow"/>
-        </w:rPr>
-        <w:t xml:space="preserve">also </w:t>
-      </w:r>
-      <w:r>
-        <w:rPr>
-          <w:rFonts w:ascii="Times New Roman" w:hAnsi="Times New Roman"/>
-          <w:szCs w:val="24"/>
-          <w:highlight w:val="yellow"/>
-        </w:rPr>
-        <w:t xml:space="preserve">be discussed.  </w:t>
-      </w:r>
-      <w:r>
-        <w:rPr>
-          <w:rFonts w:ascii="Times New Roman" w:hAnsi="Times New Roman"/>
-          <w:szCs w:val="24"/>
-          <w:highlight w:val="yellow"/>
-        </w:rPr>
-        <w:t>You can be critical and</w:t>
-      </w:r>
-      <w:r>
-        <w:rPr>
-          <w:rFonts w:ascii="Times New Roman" w:hAnsi="Times New Roman"/>
-          <w:szCs w:val="24"/>
-          <w:highlight w:val="yellow"/>
-        </w:rPr>
-        <w:t xml:space="preserve"> draw a negative conclusion.  Not all proje</w:t>
-      </w:r>
-      <w:r>
-        <w:rPr>
-          <w:rFonts w:ascii="Times New Roman" w:hAnsi="Times New Roman"/>
-          <w:szCs w:val="24"/>
-          <w:highlight w:val="yellow"/>
-        </w:rPr>
-        <w:t>cts will be successful.  A well-</w:t>
-      </w:r>
-      <w:r>
-        <w:rPr>
-          <w:rFonts w:ascii="Times New Roman" w:hAnsi="Times New Roman"/>
-          <w:szCs w:val="24"/>
-          <w:highlight w:val="yellow"/>
-        </w:rPr>
-        <w:t xml:space="preserve">explained failure is as </w:t>
-      </w:r>
-      <w:r>
-        <w:rPr>
-          <w:rFonts w:ascii="Times New Roman" w:hAnsi="Times New Roman"/>
-          <w:szCs w:val="24"/>
-          <w:highlight w:val="yellow"/>
-        </w:rPr>
-        <w:t xml:space="preserve">an </w:t>
-      </w:r>
-      <w:r>
-        <w:rPr>
-          <w:rFonts w:ascii="Times New Roman" w:hAnsi="Times New Roman"/>
-          <w:szCs w:val="24"/>
-          <w:highlight w:val="yellow"/>
-        </w:rPr>
-        <w:t xml:space="preserve">acceptable </w:t>
-      </w:r>
-      <w:r>
-        <w:rPr>
-          <w:rFonts w:ascii="Times New Roman" w:hAnsi="Times New Roman"/>
-          <w:szCs w:val="24"/>
-          <w:highlight w:val="yellow"/>
-        </w:rPr>
-        <w:t xml:space="preserve">an outcome </w:t>
-      </w:r>
-      <w:r>
-        <w:rPr>
-          <w:rFonts w:ascii="Times New Roman" w:hAnsi="Times New Roman"/>
-          <w:szCs w:val="24"/>
-          <w:highlight w:val="yellow"/>
-        </w:rPr>
-        <w:t>as a spectacular success.</w:t>
-      </w:r>
-      <w:r>
-        <w:rPr>
-          <w:rFonts w:ascii="Times New Roman" w:hAnsi="Times New Roman"/>
-          <w:szCs w:val="24"/>
-          <w:highlight w:val="yellow"/>
-        </w:rPr>
-        <w:t xml:space="preserve"> Assessors are looking for excellence in a critical appraisal of the work and a convincing argument for the significance of contribution in the context of wider work.</w:t>
-      </w:r>
-    </w:p>
-    <w:p>
-      <w:pPr>
-        <w:tabs>
-          <w:tab w:val="left" w:pos="360"/>
-          <w:tab w:val="left" w:pos="810"/>
-          <w:tab w:val="left" w:pos="7920"/>
-        </w:tabs>
-        <w:spacing w:line="360" w:lineRule="auto"/>
-        <w:ind w:left="284" w:right="-20"/>
-        <w:jc w:val="both"/>
-        <w:rPr>
-          <w:rFonts w:ascii="Times New Roman" w:hAnsi="Times New Roman"/>
-          <w:szCs w:val="24"/>
-        </w:rPr>
-      </w:pPr>
-    </w:p>
-    <w:p>
-      <w:pPr>
-        <w:tabs>
-          <w:tab w:val="left" w:pos="1320"/>
-          <w:tab w:val="left" w:pos="7920"/>
-        </w:tabs>
-        <w:spacing w:line="360" w:lineRule="auto"/>
-        <w:ind w:left="360" w:right="-20" w:hanging="340"/>
-        <w:jc w:val="both"/>
-        <w:rPr>
-          <w:rFonts w:ascii="Times New Roman" w:hAnsi="Times New Roman"/>
-          <w:b/>
-          <w:szCs w:val="24"/>
-        </w:rPr>
-      </w:pPr>
-    </w:p>
-    <w:p>
-      <w:pPr>
-        <w:pStyle w:val="Dissertation1"/>
-      </w:pPr>
-      <w:bookmarkStart w:id="103" w:name="_Toc481339182"/>
-      <w:bookmarkStart w:id="104" w:name="_Toc481339351"/>
+          <w:szCs w:val="24"/>
+        </w:rPr>
+      </w:pPr>
       <w:r>
         <w:t>Chapter 6</w:t>
       </w:r>
@@ -21038,7 +21476,7 @@
           <w:szCs w:val="24"/>
         </w:rPr>
       </w:pPr>
-      <w:hyperlink r:id="rId22" w:history="1">
+      <w:hyperlink r:id="rId26" w:history="1">
         <w:r>
           <w:rPr>
             <w:rStyle w:val="Hyperlink"/>
@@ -21057,7 +21495,7 @@
           <w:szCs w:val="24"/>
         </w:rPr>
       </w:pPr>
-      <w:hyperlink r:id="rId23" w:history="1">
+      <w:hyperlink r:id="rId27" w:history="1">
         <w:r>
           <w:rPr>
             <w:rStyle w:val="Hyperlink"/>
@@ -21076,7 +21514,7 @@
           <w:szCs w:val="24"/>
         </w:rPr>
       </w:pPr>
-      <w:hyperlink r:id="rId24" w:history="1">
+      <w:hyperlink r:id="rId28" w:history="1">
         <w:r>
           <w:rPr>
             <w:rStyle w:val="Hyperlink"/>
@@ -21094,7 +21532,7 @@
           <w:szCs w:val="24"/>
         </w:rPr>
       </w:pPr>
-      <w:hyperlink r:id="rId25" w:history="1">
+      <w:hyperlink r:id="rId29" w:history="1">
         <w:r>
           <w:rPr>
             <w:rStyle w:val="Hyperlink"/>
@@ -21112,7 +21550,7 @@
           <w:szCs w:val="24"/>
         </w:rPr>
       </w:pPr>
-      <w:hyperlink r:id="rId26" w:history="1">
+      <w:hyperlink r:id="rId30" w:history="1">
         <w:r>
           <w:rPr>
             <w:rStyle w:val="Hyperlink"/>
@@ -21130,7 +21568,7 @@
           <w:szCs w:val="24"/>
         </w:rPr>
       </w:pPr>
-      <w:hyperlink r:id="rId27" w:history="1">
+      <w:hyperlink r:id="rId31" w:history="1">
         <w:r>
           <w:rPr>
             <w:rStyle w:val="Hyperlink"/>
@@ -21148,7 +21586,7 @@
           <w:szCs w:val="24"/>
         </w:rPr>
       </w:pPr>
-      <w:hyperlink r:id="rId28" w:history="1">
+      <w:hyperlink r:id="rId32" w:history="1">
         <w:r>
           <w:rPr>
             <w:rStyle w:val="Hyperlink"/>
@@ -21173,7 +21611,7 @@
           <w:szCs w:val="24"/>
         </w:rPr>
       </w:pPr>
-      <w:hyperlink r:id="rId29" w:history="1">
+      <w:hyperlink r:id="rId33" w:history="1">
         <w:r>
           <w:rPr>
             <w:rStyle w:val="Hyperlink"/>
@@ -21191,7 +21629,7 @@
           <w:szCs w:val="24"/>
         </w:rPr>
       </w:pPr>
-      <w:hyperlink r:id="rId30" w:history="1">
+      <w:hyperlink r:id="rId34" w:history="1">
         <w:r>
           <w:rPr>
             <w:rStyle w:val="Hyperlink"/>
@@ -21217,7 +21655,7 @@
           <w:szCs w:val="24"/>
         </w:rPr>
       </w:pPr>
-      <w:hyperlink r:id="rId31" w:history="1">
+      <w:hyperlink r:id="rId35" w:history="1">
         <w:r>
           <w:rPr>
             <w:rStyle w:val="Hyperlink"/>
@@ -21244,7 +21682,7 @@
           <w:szCs w:val="24"/>
         </w:rPr>
       </w:pPr>
-      <w:hyperlink r:id="rId32" w:history="1">
+      <w:hyperlink r:id="rId36" w:history="1">
         <w:r>
           <w:rPr>
             <w:rStyle w:val="Hyperlink"/>
@@ -21262,7 +21700,7 @@
           <w:szCs w:val="24"/>
         </w:rPr>
       </w:pPr>
-      <w:hyperlink r:id="rId33" w:history="1">
+      <w:hyperlink r:id="rId37" w:history="1">
         <w:r>
           <w:rPr>
             <w:rStyle w:val="Hyperlink"/>
@@ -21280,7 +21718,7 @@
           <w:szCs w:val="24"/>
         </w:rPr>
       </w:pPr>
-      <w:hyperlink r:id="rId34" w:history="1">
+      <w:hyperlink r:id="rId38" w:history="1">
         <w:r>
           <w:rPr>
             <w:rStyle w:val="Hyperlink"/>
@@ -21299,7 +21737,7 @@
           <w:szCs w:val="24"/>
         </w:rPr>
       </w:pPr>
-      <w:hyperlink r:id="rId35" w:history="1">
+      <w:hyperlink r:id="rId39" w:history="1">
         <w:r>
           <w:rPr>
             <w:rStyle w:val="Hyperlink"/>
@@ -21317,7 +21755,7 @@
           <w:szCs w:val="24"/>
         </w:rPr>
       </w:pPr>
-      <w:hyperlink r:id="rId36" w:history="1">
+      <w:hyperlink r:id="rId40" w:history="1">
         <w:r>
           <w:rPr>
             <w:rStyle w:val="Hyperlink"/>
@@ -21335,7 +21773,7 @@
           <w:szCs w:val="24"/>
         </w:rPr>
       </w:pPr>
-      <w:hyperlink r:id="rId37" w:history="1">
+      <w:hyperlink r:id="rId41" w:history="1">
         <w:r>
           <w:rPr>
             <w:rStyle w:val="Hyperlink"/>
@@ -21353,7 +21791,7 @@
           <w:szCs w:val="24"/>
         </w:rPr>
       </w:pPr>
-      <w:hyperlink r:id="rId38" w:history="1">
+      <w:hyperlink r:id="rId42" w:history="1">
         <w:r>
           <w:rPr>
             <w:rStyle w:val="Hyperlink"/>
@@ -21371,7 +21809,7 @@
           <w:szCs w:val="24"/>
         </w:rPr>
       </w:pPr>
-      <w:hyperlink r:id="rId39" w:history="1">
+      <w:hyperlink r:id="rId43" w:history="1">
         <w:r>
           <w:rPr>
             <w:rStyle w:val="Hyperlink"/>
@@ -21389,7 +21827,7 @@
           <w:szCs w:val="24"/>
         </w:rPr>
       </w:pPr>
-      <w:hyperlink r:id="rId40" w:history="1">
+      <w:hyperlink r:id="rId44" w:history="1">
         <w:r>
           <w:rPr>
             <w:rStyle w:val="Hyperlink"/>
@@ -21407,7 +21845,7 @@
           <w:szCs w:val="24"/>
         </w:rPr>
       </w:pPr>
-      <w:hyperlink r:id="rId41" w:history="1">
+      <w:hyperlink r:id="rId45" w:history="1">
         <w:r>
           <w:rPr>
             <w:rStyle w:val="Hyperlink"/>
@@ -21425,7 +21863,7 @@
           <w:szCs w:val="24"/>
         </w:rPr>
       </w:pPr>
-      <w:hyperlink r:id="rId42" w:history="1">
+      <w:hyperlink r:id="rId46" w:history="1">
         <w:r>
           <w:rPr>
             <w:rStyle w:val="Hyperlink"/>
@@ -21444,7 +21882,7 @@
           <w:szCs w:val="24"/>
         </w:rPr>
       </w:pPr>
-      <w:hyperlink r:id="rId43" w:history="1">
+      <w:hyperlink r:id="rId47" w:history="1">
         <w:r>
           <w:rPr>
             <w:rStyle w:val="Hyperlink"/>
@@ -21458,11 +21896,12 @@
     <w:p>
       <w:pPr>
         <w:rPr>
+          <w:rStyle w:val="Hyperlink"/>
           <w:rFonts w:ascii="Segoe UI" w:hAnsi="Segoe UI" w:cs="Segoe UI"/>
           <w:szCs w:val="24"/>
         </w:rPr>
       </w:pPr>
-      <w:hyperlink r:id="rId44" w:history="1">
+      <w:hyperlink r:id="rId48" w:history="1">
         <w:r>
           <w:rPr>
             <w:rStyle w:val="Hyperlink"/>
@@ -21472,6 +21911,32 @@
           <w:t>https://forums.asp.net/t/1940843.aspx?Apply+3+layer+to+MVC+Application</w:t>
         </w:r>
       </w:hyperlink>
+    </w:p>
+    <w:p>
+      <w:pPr>
+        <w:rPr>
+          <w:rFonts w:ascii="Segoe UI" w:hAnsi="Segoe UI" w:cs="Segoe UI"/>
+          <w:szCs w:val="24"/>
+        </w:rPr>
+      </w:pPr>
+      <w:hyperlink r:id="rId49" w:history="1">
+        <w:r>
+          <w:rPr>
+            <w:rStyle w:val="Hyperlink"/>
+            <w:rFonts w:ascii="Segoe UI" w:hAnsi="Segoe UI" w:cs="Segoe UI"/>
+            <w:szCs w:val="24"/>
+          </w:rPr>
+          <w:t>http://stackoverflow.com/questions/24588838/entities-vs-domain-models-vs-view-models</w:t>
+        </w:r>
+      </w:hyperlink>
+    </w:p>
+    <w:p>
+      <w:pPr>
+        <w:rPr>
+          <w:rFonts w:ascii="Segoe UI" w:hAnsi="Segoe UI" w:cs="Segoe UI"/>
+          <w:szCs w:val="24"/>
+        </w:rPr>
+      </w:pPr>
     </w:p>
     <w:p>
       <w:pPr>
@@ -23128,11 +23593,7 @@
           </mc:Choice>
           <mc:Fallback>
             <w:pict>
-              <v:shapetype id="_x0000_t202" coordsize="21600,21600" o:spt="202" path="m,l,21600r21600,l21600,xe">
-                <v:stroke joinstyle="miter"/>
-                <v:path gradientshapeok="t" o:connecttype="rect"/>
-              </v:shapetype>
-              <v:shape id="_x0000_s1038" type="#_x0000_t202" style="position:absolute;margin-left:-37.25pt;margin-top:98.9pt;width:139.7pt;height:110.55pt;rotation:-90;z-index:251672064;visibility:visible;mso-wrap-style:square;mso-width-percent:0;mso-height-percent:200;mso-wrap-distance-left:9pt;mso-wrap-distance-top:0;mso-wrap-distance-right:9pt;mso-wrap-distance-bottom:0;mso-position-horizontal:absolute;mso-position-horizontal-relative:text;mso-position-vertical:absolute;mso-position-vertical-relative:text;mso-width-percent:0;mso-height-percent:200;mso-width-relative:margin;mso-height-relative:margin;v-text-anchor:top" o:gfxdata="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">
+              <v:shape id="_x0000_s1048" type="#_x0000_t202" style="position:absolute;margin-left:-37.25pt;margin-top:98.9pt;width:139.7pt;height:110.55pt;rotation:-90;z-index:251672064;visibility:visible;mso-wrap-style:square;mso-width-percent:0;mso-height-percent:200;mso-wrap-distance-left:9pt;mso-wrap-distance-top:0;mso-wrap-distance-right:9pt;mso-wrap-distance-bottom:0;mso-position-horizontal:absolute;mso-position-horizontal-relative:text;mso-position-vertical:absolute;mso-position-vertical-relative:text;mso-width-percent:0;mso-height-percent:200;mso-width-relative:margin;mso-height-relative:margin;v-text-anchor:top" o:gfxdata="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">
                 <v:textbox style="mso-fit-shape-to-text:t">
                   <w:txbxContent>
                     <w:p>
@@ -23291,7 +23752,7 @@
                     <pic:cNvPicPr/>
                   </pic:nvPicPr>
                   <pic:blipFill>
-                    <a:blip r:embed="rId45">
+                    <a:blip r:embed="rId50">
                       <a:extLst>
                         <a:ext uri="{28A0092B-C50C-407E-A947-70E740481C1C}">
                           <a14:useLocalDpi xmlns:a14="http://schemas.microsoft.com/office/drawing/2010/main" val="0"/>
@@ -23381,7 +23842,7 @@
                     <pic:cNvPicPr/>
                   </pic:nvPicPr>
                   <pic:blipFill>
-                    <a:blip r:embed="rId46">
+                    <a:blip r:embed="rId51">
                       <a:extLst>
                         <a:ext uri="{28A0092B-C50C-407E-A947-70E740481C1C}">
                           <a14:useLocalDpi xmlns:a14="http://schemas.microsoft.com/office/drawing/2010/main" val="0"/>
@@ -23553,7 +24014,7 @@
                     <pic:cNvPicPr/>
                   </pic:nvPicPr>
                   <pic:blipFill>
-                    <a:blip r:embed="rId47">
+                    <a:blip r:embed="rId52">
                       <a:extLst>
                         <a:ext uri="{28A0092B-C50C-407E-A947-70E740481C1C}">
                           <a14:useLocalDpi xmlns:a14="http://schemas.microsoft.com/office/drawing/2010/main" val="0"/>
@@ -23709,7 +24170,7 @@
                     <pic:cNvPicPr/>
                   </pic:nvPicPr>
                   <pic:blipFill>
-                    <a:blip r:embed="rId48">
+                    <a:blip r:embed="rId53">
                       <a:extLst>
                         <a:ext uri="{28A0092B-C50C-407E-A947-70E740481C1C}">
                           <a14:useLocalDpi xmlns:a14="http://schemas.microsoft.com/office/drawing/2010/main" val="0"/>
@@ -23782,7 +24243,7 @@
                     <pic:cNvPicPr/>
                   </pic:nvPicPr>
                   <pic:blipFill>
-                    <a:blip r:embed="rId49">
+                    <a:blip r:embed="rId54">
                       <a:extLst>
                         <a:ext uri="{28A0092B-C50C-407E-A947-70E740481C1C}">
                           <a14:useLocalDpi xmlns:a14="http://schemas.microsoft.com/office/drawing/2010/main" val="0"/>
@@ -23875,7 +24336,7 @@
                     <pic:cNvPicPr/>
                   </pic:nvPicPr>
                   <pic:blipFill>
-                    <a:blip r:embed="rId50">
+                    <a:blip r:embed="rId55">
                       <a:extLst>
                         <a:ext uri="{28A0092B-C50C-407E-A947-70E740481C1C}">
                           <a14:useLocalDpi xmlns:a14="http://schemas.microsoft.com/office/drawing/2010/main" val="0"/>
@@ -24226,7 +24687,7 @@
       </w:pPr>
     </w:p>
     <w:sectPr>
-      <w:footerReference w:type="default" r:id="rId51"/>
+      <w:footerReference w:type="default" r:id="rId56"/>
       <w:pgSz w:w="11907" w:h="16840" w:code="9"/>
       <w:pgMar w:top="1440" w:right="1440" w:bottom="1440" w:left="1440" w:header="720" w:footer="720" w:gutter="0"/>
       <w:pgNumType w:start="1"/>
@@ -24344,7 +24805,7 @@
           <w:rPr>
             <w:noProof/>
           </w:rPr>
-          <w:t>38</w:t>
+          <w:t>23</w:t>
         </w:r>
         <w:r>
           <w:rPr>
@@ -26519,6 +26980,7 @@
     <w:lsdException w:name="Strong" w:qFormat="1"/>
     <w:lsdException w:name="Emphasis" w:uiPriority="20" w:qFormat="1"/>
     <w:lsdException w:name="Plain Text" w:uiPriority="99"/>
+    <w:lsdException w:name="HTML Code" w:uiPriority="99"/>
     <w:lsdException w:name="HTML Preformatted" w:uiPriority="99"/>
     <w:lsdException w:name="Normal Table" w:semiHidden="1" w:unhideWhenUsed="1"/>
     <w:lsdException w:name="Table Simple 1" w:semiHidden="1" w:unhideWhenUsed="1"/>
@@ -27228,6 +27690,18 @@
       <w:ind w:left="480"/>
     </w:pPr>
   </w:style>
+  <w:style w:type="character" w:styleId="HTMLCode">
+    <w:name w:val="HTML Code"/>
+    <w:basedOn w:val="DefaultParagraphFont"/>
+    <w:uiPriority w:val="99"/>
+    <w:unhideWhenUsed/>
+    <w:rsid w:val="000A153A"/>
+    <w:rPr>
+      <w:rFonts w:ascii="Courier New" w:eastAsia="Times New Roman" w:hAnsi="Courier New" w:cs="Courier New"/>
+      <w:sz w:val="20"/>
+      <w:szCs w:val="20"/>
+    </w:rPr>
+  </w:style>
 </w:styles>
 </file>
 
@@ -27264,6 +27738,7 @@
     <w:lsdException w:name="Strong" w:qFormat="1"/>
     <w:lsdException w:name="Emphasis" w:uiPriority="20" w:qFormat="1"/>
     <w:lsdException w:name="Plain Text" w:uiPriority="99"/>
+    <w:lsdException w:name="HTML Code" w:uiPriority="99"/>
     <w:lsdException w:name="HTML Preformatted" w:uiPriority="99"/>
     <w:lsdException w:name="Normal Table" w:semiHidden="1" w:unhideWhenUsed="1"/>
     <w:lsdException w:name="Table Simple 1" w:semiHidden="1" w:unhideWhenUsed="1"/>
@@ -27973,6 +28448,18 @@
       <w:ind w:left="480"/>
     </w:pPr>
   </w:style>
+  <w:style w:type="character" w:styleId="HTMLCode">
+    <w:name w:val="HTML Code"/>
+    <w:basedOn w:val="DefaultParagraphFont"/>
+    <w:uiPriority w:val="99"/>
+    <w:unhideWhenUsed/>
+    <w:rsid w:val="000A153A"/>
+    <w:rPr>
+      <w:rFonts w:ascii="Courier New" w:eastAsia="Times New Roman" w:hAnsi="Courier New" w:cs="Courier New"/>
+      <w:sz w:val="20"/>
+      <w:szCs w:val="20"/>
+    </w:rPr>
+  </w:style>
 </w:styles>
 </file>
 
@@ -28438,7 +28925,7 @@
 </file>
 
 <file path=customXml/itemProps4.xml><?xml version="1.0" encoding="utf-8"?>
-<ds:datastoreItem xmlns:ds="http://schemas.openxmlformats.org/officeDocument/2006/customXml" ds:itemID="{3E5B2DB6-CF02-4826-AADA-17CCFA74B2C7}">
+<ds:datastoreItem xmlns:ds="http://schemas.openxmlformats.org/officeDocument/2006/customXml" ds:itemID="{47DA11FA-716A-458B-8E87-7F8041A5B800}">
   <ds:schemaRefs>
     <ds:schemaRef ds:uri="http://schemas.openxmlformats.org/officeDocument/2006/bibliography"/>
   </ds:schemaRefs>

</xml_diff>

<commit_message>
Fixed resources information bug
</commit_message>
<xml_diff>
--- a/Dissertation/Disssertation.docx
+++ b/Dissertation/Disssertation.docx
@@ -16701,37 +16701,14 @@
           <w:szCs w:val="28"/>
         </w:rPr>
       </w:pPr>
+      <w:bookmarkStart w:id="87" w:name="_GoBack"/>
+      <w:bookmarkEnd w:id="87"/>
       <w:r>
         <w:rPr>
           <w:rFonts w:ascii="Cambria" w:hAnsi="Cambria"/>
           <w:b/>
           <w:szCs w:val="24"/>
         </w:rPr>
-        <w:br w:type="page"/>
-      </w:r>
-    </w:p>
-    <w:p>
-      <w:pPr>
-        <w:tabs>
-          <w:tab w:val="left" w:pos="1320"/>
-          <w:tab w:val="left" w:pos="7920"/>
-        </w:tabs>
-        <w:spacing w:line="360" w:lineRule="auto"/>
-        <w:ind w:left="426" w:right="-20" w:hanging="142"/>
-        <w:jc w:val="both"/>
-        <w:rPr>
-          <w:rFonts w:ascii="Cambria" w:hAnsi="Cambria"/>
-          <w:b/>
-          <w:szCs w:val="24"/>
-        </w:rPr>
-      </w:pPr>
-      <w:r>
-        <w:rPr>
-          <w:rFonts w:ascii="Cambria" w:hAnsi="Cambria"/>
-          <w:b/>
-          <w:szCs w:val="24"/>
-        </w:rPr>
-        <w:lastRenderedPageBreak/>
         <w:t xml:space="preserve">3.  </w:t>
       </w:r>
       <w:r>
@@ -17016,30 +16993,30 @@
       <w:pPr>
         <w:pStyle w:val="Dissertation1"/>
       </w:pPr>
-      <w:bookmarkStart w:id="87" w:name="_Toc481339159"/>
-      <w:bookmarkStart w:id="88" w:name="_Toc481339328"/>
-      <w:bookmarkStart w:id="89" w:name="_Toc481679466"/>
+      <w:bookmarkStart w:id="88" w:name="_Toc481339159"/>
+      <w:bookmarkStart w:id="89" w:name="_Toc481339328"/>
+      <w:bookmarkStart w:id="90" w:name="_Toc481679466"/>
       <w:r>
         <w:lastRenderedPageBreak/>
         <w:t>Chapter 3</w:t>
       </w:r>
-      <w:bookmarkEnd w:id="87"/>
       <w:bookmarkEnd w:id="88"/>
       <w:bookmarkEnd w:id="89"/>
+      <w:bookmarkEnd w:id="90"/>
     </w:p>
     <w:p>
       <w:pPr>
         <w:pStyle w:val="Dissertation1"/>
       </w:pPr>
-      <w:bookmarkStart w:id="90" w:name="_Toc481339160"/>
-      <w:bookmarkStart w:id="91" w:name="_Toc481339329"/>
-      <w:bookmarkStart w:id="92" w:name="_Toc481679467"/>
+      <w:bookmarkStart w:id="91" w:name="_Toc481339160"/>
+      <w:bookmarkStart w:id="92" w:name="_Toc481339329"/>
+      <w:bookmarkStart w:id="93" w:name="_Toc481679467"/>
       <w:r>
         <w:t>3.0 Design</w:t>
       </w:r>
-      <w:bookmarkEnd w:id="90"/>
       <w:bookmarkEnd w:id="91"/>
       <w:bookmarkEnd w:id="92"/>
+      <w:bookmarkEnd w:id="93"/>
     </w:p>
     <w:p>
       <w:pPr>
@@ -17079,24 +17056,24 @@
         <w:spacing w:after="0"/>
         <w:ind w:left="480" w:hanging="480"/>
       </w:pPr>
-      <w:bookmarkStart w:id="93" w:name="_Toc481339161"/>
-      <w:bookmarkStart w:id="94" w:name="_Toc481339330"/>
-      <w:bookmarkStart w:id="95" w:name="_Toc481679468"/>
+      <w:bookmarkStart w:id="94" w:name="_Toc481339161"/>
+      <w:bookmarkStart w:id="95" w:name="_Toc481339330"/>
+      <w:bookmarkStart w:id="96" w:name="_Toc481679468"/>
       <w:r>
         <w:t>3.1 SYSTEM ARCHITECTURE</w:t>
       </w:r>
-      <w:bookmarkEnd w:id="93"/>
       <w:bookmarkEnd w:id="94"/>
       <w:bookmarkEnd w:id="95"/>
+      <w:bookmarkEnd w:id="96"/>
     </w:p>
     <w:p>
       <w:pPr>
         <w:pStyle w:val="Dissertation3"/>
         <w:spacing w:before="240" w:after="240"/>
       </w:pPr>
-      <w:bookmarkStart w:id="96" w:name="_Toc481339162"/>
-      <w:bookmarkStart w:id="97" w:name="_Toc481339331"/>
-      <w:bookmarkStart w:id="98" w:name="_Toc481679469"/>
+      <w:bookmarkStart w:id="97" w:name="_Toc481339162"/>
+      <w:bookmarkStart w:id="98" w:name="_Toc481339331"/>
+      <w:bookmarkStart w:id="99" w:name="_Toc481679469"/>
       <w:r>
         <w:rPr>
           <w:u w:val="none"/>
@@ -17130,9 +17107,9 @@
       <w:r>
         <w:t xml:space="preserve"> Overview</w:t>
       </w:r>
-      <w:bookmarkEnd w:id="96"/>
       <w:bookmarkEnd w:id="97"/>
       <w:bookmarkEnd w:id="98"/>
+      <w:bookmarkEnd w:id="99"/>
     </w:p>
     <w:p>
       <w:pPr>
@@ -17364,16 +17341,16 @@
         </w:numPr>
         <w:ind w:left="480" w:hanging="480"/>
       </w:pPr>
-      <w:bookmarkStart w:id="99" w:name="_Toc481339163"/>
-      <w:bookmarkStart w:id="100" w:name="_Toc481339332"/>
-      <w:bookmarkStart w:id="101" w:name="_Toc481679470"/>
+      <w:bookmarkStart w:id="100" w:name="_Toc481339163"/>
+      <w:bookmarkStart w:id="101" w:name="_Toc481339332"/>
+      <w:bookmarkStart w:id="102" w:name="_Toc481679470"/>
       <w:r>
         <w:lastRenderedPageBreak/>
         <w:t>3.2 PRESENTATION LAYER</w:t>
       </w:r>
-      <w:bookmarkEnd w:id="99"/>
       <w:bookmarkEnd w:id="100"/>
       <w:bookmarkEnd w:id="101"/>
+      <w:bookmarkEnd w:id="102"/>
     </w:p>
     <w:p>
       <w:pPr>
@@ -17504,15 +17481,15 @@
         </w:numPr>
         <w:ind w:left="480" w:hanging="480"/>
       </w:pPr>
-      <w:bookmarkStart w:id="102" w:name="_Toc481339164"/>
-      <w:bookmarkStart w:id="103" w:name="_Toc481339333"/>
-      <w:bookmarkStart w:id="104" w:name="_Toc481679471"/>
+      <w:bookmarkStart w:id="103" w:name="_Toc481339164"/>
+      <w:bookmarkStart w:id="104" w:name="_Toc481339333"/>
+      <w:bookmarkStart w:id="105" w:name="_Toc481679471"/>
       <w:r>
         <w:t>3.3 DOMAIN/BUSINESS LAYER</w:t>
       </w:r>
-      <w:bookmarkEnd w:id="102"/>
       <w:bookmarkEnd w:id="103"/>
       <w:bookmarkEnd w:id="104"/>
+      <w:bookmarkEnd w:id="105"/>
     </w:p>
     <w:p>
       <w:pPr>
@@ -17583,9 +17560,9 @@
         </w:numPr>
         <w:ind w:left="480" w:hanging="480"/>
       </w:pPr>
-      <w:bookmarkStart w:id="105" w:name="_Toc481339165"/>
-      <w:bookmarkStart w:id="106" w:name="_Toc481339334"/>
-      <w:bookmarkStart w:id="107" w:name="_Toc481679472"/>
+      <w:bookmarkStart w:id="106" w:name="_Toc481339165"/>
+      <w:bookmarkStart w:id="107" w:name="_Toc481339334"/>
+      <w:bookmarkStart w:id="108" w:name="_Toc481679472"/>
       <w:r>
         <w:rPr>
           <w:noProof/>
@@ -17653,9 +17630,9 @@
       <w:r>
         <w:t>R</w:t>
       </w:r>
-      <w:bookmarkEnd w:id="105"/>
       <w:bookmarkEnd w:id="106"/>
       <w:bookmarkEnd w:id="107"/>
+      <w:bookmarkEnd w:id="108"/>
     </w:p>
     <w:p>
       <w:pPr>
@@ -17717,9 +17694,9 @@
         </w:numPr>
         <w:ind w:left="480" w:hanging="480"/>
       </w:pPr>
-      <w:bookmarkStart w:id="108" w:name="_Toc481339166"/>
-      <w:bookmarkStart w:id="109" w:name="_Toc481339335"/>
-      <w:bookmarkStart w:id="110" w:name="_Toc481679473"/>
+      <w:bookmarkStart w:id="109" w:name="_Toc481339166"/>
+      <w:bookmarkStart w:id="110" w:name="_Toc481339335"/>
+      <w:bookmarkStart w:id="111" w:name="_Toc481679473"/>
       <w:r>
         <w:lastRenderedPageBreak/>
         <w:t>3.5</w:t>
@@ -17727,9 +17704,9 @@
       <w:r>
         <w:t xml:space="preserve"> USER INTERFACE</w:t>
       </w:r>
-      <w:bookmarkEnd w:id="108"/>
       <w:bookmarkEnd w:id="109"/>
       <w:bookmarkEnd w:id="110"/>
+      <w:bookmarkEnd w:id="111"/>
     </w:p>
     <w:p>
       <w:pPr>
@@ -17838,9 +17815,9 @@
         <w:pStyle w:val="Dissertation3"/>
         <w:spacing w:before="240" w:after="240"/>
       </w:pPr>
-      <w:bookmarkStart w:id="111" w:name="_Toc481339167"/>
-      <w:bookmarkStart w:id="112" w:name="_Toc481339336"/>
-      <w:bookmarkStart w:id="113" w:name="_Toc481679474"/>
+      <w:bookmarkStart w:id="112" w:name="_Toc481339167"/>
+      <w:bookmarkStart w:id="113" w:name="_Toc481339336"/>
+      <w:bookmarkStart w:id="114" w:name="_Toc481679474"/>
       <w:r>
         <w:rPr>
           <w:u w:val="none"/>
@@ -17856,9 +17833,9 @@
       <w:r>
         <w:t>Design Overview</w:t>
       </w:r>
-      <w:bookmarkEnd w:id="111"/>
       <w:bookmarkEnd w:id="112"/>
       <w:bookmarkEnd w:id="113"/>
+      <w:bookmarkEnd w:id="114"/>
     </w:p>
     <w:p>
       <w:pPr>
@@ -17924,9 +17901,9 @@
         <w:pStyle w:val="Dissertation3"/>
         <w:spacing w:before="240" w:after="240"/>
       </w:pPr>
-      <w:bookmarkStart w:id="114" w:name="_Toc481339168"/>
-      <w:bookmarkStart w:id="115" w:name="_Toc481339337"/>
-      <w:bookmarkStart w:id="116" w:name="_Toc481679475"/>
+      <w:bookmarkStart w:id="115" w:name="_Toc481339168"/>
+      <w:bookmarkStart w:id="116" w:name="_Toc481339337"/>
+      <w:bookmarkStart w:id="117" w:name="_Toc481679475"/>
       <w:r>
         <w:rPr>
           <w:u w:val="none"/>
@@ -17942,9 +17919,9 @@
       <w:r>
         <w:t>User Interface Design Guidelines</w:t>
       </w:r>
-      <w:bookmarkEnd w:id="114"/>
       <w:bookmarkEnd w:id="115"/>
       <w:bookmarkEnd w:id="116"/>
+      <w:bookmarkEnd w:id="117"/>
     </w:p>
     <w:p>
       <w:pPr>
@@ -17974,9 +17951,9 @@
         <w:pStyle w:val="Dissertation3"/>
         <w:spacing w:before="240" w:after="240"/>
       </w:pPr>
-      <w:bookmarkStart w:id="117" w:name="_Toc481339169"/>
-      <w:bookmarkStart w:id="118" w:name="_Toc481339338"/>
-      <w:bookmarkStart w:id="119" w:name="_Toc481679476"/>
+      <w:bookmarkStart w:id="118" w:name="_Toc481339169"/>
+      <w:bookmarkStart w:id="119" w:name="_Toc481339338"/>
+      <w:bookmarkStart w:id="120" w:name="_Toc481679476"/>
       <w:r>
         <w:rPr>
           <w:u w:val="none"/>
@@ -17992,9 +17969,9 @@
       <w:r>
         <w:t>Screen Mock-Ups</w:t>
       </w:r>
-      <w:bookmarkEnd w:id="117"/>
       <w:bookmarkEnd w:id="118"/>
       <w:bookmarkEnd w:id="119"/>
+      <w:bookmarkEnd w:id="120"/>
     </w:p>
     <w:p>
       <w:pPr>
@@ -18046,8 +18023,8 @@
         </w:rPr>
         <w:br w:type="page"/>
       </w:r>
-      <w:bookmarkStart w:id="120" w:name="_Toc481339170"/>
-      <w:bookmarkStart w:id="121" w:name="_Toc481339339"/>
+      <w:bookmarkStart w:id="121" w:name="_Toc481339170"/>
+      <w:bookmarkStart w:id="122" w:name="_Toc481339339"/>
     </w:p>
     <w:p>
       <w:pPr>
@@ -18056,22 +18033,22 @@
           <w:szCs w:val="24"/>
         </w:rPr>
       </w:pPr>
-      <w:bookmarkStart w:id="122" w:name="_Toc481679477"/>
+      <w:bookmarkStart w:id="123" w:name="_Toc481679477"/>
       <w:r>
         <w:lastRenderedPageBreak/>
         <w:t>Chapter 4</w:t>
       </w:r>
-      <w:bookmarkEnd w:id="120"/>
       <w:bookmarkEnd w:id="121"/>
       <w:bookmarkEnd w:id="122"/>
+      <w:bookmarkEnd w:id="123"/>
     </w:p>
     <w:p>
       <w:pPr>
         <w:pStyle w:val="Dissertation1"/>
       </w:pPr>
-      <w:bookmarkStart w:id="123" w:name="_Toc481339171"/>
-      <w:bookmarkStart w:id="124" w:name="_Toc481339340"/>
-      <w:bookmarkStart w:id="125" w:name="_Toc481679478"/>
+      <w:bookmarkStart w:id="124" w:name="_Toc481339171"/>
+      <w:bookmarkStart w:id="125" w:name="_Toc481339340"/>
+      <w:bookmarkStart w:id="126" w:name="_Toc481679478"/>
       <w:r>
         <w:t>4</w:t>
       </w:r>
@@ -18087,9 +18064,9 @@
       <w:r>
         <w:t>esting</w:t>
       </w:r>
-      <w:bookmarkEnd w:id="123"/>
       <w:bookmarkEnd w:id="124"/>
       <w:bookmarkEnd w:id="125"/>
+      <w:bookmarkEnd w:id="126"/>
     </w:p>
     <w:p>
       <w:pPr>
@@ -18127,27 +18104,27 @@
         <w:spacing w:line="360" w:lineRule="auto"/>
         <w:ind w:left="480" w:hanging="480"/>
       </w:pPr>
-      <w:bookmarkStart w:id="126" w:name="_Toc481339172"/>
-      <w:bookmarkStart w:id="127" w:name="_Toc481339341"/>
-      <w:bookmarkStart w:id="128" w:name="_Toc481679479"/>
+      <w:bookmarkStart w:id="127" w:name="_Toc481339172"/>
+      <w:bookmarkStart w:id="128" w:name="_Toc481339341"/>
+      <w:bookmarkStart w:id="129" w:name="_Toc481679479"/>
       <w:r>
         <w:t xml:space="preserve">4.1 </w:t>
       </w:r>
       <w:r>
         <w:t>IMPLEMENTATION</w:t>
       </w:r>
-      <w:bookmarkEnd w:id="126"/>
       <w:bookmarkEnd w:id="127"/>
       <w:bookmarkEnd w:id="128"/>
+      <w:bookmarkEnd w:id="129"/>
     </w:p>
     <w:p>
       <w:pPr>
         <w:pStyle w:val="Dissertation3"/>
         <w:spacing w:line="360" w:lineRule="auto"/>
       </w:pPr>
-      <w:bookmarkStart w:id="129" w:name="_Toc481339173"/>
-      <w:bookmarkStart w:id="130" w:name="_Toc481339342"/>
-      <w:bookmarkStart w:id="131" w:name="_Toc481679480"/>
+      <w:bookmarkStart w:id="130" w:name="_Toc481339173"/>
+      <w:bookmarkStart w:id="131" w:name="_Toc481339342"/>
+      <w:bookmarkStart w:id="132" w:name="_Toc481679480"/>
       <w:r>
         <w:rPr>
           <w:u w:val="none"/>
@@ -18157,9 +18134,9 @@
       <w:r>
         <w:t>Server</w:t>
       </w:r>
-      <w:bookmarkEnd w:id="129"/>
       <w:bookmarkEnd w:id="130"/>
       <w:bookmarkEnd w:id="131"/>
+      <w:bookmarkEnd w:id="132"/>
     </w:p>
     <w:p>
       <w:pPr>
@@ -18502,8 +18479,8 @@
           <w:szCs w:val="32"/>
         </w:rPr>
       </w:pPr>
-      <w:bookmarkStart w:id="132" w:name="_Toc481339174"/>
-      <w:bookmarkStart w:id="133" w:name="_Toc481339343"/>
+      <w:bookmarkStart w:id="133" w:name="_Toc481339174"/>
+      <w:bookmarkStart w:id="134" w:name="_Toc481339343"/>
       <w:r>
         <w:br w:type="page"/>
       </w:r>
@@ -18513,7 +18490,7 @@
         <w:pStyle w:val="Dissertation3"/>
         <w:spacing w:after="240"/>
       </w:pPr>
-      <w:bookmarkStart w:id="134" w:name="_Toc481679481"/>
+      <w:bookmarkStart w:id="135" w:name="_Toc481679481"/>
       <w:r>
         <w:rPr>
           <w:u w:val="none"/>
@@ -18530,15 +18507,15 @@
       <w:r>
         <w:t>Languages</w:t>
       </w:r>
-      <w:bookmarkEnd w:id="132"/>
       <w:bookmarkEnd w:id="133"/>
+      <w:bookmarkEnd w:id="134"/>
       <w:r>
         <w:t xml:space="preserve"> and Project P</w:t>
       </w:r>
       <w:r>
         <w:t>ractices</w:t>
       </w:r>
-      <w:bookmarkEnd w:id="134"/>
+      <w:bookmarkEnd w:id="135"/>
     </w:p>
     <w:p>
       <w:pPr>
@@ -18594,19 +18571,19 @@
         </w:rPr>
         <w:t xml:space="preserve"> heading?</w:t>
       </w:r>
-      <w:bookmarkStart w:id="135" w:name="_Toc481339175"/>
-      <w:bookmarkStart w:id="136" w:name="_Toc481339344"/>
+      <w:bookmarkStart w:id="136" w:name="_Toc481339175"/>
+      <w:bookmarkStart w:id="137" w:name="_Toc481339344"/>
     </w:p>
     <w:p>
       <w:pPr>
         <w:pStyle w:val="Dissertation3"/>
         <w:spacing w:before="240" w:after="240"/>
       </w:pPr>
-      <w:bookmarkStart w:id="137" w:name="_Toc481339176"/>
-      <w:bookmarkStart w:id="138" w:name="_Toc481339345"/>
-      <w:bookmarkStart w:id="139" w:name="_Toc481679482"/>
-      <w:bookmarkEnd w:id="135"/>
+      <w:bookmarkStart w:id="138" w:name="_Toc481339176"/>
+      <w:bookmarkStart w:id="139" w:name="_Toc481339345"/>
+      <w:bookmarkStart w:id="140" w:name="_Toc481679482"/>
       <w:bookmarkEnd w:id="136"/>
+      <w:bookmarkEnd w:id="137"/>
       <w:r>
         <w:rPr>
           <w:u w:val="none"/>
@@ -18628,9 +18605,9 @@
       <w:r>
         <w:t>Libraries</w:t>
       </w:r>
-      <w:bookmarkEnd w:id="137"/>
       <w:bookmarkEnd w:id="138"/>
       <w:bookmarkEnd w:id="139"/>
+      <w:bookmarkEnd w:id="140"/>
     </w:p>
     <w:p>
       <w:pPr>
@@ -18887,7 +18864,7 @@
       <w:r>
         <w:br w:type="page"/>
       </w:r>
-      <w:bookmarkStart w:id="140" w:name="_Toc481679483"/>
+      <w:bookmarkStart w:id="141" w:name="_Toc481679483"/>
       <w:r>
         <w:rPr>
           <w:u w:val="none"/>
@@ -18913,7 +18890,7 @@
       <w:r>
         <w:t>Conventions</w:t>
       </w:r>
-      <w:bookmarkEnd w:id="140"/>
+      <w:bookmarkEnd w:id="141"/>
     </w:p>
     <w:p>
       <w:pPr>
@@ -19420,8 +19397,8 @@
           <w:szCs w:val="32"/>
         </w:rPr>
       </w:pPr>
-      <w:bookmarkStart w:id="141" w:name="_Toc481339178"/>
-      <w:bookmarkStart w:id="142" w:name="_Toc481339347"/>
+      <w:bookmarkStart w:id="142" w:name="_Toc481339178"/>
+      <w:bookmarkStart w:id="143" w:name="_Toc481339347"/>
       <w:r>
         <w:br w:type="page"/>
       </w:r>
@@ -19431,7 +19408,7 @@
         <w:pStyle w:val="Dissertation3"/>
         <w:spacing w:after="240"/>
       </w:pPr>
-      <w:bookmarkStart w:id="143" w:name="_Toc481679484"/>
+      <w:bookmarkStart w:id="144" w:name="_Toc481679484"/>
       <w:r>
         <w:rPr>
           <w:noProof/>
@@ -19546,9 +19523,9 @@
       <w:r>
         <w:t>Source Control</w:t>
       </w:r>
-      <w:bookmarkEnd w:id="141"/>
       <w:bookmarkEnd w:id="142"/>
       <w:bookmarkEnd w:id="143"/>
+      <w:bookmarkEnd w:id="144"/>
     </w:p>
     <w:p>
       <w:pPr>
@@ -19769,12 +19746,12 @@
         <w:pStyle w:val="Dissertation3"/>
         <w:spacing w:after="240" w:line="360" w:lineRule="auto"/>
       </w:pPr>
-      <w:bookmarkStart w:id="144" w:name="_Toc481339179"/>
-      <w:bookmarkStart w:id="145" w:name="_Toc481339348"/>
+      <w:bookmarkStart w:id="145" w:name="_Toc481339179"/>
+      <w:bookmarkStart w:id="146" w:name="_Toc481339348"/>
       <w:r>
         <w:br w:type="page"/>
       </w:r>
-      <w:bookmarkStart w:id="146" w:name="_Toc481679485"/>
+      <w:bookmarkStart w:id="147" w:name="_Toc481679485"/>
       <w:r>
         <w:rPr>
           <w:noProof/>
@@ -19877,17 +19854,17 @@
       <w:r>
         <w:t>nt</w:t>
       </w:r>
-      <w:bookmarkEnd w:id="146"/>
+      <w:bookmarkEnd w:id="147"/>
     </w:p>
     <w:p>
       <w:pPr>
         <w:pStyle w:val="Dissertation4"/>
       </w:pPr>
-      <w:bookmarkStart w:id="147" w:name="_Toc481679486"/>
+      <w:bookmarkStart w:id="148" w:name="_Toc481679486"/>
       <w:r>
         <w:t>DATABASE</w:t>
       </w:r>
-      <w:bookmarkEnd w:id="147"/>
+      <w:bookmarkEnd w:id="148"/>
     </w:p>
     <w:p>
       <w:pPr>
@@ -20101,12 +20078,12 @@
       <w:pPr>
         <w:pStyle w:val="Dissertation4"/>
       </w:pPr>
-      <w:bookmarkStart w:id="148" w:name="_Toc481679487"/>
+      <w:bookmarkStart w:id="149" w:name="_Toc481679487"/>
       <w:r>
         <w:lastRenderedPageBreak/>
         <w:t>MODELS</w:t>
       </w:r>
-      <w:bookmarkEnd w:id="148"/>
+      <w:bookmarkEnd w:id="149"/>
     </w:p>
     <w:p>
       <w:pPr>
@@ -21110,12 +21087,12 @@
       <w:pPr>
         <w:pStyle w:val="Dissertation4"/>
       </w:pPr>
-      <w:bookmarkStart w:id="149" w:name="_Toc481679488"/>
+      <w:bookmarkStart w:id="150" w:name="_Toc481679488"/>
       <w:r>
         <w:lastRenderedPageBreak/>
         <w:t>SERVICE</w:t>
       </w:r>
-      <w:bookmarkEnd w:id="149"/>
+      <w:bookmarkEnd w:id="150"/>
       <w:r>
         <w:t xml:space="preserve"> </w:t>
       </w:r>
@@ -21257,14 +21234,14 @@
       <w:pPr>
         <w:pStyle w:val="Dissertation4"/>
       </w:pPr>
-      <w:bookmarkStart w:id="150" w:name="_Toc481679489"/>
+      <w:bookmarkStart w:id="151" w:name="_Toc481679489"/>
       <w:r>
         <w:t>C</w:t>
       </w:r>
       <w:r>
         <w:t>ONTROLLERS</w:t>
       </w:r>
-      <w:bookmarkEnd w:id="150"/>
+      <w:bookmarkEnd w:id="151"/>
     </w:p>
     <w:p>
       <w:pPr>
@@ -21605,11 +21582,11 @@
       <w:pPr>
         <w:pStyle w:val="Dissertation4"/>
       </w:pPr>
-      <w:bookmarkStart w:id="151" w:name="_Toc481679490"/>
+      <w:bookmarkStart w:id="152" w:name="_Toc481679490"/>
       <w:r>
         <w:t>VIEWS</w:t>
       </w:r>
-      <w:bookmarkEnd w:id="151"/>
+      <w:bookmarkEnd w:id="152"/>
     </w:p>
     <w:p>
       <w:pPr>
@@ -21849,7 +21826,7 @@
         <w:ind w:left="480" w:hanging="480"/>
         <w:jc w:val="both"/>
       </w:pPr>
-      <w:bookmarkStart w:id="152" w:name="_Toc481679491"/>
+      <w:bookmarkStart w:id="153" w:name="_Toc481679491"/>
       <w:r>
         <w:rPr>
           <w:noProof/>
@@ -21916,9 +21893,9 @@
       <w:r>
         <w:t>4.2 TESTING</w:t>
       </w:r>
-      <w:bookmarkEnd w:id="144"/>
       <w:bookmarkEnd w:id="145"/>
-      <w:bookmarkEnd w:id="152"/>
+      <w:bookmarkEnd w:id="146"/>
+      <w:bookmarkEnd w:id="153"/>
     </w:p>
     <w:p>
       <w:pPr>
@@ -22416,8 +22393,6 @@
           <w:szCs w:val="24"/>
         </w:rPr>
       </w:pPr>
-      <w:bookmarkStart w:id="153" w:name="_GoBack"/>
-      <w:bookmarkEnd w:id="153"/>
       <w:r>
         <w:rPr>
           <w:rFonts w:ascii="Cambria" w:hAnsi="Cambria"/>
@@ -28898,7 +28873,7 @@
           <w:rPr>
             <w:noProof/>
           </w:rPr>
-          <w:t>26</w:t>
+          <w:t>3</w:t>
         </w:r>
         <w:r>
           <w:rPr>
@@ -34110,7 +34085,7 @@
 </file>
 
 <file path=customXml/itemProps4.xml><?xml version="1.0" encoding="utf-8"?>
-<ds:datastoreItem xmlns:ds="http://schemas.openxmlformats.org/officeDocument/2006/customXml" ds:itemID="{AEF41262-7F4E-4C8B-9318-86706D8F70D4}">
+<ds:datastoreItem xmlns:ds="http://schemas.openxmlformats.org/officeDocument/2006/customXml" ds:itemID="{773B643F-ACD7-408B-AD57-C2CB17895F44}">
   <ds:schemaRefs>
     <ds:schemaRef ds:uri="http://schemas.openxmlformats.org/officeDocument/2006/bibliography"/>
   </ds:schemaRefs>

</xml_diff>